<commit_message>
continued working on analysis
</commit_message>
<xml_diff>
--- a/ProblemAnalysis.docx
+++ b/ProblemAnalysis.docx
@@ -11,94 +11,28 @@
       </w:r>
     </w:p>
     <w:p>
-      <w:r>
-        <w:t>A piece of software that will be able to find a path from a hyperlink, to another hyperlink. The webpages crawled and the pages they link to should be stored in a database.</w:t>
-      </w:r>
-    </w:p>
-    <w:p/>
-    <w:p>
-      <w:pPr>
-        <w:pStyle w:val="Heading1"/>
-      </w:pPr>
-      <w:r>
-        <w:t>UML</w:t>
-      </w:r>
-    </w:p>
-    <w:p>
-      <w:pPr>
-        <w:pStyle w:val="Heading1"/>
-      </w:pPr>
-      <w:r>
-        <w:t>Requirements</w:t>
-      </w:r>
-    </w:p>
-    <w:p>
       <w:pPr>
         <w:pStyle w:val="Heading2"/>
       </w:pPr>
       <w:r>
-        <w:t>End user</w:t>
-      </w:r>
-      <w:r>
-        <w:t xml:space="preserve"> requirements</w:t>
-      </w:r>
-      <w:r>
-        <w:t>:</w:t>
-      </w:r>
-    </w:p>
-    <w:p>
-      <w:r>
-        <w:tab/>
-        <w:t xml:space="preserve">To be able to input a starting webpage, and </w:t>
-      </w:r>
-      <w:proofErr w:type="spellStart"/>
-      <w:proofErr w:type="gramStart"/>
-      <w:r>
-        <w:t>a</w:t>
-      </w:r>
-      <w:proofErr w:type="spellEnd"/>
-      <w:proofErr w:type="gramEnd"/>
-      <w:r>
-        <w:t xml:space="preserve"> end webpage, and the number of moves it </w:t>
-      </w:r>
-      <w:r>
-        <w:tab/>
-        <w:t>needs to be done in, and receive a path or a statement that it is impossible.</w:t>
-      </w:r>
-    </w:p>
-    <w:p>
-      <w:pPr>
-        <w:pStyle w:val="Heading2"/>
-      </w:pPr>
-      <w:r>
-        <w:t>Functional requirements:</w:t>
-      </w:r>
-    </w:p>
-    <w:p>
-      <w:pPr>
-        <w:ind w:left="720"/>
-      </w:pPr>
-      <w:r>
-        <w:t xml:space="preserve">To be able to crawl a </w:t>
-      </w:r>
-      <w:proofErr w:type="spellStart"/>
-      <w:r>
-        <w:t>url</w:t>
-      </w:r>
-      <w:proofErr w:type="spellEnd"/>
-      <w:r>
-        <w:t xml:space="preserve"> and find all links on the </w:t>
-      </w:r>
-      <w:proofErr w:type="spellStart"/>
-      <w:r>
-        <w:t>url</w:t>
-      </w:r>
-      <w:proofErr w:type="spellEnd"/>
-      <w:r>
-        <w:t>, follow them, and repeat the process</w:t>
-      </w:r>
-      <w:r>
-        <w:t xml:space="preserve"> until the maximum jumps is achieved</w:t>
+        <w:t>Outline of problem.</w:t>
+      </w:r>
+    </w:p>
+    <w:p>
+      <w:pPr>
+        <w:ind w:left="720"/>
+      </w:pPr>
+      <w:r>
+        <w:t>I intend to design a program to find paths between webpages. The program will include the following features: a help screen, text based ui to help user find their way, a database of webpages crawled</w:t>
+      </w:r>
+      <w:r>
+        <w:t xml:space="preserve"> that will be created using SQL</w:t>
+      </w:r>
+      <w:r>
+        <w:t>, with a linked database of pages they have linked to</w:t>
+      </w:r>
+      <w:r>
+        <w:t xml:space="preserve"> and a pathfinding system</w:t>
       </w:r>
       <w:r>
         <w:t>.</w:t>
@@ -109,55 +43,278 @@
         <w:ind w:left="720"/>
       </w:pPr>
       <w:r>
-        <w:t xml:space="preserve">The webpage’s </w:t>
-      </w:r>
-      <w:proofErr w:type="spellStart"/>
-      <w:r>
-        <w:t>url</w:t>
-      </w:r>
-      <w:proofErr w:type="spellEnd"/>
-      <w:r>
-        <w:t xml:space="preserve"> is to be stored then </w:t>
-      </w:r>
-      <w:r>
-        <w:t>all</w:t>
-      </w:r>
-      <w:r>
-        <w:t xml:space="preserve"> the links leading off also need to be stored.</w:t>
-      </w:r>
-    </w:p>
-    <w:p>
-      <w:pPr>
-        <w:ind w:left="720"/>
-      </w:pPr>
-      <w:r>
-        <w:t xml:space="preserve">These are to be stored in a database using </w:t>
-      </w:r>
-      <w:proofErr w:type="spellStart"/>
-      <w:r>
-        <w:t>sql</w:t>
-      </w:r>
-      <w:proofErr w:type="spellEnd"/>
-      <w:r>
-        <w:t xml:space="preserve"> queries.</w:t>
-      </w:r>
-    </w:p>
-    <w:p>
-      <w:pPr>
-        <w:ind w:left="720"/>
-      </w:pPr>
-      <w:proofErr w:type="spellStart"/>
-      <w:r>
-        <w:t>Sql</w:t>
-      </w:r>
-      <w:proofErr w:type="spellEnd"/>
-      <w:r>
-        <w:t xml:space="preserve"> queries then need to be writte</w:t>
+        <w:t>The end users of my program will be people willing to find orphan links in webpages</w:t>
+      </w:r>
+      <w:r>
+        <w:t xml:space="preserve"> if a search system is not used</w:t>
+      </w:r>
+      <w:r>
+        <w:t>, therefore will probably be tech literate.</w:t>
+      </w:r>
+    </w:p>
+    <w:p>
+      <w:pPr>
+        <w:ind w:left="720"/>
+      </w:pPr>
+      <w:r>
+        <w:t xml:space="preserve">My project meets the advanced higher </w:t>
+      </w:r>
+      <w:r>
+        <w:t>computing requirements as it will have a UI suitable for tech literate users with validation for if the pages have valid urls by using a try catch with a get() procedure and checking the code sent from the sever</w:t>
+      </w:r>
+      <w:r>
+        <w:t xml:space="preserve"> is not 404 and that the domain exists. My project will interface with an SQL database, creating a database and </w:t>
+      </w:r>
+      <w:r>
+        <w:t>writing and reading URL’s from it.</w:t>
       </w:r>
       <w:bookmarkStart w:id="0" w:name="_GoBack"/>
       <w:bookmarkEnd w:id="0"/>
-      <w:r>
-        <w:t>n into a 2d array.</w:t>
+    </w:p>
+    <w:p>
+      <w:pPr>
+        <w:ind w:left="720"/>
+      </w:pPr>
+    </w:p>
+    <w:p>
+      <w:pPr>
+        <w:ind w:left="720"/>
+      </w:pPr>
+    </w:p>
+    <w:p>
+      <w:pPr>
+        <w:ind w:left="720"/>
+      </w:pPr>
+      <w:r>
+        <w:t xml:space="preserve">A piece of software that will </w:t>
+      </w:r>
+      <w:r>
+        <w:t>b</w:t>
+      </w:r>
+      <w:r>
+        <w:t>e</w:t>
+      </w:r>
+      <w:r>
+        <w:t xml:space="preserve"> able to crawl webpages. </w:t>
+      </w:r>
+      <w:r>
+        <w:t>The webpages crawled and the pages they link to should be stored in a database</w:t>
+      </w:r>
+      <w:r>
+        <w:t xml:space="preserve"> including the link to them using SQL</w:t>
+      </w:r>
+      <w:r>
+        <w:t>.</w:t>
+      </w:r>
+      <w:r>
+        <w:t xml:space="preserve"> </w:t>
+      </w:r>
+      <w:r>
+        <w:t>The database can then be read and a path can be found.</w:t>
+      </w:r>
+      <w:r>
+        <w:t xml:space="preserve"> And then the path is displayed to the user.</w:t>
+      </w:r>
+    </w:p>
+    <w:p/>
+    <w:p/>
+    <w:p>
+      <w:r>
+        <w:t>Scope the clearly defined outline of what the solution will deliver in terms of functionality</w:t>
+      </w:r>
+    </w:p>
+    <w:p>
+      <w:r>
+        <w:t>Boundaries: are the limitations of the project</w:t>
+      </w:r>
+    </w:p>
+    <w:p>
+      <w:r>
+        <w:t>Constraints the restrictions that apply to the development.</w:t>
+      </w:r>
+    </w:p>
+    <w:p/>
+    <w:p>
+      <w:pPr>
+        <w:sectPr>
+          <w:pgSz w:w="11906" w:h="16838"/>
+          <w:pgMar w:top="1440" w:right="1440" w:bottom="1440" w:left="1440" w:header="708" w:footer="708" w:gutter="0"/>
+          <w:cols w:space="708"/>
+          <w:docGrid w:linePitch="360"/>
+        </w:sectPr>
+      </w:pPr>
+    </w:p>
+    <w:p>
+      <w:pPr>
+        <w:pStyle w:val="Heading1"/>
+      </w:pPr>
+      <w:r>
+        <w:lastRenderedPageBreak/>
+        <w:t>UML</w:t>
+      </w:r>
+    </w:p>
+    <w:p>
+      <w:pPr>
+        <w:sectPr>
+          <w:pgSz w:w="16838" w:h="11906" w:orient="landscape"/>
+          <w:pgMar w:top="1440" w:right="1440" w:bottom="1440" w:left="1440" w:header="708" w:footer="708" w:gutter="0"/>
+          <w:cols w:space="708"/>
+          <w:docGrid w:linePitch="360"/>
+        </w:sectPr>
+      </w:pPr>
+    </w:p>
+    <w:p/>
+    <w:p>
+      <w:pPr>
+        <w:pStyle w:val="Heading1"/>
+      </w:pPr>
+      <w:r>
+        <w:t>Requirements</w:t>
+      </w:r>
+    </w:p>
+    <w:p>
+      <w:pPr>
+        <w:pStyle w:val="Heading2"/>
+      </w:pPr>
+      <w:r>
+        <w:t>End user</w:t>
+      </w:r>
+      <w:r>
+        <w:t xml:space="preserve"> requirements</w:t>
+      </w:r>
+      <w:r>
+        <w:t>:</w:t>
+      </w:r>
+    </w:p>
+    <w:p>
+      <w:pPr>
+        <w:ind w:left="720"/>
+      </w:pPr>
+      <w:r>
+        <w:t xml:space="preserve">User must be able to use </w:t>
+      </w:r>
+      <w:r>
+        <w:t>text-based</w:t>
+      </w:r>
+      <w:r>
+        <w:t xml:space="preserve"> UI to input a starting website, and an end website to find a path to.</w:t>
+      </w:r>
+    </w:p>
+    <w:p>
+      <w:pPr>
+        <w:ind w:left="720"/>
+      </w:pPr>
+      <w:r>
+        <w:t xml:space="preserve">User must be able to input </w:t>
+      </w:r>
+      <w:r>
+        <w:t>the</w:t>
+      </w:r>
+      <w:r>
+        <w:t xml:space="preserve"> number of moves they wish it to be done in.</w:t>
+      </w:r>
+    </w:p>
+    <w:p>
+      <w:pPr>
+        <w:ind w:left="720"/>
+      </w:pPr>
+      <w:r>
+        <w:t>The user must be able to view the requested path, or receive an error message that there is no path</w:t>
+      </w:r>
+    </w:p>
+    <w:p>
+      <w:pPr>
+        <w:pStyle w:val="Heading2"/>
+      </w:pPr>
+      <w:r>
+        <w:t>Functional requirements:</w:t>
+      </w:r>
+    </w:p>
+    <w:p>
+      <w:pPr>
+        <w:ind w:left="720"/>
+      </w:pPr>
+      <w:r>
+        <w:t>T</w:t>
+      </w:r>
+      <w:r>
+        <w:t xml:space="preserve">he program must display a UI </w:t>
+      </w:r>
+      <w:r>
+        <w:t>that can take in a starting page and end page with number of moves.</w:t>
+      </w:r>
+    </w:p>
+    <w:p>
+      <w:pPr>
+        <w:ind w:left="720"/>
+      </w:pPr>
+      <w:r>
+        <w:t xml:space="preserve">The program will </w:t>
+      </w:r>
+      <w:r>
+        <w:t>be able to crawl a url and find all links on the url, follow them, and repeat the process</w:t>
+      </w:r>
+      <w:r>
+        <w:t xml:space="preserve"> until the maximum jumps is achieved</w:t>
+      </w:r>
+      <w:r>
+        <w:t>.</w:t>
+      </w:r>
+    </w:p>
+    <w:p>
+      <w:pPr>
+        <w:ind w:left="720"/>
+      </w:pPr>
+      <w:r>
+        <w:t xml:space="preserve">The webpage’s url is to be stored then </w:t>
+      </w:r>
+      <w:r>
+        <w:t>all</w:t>
+      </w:r>
+      <w:r>
+        <w:t xml:space="preserve"> the links leading off also need to be stored</w:t>
+      </w:r>
+      <w:r>
+        <w:t xml:space="preserve"> in a database using</w:t>
+      </w:r>
+      <w:r>
+        <w:t xml:space="preserve"> SQL</w:t>
+      </w:r>
+      <w:r>
+        <w:t>.</w:t>
+      </w:r>
+    </w:p>
+    <w:p>
+      <w:pPr>
+        <w:ind w:left="720"/>
+      </w:pPr>
+      <w:r>
+        <w:t>These are to be stored in a database using sql</w:t>
+      </w:r>
+      <w:r>
+        <w:t xml:space="preserve"> queries.</w:t>
+      </w:r>
+    </w:p>
+    <w:p>
+      <w:pPr>
+        <w:ind w:left="720"/>
+      </w:pPr>
+      <w:r>
+        <w:t>The program will then call the separate path finding algorithm</w:t>
+      </w:r>
+      <w:r>
+        <w:t>.</w:t>
+      </w:r>
+    </w:p>
+    <w:p>
+      <w:pPr>
+        <w:ind w:left="720"/>
+      </w:pPr>
+      <w:r>
+        <w:t>SQL</w:t>
+      </w:r>
+      <w:r>
+        <w:t xml:space="preserve"> queries then need to be written into a 2d array.</w:t>
       </w:r>
     </w:p>
     <w:p>
@@ -214,6 +371,28 @@
       </w:r>
     </w:p>
     <w:p>
+      <w:pPr>
+        <w:pStyle w:val="Heading2"/>
+      </w:pPr>
+      <w:r>
+        <w:tab/>
+      </w:r>
+      <w:r>
+        <w:t>Identified tasks:</w:t>
+      </w:r>
+    </w:p>
+    <w:p>
+      <w:r>
+        <w:tab/>
+      </w:r>
+      <w:r>
+        <w:tab/>
+      </w:r>
+    </w:p>
+    <w:p>
+      <w:r>
+        <w:tab/>
+      </w:r>
       <w:r>
         <w:tab/>
       </w:r>

</xml_diff>

<commit_message>
further work done on analysis
</commit_message>
<xml_diff>
--- a/ProblemAnalysis.docx
+++ b/ProblemAnalysis.docx
@@ -2,134 +2,2239 @@
 <file path=word/document.xml><?xml version="1.0" encoding="utf-8"?>
 <w:document xmlns:wpc="http://schemas.microsoft.com/office/word/2010/wordprocessingCanvas" xmlns:cx="http://schemas.microsoft.com/office/drawing/2014/chartex" xmlns:cx1="http://schemas.microsoft.com/office/drawing/2015/9/8/chartex" xmlns:cx2="http://schemas.microsoft.com/office/drawing/2015/10/21/chartex" xmlns:cx3="http://schemas.microsoft.com/office/drawing/2016/5/9/chartex" xmlns:cx4="http://schemas.microsoft.com/office/drawing/2016/5/10/chartex" xmlns:cx5="http://schemas.microsoft.com/office/drawing/2016/5/11/chartex" xmlns:cx6="http://schemas.microsoft.com/office/drawing/2016/5/12/chartex" xmlns:cx7="http://schemas.microsoft.com/office/drawing/2016/5/13/chartex" xmlns:cx8="http://schemas.microsoft.com/office/drawing/2016/5/14/chartex" xmlns:mc="http://schemas.openxmlformats.org/markup-compatibility/2006" xmlns:aink="http://schemas.microsoft.com/office/drawing/2016/ink" xmlns:am3d="http://schemas.microsoft.com/office/drawing/2017/model3d" xmlns:o="urn:schemas-microsoft-com:office:office" xmlns:r="http://schemas.openxmlformats.org/officeDocument/2006/relationships" xmlns:m="http://schemas.openxmlformats.org/officeDocument/2006/math" xmlns:v="urn:schemas-microsoft-com:vml" xmlns:wp14="http://schemas.microsoft.com/office/word/2010/wordprocessingDrawing" xmlns:wp="http://schemas.openxmlformats.org/drawingml/2006/wordprocessingDrawing" xmlns:w10="urn:schemas-microsoft-com:office:word" xmlns:w="http://schemas.openxmlformats.org/wordprocessingml/2006/main" xmlns:w14="http://schemas.microsoft.com/office/word/2010/wordml" xmlns:w15="http://schemas.microsoft.com/office/word/2012/wordml" xmlns:w16cid="http://schemas.microsoft.com/office/word/2016/wordml/cid" xmlns:w16se="http://schemas.microsoft.com/office/word/2015/wordml/symex" xmlns:wpg="http://schemas.microsoft.com/office/word/2010/wordprocessingGroup" xmlns:wpi="http://schemas.microsoft.com/office/word/2010/wordprocessingInk" xmlns:wne="http://schemas.microsoft.com/office/word/2006/wordml" xmlns:wps="http://schemas.microsoft.com/office/word/2010/wordprocessingShape" mc:Ignorable="w14 w15 w16se w16cid wp14">
   <w:body>
+    <w:sdt>
+      <w:sdtPr>
+        <w:id w:val="741989370"/>
+        <w:docPartObj>
+          <w:docPartGallery w:val="Cover Pages"/>
+          <w:docPartUnique/>
+        </w:docPartObj>
+      </w:sdtPr>
+      <w:sdtContent>
+        <w:p/>
+        <w:p>
+          <w:pPr>
+            <w:rPr>
+              <w:rFonts w:asciiTheme="majorHAnsi" w:eastAsiaTheme="majorEastAsia" w:hAnsiTheme="majorHAnsi" w:cstheme="majorBidi"/>
+              <w:color w:val="2F5496" w:themeColor="accent1" w:themeShade="BF"/>
+              <w:sz w:val="32"/>
+              <w:szCs w:val="32"/>
+              <w:lang w:val="en-US"/>
+            </w:rPr>
+          </w:pPr>
+          <w:r>
+            <w:rPr>
+              <w:noProof/>
+            </w:rPr>
+            <mc:AlternateContent>
+              <mc:Choice Requires="wps">
+                <w:drawing>
+                  <wp:anchor distT="0" distB="0" distL="114300" distR="114300" simplePos="0" relativeHeight="251662336" behindDoc="0" locked="0" layoutInCell="1" allowOverlap="1" wp14:anchorId="41B158D7" wp14:editId="4BA9F929">
+                    <wp:simplePos x="0" y="0"/>
+                    <mc:AlternateContent>
+                      <mc:Choice Requires="wp14">
+                        <wp:positionH relativeFrom="page">
+                          <wp14:pctPosHOffset>15000</wp14:pctPosHOffset>
+                        </wp:positionH>
+                      </mc:Choice>
+                      <mc:Fallback>
+                        <wp:positionH relativeFrom="page">
+                          <wp:posOffset>1133475</wp:posOffset>
+                        </wp:positionH>
+                      </mc:Fallback>
+                    </mc:AlternateContent>
+                    <mc:AlternateContent>
+                      <mc:Choice Requires="wp14">
+                        <wp:positionV relativeFrom="page">
+                          <wp14:pctPosVOffset>9100</wp14:pctPosVOffset>
+                        </wp:positionV>
+                      </mc:Choice>
+                      <mc:Fallback>
+                        <wp:positionV relativeFrom="page">
+                          <wp:posOffset>972820</wp:posOffset>
+                        </wp:positionV>
+                      </mc:Fallback>
+                    </mc:AlternateContent>
+                    <wp:extent cx="3660775" cy="3651250"/>
+                    <wp:effectExtent l="0" t="0" r="10160" b="7620"/>
+                    <wp:wrapSquare wrapText="bothSides"/>
+                    <wp:docPr id="111" name="Text Box 111"/>
+                    <wp:cNvGraphicFramePr/>
+                    <a:graphic xmlns:a="http://schemas.openxmlformats.org/drawingml/2006/main">
+                      <a:graphicData uri="http://schemas.microsoft.com/office/word/2010/wordprocessingShape">
+                        <wps:wsp>
+                          <wps:cNvSpPr txBox="1"/>
+                          <wps:spPr>
+                            <a:xfrm>
+                              <a:off x="0" y="0"/>
+                              <a:ext cx="3660775" cy="3651250"/>
+                            </a:xfrm>
+                            <a:prstGeom prst="rect">
+                              <a:avLst/>
+                            </a:prstGeom>
+                            <a:noFill/>
+                            <a:ln w="6350">
+                              <a:noFill/>
+                            </a:ln>
+                            <a:effectLst/>
+                          </wps:spPr>
+                          <wps:style>
+                            <a:lnRef idx="0">
+                              <a:schemeClr val="accent1"/>
+                            </a:lnRef>
+                            <a:fillRef idx="0">
+                              <a:schemeClr val="accent1"/>
+                            </a:fillRef>
+                            <a:effectRef idx="0">
+                              <a:schemeClr val="accent1"/>
+                            </a:effectRef>
+                            <a:fontRef idx="minor">
+                              <a:schemeClr val="dk1"/>
+                            </a:fontRef>
+                          </wps:style>
+                          <wps:txbx>
+                            <w:txbxContent>
+                              <w:sdt>
+                                <w:sdtPr>
+                                  <w:rPr>
+                                    <w:caps/>
+                                    <w:color w:val="323E4F" w:themeColor="text2" w:themeShade="BF"/>
+                                    <w:sz w:val="40"/>
+                                    <w:szCs w:val="40"/>
+                                  </w:rPr>
+                                  <w:alias w:val="Publish Date"/>
+                                  <w:tag w:val=""/>
+                                  <w:id w:val="400952559"/>
+                                  <w:showingPlcHdr/>
+                                  <w:dataBinding w:prefixMappings="xmlns:ns0='http://schemas.microsoft.com/office/2006/coverPageProps' " w:xpath="/ns0:CoverPageProperties[1]/ns0:PublishDate[1]" w:storeItemID="{55AF091B-3C7A-41E3-B477-F2FDAA23CFDA}"/>
+                                  <w:date>
+                                    <w:dateFormat w:val="MMMM d, yyyy"/>
+                                    <w:lid w:val="en-US"/>
+                                    <w:storeMappedDataAs w:val="dateTime"/>
+                                    <w:calendar w:val="gregorian"/>
+                                  </w:date>
+                                </w:sdtPr>
+                                <w:sdtContent>
+                                  <w:p>
+                                    <w:pPr>
+                                      <w:pStyle w:val="NoSpacing"/>
+                                      <w:jc w:val="right"/>
+                                      <w:rPr>
+                                        <w:caps/>
+                                        <w:color w:val="323E4F" w:themeColor="text2" w:themeShade="BF"/>
+                                        <w:sz w:val="40"/>
+                                        <w:szCs w:val="40"/>
+                                      </w:rPr>
+                                    </w:pPr>
+                                    <w:r>
+                                      <w:rPr>
+                                        <w:caps/>
+                                        <w:color w:val="323E4F" w:themeColor="text2" w:themeShade="BF"/>
+                                        <w:sz w:val="40"/>
+                                        <w:szCs w:val="40"/>
+                                      </w:rPr>
+                                      <w:t>[Date]</w:t>
+                                    </w:r>
+                                  </w:p>
+                                </w:sdtContent>
+                              </w:sdt>
+                            </w:txbxContent>
+                          </wps:txbx>
+                          <wps:bodyPr rot="0" spcFirstLastPara="0" vertOverflow="overflow" horzOverflow="overflow" vert="horz" wrap="square" lIns="0" tIns="0" rIns="0" bIns="0" numCol="1" spcCol="0" rtlCol="0" fromWordArt="0" anchor="b" anchorCtr="0" forceAA="0" compatLnSpc="1">
+                            <a:prstTxWarp prst="textNoShape">
+                              <a:avLst/>
+                            </a:prstTxWarp>
+                            <a:spAutoFit/>
+                          </wps:bodyPr>
+                        </wps:wsp>
+                      </a:graphicData>
+                    </a:graphic>
+                    <wp14:sizeRelH relativeFrom="page">
+                      <wp14:pctWidth>73400</wp14:pctWidth>
+                    </wp14:sizeRelH>
+                    <wp14:sizeRelV relativeFrom="page">
+                      <wp14:pctHeight>36300</wp14:pctHeight>
+                    </wp14:sizeRelV>
+                  </wp:anchor>
+                </w:drawing>
+              </mc:Choice>
+              <mc:Fallback>
+                <w:pict>
+                  <v:shapetype w14:anchorId="41B158D7" id="_x0000_t202" coordsize="21600,21600" o:spt="202" path="m,l,21600r21600,l21600,xe">
+                    <v:stroke joinstyle="miter"/>
+                    <v:path gradientshapeok="t" o:connecttype="rect"/>
+                  </v:shapetype>
+                  <v:shape id="Text Box 111" o:spid="_x0000_s1026" type="#_x0000_t202" style="position:absolute;margin-left:0;margin-top:0;width:288.25pt;height:287.5pt;z-index:251662336;visibility:visible;mso-wrap-style:square;mso-width-percent:734;mso-height-percent:363;mso-left-percent:150;mso-top-percent:91;mso-wrap-distance-left:9pt;mso-wrap-distance-top:0;mso-wrap-distance-right:9pt;mso-wrap-distance-bottom:0;mso-position-horizontal-relative:page;mso-position-vertical-relative:page;mso-width-percent:734;mso-height-percent:363;mso-left-percent:150;mso-top-percent:91;mso-width-relative:page;mso-height-relative:page;v-text-anchor:bottom" o:gfxdata="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" filled="f" stroked="f" strokeweight=".5pt">
+                    <v:textbox style="mso-fit-shape-to-text:t" inset="0,0,0,0">
+                      <w:txbxContent>
+                        <w:sdt>
+                          <w:sdtPr>
+                            <w:rPr>
+                              <w:caps/>
+                              <w:color w:val="323E4F" w:themeColor="text2" w:themeShade="BF"/>
+                              <w:sz w:val="40"/>
+                              <w:szCs w:val="40"/>
+                            </w:rPr>
+                            <w:alias w:val="Publish Date"/>
+                            <w:tag w:val=""/>
+                            <w:id w:val="400952559"/>
+                            <w:showingPlcHdr/>
+                            <w:dataBinding w:prefixMappings="xmlns:ns0='http://schemas.microsoft.com/office/2006/coverPageProps' " w:xpath="/ns0:CoverPageProperties[1]/ns0:PublishDate[1]" w:storeItemID="{55AF091B-3C7A-41E3-B477-F2FDAA23CFDA}"/>
+                            <w:date>
+                              <w:dateFormat w:val="MMMM d, yyyy"/>
+                              <w:lid w:val="en-US"/>
+                              <w:storeMappedDataAs w:val="dateTime"/>
+                              <w:calendar w:val="gregorian"/>
+                            </w:date>
+                          </w:sdtPr>
+                          <w:sdtContent>
+                            <w:p>
+                              <w:pPr>
+                                <w:pStyle w:val="NoSpacing"/>
+                                <w:jc w:val="right"/>
+                                <w:rPr>
+                                  <w:caps/>
+                                  <w:color w:val="323E4F" w:themeColor="text2" w:themeShade="BF"/>
+                                  <w:sz w:val="40"/>
+                                  <w:szCs w:val="40"/>
+                                </w:rPr>
+                              </w:pPr>
+                              <w:r>
+                                <w:rPr>
+                                  <w:caps/>
+                                  <w:color w:val="323E4F" w:themeColor="text2" w:themeShade="BF"/>
+                                  <w:sz w:val="40"/>
+                                  <w:szCs w:val="40"/>
+                                </w:rPr>
+                                <w:t>[Date]</w:t>
+                              </w:r>
+                            </w:p>
+                          </w:sdtContent>
+                        </w:sdt>
+                      </w:txbxContent>
+                    </v:textbox>
+                    <w10:wrap type="square" anchorx="page" anchory="page"/>
+                  </v:shape>
+                </w:pict>
+              </mc:Fallback>
+            </mc:AlternateContent>
+          </w:r>
+          <w:r>
+            <w:rPr>
+              <w:noProof/>
+            </w:rPr>
+            <mc:AlternateContent>
+              <mc:Choice Requires="wps">
+                <w:drawing>
+                  <wp:anchor distT="0" distB="0" distL="114300" distR="114300" simplePos="0" relativeHeight="251661312" behindDoc="0" locked="0" layoutInCell="1" allowOverlap="1" wp14:anchorId="52C8778E" wp14:editId="6F9F5E5F">
+                    <wp:simplePos x="0" y="0"/>
+                    <mc:AlternateContent>
+                      <mc:Choice Requires="wp14">
+                        <wp:positionH relativeFrom="page">
+                          <wp14:pctPosHOffset>15000</wp14:pctPosHOffset>
+                        </wp:positionH>
+                      </mc:Choice>
+                      <mc:Fallback>
+                        <wp:positionH relativeFrom="page">
+                          <wp:posOffset>1133475</wp:posOffset>
+                        </wp:positionH>
+                      </mc:Fallback>
+                    </mc:AlternateContent>
+                    <mc:AlternateContent>
+                      <mc:Choice Requires="wp14">
+                        <wp:positionV relativeFrom="page">
+                          <wp14:pctPosVOffset>83700</wp14:pctPosVOffset>
+                        </wp:positionV>
+                      </mc:Choice>
+                      <mc:Fallback>
+                        <wp:positionV relativeFrom="page">
+                          <wp:posOffset>8949055</wp:posOffset>
+                        </wp:positionV>
+                      </mc:Fallback>
+                    </mc:AlternateContent>
+                    <wp:extent cx="5753100" cy="652780"/>
+                    <wp:effectExtent l="0" t="0" r="10160" b="14605"/>
+                    <wp:wrapSquare wrapText="bothSides"/>
+                    <wp:docPr id="112" name="Text Box 112"/>
+                    <wp:cNvGraphicFramePr/>
+                    <a:graphic xmlns:a="http://schemas.openxmlformats.org/drawingml/2006/main">
+                      <a:graphicData uri="http://schemas.microsoft.com/office/word/2010/wordprocessingShape">
+                        <wps:wsp>
+                          <wps:cNvSpPr txBox="1"/>
+                          <wps:spPr>
+                            <a:xfrm>
+                              <a:off x="0" y="0"/>
+                              <a:ext cx="5753100" cy="652780"/>
+                            </a:xfrm>
+                            <a:prstGeom prst="rect">
+                              <a:avLst/>
+                            </a:prstGeom>
+                            <a:noFill/>
+                            <a:ln w="6350">
+                              <a:noFill/>
+                            </a:ln>
+                            <a:effectLst/>
+                          </wps:spPr>
+                          <wps:style>
+                            <a:lnRef idx="0">
+                              <a:schemeClr val="accent1"/>
+                            </a:lnRef>
+                            <a:fillRef idx="0">
+                              <a:schemeClr val="accent1"/>
+                            </a:fillRef>
+                            <a:effectRef idx="0">
+                              <a:schemeClr val="accent1"/>
+                            </a:effectRef>
+                            <a:fontRef idx="minor">
+                              <a:schemeClr val="dk1"/>
+                            </a:fontRef>
+                          </wps:style>
+                          <wps:txbx>
+                            <w:txbxContent>
+                              <w:sdt>
+                                <w:sdtPr>
+                                  <w:rPr>
+                                    <w:caps/>
+                                    <w:color w:val="262626" w:themeColor="text1" w:themeTint="D9"/>
+                                    <w:sz w:val="28"/>
+                                    <w:szCs w:val="28"/>
+                                  </w:rPr>
+                                  <w:alias w:val="Author"/>
+                                  <w:tag w:val=""/>
+                                  <w:id w:val="1901796142"/>
+                                  <w:dataBinding w:prefixMappings="xmlns:ns0='http://purl.org/dc/elements/1.1/' xmlns:ns1='http://schemas.openxmlformats.org/package/2006/metadata/core-properties' " w:xpath="/ns1:coreProperties[1]/ns0:creator[1]" w:storeItemID="{6C3C8BC8-F283-45AE-878A-BAB7291924A1}"/>
+                                  <w:text/>
+                                </w:sdtPr>
+                                <w:sdtContent>
+                                  <w:p>
+                                    <w:pPr>
+                                      <w:pStyle w:val="NoSpacing"/>
+                                      <w:jc w:val="right"/>
+                                      <w:rPr>
+                                        <w:caps/>
+                                        <w:color w:val="262626" w:themeColor="text1" w:themeTint="D9"/>
+                                        <w:sz w:val="28"/>
+                                        <w:szCs w:val="28"/>
+                                      </w:rPr>
+                                    </w:pPr>
+                                    <w:r>
+                                      <w:rPr>
+                                        <w:caps/>
+                                        <w:color w:val="262626" w:themeColor="text1" w:themeTint="D9"/>
+                                        <w:sz w:val="28"/>
+                                        <w:szCs w:val="28"/>
+                                      </w:rPr>
+                                      <w:t>Maksim livingstone</w:t>
+                                    </w:r>
+                                  </w:p>
+                                </w:sdtContent>
+                              </w:sdt>
+                              <w:p>
+                                <w:pPr>
+                                  <w:pStyle w:val="NoSpacing"/>
+                                  <w:jc w:val="right"/>
+                                  <w:rPr>
+                                    <w:caps/>
+                                    <w:color w:val="262626" w:themeColor="text1" w:themeTint="D9"/>
+                                    <w:sz w:val="20"/>
+                                    <w:szCs w:val="20"/>
+                                  </w:rPr>
+                                </w:pPr>
+                                <w:sdt>
+                                  <w:sdtPr>
+                                    <w:rPr>
+                                      <w:caps/>
+                                      <w:color w:val="262626" w:themeColor="text1" w:themeTint="D9"/>
+                                      <w:sz w:val="20"/>
+                                      <w:szCs w:val="20"/>
+                                    </w:rPr>
+                                    <w:alias w:val="Company"/>
+                                    <w:tag w:val=""/>
+                                    <w:id w:val="-661235724"/>
+                                    <w:showingPlcHdr/>
+                                    <w:dataBinding w:prefixMappings="xmlns:ns0='http://schemas.openxmlformats.org/officeDocument/2006/extended-properties' " w:xpath="/ns0:Properties[1]/ns0:Company[1]" w:storeItemID="{6668398D-A668-4E3E-A5EB-62B293D839F1}"/>
+                                    <w:text/>
+                                  </w:sdtPr>
+                                  <w:sdtContent>
+                                    <w:r>
+                                      <w:rPr>
+                                        <w:caps/>
+                                        <w:color w:val="262626" w:themeColor="text1" w:themeTint="D9"/>
+                                        <w:sz w:val="20"/>
+                                        <w:szCs w:val="20"/>
+                                      </w:rPr>
+                                      <w:t xml:space="preserve">     </w:t>
+                                    </w:r>
+                                  </w:sdtContent>
+                                </w:sdt>
+                              </w:p>
+                              <w:p>
+                                <w:pPr>
+                                  <w:pStyle w:val="NoSpacing"/>
+                                  <w:jc w:val="right"/>
+                                  <w:rPr>
+                                    <w:caps/>
+                                    <w:color w:val="262626" w:themeColor="text1" w:themeTint="D9"/>
+                                    <w:sz w:val="20"/>
+                                    <w:szCs w:val="20"/>
+                                  </w:rPr>
+                                </w:pPr>
+                                <w:sdt>
+                                  <w:sdtPr>
+                                    <w:rPr>
+                                      <w:color w:val="262626" w:themeColor="text1" w:themeTint="D9"/>
+                                      <w:sz w:val="20"/>
+                                      <w:szCs w:val="20"/>
+                                    </w:rPr>
+                                    <w:alias w:val="Address"/>
+                                    <w:tag w:val=""/>
+                                    <w:id w:val="171227497"/>
+                                    <w:showingPlcHdr/>
+                                    <w:dataBinding w:prefixMappings="xmlns:ns0='http://schemas.microsoft.com/office/2006/coverPageProps' " w:xpath="/ns0:CoverPageProperties[1]/ns0:CompanyAddress[1]" w:storeItemID="{55AF091B-3C7A-41E3-B477-F2FDAA23CFDA}"/>
+                                    <w:text/>
+                                  </w:sdtPr>
+                                  <w:sdtContent>
+                                    <w:r>
+                                      <w:rPr>
+                                        <w:color w:val="262626" w:themeColor="text1" w:themeTint="D9"/>
+                                        <w:sz w:val="20"/>
+                                        <w:szCs w:val="20"/>
+                                      </w:rPr>
+                                      <w:t xml:space="preserve">     </w:t>
+                                    </w:r>
+                                  </w:sdtContent>
+                                </w:sdt>
+                                <w:r>
+                                  <w:rPr>
+                                    <w:color w:val="262626" w:themeColor="text1" w:themeTint="D9"/>
+                                    <w:sz w:val="20"/>
+                                    <w:szCs w:val="20"/>
+                                  </w:rPr>
+                                  <w:t xml:space="preserve"> </w:t>
+                                </w:r>
+                              </w:p>
+                            </w:txbxContent>
+                          </wps:txbx>
+                          <wps:bodyPr rot="0" spcFirstLastPara="0" vertOverflow="overflow" horzOverflow="overflow" vert="horz" wrap="square" lIns="0" tIns="0" rIns="0" bIns="0" numCol="1" spcCol="0" rtlCol="0" fromWordArt="0" anchor="b" anchorCtr="0" forceAA="0" compatLnSpc="1">
+                            <a:prstTxWarp prst="textNoShape">
+                              <a:avLst/>
+                            </a:prstTxWarp>
+                            <a:noAutofit/>
+                          </wps:bodyPr>
+                        </wps:wsp>
+                      </a:graphicData>
+                    </a:graphic>
+                    <wp14:sizeRelH relativeFrom="page">
+                      <wp14:pctWidth>73400</wp14:pctWidth>
+                    </wp14:sizeRelH>
+                    <wp14:sizeRelV relativeFrom="page">
+                      <wp14:pctHeight>8000</wp14:pctHeight>
+                    </wp14:sizeRelV>
+                  </wp:anchor>
+                </w:drawing>
+              </mc:Choice>
+              <mc:Fallback>
+                <w:pict>
+                  <v:shape w14:anchorId="52C8778E" id="Text Box 112" o:spid="_x0000_s1027" type="#_x0000_t202" style="position:absolute;margin-left:0;margin-top:0;width:453pt;height:51.4pt;z-index:251661312;visibility:visible;mso-wrap-style:square;mso-width-percent:734;mso-height-percent:80;mso-left-percent:150;mso-top-percent:837;mso-wrap-distance-left:9pt;mso-wrap-distance-top:0;mso-wrap-distance-right:9pt;mso-wrap-distance-bottom:0;mso-position-horizontal-relative:page;mso-position-vertical-relative:page;mso-width-percent:734;mso-height-percent:80;mso-left-percent:150;mso-top-percent:837;mso-width-relative:page;mso-height-relative:page;v-text-anchor:bottom" o:gfxdata="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" filled="f" stroked="f" strokeweight=".5pt">
+                    <v:textbox inset="0,0,0,0">
+                      <w:txbxContent>
+                        <w:sdt>
+                          <w:sdtPr>
+                            <w:rPr>
+                              <w:caps/>
+                              <w:color w:val="262626" w:themeColor="text1" w:themeTint="D9"/>
+                              <w:sz w:val="28"/>
+                              <w:szCs w:val="28"/>
+                            </w:rPr>
+                            <w:alias w:val="Author"/>
+                            <w:tag w:val=""/>
+                            <w:id w:val="1901796142"/>
+                            <w:dataBinding w:prefixMappings="xmlns:ns0='http://purl.org/dc/elements/1.1/' xmlns:ns1='http://schemas.openxmlformats.org/package/2006/metadata/core-properties' " w:xpath="/ns1:coreProperties[1]/ns0:creator[1]" w:storeItemID="{6C3C8BC8-F283-45AE-878A-BAB7291924A1}"/>
+                            <w:text/>
+                          </w:sdtPr>
+                          <w:sdtContent>
+                            <w:p>
+                              <w:pPr>
+                                <w:pStyle w:val="NoSpacing"/>
+                                <w:jc w:val="right"/>
+                                <w:rPr>
+                                  <w:caps/>
+                                  <w:color w:val="262626" w:themeColor="text1" w:themeTint="D9"/>
+                                  <w:sz w:val="28"/>
+                                  <w:szCs w:val="28"/>
+                                </w:rPr>
+                              </w:pPr>
+                              <w:r>
+                                <w:rPr>
+                                  <w:caps/>
+                                  <w:color w:val="262626" w:themeColor="text1" w:themeTint="D9"/>
+                                  <w:sz w:val="28"/>
+                                  <w:szCs w:val="28"/>
+                                </w:rPr>
+                                <w:t>Maksim livingstone</w:t>
+                              </w:r>
+                            </w:p>
+                          </w:sdtContent>
+                        </w:sdt>
+                        <w:p>
+                          <w:pPr>
+                            <w:pStyle w:val="NoSpacing"/>
+                            <w:jc w:val="right"/>
+                            <w:rPr>
+                              <w:caps/>
+                              <w:color w:val="262626" w:themeColor="text1" w:themeTint="D9"/>
+                              <w:sz w:val="20"/>
+                              <w:szCs w:val="20"/>
+                            </w:rPr>
+                          </w:pPr>
+                          <w:sdt>
+                            <w:sdtPr>
+                              <w:rPr>
+                                <w:caps/>
+                                <w:color w:val="262626" w:themeColor="text1" w:themeTint="D9"/>
+                                <w:sz w:val="20"/>
+                                <w:szCs w:val="20"/>
+                              </w:rPr>
+                              <w:alias w:val="Company"/>
+                              <w:tag w:val=""/>
+                              <w:id w:val="-661235724"/>
+                              <w:showingPlcHdr/>
+                              <w:dataBinding w:prefixMappings="xmlns:ns0='http://schemas.openxmlformats.org/officeDocument/2006/extended-properties' " w:xpath="/ns0:Properties[1]/ns0:Company[1]" w:storeItemID="{6668398D-A668-4E3E-A5EB-62B293D839F1}"/>
+                              <w:text/>
+                            </w:sdtPr>
+                            <w:sdtContent>
+                              <w:r>
+                                <w:rPr>
+                                  <w:caps/>
+                                  <w:color w:val="262626" w:themeColor="text1" w:themeTint="D9"/>
+                                  <w:sz w:val="20"/>
+                                  <w:szCs w:val="20"/>
+                                </w:rPr>
+                                <w:t xml:space="preserve">     </w:t>
+                              </w:r>
+                            </w:sdtContent>
+                          </w:sdt>
+                        </w:p>
+                        <w:p>
+                          <w:pPr>
+                            <w:pStyle w:val="NoSpacing"/>
+                            <w:jc w:val="right"/>
+                            <w:rPr>
+                              <w:caps/>
+                              <w:color w:val="262626" w:themeColor="text1" w:themeTint="D9"/>
+                              <w:sz w:val="20"/>
+                              <w:szCs w:val="20"/>
+                            </w:rPr>
+                          </w:pPr>
+                          <w:sdt>
+                            <w:sdtPr>
+                              <w:rPr>
+                                <w:color w:val="262626" w:themeColor="text1" w:themeTint="D9"/>
+                                <w:sz w:val="20"/>
+                                <w:szCs w:val="20"/>
+                              </w:rPr>
+                              <w:alias w:val="Address"/>
+                              <w:tag w:val=""/>
+                              <w:id w:val="171227497"/>
+                              <w:showingPlcHdr/>
+                              <w:dataBinding w:prefixMappings="xmlns:ns0='http://schemas.microsoft.com/office/2006/coverPageProps' " w:xpath="/ns0:CoverPageProperties[1]/ns0:CompanyAddress[1]" w:storeItemID="{55AF091B-3C7A-41E3-B477-F2FDAA23CFDA}"/>
+                              <w:text/>
+                            </w:sdtPr>
+                            <w:sdtContent>
+                              <w:r>
+                                <w:rPr>
+                                  <w:color w:val="262626" w:themeColor="text1" w:themeTint="D9"/>
+                                  <w:sz w:val="20"/>
+                                  <w:szCs w:val="20"/>
+                                </w:rPr>
+                                <w:t xml:space="preserve">     </w:t>
+                              </w:r>
+                            </w:sdtContent>
+                          </w:sdt>
+                          <w:r>
+                            <w:rPr>
+                              <w:color w:val="262626" w:themeColor="text1" w:themeTint="D9"/>
+                              <w:sz w:val="20"/>
+                              <w:szCs w:val="20"/>
+                            </w:rPr>
+                            <w:t xml:space="preserve"> </w:t>
+                          </w:r>
+                        </w:p>
+                      </w:txbxContent>
+                    </v:textbox>
+                    <w10:wrap type="square" anchorx="page" anchory="page"/>
+                  </v:shape>
+                </w:pict>
+              </mc:Fallback>
+            </mc:AlternateContent>
+          </w:r>
+          <w:r>
+            <w:rPr>
+              <w:noProof/>
+            </w:rPr>
+            <mc:AlternateContent>
+              <mc:Choice Requires="wps">
+                <w:drawing>
+                  <wp:anchor distT="0" distB="0" distL="114300" distR="114300" simplePos="0" relativeHeight="251660288" behindDoc="0" locked="0" layoutInCell="1" allowOverlap="1" wp14:anchorId="4FF44FE8" wp14:editId="6AAA589C">
+                    <wp:simplePos x="0" y="0"/>
+                    <mc:AlternateContent>
+                      <mc:Choice Requires="wp14">
+                        <wp:positionH relativeFrom="page">
+                          <wp14:pctPosHOffset>15000</wp14:pctPosHOffset>
+                        </wp:positionH>
+                      </mc:Choice>
+                      <mc:Fallback>
+                        <wp:positionH relativeFrom="page">
+                          <wp:posOffset>1133475</wp:posOffset>
+                        </wp:positionH>
+                      </mc:Fallback>
+                    </mc:AlternateContent>
+                    <mc:AlternateContent>
+                      <mc:Choice Requires="wp14">
+                        <wp:positionV relativeFrom="page">
+                          <wp14:pctPosVOffset>45500</wp14:pctPosVOffset>
+                        </wp:positionV>
+                      </mc:Choice>
+                      <mc:Fallback>
+                        <wp:positionV relativeFrom="page">
+                          <wp:posOffset>4864735</wp:posOffset>
+                        </wp:positionV>
+                      </mc:Fallback>
+                    </mc:AlternateContent>
+                    <wp:extent cx="5753100" cy="525780"/>
+                    <wp:effectExtent l="0" t="0" r="10160" b="6350"/>
+                    <wp:wrapSquare wrapText="bothSides"/>
+                    <wp:docPr id="113" name="Text Box 113"/>
+                    <wp:cNvGraphicFramePr/>
+                    <a:graphic xmlns:a="http://schemas.openxmlformats.org/drawingml/2006/main">
+                      <a:graphicData uri="http://schemas.microsoft.com/office/word/2010/wordprocessingShape">
+                        <wps:wsp>
+                          <wps:cNvSpPr txBox="1"/>
+                          <wps:spPr>
+                            <a:xfrm>
+                              <a:off x="0" y="0"/>
+                              <a:ext cx="5753100" cy="525780"/>
+                            </a:xfrm>
+                            <a:prstGeom prst="rect">
+                              <a:avLst/>
+                            </a:prstGeom>
+                            <a:noFill/>
+                            <a:ln w="6350">
+                              <a:noFill/>
+                            </a:ln>
+                            <a:effectLst/>
+                          </wps:spPr>
+                          <wps:style>
+                            <a:lnRef idx="0">
+                              <a:schemeClr val="accent1"/>
+                            </a:lnRef>
+                            <a:fillRef idx="0">
+                              <a:schemeClr val="accent1"/>
+                            </a:fillRef>
+                            <a:effectRef idx="0">
+                              <a:schemeClr val="accent1"/>
+                            </a:effectRef>
+                            <a:fontRef idx="minor">
+                              <a:schemeClr val="dk1"/>
+                            </a:fontRef>
+                          </wps:style>
+                          <wps:txbx>
+                            <w:txbxContent>
+                              <w:p>
+                                <w:pPr>
+                                  <w:pStyle w:val="NoSpacing"/>
+                                  <w:jc w:val="right"/>
+                                  <w:rPr>
+                                    <w:caps/>
+                                    <w:color w:val="323E4F" w:themeColor="text2" w:themeShade="BF"/>
+                                    <w:sz w:val="52"/>
+                                    <w:szCs w:val="52"/>
+                                  </w:rPr>
+                                </w:pPr>
+                                <w:sdt>
+                                  <w:sdtPr>
+                                    <w:rPr>
+                                      <w:caps/>
+                                      <w:color w:val="323E4F" w:themeColor="text2" w:themeShade="BF"/>
+                                      <w:sz w:val="52"/>
+                                      <w:szCs w:val="52"/>
+                                    </w:rPr>
+                                    <w:alias w:val="Title"/>
+                                    <w:tag w:val=""/>
+                                    <w:id w:val="-1315561441"/>
+                                    <w:dataBinding w:prefixMappings="xmlns:ns0='http://purl.org/dc/elements/1.1/' xmlns:ns1='http://schemas.openxmlformats.org/package/2006/metadata/core-properties' " w:xpath="/ns1:coreProperties[1]/ns0:title[1]" w:storeItemID="{6C3C8BC8-F283-45AE-878A-BAB7291924A1}"/>
+                                    <w:text w:multiLine="1"/>
+                                  </w:sdtPr>
+                                  <w:sdtContent>
+                                    <w:r>
+                                      <w:rPr>
+                                        <w:caps/>
+                                        <w:color w:val="323E4F" w:themeColor="text2" w:themeShade="BF"/>
+                                        <w:sz w:val="52"/>
+                                        <w:szCs w:val="52"/>
+                                      </w:rPr>
+                                      <w:t>SQA AH COURSEWORK</w:t>
+                                    </w:r>
+                                  </w:sdtContent>
+                                </w:sdt>
+                              </w:p>
+                              <w:sdt>
+                                <w:sdtPr>
+                                  <w:rPr>
+                                    <w:smallCaps/>
+                                    <w:color w:val="44546A" w:themeColor="text2"/>
+                                    <w:sz w:val="36"/>
+                                    <w:szCs w:val="36"/>
+                                  </w:rPr>
+                                  <w:alias w:val="Subtitle"/>
+                                  <w:tag w:val=""/>
+                                  <w:id w:val="1615247542"/>
+                                  <w:dataBinding w:prefixMappings="xmlns:ns0='http://purl.org/dc/elements/1.1/' xmlns:ns1='http://schemas.openxmlformats.org/package/2006/metadata/core-properties' " w:xpath="/ns1:coreProperties[1]/ns0:subject[1]" w:storeItemID="{6C3C8BC8-F283-45AE-878A-BAB7291924A1}"/>
+                                  <w:text/>
+                                </w:sdtPr>
+                                <w:sdtContent>
+                                  <w:p>
+                                    <w:pPr>
+                                      <w:pStyle w:val="NoSpacing"/>
+                                      <w:jc w:val="right"/>
+                                      <w:rPr>
+                                        <w:smallCaps/>
+                                        <w:color w:val="44546A" w:themeColor="text2"/>
+                                        <w:sz w:val="36"/>
+                                        <w:szCs w:val="36"/>
+                                      </w:rPr>
+                                    </w:pPr>
+                                    <w:r>
+                                      <w:rPr>
+                                        <w:smallCaps/>
+                                        <w:color w:val="44546A" w:themeColor="text2"/>
+                                        <w:sz w:val="36"/>
+                                        <w:szCs w:val="36"/>
+                                      </w:rPr>
+                                      <w:t>URL path finder</w:t>
+                                    </w:r>
+                                  </w:p>
+                                </w:sdtContent>
+                              </w:sdt>
+                            </w:txbxContent>
+                          </wps:txbx>
+                          <wps:bodyPr rot="0" spcFirstLastPara="0" vertOverflow="overflow" horzOverflow="overflow" vert="horz" wrap="square" lIns="0" tIns="0" rIns="0" bIns="0" numCol="1" spcCol="0" rtlCol="0" fromWordArt="0" anchor="b" anchorCtr="0" forceAA="0" compatLnSpc="1">
+                            <a:prstTxWarp prst="textNoShape">
+                              <a:avLst/>
+                            </a:prstTxWarp>
+                            <a:noAutofit/>
+                          </wps:bodyPr>
+                        </wps:wsp>
+                      </a:graphicData>
+                    </a:graphic>
+                    <wp14:sizeRelH relativeFrom="page">
+                      <wp14:pctWidth>73400</wp14:pctWidth>
+                    </wp14:sizeRelH>
+                    <wp14:sizeRelV relativeFrom="page">
+                      <wp14:pctHeight>36300</wp14:pctHeight>
+                    </wp14:sizeRelV>
+                  </wp:anchor>
+                </w:drawing>
+              </mc:Choice>
+              <mc:Fallback>
+                <w:pict>
+                  <v:shape w14:anchorId="4FF44FE8" id="Text Box 113" o:spid="_x0000_s1028" type="#_x0000_t202" style="position:absolute;margin-left:0;margin-top:0;width:453pt;height:41.4pt;z-index:251660288;visibility:visible;mso-wrap-style:square;mso-width-percent:734;mso-height-percent:363;mso-left-percent:150;mso-top-percent:455;mso-wrap-distance-left:9pt;mso-wrap-distance-top:0;mso-wrap-distance-right:9pt;mso-wrap-distance-bottom:0;mso-position-horizontal-relative:page;mso-position-vertical-relative:page;mso-width-percent:734;mso-height-percent:363;mso-left-percent:150;mso-top-percent:455;mso-width-relative:page;mso-height-relative:page;v-text-anchor:bottom" o:gfxdata="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" filled="f" stroked="f" strokeweight=".5pt">
+                    <v:textbox inset="0,0,0,0">
+                      <w:txbxContent>
+                        <w:p>
+                          <w:pPr>
+                            <w:pStyle w:val="NoSpacing"/>
+                            <w:jc w:val="right"/>
+                            <w:rPr>
+                              <w:caps/>
+                              <w:color w:val="323E4F" w:themeColor="text2" w:themeShade="BF"/>
+                              <w:sz w:val="52"/>
+                              <w:szCs w:val="52"/>
+                            </w:rPr>
+                          </w:pPr>
+                          <w:sdt>
+                            <w:sdtPr>
+                              <w:rPr>
+                                <w:caps/>
+                                <w:color w:val="323E4F" w:themeColor="text2" w:themeShade="BF"/>
+                                <w:sz w:val="52"/>
+                                <w:szCs w:val="52"/>
+                              </w:rPr>
+                              <w:alias w:val="Title"/>
+                              <w:tag w:val=""/>
+                              <w:id w:val="-1315561441"/>
+                              <w:dataBinding w:prefixMappings="xmlns:ns0='http://purl.org/dc/elements/1.1/' xmlns:ns1='http://schemas.openxmlformats.org/package/2006/metadata/core-properties' " w:xpath="/ns1:coreProperties[1]/ns0:title[1]" w:storeItemID="{6C3C8BC8-F283-45AE-878A-BAB7291924A1}"/>
+                              <w:text w:multiLine="1"/>
+                            </w:sdtPr>
+                            <w:sdtContent>
+                              <w:r>
+                                <w:rPr>
+                                  <w:caps/>
+                                  <w:color w:val="323E4F" w:themeColor="text2" w:themeShade="BF"/>
+                                  <w:sz w:val="52"/>
+                                  <w:szCs w:val="52"/>
+                                </w:rPr>
+                                <w:t>SQA AH COURSEWORK</w:t>
+                              </w:r>
+                            </w:sdtContent>
+                          </w:sdt>
+                        </w:p>
+                        <w:sdt>
+                          <w:sdtPr>
+                            <w:rPr>
+                              <w:smallCaps/>
+                              <w:color w:val="44546A" w:themeColor="text2"/>
+                              <w:sz w:val="36"/>
+                              <w:szCs w:val="36"/>
+                            </w:rPr>
+                            <w:alias w:val="Subtitle"/>
+                            <w:tag w:val=""/>
+                            <w:id w:val="1615247542"/>
+                            <w:dataBinding w:prefixMappings="xmlns:ns0='http://purl.org/dc/elements/1.1/' xmlns:ns1='http://schemas.openxmlformats.org/package/2006/metadata/core-properties' " w:xpath="/ns1:coreProperties[1]/ns0:subject[1]" w:storeItemID="{6C3C8BC8-F283-45AE-878A-BAB7291924A1}"/>
+                            <w:text/>
+                          </w:sdtPr>
+                          <w:sdtContent>
+                            <w:p>
+                              <w:pPr>
+                                <w:pStyle w:val="NoSpacing"/>
+                                <w:jc w:val="right"/>
+                                <w:rPr>
+                                  <w:smallCaps/>
+                                  <w:color w:val="44546A" w:themeColor="text2"/>
+                                  <w:sz w:val="36"/>
+                                  <w:szCs w:val="36"/>
+                                </w:rPr>
+                              </w:pPr>
+                              <w:r>
+                                <w:rPr>
+                                  <w:smallCaps/>
+                                  <w:color w:val="44546A" w:themeColor="text2"/>
+                                  <w:sz w:val="36"/>
+                                  <w:szCs w:val="36"/>
+                                </w:rPr>
+                                <w:t>URL path finder</w:t>
+                              </w:r>
+                            </w:p>
+                          </w:sdtContent>
+                        </w:sdt>
+                      </w:txbxContent>
+                    </v:textbox>
+                    <w10:wrap type="square" anchorx="page" anchory="page"/>
+                  </v:shape>
+                </w:pict>
+              </mc:Fallback>
+            </mc:AlternateContent>
+          </w:r>
+          <w:r>
+            <w:rPr>
+              <w:noProof/>
+            </w:rPr>
+            <mc:AlternateContent>
+              <mc:Choice Requires="wpg">
+                <w:drawing>
+                  <wp:anchor distT="0" distB="0" distL="114300" distR="114300" simplePos="0" relativeHeight="251659264" behindDoc="0" locked="0" layoutInCell="1" allowOverlap="1" wp14:anchorId="24165701" wp14:editId="08147E49">
+                    <wp:simplePos x="0" y="0"/>
+                    <mc:AlternateContent>
+                      <mc:Choice Requires="wp14">
+                        <wp:positionH relativeFrom="page">
+                          <wp14:pctPosHOffset>4500</wp14:pctPosHOffset>
+                        </wp:positionH>
+                      </mc:Choice>
+                      <mc:Fallback>
+                        <wp:positionH relativeFrom="page">
+                          <wp:posOffset>339725</wp:posOffset>
+                        </wp:positionH>
+                      </mc:Fallback>
+                    </mc:AlternateContent>
+                    <wp:positionV relativeFrom="page">
+                      <wp:align>center</wp:align>
+                    </wp:positionV>
+                    <wp:extent cx="228600" cy="9144000"/>
+                    <wp:effectExtent l="0" t="0" r="3175" b="635"/>
+                    <wp:wrapNone/>
+                    <wp:docPr id="114" name="Group 114"/>
+                    <wp:cNvGraphicFramePr/>
+                    <a:graphic xmlns:a="http://schemas.openxmlformats.org/drawingml/2006/main">
+                      <a:graphicData uri="http://schemas.microsoft.com/office/word/2010/wordprocessingGroup">
+                        <wpg:wgp>
+                          <wpg:cNvGrpSpPr/>
+                          <wpg:grpSpPr>
+                            <a:xfrm>
+                              <a:off x="0" y="0"/>
+                              <a:ext cx="228600" cy="9144000"/>
+                              <a:chOff x="0" y="0"/>
+                              <a:chExt cx="228600" cy="9144000"/>
+                            </a:xfrm>
+                          </wpg:grpSpPr>
+                          <wps:wsp>
+                            <wps:cNvPr id="115" name="Rectangle 115"/>
+                            <wps:cNvSpPr/>
+                            <wps:spPr>
+                              <a:xfrm>
+                                <a:off x="0" y="0"/>
+                                <a:ext cx="228600" cy="8782050"/>
+                              </a:xfrm>
+                              <a:prstGeom prst="rect">
+                                <a:avLst/>
+                              </a:prstGeom>
+                              <a:solidFill>
+                                <a:schemeClr val="accent2"/>
+                              </a:solidFill>
+                              <a:ln>
+                                <a:noFill/>
+                              </a:ln>
+                            </wps:spPr>
+                            <wps:style>
+                              <a:lnRef idx="2">
+                                <a:schemeClr val="accent1">
+                                  <a:shade val="50000"/>
+                                </a:schemeClr>
+                              </a:lnRef>
+                              <a:fillRef idx="1">
+                                <a:schemeClr val="accent1"/>
+                              </a:fillRef>
+                              <a:effectRef idx="0">
+                                <a:schemeClr val="accent1"/>
+                              </a:effectRef>
+                              <a:fontRef idx="minor">
+                                <a:schemeClr val="lt1"/>
+                              </a:fontRef>
+                            </wps:style>
+                            <wps:bodyPr rot="0" spcFirstLastPara="0" vertOverflow="overflow" horzOverflow="overflow" vert="horz" wrap="square" lIns="91440" tIns="45720" rIns="91440" bIns="45720" numCol="1" spcCol="0" rtlCol="0" fromWordArt="0" anchor="ctr" anchorCtr="0" forceAA="0" compatLnSpc="1">
+                              <a:prstTxWarp prst="textNoShape">
+                                <a:avLst/>
+                              </a:prstTxWarp>
+                              <a:noAutofit/>
+                            </wps:bodyPr>
+                          </wps:wsp>
+                          <wps:wsp>
+                            <wps:cNvPr id="116" name="Rectangle 116"/>
+                            <wps:cNvSpPr>
+                              <a:spLocks noChangeAspect="1"/>
+                            </wps:cNvSpPr>
+                            <wps:spPr>
+                              <a:xfrm>
+                                <a:off x="0" y="8915400"/>
+                                <a:ext cx="228600" cy="228600"/>
+                              </a:xfrm>
+                              <a:prstGeom prst="rect">
+                                <a:avLst/>
+                              </a:prstGeom>
+                              <a:solidFill>
+                                <a:schemeClr val="accent1"/>
+                              </a:solidFill>
+                              <a:ln>
+                                <a:noFill/>
+                              </a:ln>
+                            </wps:spPr>
+                            <wps:style>
+                              <a:lnRef idx="2">
+                                <a:schemeClr val="accent1">
+                                  <a:shade val="50000"/>
+                                </a:schemeClr>
+                              </a:lnRef>
+                              <a:fillRef idx="1">
+                                <a:schemeClr val="accent1"/>
+                              </a:fillRef>
+                              <a:effectRef idx="0">
+                                <a:schemeClr val="accent1"/>
+                              </a:effectRef>
+                              <a:fontRef idx="minor">
+                                <a:schemeClr val="lt1"/>
+                              </a:fontRef>
+                            </wps:style>
+                            <wps:bodyPr rot="0" spcFirstLastPara="0" vertOverflow="overflow" horzOverflow="overflow" vert="horz" wrap="square" lIns="91440" tIns="45720" rIns="91440" bIns="45720" numCol="1" spcCol="0" rtlCol="0" fromWordArt="0" anchor="ctr" anchorCtr="0" forceAA="0" compatLnSpc="1">
+                              <a:prstTxWarp prst="textNoShape">
+                                <a:avLst/>
+                              </a:prstTxWarp>
+                              <a:noAutofit/>
+                            </wps:bodyPr>
+                          </wps:wsp>
+                        </wpg:wgp>
+                      </a:graphicData>
+                    </a:graphic>
+                    <wp14:sizeRelH relativeFrom="page">
+                      <wp14:pctWidth>2900</wp14:pctWidth>
+                    </wp14:sizeRelH>
+                    <wp14:sizeRelV relativeFrom="page">
+                      <wp14:pctHeight>90900</wp14:pctHeight>
+                    </wp14:sizeRelV>
+                  </wp:anchor>
+                </w:drawing>
+              </mc:Choice>
+              <mc:Fallback>
+                <w:pict>
+                  <v:group w14:anchorId="5823A6E9" id="Group 114" o:spid="_x0000_s1026" style="position:absolute;margin-left:0;margin-top:0;width:18pt;height:10in;z-index:251659264;mso-width-percent:29;mso-height-percent:909;mso-left-percent:45;mso-position-horizontal-relative:page;mso-position-vertical:center;mso-position-vertical-relative:page;mso-width-percent:29;mso-height-percent:909;mso-left-percent:45" coordsize="2286,91440" o:gfxdata="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">
+                    <v:rect id="Rectangle 115" o:spid="_x0000_s1027" style="position:absolute;width:2286;height:87820;visibility:visible;mso-wrap-style:square;v-text-anchor:middle" o:gfxdata="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" fillcolor="#ed7d31 [3205]" stroked="f" strokeweight="1pt"/>
+                    <v:rect id="Rectangle 116" o:spid="_x0000_s1028" style="position:absolute;top:89154;width:2286;height:2286;visibility:visible;mso-wrap-style:square;v-text-anchor:middle" o:gfxdata="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" fillcolor="#4472c4 [3204]" stroked="f" strokeweight="1pt">
+                      <o:lock v:ext="edit" aspectratio="t"/>
+                    </v:rect>
+                    <w10:wrap anchorx="page" anchory="page"/>
+                  </v:group>
+                </w:pict>
+              </mc:Fallback>
+            </mc:AlternateContent>
+          </w:r>
+          <w:r>
+            <w:br w:type="page"/>
+          </w:r>
+        </w:p>
+      </w:sdtContent>
+    </w:sdt>
+    <w:sdt>
+      <w:sdtPr>
+        <w:id w:val="-1637935720"/>
+        <w:docPartObj>
+          <w:docPartGallery w:val="Table of Contents"/>
+          <w:docPartUnique/>
+        </w:docPartObj>
+      </w:sdtPr>
+      <w:sdtEndPr>
+        <w:rPr>
+          <w:rFonts w:asciiTheme="minorHAnsi" w:eastAsiaTheme="minorHAnsi" w:hAnsiTheme="minorHAnsi" w:cstheme="minorBidi"/>
+          <w:b/>
+          <w:bCs/>
+          <w:noProof/>
+          <w:color w:val="auto"/>
+          <w:sz w:val="22"/>
+          <w:szCs w:val="22"/>
+          <w:lang w:val="en-GB"/>
+        </w:rPr>
+      </w:sdtEndPr>
+      <w:sdtContent>
+        <w:p>
+          <w:pPr>
+            <w:pStyle w:val="TOCHeading"/>
+          </w:pPr>
+          <w:r>
+            <w:t>Contents</w:t>
+          </w:r>
+        </w:p>
+        <w:p>
+          <w:pPr>
+            <w:pStyle w:val="TOC1"/>
+            <w:tabs>
+              <w:tab w:val="right" w:leader="dot" w:pos="9016"/>
+            </w:tabs>
+            <w:rPr>
+              <w:rFonts w:eastAsiaTheme="minorEastAsia"/>
+              <w:noProof/>
+              <w:lang w:eastAsia="en-GB"/>
+            </w:rPr>
+          </w:pPr>
+          <w:r>
+            <w:fldChar w:fldCharType="begin"/>
+          </w:r>
+          <w:r>
+            <w:instrText xml:space="preserve"> TOC \o "1-3" \h \z \u </w:instrText>
+          </w:r>
+          <w:r>
+            <w:fldChar w:fldCharType="separate"/>
+          </w:r>
+          <w:hyperlink w:anchor="_Toc21266171" w:history="1">
+            <w:r>
+              <w:rPr>
+                <w:rStyle w:val="Hyperlink"/>
+                <w:noProof/>
+              </w:rPr>
+              <w:t>Description of the Problem</w:t>
+            </w:r>
+            <w:r>
+              <w:rPr>
+                <w:noProof/>
+                <w:webHidden/>
+              </w:rPr>
+              <w:tab/>
+            </w:r>
+            <w:r>
+              <w:rPr>
+                <w:noProof/>
+                <w:webHidden/>
+              </w:rPr>
+              <w:fldChar w:fldCharType="begin"/>
+            </w:r>
+            <w:r>
+              <w:rPr>
+                <w:noProof/>
+                <w:webHidden/>
+              </w:rPr>
+              <w:instrText xml:space="preserve"> PAGEREF _Toc21266171 \h </w:instrText>
+            </w:r>
+            <w:r>
+              <w:rPr>
+                <w:noProof/>
+                <w:webHidden/>
+              </w:rPr>
+            </w:r>
+            <w:r>
+              <w:rPr>
+                <w:noProof/>
+                <w:webHidden/>
+              </w:rPr>
+              <w:fldChar w:fldCharType="separate"/>
+            </w:r>
+            <w:r>
+              <w:rPr>
+                <w:noProof/>
+                <w:webHidden/>
+              </w:rPr>
+              <w:t>2</w:t>
+            </w:r>
+            <w:r>
+              <w:rPr>
+                <w:noProof/>
+                <w:webHidden/>
+              </w:rPr>
+              <w:fldChar w:fldCharType="end"/>
+            </w:r>
+          </w:hyperlink>
+        </w:p>
+        <w:p>
+          <w:pPr>
+            <w:pStyle w:val="TOC2"/>
+            <w:tabs>
+              <w:tab w:val="right" w:leader="dot" w:pos="9016"/>
+            </w:tabs>
+            <w:rPr>
+              <w:rFonts w:eastAsiaTheme="minorEastAsia"/>
+              <w:noProof/>
+              <w:lang w:eastAsia="en-GB"/>
+            </w:rPr>
+          </w:pPr>
+          <w:hyperlink w:anchor="_Toc21266172" w:history="1">
+            <w:r>
+              <w:rPr>
+                <w:rStyle w:val="Hyperlink"/>
+                <w:noProof/>
+              </w:rPr>
+              <w:t>Outline of problem.</w:t>
+            </w:r>
+            <w:r>
+              <w:rPr>
+                <w:noProof/>
+                <w:webHidden/>
+              </w:rPr>
+              <w:tab/>
+            </w:r>
+            <w:r>
+              <w:rPr>
+                <w:noProof/>
+                <w:webHidden/>
+              </w:rPr>
+              <w:fldChar w:fldCharType="begin"/>
+            </w:r>
+            <w:r>
+              <w:rPr>
+                <w:noProof/>
+                <w:webHidden/>
+              </w:rPr>
+              <w:instrText xml:space="preserve"> PAGEREF _Toc21266172 \h </w:instrText>
+            </w:r>
+            <w:r>
+              <w:rPr>
+                <w:noProof/>
+                <w:webHidden/>
+              </w:rPr>
+            </w:r>
+            <w:r>
+              <w:rPr>
+                <w:noProof/>
+                <w:webHidden/>
+              </w:rPr>
+              <w:fldChar w:fldCharType="separate"/>
+            </w:r>
+            <w:r>
+              <w:rPr>
+                <w:noProof/>
+                <w:webHidden/>
+              </w:rPr>
+              <w:t>2</w:t>
+            </w:r>
+            <w:r>
+              <w:rPr>
+                <w:noProof/>
+                <w:webHidden/>
+              </w:rPr>
+              <w:fldChar w:fldCharType="end"/>
+            </w:r>
+          </w:hyperlink>
+        </w:p>
+        <w:p>
+          <w:pPr>
+            <w:pStyle w:val="TOC2"/>
+            <w:tabs>
+              <w:tab w:val="right" w:leader="dot" w:pos="9016"/>
+            </w:tabs>
+            <w:rPr>
+              <w:rFonts w:eastAsiaTheme="minorEastAsia"/>
+              <w:noProof/>
+              <w:lang w:eastAsia="en-GB"/>
+            </w:rPr>
+          </w:pPr>
+          <w:hyperlink w:anchor="_Toc21266173" w:history="1">
+            <w:r>
+              <w:rPr>
+                <w:rStyle w:val="Hyperlink"/>
+                <w:noProof/>
+              </w:rPr>
+              <w:t>Scope:</w:t>
+            </w:r>
+            <w:r>
+              <w:rPr>
+                <w:noProof/>
+                <w:webHidden/>
+              </w:rPr>
+              <w:tab/>
+            </w:r>
+            <w:r>
+              <w:rPr>
+                <w:noProof/>
+                <w:webHidden/>
+              </w:rPr>
+              <w:fldChar w:fldCharType="begin"/>
+            </w:r>
+            <w:r>
+              <w:rPr>
+                <w:noProof/>
+                <w:webHidden/>
+              </w:rPr>
+              <w:instrText xml:space="preserve"> PAGEREF _Toc21266173 \h </w:instrText>
+            </w:r>
+            <w:r>
+              <w:rPr>
+                <w:noProof/>
+                <w:webHidden/>
+              </w:rPr>
+            </w:r>
+            <w:r>
+              <w:rPr>
+                <w:noProof/>
+                <w:webHidden/>
+              </w:rPr>
+              <w:fldChar w:fldCharType="separate"/>
+            </w:r>
+            <w:r>
+              <w:rPr>
+                <w:noProof/>
+                <w:webHidden/>
+              </w:rPr>
+              <w:t>2</w:t>
+            </w:r>
+            <w:r>
+              <w:rPr>
+                <w:noProof/>
+                <w:webHidden/>
+              </w:rPr>
+              <w:fldChar w:fldCharType="end"/>
+            </w:r>
+          </w:hyperlink>
+        </w:p>
+        <w:p>
+          <w:pPr>
+            <w:pStyle w:val="TOC2"/>
+            <w:tabs>
+              <w:tab w:val="right" w:leader="dot" w:pos="9016"/>
+            </w:tabs>
+            <w:rPr>
+              <w:rFonts w:eastAsiaTheme="minorEastAsia"/>
+              <w:noProof/>
+              <w:lang w:eastAsia="en-GB"/>
+            </w:rPr>
+          </w:pPr>
+          <w:hyperlink w:anchor="_Toc21266174" w:history="1">
+            <w:r>
+              <w:rPr>
+                <w:rStyle w:val="Hyperlink"/>
+                <w:noProof/>
+              </w:rPr>
+              <w:t>Boundaries:</w:t>
+            </w:r>
+            <w:r>
+              <w:rPr>
+                <w:noProof/>
+                <w:webHidden/>
+              </w:rPr>
+              <w:tab/>
+            </w:r>
+            <w:r>
+              <w:rPr>
+                <w:noProof/>
+                <w:webHidden/>
+              </w:rPr>
+              <w:fldChar w:fldCharType="begin"/>
+            </w:r>
+            <w:r>
+              <w:rPr>
+                <w:noProof/>
+                <w:webHidden/>
+              </w:rPr>
+              <w:instrText xml:space="preserve"> PAGEREF _Toc21266174 \h </w:instrText>
+            </w:r>
+            <w:r>
+              <w:rPr>
+                <w:noProof/>
+                <w:webHidden/>
+              </w:rPr>
+            </w:r>
+            <w:r>
+              <w:rPr>
+                <w:noProof/>
+                <w:webHidden/>
+              </w:rPr>
+              <w:fldChar w:fldCharType="separate"/>
+            </w:r>
+            <w:r>
+              <w:rPr>
+                <w:noProof/>
+                <w:webHidden/>
+              </w:rPr>
+              <w:t>2</w:t>
+            </w:r>
+            <w:r>
+              <w:rPr>
+                <w:noProof/>
+                <w:webHidden/>
+              </w:rPr>
+              <w:fldChar w:fldCharType="end"/>
+            </w:r>
+          </w:hyperlink>
+        </w:p>
+        <w:p>
+          <w:pPr>
+            <w:pStyle w:val="TOC2"/>
+            <w:tabs>
+              <w:tab w:val="right" w:leader="dot" w:pos="9016"/>
+            </w:tabs>
+            <w:rPr>
+              <w:rFonts w:eastAsiaTheme="minorEastAsia"/>
+              <w:noProof/>
+              <w:lang w:eastAsia="en-GB"/>
+            </w:rPr>
+          </w:pPr>
+          <w:hyperlink w:anchor="_Toc21266175" w:history="1">
+            <w:r>
+              <w:rPr>
+                <w:rStyle w:val="Hyperlink"/>
+                <w:noProof/>
+              </w:rPr>
+              <w:t>Constraints:</w:t>
+            </w:r>
+            <w:r>
+              <w:rPr>
+                <w:noProof/>
+                <w:webHidden/>
+              </w:rPr>
+              <w:tab/>
+            </w:r>
+            <w:r>
+              <w:rPr>
+                <w:noProof/>
+                <w:webHidden/>
+              </w:rPr>
+              <w:fldChar w:fldCharType="begin"/>
+            </w:r>
+            <w:r>
+              <w:rPr>
+                <w:noProof/>
+                <w:webHidden/>
+              </w:rPr>
+              <w:instrText xml:space="preserve"> PAGEREF _Toc21266175 \h </w:instrText>
+            </w:r>
+            <w:r>
+              <w:rPr>
+                <w:noProof/>
+                <w:webHidden/>
+              </w:rPr>
+            </w:r>
+            <w:r>
+              <w:rPr>
+                <w:noProof/>
+                <w:webHidden/>
+              </w:rPr>
+              <w:fldChar w:fldCharType="separate"/>
+            </w:r>
+            <w:r>
+              <w:rPr>
+                <w:noProof/>
+                <w:webHidden/>
+              </w:rPr>
+              <w:t>2</w:t>
+            </w:r>
+            <w:r>
+              <w:rPr>
+                <w:noProof/>
+                <w:webHidden/>
+              </w:rPr>
+              <w:fldChar w:fldCharType="end"/>
+            </w:r>
+          </w:hyperlink>
+        </w:p>
+        <w:p>
+          <w:pPr>
+            <w:pStyle w:val="TOC1"/>
+            <w:tabs>
+              <w:tab w:val="right" w:leader="dot" w:pos="9016"/>
+            </w:tabs>
+            <w:rPr>
+              <w:rFonts w:eastAsiaTheme="minorEastAsia"/>
+              <w:noProof/>
+              <w:lang w:eastAsia="en-GB"/>
+            </w:rPr>
+          </w:pPr>
+          <w:hyperlink w:anchor="_Toc21266176" w:history="1">
+            <w:r>
+              <w:rPr>
+                <w:rStyle w:val="Hyperlink"/>
+                <w:noProof/>
+              </w:rPr>
+              <w:t>UML</w:t>
+            </w:r>
+            <w:r>
+              <w:rPr>
+                <w:noProof/>
+                <w:webHidden/>
+              </w:rPr>
+              <w:tab/>
+            </w:r>
+            <w:r>
+              <w:rPr>
+                <w:noProof/>
+                <w:webHidden/>
+              </w:rPr>
+              <w:fldChar w:fldCharType="begin"/>
+            </w:r>
+            <w:r>
+              <w:rPr>
+                <w:noProof/>
+                <w:webHidden/>
+              </w:rPr>
+              <w:instrText xml:space="preserve"> PAGEREF _Toc21266176 \h </w:instrText>
+            </w:r>
+            <w:r>
+              <w:rPr>
+                <w:noProof/>
+                <w:webHidden/>
+              </w:rPr>
+            </w:r>
+            <w:r>
+              <w:rPr>
+                <w:noProof/>
+                <w:webHidden/>
+              </w:rPr>
+              <w:fldChar w:fldCharType="separate"/>
+            </w:r>
+            <w:r>
+              <w:rPr>
+                <w:noProof/>
+                <w:webHidden/>
+              </w:rPr>
+              <w:t>3</w:t>
+            </w:r>
+            <w:r>
+              <w:rPr>
+                <w:noProof/>
+                <w:webHidden/>
+              </w:rPr>
+              <w:fldChar w:fldCharType="end"/>
+            </w:r>
+          </w:hyperlink>
+        </w:p>
+        <w:p>
+          <w:pPr>
+            <w:pStyle w:val="TOC1"/>
+            <w:tabs>
+              <w:tab w:val="right" w:leader="dot" w:pos="9016"/>
+            </w:tabs>
+            <w:rPr>
+              <w:rFonts w:eastAsiaTheme="minorEastAsia"/>
+              <w:noProof/>
+              <w:lang w:eastAsia="en-GB"/>
+            </w:rPr>
+          </w:pPr>
+          <w:hyperlink w:anchor="_Toc21266177" w:history="1">
+            <w:r>
+              <w:rPr>
+                <w:rStyle w:val="Hyperlink"/>
+                <w:noProof/>
+              </w:rPr>
+              <w:t>Requirements</w:t>
+            </w:r>
+            <w:r>
+              <w:rPr>
+                <w:noProof/>
+                <w:webHidden/>
+              </w:rPr>
+              <w:tab/>
+            </w:r>
+            <w:r>
+              <w:rPr>
+                <w:noProof/>
+                <w:webHidden/>
+              </w:rPr>
+              <w:fldChar w:fldCharType="begin"/>
+            </w:r>
+            <w:r>
+              <w:rPr>
+                <w:noProof/>
+                <w:webHidden/>
+              </w:rPr>
+              <w:instrText xml:space="preserve"> PAGEREF _Toc21266177 \h </w:instrText>
+            </w:r>
+            <w:r>
+              <w:rPr>
+                <w:noProof/>
+                <w:webHidden/>
+              </w:rPr>
+            </w:r>
+            <w:r>
+              <w:rPr>
+                <w:noProof/>
+                <w:webHidden/>
+              </w:rPr>
+              <w:fldChar w:fldCharType="separate"/>
+            </w:r>
+            <w:r>
+              <w:rPr>
+                <w:noProof/>
+                <w:webHidden/>
+              </w:rPr>
+              <w:t>4</w:t>
+            </w:r>
+            <w:r>
+              <w:rPr>
+                <w:noProof/>
+                <w:webHidden/>
+              </w:rPr>
+              <w:fldChar w:fldCharType="end"/>
+            </w:r>
+          </w:hyperlink>
+        </w:p>
+        <w:p>
+          <w:pPr>
+            <w:pStyle w:val="TOC2"/>
+            <w:tabs>
+              <w:tab w:val="right" w:leader="dot" w:pos="9016"/>
+            </w:tabs>
+            <w:rPr>
+              <w:rFonts w:eastAsiaTheme="minorEastAsia"/>
+              <w:noProof/>
+              <w:lang w:eastAsia="en-GB"/>
+            </w:rPr>
+          </w:pPr>
+          <w:hyperlink w:anchor="_Toc21266178" w:history="1">
+            <w:r>
+              <w:rPr>
+                <w:rStyle w:val="Hyperlink"/>
+                <w:noProof/>
+              </w:rPr>
+              <w:t>End user requirements:</w:t>
+            </w:r>
+            <w:r>
+              <w:rPr>
+                <w:noProof/>
+                <w:webHidden/>
+              </w:rPr>
+              <w:tab/>
+            </w:r>
+            <w:r>
+              <w:rPr>
+                <w:noProof/>
+                <w:webHidden/>
+              </w:rPr>
+              <w:fldChar w:fldCharType="begin"/>
+            </w:r>
+            <w:r>
+              <w:rPr>
+                <w:noProof/>
+                <w:webHidden/>
+              </w:rPr>
+              <w:instrText xml:space="preserve"> PAGEREF _Toc21266178 \h </w:instrText>
+            </w:r>
+            <w:r>
+              <w:rPr>
+                <w:noProof/>
+                <w:webHidden/>
+              </w:rPr>
+            </w:r>
+            <w:r>
+              <w:rPr>
+                <w:noProof/>
+                <w:webHidden/>
+              </w:rPr>
+              <w:fldChar w:fldCharType="separate"/>
+            </w:r>
+            <w:r>
+              <w:rPr>
+                <w:noProof/>
+                <w:webHidden/>
+              </w:rPr>
+              <w:t>4</w:t>
+            </w:r>
+            <w:r>
+              <w:rPr>
+                <w:noProof/>
+                <w:webHidden/>
+              </w:rPr>
+              <w:fldChar w:fldCharType="end"/>
+            </w:r>
+          </w:hyperlink>
+        </w:p>
+        <w:p>
+          <w:pPr>
+            <w:pStyle w:val="TOC2"/>
+            <w:tabs>
+              <w:tab w:val="right" w:leader="dot" w:pos="9016"/>
+            </w:tabs>
+            <w:rPr>
+              <w:rFonts w:eastAsiaTheme="minorEastAsia"/>
+              <w:noProof/>
+              <w:lang w:eastAsia="en-GB"/>
+            </w:rPr>
+          </w:pPr>
+          <w:hyperlink w:anchor="_Toc21266179" w:history="1">
+            <w:r>
+              <w:rPr>
+                <w:rStyle w:val="Hyperlink"/>
+                <w:noProof/>
+              </w:rPr>
+              <w:t>Functional requirements:</w:t>
+            </w:r>
+            <w:r>
+              <w:rPr>
+                <w:noProof/>
+                <w:webHidden/>
+              </w:rPr>
+              <w:tab/>
+            </w:r>
+            <w:r>
+              <w:rPr>
+                <w:noProof/>
+                <w:webHidden/>
+              </w:rPr>
+              <w:fldChar w:fldCharType="begin"/>
+            </w:r>
+            <w:r>
+              <w:rPr>
+                <w:noProof/>
+                <w:webHidden/>
+              </w:rPr>
+              <w:instrText xml:space="preserve"> PAGEREF _Toc21266179 \h </w:instrText>
+            </w:r>
+            <w:r>
+              <w:rPr>
+                <w:noProof/>
+                <w:webHidden/>
+              </w:rPr>
+            </w:r>
+            <w:r>
+              <w:rPr>
+                <w:noProof/>
+                <w:webHidden/>
+              </w:rPr>
+              <w:fldChar w:fldCharType="separate"/>
+            </w:r>
+            <w:r>
+              <w:rPr>
+                <w:noProof/>
+                <w:webHidden/>
+              </w:rPr>
+              <w:t>4</w:t>
+            </w:r>
+            <w:r>
+              <w:rPr>
+                <w:noProof/>
+                <w:webHidden/>
+              </w:rPr>
+              <w:fldChar w:fldCharType="end"/>
+            </w:r>
+          </w:hyperlink>
+        </w:p>
+        <w:p>
+          <w:pPr>
+            <w:pStyle w:val="TOC1"/>
+            <w:tabs>
+              <w:tab w:val="right" w:leader="dot" w:pos="9016"/>
+            </w:tabs>
+            <w:rPr>
+              <w:rFonts w:eastAsiaTheme="minorEastAsia"/>
+              <w:noProof/>
+              <w:lang w:eastAsia="en-GB"/>
+            </w:rPr>
+          </w:pPr>
+          <w:hyperlink w:anchor="_Toc21266180" w:history="1">
+            <w:r>
+              <w:rPr>
+                <w:rStyle w:val="Hyperlink"/>
+                <w:noProof/>
+              </w:rPr>
+              <w:t>Project plan</w:t>
+            </w:r>
+            <w:r>
+              <w:rPr>
+                <w:noProof/>
+                <w:webHidden/>
+              </w:rPr>
+              <w:tab/>
+            </w:r>
+            <w:r>
+              <w:rPr>
+                <w:noProof/>
+                <w:webHidden/>
+              </w:rPr>
+              <w:fldChar w:fldCharType="begin"/>
+            </w:r>
+            <w:r>
+              <w:rPr>
+                <w:noProof/>
+                <w:webHidden/>
+              </w:rPr>
+              <w:instrText xml:space="preserve"> PAGEREF _Toc21266180 \h </w:instrText>
+            </w:r>
+            <w:r>
+              <w:rPr>
+                <w:noProof/>
+                <w:webHidden/>
+              </w:rPr>
+            </w:r>
+            <w:r>
+              <w:rPr>
+                <w:noProof/>
+                <w:webHidden/>
+              </w:rPr>
+              <w:fldChar w:fldCharType="separate"/>
+            </w:r>
+            <w:r>
+              <w:rPr>
+                <w:noProof/>
+                <w:webHidden/>
+              </w:rPr>
+              <w:t>4</w:t>
+            </w:r>
+            <w:r>
+              <w:rPr>
+                <w:noProof/>
+                <w:webHidden/>
+              </w:rPr>
+              <w:fldChar w:fldCharType="end"/>
+            </w:r>
+          </w:hyperlink>
+        </w:p>
+        <w:p>
+          <w:pPr>
+            <w:pStyle w:val="TOC2"/>
+            <w:tabs>
+              <w:tab w:val="right" w:leader="dot" w:pos="9016"/>
+            </w:tabs>
+            <w:rPr>
+              <w:rFonts w:eastAsiaTheme="minorEastAsia"/>
+              <w:noProof/>
+              <w:lang w:eastAsia="en-GB"/>
+            </w:rPr>
+          </w:pPr>
+          <w:hyperlink w:anchor="_Toc21266181" w:history="1">
+            <w:r>
+              <w:rPr>
+                <w:rStyle w:val="Hyperlink"/>
+                <w:noProof/>
+              </w:rPr>
+              <w:t>Identified tasks:</w:t>
+            </w:r>
+            <w:r>
+              <w:rPr>
+                <w:noProof/>
+                <w:webHidden/>
+              </w:rPr>
+              <w:tab/>
+            </w:r>
+            <w:r>
+              <w:rPr>
+                <w:noProof/>
+                <w:webHidden/>
+              </w:rPr>
+              <w:fldChar w:fldCharType="begin"/>
+            </w:r>
+            <w:r>
+              <w:rPr>
+                <w:noProof/>
+                <w:webHidden/>
+              </w:rPr>
+              <w:instrText xml:space="preserve"> PAGEREF _Toc21266181 \h </w:instrText>
+            </w:r>
+            <w:r>
+              <w:rPr>
+                <w:noProof/>
+                <w:webHidden/>
+              </w:rPr>
+            </w:r>
+            <w:r>
+              <w:rPr>
+                <w:noProof/>
+                <w:webHidden/>
+              </w:rPr>
+              <w:fldChar w:fldCharType="separate"/>
+            </w:r>
+            <w:r>
+              <w:rPr>
+                <w:noProof/>
+                <w:webHidden/>
+              </w:rPr>
+              <w:t>4</w:t>
+            </w:r>
+            <w:r>
+              <w:rPr>
+                <w:noProof/>
+                <w:webHidden/>
+              </w:rPr>
+              <w:fldChar w:fldCharType="end"/>
+            </w:r>
+          </w:hyperlink>
+        </w:p>
+        <w:p>
+          <w:r>
+            <w:rPr>
+              <w:b/>
+              <w:bCs/>
+              <w:noProof/>
+            </w:rPr>
+            <w:fldChar w:fldCharType="end"/>
+          </w:r>
+        </w:p>
+      </w:sdtContent>
+    </w:sdt>
     <w:p>
       <w:pPr>
         <w:pStyle w:val="Heading1"/>
-      </w:pPr>
+        <w:sectPr>
+          <w:footerReference w:type="default" r:id="rId8"/>
+          <w:pgSz w:w="11906" w:h="16838"/>
+          <w:pgMar w:top="1440" w:right="1440" w:bottom="1440" w:left="1440" w:header="708" w:footer="708" w:gutter="0"/>
+          <w:pgNumType w:start="0"/>
+          <w:cols w:space="708"/>
+          <w:titlePg/>
+          <w:docGrid w:linePitch="360"/>
+        </w:sectPr>
+      </w:pPr>
+    </w:p>
+    <w:p>
+      <w:pPr>
+        <w:pStyle w:val="Heading1"/>
+      </w:pPr>
+      <w:bookmarkStart w:id="0" w:name="_Toc21266171"/>
       <w:r>
         <w:t>Description of the Problem</w:t>
       </w:r>
+      <w:bookmarkEnd w:id="0"/>
     </w:p>
     <w:p>
       <w:pPr>
         <w:pStyle w:val="Heading2"/>
       </w:pPr>
+      <w:bookmarkStart w:id="1" w:name="_Toc21266172"/>
       <w:r>
         <w:t>Outline of problem.</w:t>
       </w:r>
+      <w:bookmarkEnd w:id="1"/>
+    </w:p>
+    <w:p>
+      <w:r>
+        <w:t>I intend to design a program to find paths between webpages. The program will include the following features: a help screen, text based ui to help user find their way, a database of webpages crawled</w:t>
+      </w:r>
+      <w:r>
+        <w:t xml:space="preserve"> that will be created using SQL</w:t>
+      </w:r>
+      <w:r>
+        <w:t>, with a linked database of pages they have linked to</w:t>
+      </w:r>
+      <w:r>
+        <w:t xml:space="preserve"> and a pathfinding system</w:t>
+      </w:r>
+      <w:r>
+        <w:t>.</w:t>
+      </w:r>
+    </w:p>
+    <w:p>
+      <w:r>
+        <w:t>The end users of my program will be people willing to find orphan links in webpages</w:t>
+      </w:r>
+      <w:r>
+        <w:t xml:space="preserve"> if a search system is not used</w:t>
+      </w:r>
+      <w:r>
+        <w:t>, therefore will probably be tech literate.</w:t>
+      </w:r>
+    </w:p>
+    <w:p>
+      <w:r>
+        <w:t xml:space="preserve">My project meets the advanced higher </w:t>
+      </w:r>
+      <w:r>
+        <w:t xml:space="preserve">computing requirements as it will have a UI suitable for tech literate users with validation for if the pages have valid </w:t>
+      </w:r>
+      <w:r>
+        <w:t>URLs</w:t>
+      </w:r>
+      <w:r>
+        <w:t xml:space="preserve"> by using a try catch with a get() procedure and checking the code sent from the sever</w:t>
+      </w:r>
+      <w:r>
+        <w:t xml:space="preserve"> is not 404 and that the domain exists. My project will interface with an SQL database, creating a database and </w:t>
+      </w:r>
+      <w:r>
+        <w:t>writing and reading URL’s from it.</w:t>
+      </w:r>
+      <w:r>
+        <w:t xml:space="preserve"> My project will also have a sorting algorithm for a verbose mode</w:t>
+      </w:r>
+      <w:r>
+        <w:t xml:space="preserve"> to print the node maps</w:t>
+      </w:r>
+      <w:r>
+        <w:t>.</w:t>
+      </w:r>
     </w:p>
     <w:p>
       <w:pPr>
         <w:ind w:left="720"/>
       </w:pPr>
-      <w:r>
-        <w:t>I intend to design a program to find paths between webpages. The program will include the following features: a help screen, text based ui to help user find their way, a database of webpages crawled</w:t>
-      </w:r>
-      <w:r>
-        <w:t xml:space="preserve"> that will be created using SQL</w:t>
-      </w:r>
-      <w:r>
-        <w:t>, with a linked database of pages they have linked to</w:t>
-      </w:r>
-      <w:r>
-        <w:t xml:space="preserve"> and a pathfinding system</w:t>
-      </w:r>
-      <w:r>
+    </w:p>
+    <w:p>
+      <w:pPr>
+        <w:ind w:left="720"/>
+      </w:pPr>
+    </w:p>
+    <w:p>
+      <w:pPr>
+        <w:rPr>
+          <w:strike/>
+        </w:rPr>
+      </w:pPr>
+      <w:r>
+        <w:rPr>
+          <w:strike/>
+        </w:rPr>
+        <w:t xml:space="preserve">A piece of software that will </w:t>
+      </w:r>
+      <w:r>
+        <w:rPr>
+          <w:strike/>
+        </w:rPr>
+        <w:t>b</w:t>
+      </w:r>
+      <w:r>
+        <w:rPr>
+          <w:strike/>
+        </w:rPr>
+        <w:t>e</w:t>
+      </w:r>
+      <w:r>
+        <w:rPr>
+          <w:strike/>
+        </w:rPr>
+        <w:t xml:space="preserve"> able to crawl webpages. </w:t>
+      </w:r>
+      <w:r>
+        <w:rPr>
+          <w:strike/>
+        </w:rPr>
+        <w:t>The webpages crawled and the pages they link to should be stored in a database</w:t>
+      </w:r>
+      <w:r>
+        <w:rPr>
+          <w:strike/>
+        </w:rPr>
+        <w:t xml:space="preserve"> including the link to them using SQL</w:t>
+      </w:r>
+      <w:r>
+        <w:rPr>
+          <w:strike/>
+        </w:rPr>
         <w:t>.</w:t>
       </w:r>
-    </w:p>
-    <w:p>
-      <w:pPr>
-        <w:ind w:left="720"/>
-      </w:pPr>
-      <w:r>
-        <w:t>The end users of my program will be people willing to find orphan links in webpages</w:t>
-      </w:r>
-      <w:r>
-        <w:t xml:space="preserve"> if a search system is not used</w:t>
-      </w:r>
-      <w:r>
-        <w:t>, therefore will probably be tech literate.</w:t>
-      </w:r>
-    </w:p>
-    <w:p>
-      <w:pPr>
-        <w:ind w:left="720"/>
-      </w:pPr>
-      <w:r>
-        <w:t xml:space="preserve">My project meets the advanced higher </w:t>
-      </w:r>
-      <w:r>
-        <w:t>computing requirements as it will have a UI suitable for tech literate users with validation for if the pages have valid urls by using a try catch with a get() procedure and checking the code sent from the sever</w:t>
-      </w:r>
-      <w:r>
-        <w:t xml:space="preserve"> is not 404 and that the domain exists. My project will interface with an SQL database, creating a database and </w:t>
-      </w:r>
-      <w:r>
-        <w:t>writing and reading URL’s from it.</w:t>
-      </w:r>
-      <w:bookmarkStart w:id="0" w:name="_GoBack"/>
-      <w:bookmarkEnd w:id="0"/>
-    </w:p>
-    <w:p>
-      <w:pPr>
-        <w:ind w:left="720"/>
-      </w:pPr>
-    </w:p>
-    <w:p>
-      <w:pPr>
-        <w:ind w:left="720"/>
-      </w:pPr>
-    </w:p>
-    <w:p>
-      <w:pPr>
-        <w:ind w:left="720"/>
-      </w:pPr>
-      <w:r>
-        <w:t xml:space="preserve">A piece of software that will </w:t>
-      </w:r>
-      <w:r>
-        <w:t>b</w:t>
-      </w:r>
-      <w:r>
-        <w:t>e</w:t>
-      </w:r>
-      <w:r>
-        <w:t xml:space="preserve"> able to crawl webpages. </w:t>
-      </w:r>
-      <w:r>
-        <w:t>The webpages crawled and the pages they link to should be stored in a database</w:t>
-      </w:r>
-      <w:r>
-        <w:t xml:space="preserve"> including the link to them using SQL</w:t>
-      </w:r>
-      <w:r>
-        <w:t>.</w:t>
-      </w:r>
-      <w:r>
+      <w:r>
+        <w:rPr>
+          <w:strike/>
+        </w:rPr>
         <w:t xml:space="preserve"> </w:t>
       </w:r>
       <w:r>
+        <w:rPr>
+          <w:strike/>
+        </w:rPr>
         <w:t>The database can then be read and a path can be found.</w:t>
       </w:r>
       <w:r>
+        <w:rPr>
+          <w:strike/>
+        </w:rPr>
         <w:t xml:space="preserve"> And then the path is displayed to the user.</w:t>
       </w:r>
     </w:p>
     <w:p/>
     <w:p/>
     <w:p>
-      <w:r>
+      <w:pPr>
+        <w:pStyle w:val="Heading2"/>
+      </w:pPr>
+      <w:bookmarkStart w:id="2" w:name="_Toc21266173"/>
+      <w:r>
+        <w:t>Scope:</w:t>
+      </w:r>
+      <w:bookmarkEnd w:id="2"/>
+    </w:p>
+    <w:p>
+      <w:pPr>
+        <w:pStyle w:val="ListParagraph"/>
+        <w:numPr>
+          <w:ilvl w:val="0"/>
+          <w:numId w:val="1"/>
+        </w:numPr>
+      </w:pPr>
+      <w:r>
+        <w:t>A full design including pseudocode and data dictionary and query design for creating databases.</w:t>
+      </w:r>
+    </w:p>
+    <w:p>
+      <w:pPr>
+        <w:pStyle w:val="ListParagraph"/>
+        <w:numPr>
+          <w:ilvl w:val="0"/>
+          <w:numId w:val="1"/>
+        </w:numPr>
+      </w:pPr>
+      <w:r>
+        <w:t>A working data scraper and path finder, both being called from one system</w:t>
+      </w:r>
+    </w:p>
+    <w:p>
+      <w:pPr>
+        <w:pStyle w:val="ListParagraph"/>
+        <w:numPr>
+          <w:ilvl w:val="0"/>
+          <w:numId w:val="1"/>
+        </w:numPr>
+      </w:pPr>
+      <w:r>
+        <w:t>A test plan including test persona, test cases and outputs when different data is inputted</w:t>
+      </w:r>
+    </w:p>
+    <w:p>
+      <w:pPr>
+        <w:pStyle w:val="ListParagraph"/>
+        <w:numPr>
+          <w:ilvl w:val="0"/>
+          <w:numId w:val="1"/>
+        </w:numPr>
+      </w:pPr>
+      <w:r>
+        <w:t>A help file that can be displayed in command prompt</w:t>
+      </w:r>
+    </w:p>
+    <w:p>
+      <w:pPr>
+        <w:pStyle w:val="ListParagraph"/>
+        <w:numPr>
+          <w:ilvl w:val="0"/>
+          <w:numId w:val="1"/>
+        </w:numPr>
+      </w:pPr>
+      <w:r>
+        <w:t>Receive start page, end page and jump limit from user</w:t>
+      </w:r>
+      <w:r>
+        <w:t xml:space="preserve"> and mode</w:t>
+      </w:r>
+      <w:r>
+        <w:t>.</w:t>
+      </w:r>
+    </w:p>
+    <w:p>
+      <w:pPr>
+        <w:pStyle w:val="ListParagraph"/>
+        <w:numPr>
+          <w:ilvl w:val="0"/>
+          <w:numId w:val="1"/>
+        </w:numPr>
+      </w:pPr>
+      <w:r>
+        <w:t xml:space="preserve">Scrape start page for links and then follow the links </w:t>
+      </w:r>
+      <w:r>
+        <w:t xml:space="preserve">and </w:t>
+      </w:r>
+      <w:r>
+        <w:t>repeat for number of jumps specified by user</w:t>
+      </w:r>
+      <w:r>
+        <w:t>.</w:t>
+      </w:r>
+    </w:p>
+    <w:p>
+      <w:pPr>
+        <w:pStyle w:val="ListParagraph"/>
+        <w:numPr>
+          <w:ilvl w:val="0"/>
+          <w:numId w:val="1"/>
+        </w:numPr>
+      </w:pPr>
+      <w:r>
+        <w:t>Save URL and URL’s that the pages lead to by using sql into a database.</w:t>
+      </w:r>
+    </w:p>
+    <w:p>
+      <w:pPr>
+        <w:pStyle w:val="ListParagraph"/>
+        <w:numPr>
+          <w:ilvl w:val="0"/>
+          <w:numId w:val="1"/>
+        </w:numPr>
+      </w:pPr>
+      <w:r>
+        <w:t>Load data from database into a class.</w:t>
+      </w:r>
+    </w:p>
+    <w:p>
+      <w:pPr>
+        <w:rPr>
+          <w:strike/>
+        </w:rPr>
+      </w:pPr>
+      <w:r>
+        <w:rPr>
+          <w:strike/>
+        </w:rPr>
         <w:t>Scope the clearly defined outline of what the solution will deliver in terms of functionality</w:t>
       </w:r>
     </w:p>
     <w:p>
-      <w:r>
-        <w:t>Boundaries: are the limitations of the project</w:t>
-      </w:r>
-    </w:p>
-    <w:p>
-      <w:r>
+      <w:pPr>
+        <w:pStyle w:val="Heading2"/>
+      </w:pPr>
+      <w:bookmarkStart w:id="3" w:name="_Toc21266174"/>
+      <w:r>
+        <w:t>Boundaries:</w:t>
+      </w:r>
+      <w:bookmarkEnd w:id="3"/>
+    </w:p>
+    <w:p>
+      <w:pPr>
+        <w:pStyle w:val="ListParagraph"/>
+        <w:numPr>
+          <w:ilvl w:val="0"/>
+          <w:numId w:val="2"/>
+        </w:numPr>
+      </w:pPr>
+      <w:r>
+        <w:t>Will not follow links onto a different domain.</w:t>
+      </w:r>
+    </w:p>
+    <w:p>
+      <w:pPr>
+        <w:pStyle w:val="ListParagraph"/>
+        <w:numPr>
+          <w:ilvl w:val="0"/>
+          <w:numId w:val="2"/>
+        </w:numPr>
+      </w:pPr>
+      <w:r>
+        <w:t>Max number of jumps will be 300</w:t>
+      </w:r>
+      <w:r>
+        <w:t xml:space="preserve"> as too not slow down the computer.</w:t>
+      </w:r>
+    </w:p>
+    <w:p>
+      <w:pPr>
+        <w:pStyle w:val="ListParagraph"/>
+        <w:numPr>
+          <w:ilvl w:val="0"/>
+          <w:numId w:val="2"/>
+        </w:numPr>
+      </w:pPr>
+      <w:r>
+        <w:t>UI will be text based only.</w:t>
+      </w:r>
+    </w:p>
+    <w:p>
+      <w:pPr>
+        <w:pStyle w:val="Heading2"/>
+      </w:pPr>
+      <w:bookmarkStart w:id="4" w:name="_Toc21266175"/>
+      <w:r>
+        <w:t>Constraints</w:t>
+      </w:r>
+      <w:r>
+        <w:t>:</w:t>
+      </w:r>
+      <w:bookmarkEnd w:id="4"/>
+    </w:p>
+    <w:p>
+      <w:r>
+        <w:t xml:space="preserve">Some technical, legal and time constraints </w:t>
+      </w:r>
+      <w:r>
+        <w:t>apply to this project.</w:t>
+      </w:r>
+    </w:p>
+    <w:p>
+      <w:pPr>
+        <w:pStyle w:val="ListParagraph"/>
+        <w:numPr>
+          <w:ilvl w:val="0"/>
+          <w:numId w:val="3"/>
+        </w:numPr>
+      </w:pPr>
+      <w:r>
+        <w:t>This project will need to be completed between X and Y due to sqa requirements.</w:t>
+      </w:r>
+    </w:p>
+    <w:p>
+      <w:pPr>
+        <w:pStyle w:val="ListParagraph"/>
+        <w:numPr>
+          <w:ilvl w:val="0"/>
+          <w:numId w:val="3"/>
+        </w:numPr>
+      </w:pPr>
+      <w:r>
+        <w:t>This project can only use open source modules for data scraping.</w:t>
+      </w:r>
+    </w:p>
+    <w:p>
+      <w:pPr>
+        <w:pStyle w:val="ListParagraph"/>
+        <w:numPr>
+          <w:ilvl w:val="0"/>
+          <w:numId w:val="3"/>
+        </w:numPr>
+      </w:pPr>
+      <w:r>
+        <w:t>I will be using primarily windows 10 and Linux Fedora for development.</w:t>
+      </w:r>
+    </w:p>
+    <w:p>
+      <w:pPr>
+        <w:pStyle w:val="ListParagraph"/>
+        <w:numPr>
+          <w:ilvl w:val="0"/>
+          <w:numId w:val="3"/>
+        </w:numPr>
+      </w:pPr>
+      <w:r>
+        <w:t>The project will be primarily written in python 3.7 as it is the language I am most proficient in, with the exception of the SQL that is being used to store and fetch the URL’s from the database and any external modules that are programmed in another language.</w:t>
+      </w:r>
+    </w:p>
+    <w:p/>
+    <w:p/>
+    <w:p>
+      <w:pPr>
+        <w:rPr>
+          <w:strike/>
+        </w:rPr>
+      </w:pPr>
+      <w:r>
+        <w:rPr>
+          <w:strike/>
+        </w:rPr>
         <w:t>Constraints the restrictions that apply to the development.</w:t>
       </w:r>
     </w:p>
@@ -148,10 +2253,11 @@
       <w:pPr>
         <w:pStyle w:val="Heading1"/>
       </w:pPr>
-      <w:r>
-        <w:lastRenderedPageBreak/>
+      <w:bookmarkStart w:id="5" w:name="_Toc21266176"/>
+      <w:r>
         <w:t>UML</w:t>
       </w:r>
+      <w:bookmarkEnd w:id="5"/>
     </w:p>
     <w:p>
       <w:pPr>
@@ -168,14 +2274,17 @@
       <w:pPr>
         <w:pStyle w:val="Heading1"/>
       </w:pPr>
+      <w:bookmarkStart w:id="6" w:name="_Toc21266177"/>
       <w:r>
         <w:t>Requirements</w:t>
       </w:r>
+      <w:bookmarkEnd w:id="6"/>
     </w:p>
     <w:p>
       <w:pPr>
         <w:pStyle w:val="Heading2"/>
       </w:pPr>
+      <w:bookmarkStart w:id="7" w:name="_Toc21266178"/>
       <w:r>
         <w:t>End user</w:t>
       </w:r>
@@ -185,6 +2294,7 @@
       <w:r>
         <w:t>:</w:t>
       </w:r>
+      <w:bookmarkEnd w:id="7"/>
     </w:p>
     <w:p>
       <w:pPr>
@@ -226,9 +2336,11 @@
       <w:pPr>
         <w:pStyle w:val="Heading2"/>
       </w:pPr>
+      <w:bookmarkStart w:id="8" w:name="_Toc21266179"/>
       <w:r>
         <w:t>Functional requirements:</w:t>
       </w:r>
+      <w:bookmarkEnd w:id="8"/>
     </w:p>
     <w:p>
       <w:pPr>
@@ -252,7 +2364,19 @@
         <w:t xml:space="preserve">The program will </w:t>
       </w:r>
       <w:r>
-        <w:t>be able to crawl a url and find all links on the url, follow them, and repeat the process</w:t>
+        <w:t xml:space="preserve">be able to crawl a </w:t>
+      </w:r>
+      <w:r>
+        <w:t>URL</w:t>
+      </w:r>
+      <w:r>
+        <w:t xml:space="preserve"> and find all links on the </w:t>
+      </w:r>
+      <w:r>
+        <w:t>URL</w:t>
+      </w:r>
+      <w:r>
+        <w:t>, follow them, and repeat the process</w:t>
       </w:r>
       <w:r>
         <w:t xml:space="preserve"> until the maximum jumps is achieved</w:t>
@@ -266,7 +2390,13 @@
         <w:ind w:left="720"/>
       </w:pPr>
       <w:r>
-        <w:t xml:space="preserve">The webpage’s url is to be stored then </w:t>
+        <w:t xml:space="preserve">The webpage’s </w:t>
+      </w:r>
+      <w:r>
+        <w:t>URL</w:t>
+      </w:r>
+      <w:r>
+        <w:t xml:space="preserve"> is to be stored then </w:t>
       </w:r>
       <w:r>
         <w:t>all</w:t>
@@ -364,11 +2494,26 @@
     </w:p>
     <w:p>
       <w:pPr>
+        <w:rPr>
+          <w:rFonts w:asciiTheme="majorHAnsi" w:eastAsiaTheme="majorEastAsia" w:hAnsiTheme="majorHAnsi" w:cstheme="majorBidi"/>
+          <w:color w:val="2F5496" w:themeColor="accent1" w:themeShade="BF"/>
+          <w:sz w:val="32"/>
+          <w:szCs w:val="32"/>
+        </w:rPr>
+      </w:pPr>
+      <w:bookmarkStart w:id="9" w:name="_Toc21266180"/>
+      <w:r>
+        <w:br w:type="page"/>
+      </w:r>
+    </w:p>
+    <w:p>
+      <w:pPr>
         <w:pStyle w:val="Heading1"/>
       </w:pPr>
       <w:r>
         <w:t>Project plan</w:t>
       </w:r>
+      <w:bookmarkEnd w:id="9"/>
     </w:p>
     <w:p>
       <w:pPr>
@@ -377,8 +2522,268 @@
       <w:r>
         <w:tab/>
       </w:r>
+      <w:bookmarkStart w:id="10" w:name="_Toc21266181"/>
       <w:r>
         <w:t>Identified tasks:</w:t>
+      </w:r>
+      <w:bookmarkEnd w:id="10"/>
+    </w:p>
+    <w:p>
+      <w:r>
+        <w:tab/>
+      </w:r>
+    </w:p>
+    <w:p>
+      <w:pPr>
+        <w:pStyle w:val="Heading2"/>
+      </w:pPr>
+      <w:r>
+        <w:tab/>
+        <w:t>Resources required:</w:t>
+      </w:r>
+    </w:p>
+    <w:p>
+      <w:r>
+        <w:tab/>
+        <w:t>The resources that will be required at each stage of development are listed here:</w:t>
+      </w:r>
+      <w:r>
+        <w:br/>
+      </w:r>
+      <w:r>
+        <w:tab/>
+      </w:r>
+    </w:p>
+    <w:tbl>
+      <w:tblPr>
+        <w:tblStyle w:val="TableGrid"/>
+        <w:tblW w:w="0" w:type="auto"/>
+        <w:tblLook w:val="04A0" w:firstRow="1" w:lastRow="0" w:firstColumn="1" w:lastColumn="0" w:noHBand="0" w:noVBand="1"/>
+      </w:tblPr>
+      <w:tblGrid>
+        <w:gridCol w:w="4508"/>
+        <w:gridCol w:w="4508"/>
+      </w:tblGrid>
+      <w:tr>
+        <w:tc>
+          <w:tcPr>
+            <w:tcW w:w="4508" w:type="dxa"/>
+          </w:tcPr>
+          <w:p>
+            <w:r>
+              <w:t>Analysis</w:t>
+            </w:r>
+          </w:p>
+        </w:tc>
+        <w:tc>
+          <w:tcPr>
+            <w:tcW w:w="4508" w:type="dxa"/>
+          </w:tcPr>
+          <w:p>
+            <w:pPr>
+              <w:pStyle w:val="ListParagraph"/>
+              <w:numPr>
+                <w:ilvl w:val="0"/>
+                <w:numId w:val="4"/>
+              </w:numPr>
+            </w:pPr>
+            <w:r>
+              <w:t>Gantt project 2.8.10 (windows)</w:t>
+            </w:r>
+          </w:p>
+          <w:p>
+            <w:pPr>
+              <w:pStyle w:val="ListParagraph"/>
+              <w:numPr>
+                <w:ilvl w:val="0"/>
+                <w:numId w:val="4"/>
+              </w:numPr>
+            </w:pPr>
+            <w:r>
+              <w:t>Google chrome (windows)</w:t>
+            </w:r>
+          </w:p>
+          <w:p>
+            <w:pPr>
+              <w:pStyle w:val="ListParagraph"/>
+              <w:numPr>
+                <w:ilvl w:val="0"/>
+                <w:numId w:val="4"/>
+              </w:numPr>
+            </w:pPr>
+            <w:r>
+              <w:t>Firefox (Debian)</w:t>
+            </w:r>
+          </w:p>
+          <w:p>
+            <w:pPr>
+              <w:pStyle w:val="ListParagraph"/>
+              <w:numPr>
+                <w:ilvl w:val="0"/>
+                <w:numId w:val="4"/>
+              </w:numPr>
+            </w:pPr>
+            <w:r>
+              <w:t xml:space="preserve">Microsoft </w:t>
+            </w:r>
+            <w:r>
+              <w:t>word (windows)</w:t>
+            </w:r>
+            <w:r>
+              <w:t xml:space="preserve"> </w:t>
+            </w:r>
+          </w:p>
+        </w:tc>
+      </w:tr>
+      <w:tr>
+        <w:tc>
+          <w:tcPr>
+            <w:tcW w:w="4508" w:type="dxa"/>
+          </w:tcPr>
+          <w:p>
+            <w:r>
+              <w:t>Design</w:t>
+            </w:r>
+          </w:p>
+        </w:tc>
+        <w:tc>
+          <w:tcPr>
+            <w:tcW w:w="4508" w:type="dxa"/>
+          </w:tcPr>
+          <w:p/>
+        </w:tc>
+      </w:tr>
+      <w:tr>
+        <w:tc>
+          <w:tcPr>
+            <w:tcW w:w="4508" w:type="dxa"/>
+          </w:tcPr>
+          <w:p>
+            <w:r>
+              <w:t>Implementation</w:t>
+            </w:r>
+          </w:p>
+        </w:tc>
+        <w:tc>
+          <w:tcPr>
+            <w:tcW w:w="4508" w:type="dxa"/>
+          </w:tcPr>
+          <w:p>
+            <w:pPr>
+              <w:pStyle w:val="ListParagraph"/>
+              <w:numPr>
+                <w:ilvl w:val="0"/>
+                <w:numId w:val="5"/>
+              </w:numPr>
+            </w:pPr>
+            <w:r>
+              <w:t>Visual studio code 1.38.1</w:t>
+            </w:r>
+          </w:p>
+          <w:p>
+            <w:pPr>
+              <w:pStyle w:val="ListParagraph"/>
+              <w:numPr>
+                <w:ilvl w:val="0"/>
+                <w:numId w:val="5"/>
+              </w:numPr>
+            </w:pPr>
+            <w:r>
+              <w:t>Python 3.7 with scrapy and X installed</w:t>
+            </w:r>
+          </w:p>
+          <w:p>
+            <w:pPr>
+              <w:pStyle w:val="ListParagraph"/>
+              <w:numPr>
+                <w:ilvl w:val="0"/>
+                <w:numId w:val="5"/>
+              </w:numPr>
+            </w:pPr>
+            <w:r>
+              <w:t>Anaconda environment</w:t>
+            </w:r>
+          </w:p>
+          <w:p>
+            <w:pPr>
+              <w:pStyle w:val="ListParagraph"/>
+              <w:numPr>
+                <w:ilvl w:val="0"/>
+                <w:numId w:val="5"/>
+              </w:numPr>
+            </w:pPr>
+            <w:r>
+              <w:t>Google chrome</w:t>
+            </w:r>
+          </w:p>
+          <w:p>
+            <w:pPr>
+              <w:pStyle w:val="ListParagraph"/>
+              <w:numPr>
+                <w:ilvl w:val="0"/>
+                <w:numId w:val="5"/>
+              </w:numPr>
+            </w:pPr>
+            <w:r>
+              <w:t xml:space="preserve">Git </w:t>
+            </w:r>
+            <w:r>
+              <w:t>2.20.1.windows.1</w:t>
+            </w:r>
+          </w:p>
+          <w:p>
+            <w:pPr>
+              <w:pStyle w:val="ListParagraph"/>
+              <w:numPr>
+                <w:ilvl w:val="0"/>
+                <w:numId w:val="5"/>
+              </w:numPr>
+            </w:pPr>
+            <w:r>
+              <w:t>Github account</w:t>
+            </w:r>
+            <w:bookmarkStart w:id="11" w:name="_GoBack"/>
+            <w:bookmarkEnd w:id="11"/>
+          </w:p>
+        </w:tc>
+      </w:tr>
+      <w:tr>
+        <w:tc>
+          <w:tcPr>
+            <w:tcW w:w="4508" w:type="dxa"/>
+          </w:tcPr>
+          <w:p/>
+        </w:tc>
+        <w:tc>
+          <w:tcPr>
+            <w:tcW w:w="4508" w:type="dxa"/>
+          </w:tcPr>
+          <w:p/>
+        </w:tc>
+      </w:tr>
+      <w:tr>
+        <w:tc>
+          <w:tcPr>
+            <w:tcW w:w="4508" w:type="dxa"/>
+          </w:tcPr>
+          <w:p/>
+        </w:tc>
+        <w:tc>
+          <w:tcPr>
+            <w:tcW w:w="4508" w:type="dxa"/>
+          </w:tcPr>
+          <w:p/>
+        </w:tc>
+      </w:tr>
+    </w:tbl>
+    <w:p/>
+    <w:p>
+      <w:pPr>
+        <w:pStyle w:val="Heading2"/>
+      </w:pPr>
+      <w:r>
+        <w:tab/>
+        <w:t>Estimate of timings:</w:t>
       </w:r>
     </w:p>
     <w:p>
@@ -405,6 +2810,694 @@
     </w:sectPr>
   </w:body>
 </w:document>
+</file>
+
+<file path=word/endnotes.xml><?xml version="1.0" encoding="utf-8"?>
+<w:endnotes xmlns:wpc="http://schemas.microsoft.com/office/word/2010/wordprocessingCanvas" xmlns:cx="http://schemas.microsoft.com/office/drawing/2014/chartex" xmlns:cx1="http://schemas.microsoft.com/office/drawing/2015/9/8/chartex" xmlns:cx2="http://schemas.microsoft.com/office/drawing/2015/10/21/chartex" xmlns:cx3="http://schemas.microsoft.com/office/drawing/2016/5/9/chartex" xmlns:cx4="http://schemas.microsoft.com/office/drawing/2016/5/10/chartex" xmlns:cx5="http://schemas.microsoft.com/office/drawing/2016/5/11/chartex" xmlns:cx6="http://schemas.microsoft.com/office/drawing/2016/5/12/chartex" xmlns:cx7="http://schemas.microsoft.com/office/drawing/2016/5/13/chartex" xmlns:cx8="http://schemas.microsoft.com/office/drawing/2016/5/14/chartex" xmlns:mc="http://schemas.openxmlformats.org/markup-compatibility/2006" xmlns:aink="http://schemas.microsoft.com/office/drawing/2016/ink" xmlns:am3d="http://schemas.microsoft.com/office/drawing/2017/model3d" xmlns:o="urn:schemas-microsoft-com:office:office" xmlns:r="http://schemas.openxmlformats.org/officeDocument/2006/relationships" xmlns:m="http://schemas.openxmlformats.org/officeDocument/2006/math" xmlns:v="urn:schemas-microsoft-com:vml" xmlns:wp14="http://schemas.microsoft.com/office/word/2010/wordprocessingDrawing" xmlns:wp="http://schemas.openxmlformats.org/drawingml/2006/wordprocessingDrawing" xmlns:w10="urn:schemas-microsoft-com:office:word" xmlns:w="http://schemas.openxmlformats.org/wordprocessingml/2006/main" xmlns:w14="http://schemas.microsoft.com/office/word/2010/wordml" xmlns:w15="http://schemas.microsoft.com/office/word/2012/wordml" xmlns:w16cid="http://schemas.microsoft.com/office/word/2016/wordml/cid" xmlns:w16se="http://schemas.microsoft.com/office/word/2015/wordml/symex" xmlns:wpg="http://schemas.microsoft.com/office/word/2010/wordprocessingGroup" xmlns:wpi="http://schemas.microsoft.com/office/word/2010/wordprocessingInk" xmlns:wne="http://schemas.microsoft.com/office/word/2006/wordml" xmlns:wps="http://schemas.microsoft.com/office/word/2010/wordprocessingShape" mc:Ignorable="w14 w15 w16se w16cid wp14">
+  <w:endnote w:type="separator" w:id="-1">
+    <w:p>
+      <w:pPr>
+        <w:spacing w:after="0" w:line="240" w:lineRule="auto"/>
+      </w:pPr>
+      <w:r>
+        <w:separator/>
+      </w:r>
+    </w:p>
+  </w:endnote>
+  <w:endnote w:type="continuationSeparator" w:id="0">
+    <w:p>
+      <w:pPr>
+        <w:spacing w:after="0" w:line="240" w:lineRule="auto"/>
+      </w:pPr>
+      <w:r>
+        <w:continuationSeparator/>
+      </w:r>
+    </w:p>
+  </w:endnote>
+</w:endnotes>
+</file>
+
+<file path=word/footer1.xml><?xml version="1.0" encoding="utf-8"?>
+<w:ftr xmlns:wpc="http://schemas.microsoft.com/office/word/2010/wordprocessingCanvas" xmlns:cx="http://schemas.microsoft.com/office/drawing/2014/chartex" xmlns:cx1="http://schemas.microsoft.com/office/drawing/2015/9/8/chartex" xmlns:cx2="http://schemas.microsoft.com/office/drawing/2015/10/21/chartex" xmlns:cx3="http://schemas.microsoft.com/office/drawing/2016/5/9/chartex" xmlns:cx4="http://schemas.microsoft.com/office/drawing/2016/5/10/chartex" xmlns:cx5="http://schemas.microsoft.com/office/drawing/2016/5/11/chartex" xmlns:cx6="http://schemas.microsoft.com/office/drawing/2016/5/12/chartex" xmlns:cx7="http://schemas.microsoft.com/office/drawing/2016/5/13/chartex" xmlns:cx8="http://schemas.microsoft.com/office/drawing/2016/5/14/chartex" xmlns:mc="http://schemas.openxmlformats.org/markup-compatibility/2006" xmlns:aink="http://schemas.microsoft.com/office/drawing/2016/ink" xmlns:am3d="http://schemas.microsoft.com/office/drawing/2017/model3d" xmlns:o="urn:schemas-microsoft-com:office:office" xmlns:r="http://schemas.openxmlformats.org/officeDocument/2006/relationships" xmlns:m="http://schemas.openxmlformats.org/officeDocument/2006/math" xmlns:v="urn:schemas-microsoft-com:vml" xmlns:wp14="http://schemas.microsoft.com/office/word/2010/wordprocessingDrawing" xmlns:wp="http://schemas.openxmlformats.org/drawingml/2006/wordprocessingDrawing" xmlns:w10="urn:schemas-microsoft-com:office:word" xmlns:w="http://schemas.openxmlformats.org/wordprocessingml/2006/main" xmlns:w14="http://schemas.microsoft.com/office/word/2010/wordml" xmlns:w15="http://schemas.microsoft.com/office/word/2012/wordml" xmlns:w16cid="http://schemas.microsoft.com/office/word/2016/wordml/cid" xmlns:w16se="http://schemas.microsoft.com/office/word/2015/wordml/symex" xmlns:wpg="http://schemas.microsoft.com/office/word/2010/wordprocessingGroup" xmlns:wpi="http://schemas.microsoft.com/office/word/2010/wordprocessingInk" xmlns:wne="http://schemas.microsoft.com/office/word/2006/wordml" xmlns:wps="http://schemas.microsoft.com/office/word/2010/wordprocessingShape" mc:Ignorable="w14 w15 w16se w16cid wp14">
+  <w:sdt>
+    <w:sdtPr>
+      <w:id w:val="1640755424"/>
+      <w:docPartObj>
+        <w:docPartGallery w:val="Page Numbers (Bottom of Page)"/>
+        <w:docPartUnique/>
+      </w:docPartObj>
+    </w:sdtPr>
+    <w:sdtEndPr>
+      <w:rPr>
+        <w:noProof/>
+      </w:rPr>
+    </w:sdtEndPr>
+    <w:sdtContent>
+      <w:p>
+        <w:pPr>
+          <w:pStyle w:val="Footer"/>
+          <w:jc w:val="center"/>
+        </w:pPr>
+        <w:r>
+          <w:fldChar w:fldCharType="begin"/>
+        </w:r>
+        <w:r>
+          <w:instrText xml:space="preserve"> PAGE   \* MERGEFORMAT </w:instrText>
+        </w:r>
+        <w:r>
+          <w:fldChar w:fldCharType="separate"/>
+        </w:r>
+        <w:r>
+          <w:rPr>
+            <w:noProof/>
+          </w:rPr>
+          <w:t>2</w:t>
+        </w:r>
+        <w:r>
+          <w:rPr>
+            <w:noProof/>
+          </w:rPr>
+          <w:fldChar w:fldCharType="end"/>
+        </w:r>
+      </w:p>
+    </w:sdtContent>
+  </w:sdt>
+  <w:p>
+    <w:pPr>
+      <w:pStyle w:val="Footer"/>
+    </w:pPr>
+  </w:p>
+</w:ftr>
+</file>
+
+<file path=word/footnotes.xml><?xml version="1.0" encoding="utf-8"?>
+<w:footnotes xmlns:wpc="http://schemas.microsoft.com/office/word/2010/wordprocessingCanvas" xmlns:cx="http://schemas.microsoft.com/office/drawing/2014/chartex" xmlns:cx1="http://schemas.microsoft.com/office/drawing/2015/9/8/chartex" xmlns:cx2="http://schemas.microsoft.com/office/drawing/2015/10/21/chartex" xmlns:cx3="http://schemas.microsoft.com/office/drawing/2016/5/9/chartex" xmlns:cx4="http://schemas.microsoft.com/office/drawing/2016/5/10/chartex" xmlns:cx5="http://schemas.microsoft.com/office/drawing/2016/5/11/chartex" xmlns:cx6="http://schemas.microsoft.com/office/drawing/2016/5/12/chartex" xmlns:cx7="http://schemas.microsoft.com/office/drawing/2016/5/13/chartex" xmlns:cx8="http://schemas.microsoft.com/office/drawing/2016/5/14/chartex" xmlns:mc="http://schemas.openxmlformats.org/markup-compatibility/2006" xmlns:aink="http://schemas.microsoft.com/office/drawing/2016/ink" xmlns:am3d="http://schemas.microsoft.com/office/drawing/2017/model3d" xmlns:o="urn:schemas-microsoft-com:office:office" xmlns:r="http://schemas.openxmlformats.org/officeDocument/2006/relationships" xmlns:m="http://schemas.openxmlformats.org/officeDocument/2006/math" xmlns:v="urn:schemas-microsoft-com:vml" xmlns:wp14="http://schemas.microsoft.com/office/word/2010/wordprocessingDrawing" xmlns:wp="http://schemas.openxmlformats.org/drawingml/2006/wordprocessingDrawing" xmlns:w10="urn:schemas-microsoft-com:office:word" xmlns:w="http://schemas.openxmlformats.org/wordprocessingml/2006/main" xmlns:w14="http://schemas.microsoft.com/office/word/2010/wordml" xmlns:w15="http://schemas.microsoft.com/office/word/2012/wordml" xmlns:w16cid="http://schemas.microsoft.com/office/word/2016/wordml/cid" xmlns:w16se="http://schemas.microsoft.com/office/word/2015/wordml/symex" xmlns:wpg="http://schemas.microsoft.com/office/word/2010/wordprocessingGroup" xmlns:wpi="http://schemas.microsoft.com/office/word/2010/wordprocessingInk" xmlns:wne="http://schemas.microsoft.com/office/word/2006/wordml" xmlns:wps="http://schemas.microsoft.com/office/word/2010/wordprocessingShape" mc:Ignorable="w14 w15 w16se w16cid wp14">
+  <w:footnote w:type="separator" w:id="-1">
+    <w:p>
+      <w:pPr>
+        <w:spacing w:after="0" w:line="240" w:lineRule="auto"/>
+      </w:pPr>
+      <w:r>
+        <w:separator/>
+      </w:r>
+    </w:p>
+  </w:footnote>
+  <w:footnote w:type="continuationSeparator" w:id="0">
+    <w:p>
+      <w:pPr>
+        <w:spacing w:after="0" w:line="240" w:lineRule="auto"/>
+      </w:pPr>
+      <w:r>
+        <w:continuationSeparator/>
+      </w:r>
+    </w:p>
+  </w:footnote>
+</w:footnotes>
+</file>
+
+<file path=word/numbering.xml><?xml version="1.0" encoding="utf-8"?>
+<w:numbering xmlns:wpc="http://schemas.microsoft.com/office/word/2010/wordprocessingCanvas" xmlns:cx="http://schemas.microsoft.com/office/drawing/2014/chartex" xmlns:cx1="http://schemas.microsoft.com/office/drawing/2015/9/8/chartex" xmlns:cx2="http://schemas.microsoft.com/office/drawing/2015/10/21/chartex" xmlns:cx3="http://schemas.microsoft.com/office/drawing/2016/5/9/chartex" xmlns:cx4="http://schemas.microsoft.com/office/drawing/2016/5/10/chartex" xmlns:cx5="http://schemas.microsoft.com/office/drawing/2016/5/11/chartex" xmlns:cx6="http://schemas.microsoft.com/office/drawing/2016/5/12/chartex" xmlns:cx7="http://schemas.microsoft.com/office/drawing/2016/5/13/chartex" xmlns:cx8="http://schemas.microsoft.com/office/drawing/2016/5/14/chartex" xmlns:mc="http://schemas.openxmlformats.org/markup-compatibility/2006" xmlns:aink="http://schemas.microsoft.com/office/drawing/2016/ink" xmlns:am3d="http://schemas.microsoft.com/office/drawing/2017/model3d" xmlns:o="urn:schemas-microsoft-com:office:office" xmlns:r="http://schemas.openxmlformats.org/officeDocument/2006/relationships" xmlns:m="http://schemas.openxmlformats.org/officeDocument/2006/math" xmlns:v="urn:schemas-microsoft-com:vml" xmlns:wp14="http://schemas.microsoft.com/office/word/2010/wordprocessingDrawing" xmlns:wp="http://schemas.openxmlformats.org/drawingml/2006/wordprocessingDrawing" xmlns:w10="urn:schemas-microsoft-com:office:word" xmlns:w="http://schemas.openxmlformats.org/wordprocessingml/2006/main" xmlns:w14="http://schemas.microsoft.com/office/word/2010/wordml" xmlns:w15="http://schemas.microsoft.com/office/word/2012/wordml" xmlns:w16cid="http://schemas.microsoft.com/office/word/2016/wordml/cid" xmlns:w16se="http://schemas.microsoft.com/office/word/2015/wordml/symex" xmlns:wpg="http://schemas.microsoft.com/office/word/2010/wordprocessingGroup" xmlns:wpi="http://schemas.microsoft.com/office/word/2010/wordprocessingInk" xmlns:wne="http://schemas.microsoft.com/office/word/2006/wordml" xmlns:wps="http://schemas.microsoft.com/office/word/2010/wordprocessingShape" mc:Ignorable="w14 w15 w16se w16cid wp14">
+  <w:abstractNum w:abstractNumId="0" w15:restartNumberingAfterBreak="0">
+    <w:nsid w:val="071A1637"/>
+    <w:multiLevelType w:val="hybridMultilevel"/>
+    <w:tmpl w:val="E15ACC12"/>
+    <w:lvl w:ilvl="0" w:tplc="08090001">
+      <w:start w:val="1"/>
+      <w:numFmt w:val="bullet"/>
+      <w:lvlText w:val=""/>
+      <w:lvlJc w:val="left"/>
+      <w:pPr>
+        <w:ind w:left="720" w:hanging="360"/>
+      </w:pPr>
+      <w:rPr>
+        <w:rFonts w:ascii="Symbol" w:hAnsi="Symbol" w:hint="default"/>
+      </w:rPr>
+    </w:lvl>
+    <w:lvl w:ilvl="1" w:tplc="08090003" w:tentative="1">
+      <w:start w:val="1"/>
+      <w:numFmt w:val="bullet"/>
+      <w:lvlText w:val="o"/>
+      <w:lvlJc w:val="left"/>
+      <w:pPr>
+        <w:ind w:left="1440" w:hanging="360"/>
+      </w:pPr>
+      <w:rPr>
+        <w:rFonts w:ascii="Courier New" w:hAnsi="Courier New" w:cs="Courier New" w:hint="default"/>
+      </w:rPr>
+    </w:lvl>
+    <w:lvl w:ilvl="2" w:tplc="08090005" w:tentative="1">
+      <w:start w:val="1"/>
+      <w:numFmt w:val="bullet"/>
+      <w:lvlText w:val=""/>
+      <w:lvlJc w:val="left"/>
+      <w:pPr>
+        <w:ind w:left="2160" w:hanging="360"/>
+      </w:pPr>
+      <w:rPr>
+        <w:rFonts w:ascii="Wingdings" w:hAnsi="Wingdings" w:hint="default"/>
+      </w:rPr>
+    </w:lvl>
+    <w:lvl w:ilvl="3" w:tplc="08090001" w:tentative="1">
+      <w:start w:val="1"/>
+      <w:numFmt w:val="bullet"/>
+      <w:lvlText w:val=""/>
+      <w:lvlJc w:val="left"/>
+      <w:pPr>
+        <w:ind w:left="2880" w:hanging="360"/>
+      </w:pPr>
+      <w:rPr>
+        <w:rFonts w:ascii="Symbol" w:hAnsi="Symbol" w:hint="default"/>
+      </w:rPr>
+    </w:lvl>
+    <w:lvl w:ilvl="4" w:tplc="08090003" w:tentative="1">
+      <w:start w:val="1"/>
+      <w:numFmt w:val="bullet"/>
+      <w:lvlText w:val="o"/>
+      <w:lvlJc w:val="left"/>
+      <w:pPr>
+        <w:ind w:left="3600" w:hanging="360"/>
+      </w:pPr>
+      <w:rPr>
+        <w:rFonts w:ascii="Courier New" w:hAnsi="Courier New" w:cs="Courier New" w:hint="default"/>
+      </w:rPr>
+    </w:lvl>
+    <w:lvl w:ilvl="5" w:tplc="08090005" w:tentative="1">
+      <w:start w:val="1"/>
+      <w:numFmt w:val="bullet"/>
+      <w:lvlText w:val=""/>
+      <w:lvlJc w:val="left"/>
+      <w:pPr>
+        <w:ind w:left="4320" w:hanging="360"/>
+      </w:pPr>
+      <w:rPr>
+        <w:rFonts w:ascii="Wingdings" w:hAnsi="Wingdings" w:hint="default"/>
+      </w:rPr>
+    </w:lvl>
+    <w:lvl w:ilvl="6" w:tplc="08090001" w:tentative="1">
+      <w:start w:val="1"/>
+      <w:numFmt w:val="bullet"/>
+      <w:lvlText w:val=""/>
+      <w:lvlJc w:val="left"/>
+      <w:pPr>
+        <w:ind w:left="5040" w:hanging="360"/>
+      </w:pPr>
+      <w:rPr>
+        <w:rFonts w:ascii="Symbol" w:hAnsi="Symbol" w:hint="default"/>
+      </w:rPr>
+    </w:lvl>
+    <w:lvl w:ilvl="7" w:tplc="08090003" w:tentative="1">
+      <w:start w:val="1"/>
+      <w:numFmt w:val="bullet"/>
+      <w:lvlText w:val="o"/>
+      <w:lvlJc w:val="left"/>
+      <w:pPr>
+        <w:ind w:left="5760" w:hanging="360"/>
+      </w:pPr>
+      <w:rPr>
+        <w:rFonts w:ascii="Courier New" w:hAnsi="Courier New" w:cs="Courier New" w:hint="default"/>
+      </w:rPr>
+    </w:lvl>
+    <w:lvl w:ilvl="8" w:tplc="08090005" w:tentative="1">
+      <w:start w:val="1"/>
+      <w:numFmt w:val="bullet"/>
+      <w:lvlText w:val=""/>
+      <w:lvlJc w:val="left"/>
+      <w:pPr>
+        <w:ind w:left="6480" w:hanging="360"/>
+      </w:pPr>
+      <w:rPr>
+        <w:rFonts w:ascii="Wingdings" w:hAnsi="Wingdings" w:hint="default"/>
+      </w:rPr>
+    </w:lvl>
+  </w:abstractNum>
+  <w:abstractNum w:abstractNumId="1" w15:restartNumberingAfterBreak="0">
+    <w:nsid w:val="1AB30718"/>
+    <w:multiLevelType w:val="hybridMultilevel"/>
+    <w:tmpl w:val="CBEA5B26"/>
+    <w:lvl w:ilvl="0" w:tplc="08090001">
+      <w:start w:val="1"/>
+      <w:numFmt w:val="bullet"/>
+      <w:lvlText w:val=""/>
+      <w:lvlJc w:val="left"/>
+      <w:pPr>
+        <w:ind w:left="720" w:hanging="360"/>
+      </w:pPr>
+      <w:rPr>
+        <w:rFonts w:ascii="Symbol" w:hAnsi="Symbol" w:hint="default"/>
+      </w:rPr>
+    </w:lvl>
+    <w:lvl w:ilvl="1" w:tplc="08090003" w:tentative="1">
+      <w:start w:val="1"/>
+      <w:numFmt w:val="bullet"/>
+      <w:lvlText w:val="o"/>
+      <w:lvlJc w:val="left"/>
+      <w:pPr>
+        <w:ind w:left="1440" w:hanging="360"/>
+      </w:pPr>
+      <w:rPr>
+        <w:rFonts w:ascii="Courier New" w:hAnsi="Courier New" w:cs="Courier New" w:hint="default"/>
+      </w:rPr>
+    </w:lvl>
+    <w:lvl w:ilvl="2" w:tplc="08090005" w:tentative="1">
+      <w:start w:val="1"/>
+      <w:numFmt w:val="bullet"/>
+      <w:lvlText w:val=""/>
+      <w:lvlJc w:val="left"/>
+      <w:pPr>
+        <w:ind w:left="2160" w:hanging="360"/>
+      </w:pPr>
+      <w:rPr>
+        <w:rFonts w:ascii="Wingdings" w:hAnsi="Wingdings" w:hint="default"/>
+      </w:rPr>
+    </w:lvl>
+    <w:lvl w:ilvl="3" w:tplc="08090001" w:tentative="1">
+      <w:start w:val="1"/>
+      <w:numFmt w:val="bullet"/>
+      <w:lvlText w:val=""/>
+      <w:lvlJc w:val="left"/>
+      <w:pPr>
+        <w:ind w:left="2880" w:hanging="360"/>
+      </w:pPr>
+      <w:rPr>
+        <w:rFonts w:ascii="Symbol" w:hAnsi="Symbol" w:hint="default"/>
+      </w:rPr>
+    </w:lvl>
+    <w:lvl w:ilvl="4" w:tplc="08090003" w:tentative="1">
+      <w:start w:val="1"/>
+      <w:numFmt w:val="bullet"/>
+      <w:lvlText w:val="o"/>
+      <w:lvlJc w:val="left"/>
+      <w:pPr>
+        <w:ind w:left="3600" w:hanging="360"/>
+      </w:pPr>
+      <w:rPr>
+        <w:rFonts w:ascii="Courier New" w:hAnsi="Courier New" w:cs="Courier New" w:hint="default"/>
+      </w:rPr>
+    </w:lvl>
+    <w:lvl w:ilvl="5" w:tplc="08090005" w:tentative="1">
+      <w:start w:val="1"/>
+      <w:numFmt w:val="bullet"/>
+      <w:lvlText w:val=""/>
+      <w:lvlJc w:val="left"/>
+      <w:pPr>
+        <w:ind w:left="4320" w:hanging="360"/>
+      </w:pPr>
+      <w:rPr>
+        <w:rFonts w:ascii="Wingdings" w:hAnsi="Wingdings" w:hint="default"/>
+      </w:rPr>
+    </w:lvl>
+    <w:lvl w:ilvl="6" w:tplc="08090001" w:tentative="1">
+      <w:start w:val="1"/>
+      <w:numFmt w:val="bullet"/>
+      <w:lvlText w:val=""/>
+      <w:lvlJc w:val="left"/>
+      <w:pPr>
+        <w:ind w:left="5040" w:hanging="360"/>
+      </w:pPr>
+      <w:rPr>
+        <w:rFonts w:ascii="Symbol" w:hAnsi="Symbol" w:hint="default"/>
+      </w:rPr>
+    </w:lvl>
+    <w:lvl w:ilvl="7" w:tplc="08090003" w:tentative="1">
+      <w:start w:val="1"/>
+      <w:numFmt w:val="bullet"/>
+      <w:lvlText w:val="o"/>
+      <w:lvlJc w:val="left"/>
+      <w:pPr>
+        <w:ind w:left="5760" w:hanging="360"/>
+      </w:pPr>
+      <w:rPr>
+        <w:rFonts w:ascii="Courier New" w:hAnsi="Courier New" w:cs="Courier New" w:hint="default"/>
+      </w:rPr>
+    </w:lvl>
+    <w:lvl w:ilvl="8" w:tplc="08090005" w:tentative="1">
+      <w:start w:val="1"/>
+      <w:numFmt w:val="bullet"/>
+      <w:lvlText w:val=""/>
+      <w:lvlJc w:val="left"/>
+      <w:pPr>
+        <w:ind w:left="6480" w:hanging="360"/>
+      </w:pPr>
+      <w:rPr>
+        <w:rFonts w:ascii="Wingdings" w:hAnsi="Wingdings" w:hint="default"/>
+      </w:rPr>
+    </w:lvl>
+  </w:abstractNum>
+  <w:abstractNum w:abstractNumId="2" w15:restartNumberingAfterBreak="0">
+    <w:nsid w:val="2C22402B"/>
+    <w:multiLevelType w:val="hybridMultilevel"/>
+    <w:tmpl w:val="FC2A83B8"/>
+    <w:lvl w:ilvl="0" w:tplc="08090001">
+      <w:start w:val="1"/>
+      <w:numFmt w:val="bullet"/>
+      <w:lvlText w:val=""/>
+      <w:lvlJc w:val="left"/>
+      <w:pPr>
+        <w:ind w:left="720" w:hanging="360"/>
+      </w:pPr>
+      <w:rPr>
+        <w:rFonts w:ascii="Symbol" w:hAnsi="Symbol" w:hint="default"/>
+      </w:rPr>
+    </w:lvl>
+    <w:lvl w:ilvl="1" w:tplc="08090003" w:tentative="1">
+      <w:start w:val="1"/>
+      <w:numFmt w:val="bullet"/>
+      <w:lvlText w:val="o"/>
+      <w:lvlJc w:val="left"/>
+      <w:pPr>
+        <w:ind w:left="1440" w:hanging="360"/>
+      </w:pPr>
+      <w:rPr>
+        <w:rFonts w:ascii="Courier New" w:hAnsi="Courier New" w:cs="Courier New" w:hint="default"/>
+      </w:rPr>
+    </w:lvl>
+    <w:lvl w:ilvl="2" w:tplc="08090005" w:tentative="1">
+      <w:start w:val="1"/>
+      <w:numFmt w:val="bullet"/>
+      <w:lvlText w:val=""/>
+      <w:lvlJc w:val="left"/>
+      <w:pPr>
+        <w:ind w:left="2160" w:hanging="360"/>
+      </w:pPr>
+      <w:rPr>
+        <w:rFonts w:ascii="Wingdings" w:hAnsi="Wingdings" w:hint="default"/>
+      </w:rPr>
+    </w:lvl>
+    <w:lvl w:ilvl="3" w:tplc="08090001" w:tentative="1">
+      <w:start w:val="1"/>
+      <w:numFmt w:val="bullet"/>
+      <w:lvlText w:val=""/>
+      <w:lvlJc w:val="left"/>
+      <w:pPr>
+        <w:ind w:left="2880" w:hanging="360"/>
+      </w:pPr>
+      <w:rPr>
+        <w:rFonts w:ascii="Symbol" w:hAnsi="Symbol" w:hint="default"/>
+      </w:rPr>
+    </w:lvl>
+    <w:lvl w:ilvl="4" w:tplc="08090003" w:tentative="1">
+      <w:start w:val="1"/>
+      <w:numFmt w:val="bullet"/>
+      <w:lvlText w:val="o"/>
+      <w:lvlJc w:val="left"/>
+      <w:pPr>
+        <w:ind w:left="3600" w:hanging="360"/>
+      </w:pPr>
+      <w:rPr>
+        <w:rFonts w:ascii="Courier New" w:hAnsi="Courier New" w:cs="Courier New" w:hint="default"/>
+      </w:rPr>
+    </w:lvl>
+    <w:lvl w:ilvl="5" w:tplc="08090005" w:tentative="1">
+      <w:start w:val="1"/>
+      <w:numFmt w:val="bullet"/>
+      <w:lvlText w:val=""/>
+      <w:lvlJc w:val="left"/>
+      <w:pPr>
+        <w:ind w:left="4320" w:hanging="360"/>
+      </w:pPr>
+      <w:rPr>
+        <w:rFonts w:ascii="Wingdings" w:hAnsi="Wingdings" w:hint="default"/>
+      </w:rPr>
+    </w:lvl>
+    <w:lvl w:ilvl="6" w:tplc="08090001" w:tentative="1">
+      <w:start w:val="1"/>
+      <w:numFmt w:val="bullet"/>
+      <w:lvlText w:val=""/>
+      <w:lvlJc w:val="left"/>
+      <w:pPr>
+        <w:ind w:left="5040" w:hanging="360"/>
+      </w:pPr>
+      <w:rPr>
+        <w:rFonts w:ascii="Symbol" w:hAnsi="Symbol" w:hint="default"/>
+      </w:rPr>
+    </w:lvl>
+    <w:lvl w:ilvl="7" w:tplc="08090003" w:tentative="1">
+      <w:start w:val="1"/>
+      <w:numFmt w:val="bullet"/>
+      <w:lvlText w:val="o"/>
+      <w:lvlJc w:val="left"/>
+      <w:pPr>
+        <w:ind w:left="5760" w:hanging="360"/>
+      </w:pPr>
+      <w:rPr>
+        <w:rFonts w:ascii="Courier New" w:hAnsi="Courier New" w:cs="Courier New" w:hint="default"/>
+      </w:rPr>
+    </w:lvl>
+    <w:lvl w:ilvl="8" w:tplc="08090005" w:tentative="1">
+      <w:start w:val="1"/>
+      <w:numFmt w:val="bullet"/>
+      <w:lvlText w:val=""/>
+      <w:lvlJc w:val="left"/>
+      <w:pPr>
+        <w:ind w:left="6480" w:hanging="360"/>
+      </w:pPr>
+      <w:rPr>
+        <w:rFonts w:ascii="Wingdings" w:hAnsi="Wingdings" w:hint="default"/>
+      </w:rPr>
+    </w:lvl>
+  </w:abstractNum>
+  <w:abstractNum w:abstractNumId="3" w15:restartNumberingAfterBreak="0">
+    <w:nsid w:val="59AA2988"/>
+    <w:multiLevelType w:val="hybridMultilevel"/>
+    <w:tmpl w:val="154AFF1A"/>
+    <w:lvl w:ilvl="0" w:tplc="08090001">
+      <w:start w:val="1"/>
+      <w:numFmt w:val="bullet"/>
+      <w:lvlText w:val=""/>
+      <w:lvlJc w:val="left"/>
+      <w:pPr>
+        <w:ind w:left="720" w:hanging="360"/>
+      </w:pPr>
+      <w:rPr>
+        <w:rFonts w:ascii="Symbol" w:hAnsi="Symbol" w:hint="default"/>
+      </w:rPr>
+    </w:lvl>
+    <w:lvl w:ilvl="1" w:tplc="08090003" w:tentative="1">
+      <w:start w:val="1"/>
+      <w:numFmt w:val="bullet"/>
+      <w:lvlText w:val="o"/>
+      <w:lvlJc w:val="left"/>
+      <w:pPr>
+        <w:ind w:left="1440" w:hanging="360"/>
+      </w:pPr>
+      <w:rPr>
+        <w:rFonts w:ascii="Courier New" w:hAnsi="Courier New" w:cs="Courier New" w:hint="default"/>
+      </w:rPr>
+    </w:lvl>
+    <w:lvl w:ilvl="2" w:tplc="08090005" w:tentative="1">
+      <w:start w:val="1"/>
+      <w:numFmt w:val="bullet"/>
+      <w:lvlText w:val=""/>
+      <w:lvlJc w:val="left"/>
+      <w:pPr>
+        <w:ind w:left="2160" w:hanging="360"/>
+      </w:pPr>
+      <w:rPr>
+        <w:rFonts w:ascii="Wingdings" w:hAnsi="Wingdings" w:hint="default"/>
+      </w:rPr>
+    </w:lvl>
+    <w:lvl w:ilvl="3" w:tplc="08090001" w:tentative="1">
+      <w:start w:val="1"/>
+      <w:numFmt w:val="bullet"/>
+      <w:lvlText w:val=""/>
+      <w:lvlJc w:val="left"/>
+      <w:pPr>
+        <w:ind w:left="2880" w:hanging="360"/>
+      </w:pPr>
+      <w:rPr>
+        <w:rFonts w:ascii="Symbol" w:hAnsi="Symbol" w:hint="default"/>
+      </w:rPr>
+    </w:lvl>
+    <w:lvl w:ilvl="4" w:tplc="08090003" w:tentative="1">
+      <w:start w:val="1"/>
+      <w:numFmt w:val="bullet"/>
+      <w:lvlText w:val="o"/>
+      <w:lvlJc w:val="left"/>
+      <w:pPr>
+        <w:ind w:left="3600" w:hanging="360"/>
+      </w:pPr>
+      <w:rPr>
+        <w:rFonts w:ascii="Courier New" w:hAnsi="Courier New" w:cs="Courier New" w:hint="default"/>
+      </w:rPr>
+    </w:lvl>
+    <w:lvl w:ilvl="5" w:tplc="08090005" w:tentative="1">
+      <w:start w:val="1"/>
+      <w:numFmt w:val="bullet"/>
+      <w:lvlText w:val=""/>
+      <w:lvlJc w:val="left"/>
+      <w:pPr>
+        <w:ind w:left="4320" w:hanging="360"/>
+      </w:pPr>
+      <w:rPr>
+        <w:rFonts w:ascii="Wingdings" w:hAnsi="Wingdings" w:hint="default"/>
+      </w:rPr>
+    </w:lvl>
+    <w:lvl w:ilvl="6" w:tplc="08090001" w:tentative="1">
+      <w:start w:val="1"/>
+      <w:numFmt w:val="bullet"/>
+      <w:lvlText w:val=""/>
+      <w:lvlJc w:val="left"/>
+      <w:pPr>
+        <w:ind w:left="5040" w:hanging="360"/>
+      </w:pPr>
+      <w:rPr>
+        <w:rFonts w:ascii="Symbol" w:hAnsi="Symbol" w:hint="default"/>
+      </w:rPr>
+    </w:lvl>
+    <w:lvl w:ilvl="7" w:tplc="08090003" w:tentative="1">
+      <w:start w:val="1"/>
+      <w:numFmt w:val="bullet"/>
+      <w:lvlText w:val="o"/>
+      <w:lvlJc w:val="left"/>
+      <w:pPr>
+        <w:ind w:left="5760" w:hanging="360"/>
+      </w:pPr>
+      <w:rPr>
+        <w:rFonts w:ascii="Courier New" w:hAnsi="Courier New" w:cs="Courier New" w:hint="default"/>
+      </w:rPr>
+    </w:lvl>
+    <w:lvl w:ilvl="8" w:tplc="08090005" w:tentative="1">
+      <w:start w:val="1"/>
+      <w:numFmt w:val="bullet"/>
+      <w:lvlText w:val=""/>
+      <w:lvlJc w:val="left"/>
+      <w:pPr>
+        <w:ind w:left="6480" w:hanging="360"/>
+      </w:pPr>
+      <w:rPr>
+        <w:rFonts w:ascii="Wingdings" w:hAnsi="Wingdings" w:hint="default"/>
+      </w:rPr>
+    </w:lvl>
+  </w:abstractNum>
+  <w:abstractNum w:abstractNumId="4" w15:restartNumberingAfterBreak="0">
+    <w:nsid w:val="7464787D"/>
+    <w:multiLevelType w:val="hybridMultilevel"/>
+    <w:tmpl w:val="44606528"/>
+    <w:lvl w:ilvl="0" w:tplc="08090001">
+      <w:start w:val="1"/>
+      <w:numFmt w:val="bullet"/>
+      <w:lvlText w:val=""/>
+      <w:lvlJc w:val="left"/>
+      <w:pPr>
+        <w:ind w:left="720" w:hanging="360"/>
+      </w:pPr>
+      <w:rPr>
+        <w:rFonts w:ascii="Symbol" w:hAnsi="Symbol" w:hint="default"/>
+      </w:rPr>
+    </w:lvl>
+    <w:lvl w:ilvl="1" w:tplc="08090003" w:tentative="1">
+      <w:start w:val="1"/>
+      <w:numFmt w:val="bullet"/>
+      <w:lvlText w:val="o"/>
+      <w:lvlJc w:val="left"/>
+      <w:pPr>
+        <w:ind w:left="1440" w:hanging="360"/>
+      </w:pPr>
+      <w:rPr>
+        <w:rFonts w:ascii="Courier New" w:hAnsi="Courier New" w:cs="Courier New" w:hint="default"/>
+      </w:rPr>
+    </w:lvl>
+    <w:lvl w:ilvl="2" w:tplc="08090005" w:tentative="1">
+      <w:start w:val="1"/>
+      <w:numFmt w:val="bullet"/>
+      <w:lvlText w:val=""/>
+      <w:lvlJc w:val="left"/>
+      <w:pPr>
+        <w:ind w:left="2160" w:hanging="360"/>
+      </w:pPr>
+      <w:rPr>
+        <w:rFonts w:ascii="Wingdings" w:hAnsi="Wingdings" w:hint="default"/>
+      </w:rPr>
+    </w:lvl>
+    <w:lvl w:ilvl="3" w:tplc="08090001" w:tentative="1">
+      <w:start w:val="1"/>
+      <w:numFmt w:val="bullet"/>
+      <w:lvlText w:val=""/>
+      <w:lvlJc w:val="left"/>
+      <w:pPr>
+        <w:ind w:left="2880" w:hanging="360"/>
+      </w:pPr>
+      <w:rPr>
+        <w:rFonts w:ascii="Symbol" w:hAnsi="Symbol" w:hint="default"/>
+      </w:rPr>
+    </w:lvl>
+    <w:lvl w:ilvl="4" w:tplc="08090003" w:tentative="1">
+      <w:start w:val="1"/>
+      <w:numFmt w:val="bullet"/>
+      <w:lvlText w:val="o"/>
+      <w:lvlJc w:val="left"/>
+      <w:pPr>
+        <w:ind w:left="3600" w:hanging="360"/>
+      </w:pPr>
+      <w:rPr>
+        <w:rFonts w:ascii="Courier New" w:hAnsi="Courier New" w:cs="Courier New" w:hint="default"/>
+      </w:rPr>
+    </w:lvl>
+    <w:lvl w:ilvl="5" w:tplc="08090005" w:tentative="1">
+      <w:start w:val="1"/>
+      <w:numFmt w:val="bullet"/>
+      <w:lvlText w:val=""/>
+      <w:lvlJc w:val="left"/>
+      <w:pPr>
+        <w:ind w:left="4320" w:hanging="360"/>
+      </w:pPr>
+      <w:rPr>
+        <w:rFonts w:ascii="Wingdings" w:hAnsi="Wingdings" w:hint="default"/>
+      </w:rPr>
+    </w:lvl>
+    <w:lvl w:ilvl="6" w:tplc="08090001" w:tentative="1">
+      <w:start w:val="1"/>
+      <w:numFmt w:val="bullet"/>
+      <w:lvlText w:val=""/>
+      <w:lvlJc w:val="left"/>
+      <w:pPr>
+        <w:ind w:left="5040" w:hanging="360"/>
+      </w:pPr>
+      <w:rPr>
+        <w:rFonts w:ascii="Symbol" w:hAnsi="Symbol" w:hint="default"/>
+      </w:rPr>
+    </w:lvl>
+    <w:lvl w:ilvl="7" w:tplc="08090003" w:tentative="1">
+      <w:start w:val="1"/>
+      <w:numFmt w:val="bullet"/>
+      <w:lvlText w:val="o"/>
+      <w:lvlJc w:val="left"/>
+      <w:pPr>
+        <w:ind w:left="5760" w:hanging="360"/>
+      </w:pPr>
+      <w:rPr>
+        <w:rFonts w:ascii="Courier New" w:hAnsi="Courier New" w:cs="Courier New" w:hint="default"/>
+      </w:rPr>
+    </w:lvl>
+    <w:lvl w:ilvl="8" w:tplc="08090005" w:tentative="1">
+      <w:start w:val="1"/>
+      <w:numFmt w:val="bullet"/>
+      <w:lvlText w:val=""/>
+      <w:lvlJc w:val="left"/>
+      <w:pPr>
+        <w:ind w:left="6480" w:hanging="360"/>
+      </w:pPr>
+      <w:rPr>
+        <w:rFonts w:ascii="Wingdings" w:hAnsi="Wingdings" w:hint="default"/>
+      </w:rPr>
+    </w:lvl>
+  </w:abstractNum>
+  <w:num w:numId="1">
+    <w:abstractNumId w:val="2"/>
+  </w:num>
+  <w:num w:numId="2">
+    <w:abstractNumId w:val="4"/>
+  </w:num>
+  <w:num w:numId="3">
+    <w:abstractNumId w:val="1"/>
+  </w:num>
+  <w:num w:numId="4">
+    <w:abstractNumId w:val="0"/>
+  </w:num>
+  <w:num w:numId="5">
+    <w:abstractNumId w:val="3"/>
+  </w:num>
+</w:numbering>
 </file>
 
 <file path=word/styles.xml><?xml version="1.0" encoding="utf-8"?>
@@ -853,7 +3946,6 @@
   <w:style w:type="character" w:default="1" w:styleId="DefaultParagraphFont">
     <w:name w:val="Default Paragraph Font"/>
     <w:uiPriority w:val="1"/>
-    <w:semiHidden/>
     <w:unhideWhenUsed/>
   </w:style>
   <w:style w:type="table" w:default="1" w:styleId="TableNormal">
@@ -902,6 +3994,156 @@
       <w:sz w:val="26"/>
       <w:szCs w:val="26"/>
     </w:rPr>
+  </w:style>
+  <w:style w:type="paragraph" w:styleId="ListParagraph">
+    <w:name w:val="List Paragraph"/>
+    <w:basedOn w:val="Normal"/>
+    <w:uiPriority w:val="34"/>
+    <w:qFormat/>
+    <w:rsid w:val="00750A77"/>
+    <w:pPr>
+      <w:ind w:left="720"/>
+      <w:contextualSpacing/>
+    </w:pPr>
+  </w:style>
+  <w:style w:type="paragraph" w:styleId="Header">
+    <w:name w:val="header"/>
+    <w:basedOn w:val="Normal"/>
+    <w:link w:val="HeaderChar"/>
+    <w:uiPriority w:val="99"/>
+    <w:unhideWhenUsed/>
+    <w:rsid w:val="00C809DC"/>
+    <w:pPr>
+      <w:tabs>
+        <w:tab w:val="center" w:pos="4513"/>
+        <w:tab w:val="right" w:pos="9026"/>
+      </w:tabs>
+      <w:spacing w:after="0" w:line="240" w:lineRule="auto"/>
+    </w:pPr>
+  </w:style>
+  <w:style w:type="character" w:customStyle="1" w:styleId="HeaderChar">
+    <w:name w:val="Header Char"/>
+    <w:basedOn w:val="DefaultParagraphFont"/>
+    <w:link w:val="Header"/>
+    <w:uiPriority w:val="99"/>
+    <w:rsid w:val="00C809DC"/>
+  </w:style>
+  <w:style w:type="paragraph" w:styleId="Footer">
+    <w:name w:val="footer"/>
+    <w:basedOn w:val="Normal"/>
+    <w:link w:val="FooterChar"/>
+    <w:uiPriority w:val="99"/>
+    <w:unhideWhenUsed/>
+    <w:rsid w:val="00C809DC"/>
+    <w:pPr>
+      <w:tabs>
+        <w:tab w:val="center" w:pos="4513"/>
+        <w:tab w:val="right" w:pos="9026"/>
+      </w:tabs>
+      <w:spacing w:after="0" w:line="240" w:lineRule="auto"/>
+    </w:pPr>
+  </w:style>
+  <w:style w:type="character" w:customStyle="1" w:styleId="FooterChar">
+    <w:name w:val="Footer Char"/>
+    <w:basedOn w:val="DefaultParagraphFont"/>
+    <w:link w:val="Footer"/>
+    <w:uiPriority w:val="99"/>
+    <w:rsid w:val="00C809DC"/>
+  </w:style>
+  <w:style w:type="paragraph" w:styleId="TOCHeading">
+    <w:name w:val="TOC Heading"/>
+    <w:basedOn w:val="Heading1"/>
+    <w:next w:val="Normal"/>
+    <w:uiPriority w:val="39"/>
+    <w:unhideWhenUsed/>
+    <w:qFormat/>
+    <w:rsid w:val="003E7C76"/>
+    <w:pPr>
+      <w:outlineLvl w:val="9"/>
+    </w:pPr>
+    <w:rPr>
+      <w:lang w:val="en-US"/>
+    </w:rPr>
+  </w:style>
+  <w:style w:type="paragraph" w:styleId="TOC1">
+    <w:name w:val="toc 1"/>
+    <w:basedOn w:val="Normal"/>
+    <w:next w:val="Normal"/>
+    <w:autoRedefine/>
+    <w:uiPriority w:val="39"/>
+    <w:unhideWhenUsed/>
+    <w:rsid w:val="003E7C76"/>
+    <w:pPr>
+      <w:spacing w:after="100"/>
+    </w:pPr>
+  </w:style>
+  <w:style w:type="paragraph" w:styleId="TOC2">
+    <w:name w:val="toc 2"/>
+    <w:basedOn w:val="Normal"/>
+    <w:next w:val="Normal"/>
+    <w:autoRedefine/>
+    <w:uiPriority w:val="39"/>
+    <w:unhideWhenUsed/>
+    <w:rsid w:val="003E7C76"/>
+    <w:pPr>
+      <w:spacing w:after="100"/>
+      <w:ind w:left="220"/>
+    </w:pPr>
+  </w:style>
+  <w:style w:type="character" w:styleId="Hyperlink">
+    <w:name w:val="Hyperlink"/>
+    <w:basedOn w:val="DefaultParagraphFont"/>
+    <w:uiPriority w:val="99"/>
+    <w:unhideWhenUsed/>
+    <w:rsid w:val="003E7C76"/>
+    <w:rPr>
+      <w:color w:val="0563C1" w:themeColor="hyperlink"/>
+      <w:u w:val="single"/>
+    </w:rPr>
+  </w:style>
+  <w:style w:type="paragraph" w:styleId="NoSpacing">
+    <w:name w:val="No Spacing"/>
+    <w:link w:val="NoSpacingChar"/>
+    <w:uiPriority w:val="1"/>
+    <w:qFormat/>
+    <w:rsid w:val="003E7C76"/>
+    <w:pPr>
+      <w:spacing w:after="0" w:line="240" w:lineRule="auto"/>
+    </w:pPr>
+    <w:rPr>
+      <w:rFonts w:eastAsiaTheme="minorEastAsia"/>
+      <w:lang w:val="en-US"/>
+    </w:rPr>
+  </w:style>
+  <w:style w:type="character" w:customStyle="1" w:styleId="NoSpacingChar">
+    <w:name w:val="No Spacing Char"/>
+    <w:basedOn w:val="DefaultParagraphFont"/>
+    <w:link w:val="NoSpacing"/>
+    <w:uiPriority w:val="1"/>
+    <w:rsid w:val="003E7C76"/>
+    <w:rPr>
+      <w:rFonts w:eastAsiaTheme="minorEastAsia"/>
+      <w:lang w:val="en-US"/>
+    </w:rPr>
+  </w:style>
+  <w:style w:type="table" w:styleId="TableGrid">
+    <w:name w:val="Table Grid"/>
+    <w:basedOn w:val="TableNormal"/>
+    <w:uiPriority w:val="39"/>
+    <w:rsid w:val="008705BE"/>
+    <w:pPr>
+      <w:spacing w:after="0" w:line="240" w:lineRule="auto"/>
+    </w:pPr>
+    <w:tblPr>
+      <w:tblBorders>
+        <w:top w:val="single" w:sz="4" w:space="0" w:color="auto"/>
+        <w:left w:val="single" w:sz="4" w:space="0" w:color="auto"/>
+        <w:bottom w:val="single" w:sz="4" w:space="0" w:color="auto"/>
+        <w:right w:val="single" w:sz="4" w:space="0" w:color="auto"/>
+        <w:insideH w:val="single" w:sz="4" w:space="0" w:color="auto"/>
+        <w:insideV w:val="single" w:sz="4" w:space="0" w:color="auto"/>
+      </w:tblBorders>
+    </w:tblPr>
   </w:style>
 </w:styles>
 </file>
@@ -1199,4 +4441,16 @@
     </a:ext>
   </a:extLst>
 </a:theme>
+</file>
+
+<file path=customXml/item1.xml><?xml version="1.0" encoding="utf-8"?>
+<b:Sources xmlns:b="http://schemas.openxmlformats.org/officeDocument/2006/bibliography" xmlns="http://schemas.openxmlformats.org/officeDocument/2006/bibliography" SelectedStyle="\APASixthEditionOfficeOnline.xsl" StyleName="APA" Version="6"/>
+</file>
+
+<file path=customXml/itemProps1.xml><?xml version="1.0" encoding="utf-8"?>
+<ds:datastoreItem xmlns:ds="http://schemas.openxmlformats.org/officeDocument/2006/customXml" ds:itemID="{47844740-ABF5-42AC-A56C-457E03639AEC}">
+  <ds:schemaRefs>
+    <ds:schemaRef ds:uri="http://schemas.openxmlformats.org/officeDocument/2006/bibliography"/>
+  </ds:schemaRefs>
+</ds:datastoreItem>
 </file>
</xml_diff>

<commit_message>
added gantt to file
</commit_message>
<xml_diff>
--- a/ProblemAnalysis.docx
+++ b/ProblemAnalysis.docx
@@ -2039,29 +2039,26 @@
           <w:docGrid w:linePitch="360"/>
         </w:sectPr>
       </w:pPr>
-      <w:bookmarkStart w:id="0" w:name="_GoBack"/>
+    </w:p>
+    <w:p>
+      <w:pPr>
+        <w:pStyle w:val="Heading1"/>
+      </w:pPr>
+      <w:bookmarkStart w:id="0" w:name="_Toc21428588"/>
+      <w:r>
+        <w:t>Description of the Problem</w:t>
+      </w:r>
       <w:bookmarkEnd w:id="0"/>
     </w:p>
     <w:p>
       <w:pPr>
-        <w:pStyle w:val="Heading1"/>
-      </w:pPr>
-      <w:bookmarkStart w:id="1" w:name="_Toc21428588"/>
-      <w:r>
-        <w:lastRenderedPageBreak/>
-        <w:t>Description of the Problem</w:t>
+        <w:pStyle w:val="Heading2"/>
+      </w:pPr>
+      <w:bookmarkStart w:id="1" w:name="_Toc21428589"/>
+      <w:r>
+        <w:t>Outline of problem.</w:t>
       </w:r>
       <w:bookmarkEnd w:id="1"/>
-    </w:p>
-    <w:p>
-      <w:pPr>
-        <w:pStyle w:val="Heading2"/>
-      </w:pPr>
-      <w:bookmarkStart w:id="2" w:name="_Toc21428589"/>
-      <w:r>
-        <w:t>Outline of problem.</w:t>
-      </w:r>
-      <w:bookmarkEnd w:id="2"/>
     </w:p>
     <w:p>
       <w:r>
@@ -2215,11 +2212,11 @@
       <w:pPr>
         <w:pStyle w:val="Heading2"/>
       </w:pPr>
-      <w:bookmarkStart w:id="3" w:name="_Toc21428590"/>
+      <w:bookmarkStart w:id="2" w:name="_Toc21428590"/>
       <w:r>
         <w:t>Scope</w:t>
       </w:r>
-      <w:bookmarkEnd w:id="3"/>
+      <w:bookmarkEnd w:id="2"/>
     </w:p>
     <w:p>
       <w:pPr>
@@ -2396,12 +2393,11 @@
       <w:pPr>
         <w:pStyle w:val="Heading2"/>
       </w:pPr>
-      <w:bookmarkStart w:id="4" w:name="_Toc21428591"/>
-      <w:r>
-        <w:lastRenderedPageBreak/>
+      <w:bookmarkStart w:id="3" w:name="_Toc21428591"/>
+      <w:r>
         <w:t>Boundaries</w:t>
       </w:r>
-      <w:bookmarkEnd w:id="4"/>
+      <w:bookmarkEnd w:id="3"/>
     </w:p>
     <w:p>
       <w:pPr>
@@ -2449,11 +2445,11 @@
       <w:pPr>
         <w:pStyle w:val="Heading2"/>
       </w:pPr>
-      <w:bookmarkStart w:id="5" w:name="_Toc21428592"/>
+      <w:bookmarkStart w:id="4" w:name="_Toc21428592"/>
       <w:r>
         <w:t>Constraints</w:t>
       </w:r>
-      <w:bookmarkEnd w:id="5"/>
+      <w:bookmarkEnd w:id="4"/>
     </w:p>
     <w:p>
       <w:r>
@@ -2547,12 +2543,11 @@
       <w:pPr>
         <w:pStyle w:val="Heading1"/>
       </w:pPr>
-      <w:bookmarkStart w:id="6" w:name="_Toc21428593"/>
-      <w:r>
-        <w:lastRenderedPageBreak/>
+      <w:bookmarkStart w:id="5" w:name="_Toc21428593"/>
+      <w:r>
         <w:t>UML</w:t>
       </w:r>
-      <w:bookmarkEnd w:id="6"/>
+      <w:bookmarkEnd w:id="5"/>
     </w:p>
     <w:p>
       <w:pPr>
@@ -2569,78 +2564,78 @@
       <w:pPr>
         <w:pStyle w:val="Heading1"/>
       </w:pPr>
-      <w:bookmarkStart w:id="7" w:name="_Toc21428594"/>
+      <w:bookmarkStart w:id="6" w:name="_Toc21428594"/>
       <w:r>
         <w:t>Requirements</w:t>
       </w:r>
+      <w:bookmarkEnd w:id="6"/>
+    </w:p>
+    <w:p>
+      <w:pPr>
+        <w:pStyle w:val="Heading2"/>
+      </w:pPr>
+      <w:bookmarkStart w:id="7" w:name="_Toc21428595"/>
+      <w:r>
+        <w:t>End user</w:t>
+      </w:r>
+      <w:r>
+        <w:t xml:space="preserve"> requirements</w:t>
+      </w:r>
+      <w:r>
+        <w:t>:</w:t>
+      </w:r>
       <w:bookmarkEnd w:id="7"/>
     </w:p>
     <w:p>
       <w:pPr>
-        <w:pStyle w:val="Heading2"/>
-      </w:pPr>
-      <w:bookmarkStart w:id="8" w:name="_Toc21428595"/>
-      <w:r>
-        <w:t>End user</w:t>
-      </w:r>
-      <w:r>
-        <w:t xml:space="preserve"> requirements</w:t>
-      </w:r>
-      <w:r>
-        <w:t>:</w:t>
+        <w:ind w:left="720"/>
+      </w:pPr>
+      <w:r>
+        <w:t xml:space="preserve">User must be able to use </w:t>
+      </w:r>
+      <w:r>
+        <w:t>text-based</w:t>
+      </w:r>
+      <w:r>
+        <w:t xml:space="preserve"> UI to input a starting website, and an end website to find a path to.</w:t>
+      </w:r>
+    </w:p>
+    <w:p>
+      <w:pPr>
+        <w:ind w:left="720"/>
+      </w:pPr>
+      <w:r>
+        <w:t xml:space="preserve">User must be able to input </w:t>
+      </w:r>
+      <w:r>
+        <w:t>the</w:t>
+      </w:r>
+      <w:r>
+        <w:t xml:space="preserve"> number of moves they wish it to be done in.</w:t>
+      </w:r>
+    </w:p>
+    <w:p>
+      <w:pPr>
+        <w:ind w:left="720"/>
+      </w:pPr>
+      <w:r>
+        <w:t>The user must be able to view the requested path, or receive an error message that there is no path</w:t>
+      </w:r>
+    </w:p>
+    <w:p>
+      <w:pPr>
+        <w:ind w:left="720"/>
+      </w:pPr>
+    </w:p>
+    <w:p>
+      <w:pPr>
+        <w:pStyle w:val="Heading3"/>
+      </w:pPr>
+      <w:bookmarkStart w:id="8" w:name="_Toc21428596"/>
+      <w:r>
+        <w:t>Survey</w:t>
       </w:r>
       <w:bookmarkEnd w:id="8"/>
-    </w:p>
-    <w:p>
-      <w:pPr>
-        <w:ind w:left="720"/>
-      </w:pPr>
-      <w:r>
-        <w:t xml:space="preserve">User must be able to use </w:t>
-      </w:r>
-      <w:r>
-        <w:t>text-based</w:t>
-      </w:r>
-      <w:r>
-        <w:t xml:space="preserve"> UI to input a starting website, and an end website to find a path to.</w:t>
-      </w:r>
-    </w:p>
-    <w:p>
-      <w:pPr>
-        <w:ind w:left="720"/>
-      </w:pPr>
-      <w:r>
-        <w:t xml:space="preserve">User must be able to input </w:t>
-      </w:r>
-      <w:r>
-        <w:t>the</w:t>
-      </w:r>
-      <w:r>
-        <w:t xml:space="preserve"> number of moves they wish it to be done in.</w:t>
-      </w:r>
-    </w:p>
-    <w:p>
-      <w:pPr>
-        <w:ind w:left="720"/>
-      </w:pPr>
-      <w:r>
-        <w:t>The user must be able to view the requested path, or receive an error message that there is no path</w:t>
-      </w:r>
-    </w:p>
-    <w:p>
-      <w:pPr>
-        <w:ind w:left="720"/>
-      </w:pPr>
-    </w:p>
-    <w:p>
-      <w:pPr>
-        <w:pStyle w:val="Heading3"/>
-      </w:pPr>
-      <w:bookmarkStart w:id="9" w:name="_Toc21428596"/>
-      <w:r>
-        <w:t>Survey</w:t>
-      </w:r>
-      <w:bookmarkEnd w:id="9"/>
     </w:p>
     <w:p>
       <w:pPr>
@@ -2692,11 +2687,11 @@
         </w:numPr>
       </w:pPr>
       <w:r>
-        <w:t xml:space="preserve">Have you played any games similar to the Wikipedia game (trying to find a path from one article to another by just clicking </w:t>
+        <w:t xml:space="preserve">Have you played any games similar to the Wikipedia game (trying to find a path from one article to another by just </w:t>
       </w:r>
       <w:proofErr w:type="gramStart"/>
       <w:r>
-        <w:t>links)</w:t>
+        <w:t>clicking links)</w:t>
       </w:r>
       <w:proofErr w:type="gramEnd"/>
     </w:p>
@@ -2755,11 +2750,11 @@
       <w:pPr>
         <w:pStyle w:val="Heading2"/>
       </w:pPr>
-      <w:bookmarkStart w:id="10" w:name="_Toc21428597"/>
+      <w:bookmarkStart w:id="9" w:name="_Toc21428597"/>
       <w:r>
         <w:t>Functional requirements:</w:t>
       </w:r>
-      <w:bookmarkEnd w:id="10"/>
+      <w:bookmarkEnd w:id="9"/>
     </w:p>
     <w:p>
       <w:pPr>
@@ -2967,37 +2962,36 @@
       <w:pPr>
         <w:pStyle w:val="Heading1"/>
       </w:pPr>
-      <w:bookmarkStart w:id="11" w:name="_Toc21428598"/>
-      <w:r>
-        <w:lastRenderedPageBreak/>
+      <w:bookmarkStart w:id="10" w:name="_Toc21428598"/>
+      <w:r>
         <w:t>Project plan</w:t>
       </w:r>
+      <w:bookmarkEnd w:id="10"/>
+    </w:p>
+    <w:p>
+      <w:pPr>
+        <w:pStyle w:val="Heading2"/>
+      </w:pPr>
+      <w:bookmarkStart w:id="11" w:name="_Toc21428599"/>
+      <w:r>
+        <w:t>Identified tasks</w:t>
+      </w:r>
       <w:bookmarkEnd w:id="11"/>
     </w:p>
     <w:p>
+      <w:r>
+        <w:tab/>
+      </w:r>
+    </w:p>
+    <w:p>
       <w:pPr>
         <w:pStyle w:val="Heading2"/>
       </w:pPr>
-      <w:bookmarkStart w:id="12" w:name="_Toc21428599"/>
-      <w:r>
-        <w:t>Identified tasks</w:t>
+      <w:bookmarkStart w:id="12" w:name="_Toc21428600"/>
+      <w:r>
+        <w:t>Resources required</w:t>
       </w:r>
       <w:bookmarkEnd w:id="12"/>
-    </w:p>
-    <w:p>
-      <w:r>
-        <w:tab/>
-      </w:r>
-    </w:p>
-    <w:p>
-      <w:pPr>
-        <w:pStyle w:val="Heading2"/>
-      </w:pPr>
-      <w:bookmarkStart w:id="13" w:name="_Toc21428600"/>
-      <w:r>
-        <w:t>Resources required</w:t>
-      </w:r>
-      <w:bookmarkEnd w:id="13"/>
     </w:p>
     <w:p>
       <w:r>
@@ -3301,32 +3295,90 @@
     <w:p/>
     <w:p>
       <w:pPr>
+        <w:sectPr>
+          <w:pgSz w:w="11906" w:h="16838"/>
+          <w:pgMar w:top="1440" w:right="1440" w:bottom="1440" w:left="1440" w:header="708" w:footer="708" w:gutter="0"/>
+          <w:cols w:space="708"/>
+          <w:docGrid w:linePitch="360"/>
+        </w:sectPr>
+      </w:pPr>
+    </w:p>
+    <w:p>
+      <w:pPr>
         <w:pStyle w:val="Heading2"/>
       </w:pPr>
-      <w:bookmarkStart w:id="14" w:name="_Toc21428601"/>
+      <w:bookmarkStart w:id="13" w:name="_Toc21428601"/>
       <w:r>
         <w:t>Estimate of timings</w:t>
       </w:r>
+      <w:bookmarkEnd w:id="13"/>
+    </w:p>
+    <w:p>
+      <w:r>
+        <w:tab/>
+      </w:r>
+      <w:r>
+        <w:tab/>
+      </w:r>
+    </w:p>
+    <w:p>
+      <w:r>
+        <w:tab/>
+      </w:r>
+      <w:r>
+        <w:tab/>
+      </w:r>
+      <w:bookmarkStart w:id="14" w:name="_GoBack"/>
+      <w:r>
+        <w:rPr>
+          <w:noProof/>
+        </w:rPr>
+        <w:drawing>
+          <wp:inline distT="0" distB="0" distL="0" distR="0" wp14:anchorId="37F34FAF" wp14:editId="5A917F52">
+            <wp:extent cx="8863330" cy="1588770"/>
+            <wp:effectExtent l="0" t="0" r="0" b="0"/>
+            <wp:docPr id="1" name="Picture 1" descr="A picture containing screenshot&#10;&#10;Description automatically generated"/>
+            <wp:cNvGraphicFramePr>
+              <a:graphicFrameLocks xmlns:a="http://schemas.openxmlformats.org/drawingml/2006/main" noChangeAspect="1"/>
+            </wp:cNvGraphicFramePr>
+            <a:graphic xmlns:a="http://schemas.openxmlformats.org/drawingml/2006/main">
+              <a:graphicData uri="http://schemas.openxmlformats.org/drawingml/2006/picture">
+                <pic:pic xmlns:pic="http://schemas.openxmlformats.org/drawingml/2006/picture">
+                  <pic:nvPicPr>
+                    <pic:cNvPr id="1" name="wikigame.png"/>
+                    <pic:cNvPicPr/>
+                  </pic:nvPicPr>
+                  <pic:blipFill>
+                    <a:blip r:embed="rId9">
+                      <a:extLst>
+                        <a:ext uri="{28A0092B-C50C-407E-A947-70E740481C1C}">
+                          <a14:useLocalDpi xmlns:a14="http://schemas.microsoft.com/office/drawing/2010/main" val="0"/>
+                        </a:ext>
+                      </a:extLst>
+                    </a:blip>
+                    <a:stretch>
+                      <a:fillRect/>
+                    </a:stretch>
+                  </pic:blipFill>
+                  <pic:spPr>
+                    <a:xfrm>
+                      <a:off x="0" y="0"/>
+                      <a:ext cx="8863330" cy="1588770"/>
+                    </a:xfrm>
+                    <a:prstGeom prst="rect">
+                      <a:avLst/>
+                    </a:prstGeom>
+                  </pic:spPr>
+                </pic:pic>
+              </a:graphicData>
+            </a:graphic>
+          </wp:inline>
+        </w:drawing>
+      </w:r>
       <w:bookmarkEnd w:id="14"/>
     </w:p>
-    <w:p>
-      <w:r>
-        <w:tab/>
-      </w:r>
-      <w:r>
-        <w:tab/>
-      </w:r>
-    </w:p>
-    <w:p>
-      <w:r>
-        <w:tab/>
-      </w:r>
-      <w:r>
-        <w:tab/>
-      </w:r>
-    </w:p>
     <w:sectPr>
-      <w:pgSz w:w="11906" w:h="16838"/>
+      <w:pgSz w:w="16838" w:h="11906" w:orient="landscape"/>
       <w:pgMar w:top="1440" w:right="1440" w:bottom="1440" w:left="1440" w:header="708" w:footer="708" w:gutter="0"/>
       <w:cols w:space="708"/>
       <w:docGrid w:linePitch="360"/>
@@ -4364,7 +4416,7 @@
       </w:pPr>
     </w:pPrDefault>
   </w:docDefaults>
-  <w:latentStyles w:defLockedState="0" w:defUIPriority="99" w:defSemiHidden="0" w:defUnhideWhenUsed="0" w:defQFormat="0" w:count="375">
+  <w:latentStyles w:defLockedState="0" w:defUIPriority="99" w:defSemiHidden="0" w:defUnhideWhenUsed="0" w:defQFormat="0" w:count="377">
     <w:lsdException w:name="Normal" w:uiPriority="0" w:qFormat="1"/>
     <w:lsdException w:name="heading 1" w:uiPriority="9" w:qFormat="1"/>
     <w:lsdException w:name="heading 2" w:semiHidden="1" w:uiPriority="9" w:unhideWhenUsed="1" w:qFormat="1"/>
@@ -4470,7 +4522,6 @@
     <w:lsdException w:name="HTML Sample" w:semiHidden="1" w:unhideWhenUsed="1"/>
     <w:lsdException w:name="HTML Typewriter" w:semiHidden="1" w:unhideWhenUsed="1"/>
     <w:lsdException w:name="HTML Variable" w:semiHidden="1" w:unhideWhenUsed="1"/>
-    <w:lsdException w:name="Normal Table" w:semiHidden="1" w:unhideWhenUsed="1"/>
     <w:lsdException w:name="annotation subject" w:semiHidden="1" w:unhideWhenUsed="1"/>
     <w:lsdException w:name="No List" w:semiHidden="1" w:unhideWhenUsed="1"/>
     <w:lsdException w:name="Outline List 1" w:semiHidden="1" w:unhideWhenUsed="1"/>
@@ -4516,11 +4567,9 @@
     <w:lsdException w:name="Table Subtle 1" w:semiHidden="1" w:unhideWhenUsed="1"/>
     <w:lsdException w:name="Table Subtle 2" w:semiHidden="1" w:unhideWhenUsed="1"/>
     <w:lsdException w:name="Table Web 1" w:semiHidden="1" w:unhideWhenUsed="1"/>
-    <w:lsdException w:name="Table Web 2" w:semiHidden="1" w:unhideWhenUsed="1"/>
     <w:lsdException w:name="Table Web 3" w:semiHidden="1" w:unhideWhenUsed="1"/>
     <w:lsdException w:name="Balloon Text" w:semiHidden="1" w:unhideWhenUsed="1"/>
     <w:lsdException w:name="Table Grid" w:uiPriority="39"/>
-    <w:lsdException w:name="Table Theme" w:semiHidden="1" w:unhideWhenUsed="1"/>
     <w:lsdException w:name="Placeholder Text" w:semiHidden="1"/>
     <w:lsdException w:name="No Spacing" w:uiPriority="1" w:qFormat="1"/>
     <w:lsdException w:name="Light Shading" w:uiPriority="60"/>
@@ -4740,6 +4789,8 @@
     <w:lsdException w:name="Smart Hyperlink" w:semiHidden="1" w:unhideWhenUsed="1"/>
     <w:lsdException w:name="Hashtag" w:semiHidden="1" w:unhideWhenUsed="1"/>
     <w:lsdException w:name="Unresolved Mention" w:semiHidden="1" w:unhideWhenUsed="1"/>
+    <w:lsdException w:name="Smart Link" w:semiHidden="1" w:unhideWhenUsed="1"/>
+    <w:lsdException w:name="Smart Link Error" w:semiHidden="1" w:unhideWhenUsed="1"/>
   </w:latentStyles>
   <w:style w:type="paragraph" w:default="1" w:styleId="Normal">
     <w:name w:val="Normal"/>
@@ -4813,6 +4864,7 @@
   <w:style w:type="character" w:default="1" w:styleId="DefaultParagraphFont">
     <w:name w:val="Default Paragraph Font"/>
     <w:uiPriority w:val="1"/>
+    <w:semiHidden/>
     <w:unhideWhenUsed/>
   </w:style>
   <w:style w:type="table" w:default="1" w:styleId="TableNormal">
@@ -5341,7 +5393,7 @@
 </file>
 
 <file path=customXml/itemProps1.xml><?xml version="1.0" encoding="utf-8"?>
-<ds:datastoreItem xmlns:ds="http://schemas.openxmlformats.org/officeDocument/2006/customXml" ds:itemID="{D382B85E-44D6-4383-8359-C8240182C9C2}">
+<ds:datastoreItem xmlns:ds="http://schemas.openxmlformats.org/officeDocument/2006/customXml" ds:itemID="{748E6018-FAF3-4A5D-983D-A78084BFCAAF}">
   <ds:schemaRefs>
     <ds:schemaRef ds:uri="http://schemas.openxmlformats.org/officeDocument/2006/bibliography"/>
   </ds:schemaRefs>

</xml_diff>

<commit_message>
worked on analysis. want death, please give death
</commit_message>
<xml_diff>
--- a/ProblemAnalysis.docx
+++ b/ProblemAnalysis.docx
@@ -2046,13 +2046,21 @@
       </w:pPr>
       <w:bookmarkStart w:id="0" w:name="_Toc21428588"/>
       <w:r>
+        <w:t>Analysis</w:t>
+      </w:r>
+    </w:p>
+    <w:p>
+      <w:pPr>
+        <w:pStyle w:val="Heading2"/>
+      </w:pPr>
+      <w:r>
         <w:t>Description of the Problem</w:t>
       </w:r>
       <w:bookmarkEnd w:id="0"/>
     </w:p>
     <w:p>
       <w:pPr>
-        <w:pStyle w:val="Heading2"/>
+        <w:pStyle w:val="Heading3"/>
       </w:pPr>
       <w:bookmarkStart w:id="1" w:name="_Toc21428589"/>
       <w:r>
@@ -2129,88 +2137,10 @@
         <w:t>.</w:t>
       </w:r>
     </w:p>
-    <w:p>
-      <w:pPr>
-        <w:ind w:left="720"/>
-      </w:pPr>
-    </w:p>
-    <w:p>
-      <w:pPr>
-        <w:ind w:left="720"/>
-      </w:pPr>
-    </w:p>
-    <w:p>
-      <w:pPr>
-        <w:rPr>
-          <w:strike/>
-        </w:rPr>
-      </w:pPr>
-      <w:r>
-        <w:rPr>
-          <w:strike/>
-        </w:rPr>
-        <w:t xml:space="preserve">A piece of software that will </w:t>
-      </w:r>
-      <w:r>
-        <w:rPr>
-          <w:strike/>
-        </w:rPr>
-        <w:t>b</w:t>
-      </w:r>
-      <w:r>
-        <w:rPr>
-          <w:strike/>
-        </w:rPr>
-        <w:t>e</w:t>
-      </w:r>
-      <w:r>
-        <w:rPr>
-          <w:strike/>
-        </w:rPr>
-        <w:t xml:space="preserve"> able to crawl webpages. </w:t>
-      </w:r>
-      <w:r>
-        <w:rPr>
-          <w:strike/>
-        </w:rPr>
-        <w:t>The webpages crawled and the pages they link to should be stored in a database</w:t>
-      </w:r>
-      <w:r>
-        <w:rPr>
-          <w:strike/>
-        </w:rPr>
-        <w:t xml:space="preserve"> including the link to them using SQL</w:t>
-      </w:r>
-      <w:r>
-        <w:rPr>
-          <w:strike/>
-        </w:rPr>
-        <w:t>.</w:t>
-      </w:r>
-      <w:r>
-        <w:rPr>
-          <w:strike/>
-        </w:rPr>
-        <w:t xml:space="preserve"> </w:t>
-      </w:r>
-      <w:r>
-        <w:rPr>
-          <w:strike/>
-        </w:rPr>
-        <w:t>The database can then be read and a path can be found.</w:t>
-      </w:r>
-      <w:r>
-        <w:rPr>
-          <w:strike/>
-        </w:rPr>
-        <w:t xml:space="preserve"> And then the path is displayed to the user.</w:t>
-      </w:r>
-    </w:p>
     <w:p/>
-    <w:p/>
-    <w:p>
-      <w:pPr>
-        <w:pStyle w:val="Heading2"/>
+    <w:p>
+      <w:pPr>
+        <w:pStyle w:val="Heading3"/>
       </w:pPr>
       <w:bookmarkStart w:id="2" w:name="_Toc21428590"/>
       <w:r>
@@ -2391,7 +2321,7 @@
     </w:p>
     <w:p>
       <w:pPr>
-        <w:pStyle w:val="Heading2"/>
+        <w:pStyle w:val="Heading3"/>
       </w:pPr>
       <w:bookmarkStart w:id="3" w:name="_Toc21428591"/>
       <w:r>
@@ -2429,21 +2359,29 @@
     <w:p>
       <w:pPr>
         <w:pStyle w:val="ListParagraph"/>
+      </w:pPr>
+      <w:r>
+        <w:t>UI will be text based only</w:t>
+      </w:r>
+      <w:r>
+        <w:t xml:space="preserve"> and not a graphical interface.</w:t>
+      </w:r>
+    </w:p>
+    <w:p>
+      <w:pPr>
+        <w:pStyle w:val="ListParagraph"/>
         <w:numPr>
           <w:ilvl w:val="0"/>
           <w:numId w:val="2"/>
         </w:numPr>
       </w:pPr>
       <w:r>
-        <w:t>UI will be text based only</w:t>
-      </w:r>
-      <w:r>
-        <w:t xml:space="preserve"> and not a graphical interface.</w:t>
-      </w:r>
-    </w:p>
-    <w:p>
-      <w:pPr>
-        <w:pStyle w:val="Heading2"/>
+        <w:t>There will be no graphical representation of the possible paths.</w:t>
+      </w:r>
+    </w:p>
+    <w:p>
+      <w:pPr>
+        <w:pStyle w:val="Heading3"/>
       </w:pPr>
       <w:bookmarkStart w:id="4" w:name="_Toc21428592"/>
       <w:r>
@@ -2541,7 +2479,7 @@
     </w:p>
     <w:p>
       <w:pPr>
-        <w:pStyle w:val="Heading1"/>
+        <w:pStyle w:val="Heading2"/>
       </w:pPr>
       <w:bookmarkStart w:id="5" w:name="_Toc21428593"/>
       <w:r>
@@ -2549,6 +2487,18 @@
       </w:r>
       <w:bookmarkEnd w:id="5"/>
     </w:p>
+    <w:p/>
+    <w:p>
+      <w:hyperlink r:id="rId9" w:history="1">
+        <w:r>
+          <w:rPr>
+            <w:rStyle w:val="Hyperlink"/>
+          </w:rPr>
+          <w:t>https://www.lucidchart.com/invitations/accept/fcc0b091-b583-4fe0-82f1-93118e9e6ccf</w:t>
+        </w:r>
+      </w:hyperlink>
+    </w:p>
+    <w:p/>
     <w:p>
       <w:pPr>
         <w:sectPr>
@@ -2562,7 +2512,7 @@
     <w:p/>
     <w:p>
       <w:pPr>
-        <w:pStyle w:val="Heading1"/>
+        <w:pStyle w:val="Heading3"/>
       </w:pPr>
       <w:bookmarkStart w:id="6" w:name="_Toc21428594"/>
       <w:r>
@@ -2572,7 +2522,7 @@
     </w:p>
     <w:p>
       <w:pPr>
-        <w:pStyle w:val="Heading2"/>
+        <w:pStyle w:val="Heading4"/>
       </w:pPr>
       <w:bookmarkStart w:id="7" w:name="_Toc21428595"/>
       <w:r>
@@ -2585,68 +2535,23 @@
         <w:t>:</w:t>
       </w:r>
       <w:bookmarkEnd w:id="7"/>
-    </w:p>
-    <w:p>
-      <w:pPr>
-        <w:ind w:left="720"/>
-      </w:pPr>
-      <w:r>
-        <w:t xml:space="preserve">User must be able to use </w:t>
-      </w:r>
-      <w:r>
-        <w:t>text-based</w:t>
-      </w:r>
-      <w:r>
-        <w:t xml:space="preserve"> UI to input a starting website, and an end website to find a path to.</w:t>
-      </w:r>
-    </w:p>
-    <w:p>
-      <w:pPr>
-        <w:ind w:left="720"/>
-      </w:pPr>
-      <w:r>
-        <w:t xml:space="preserve">User must be able to input </w:t>
-      </w:r>
-      <w:r>
-        <w:t>the</w:t>
-      </w:r>
-      <w:r>
-        <w:t xml:space="preserve"> number of moves they wish it to be done in.</w:t>
-      </w:r>
-    </w:p>
-    <w:p>
-      <w:pPr>
-        <w:ind w:left="720"/>
-      </w:pPr>
-      <w:r>
-        <w:t>The user must be able to view the requested path, or receive an error message that there is no path</w:t>
-      </w:r>
-    </w:p>
-    <w:p>
-      <w:pPr>
-        <w:ind w:left="720"/>
-      </w:pPr>
-    </w:p>
-    <w:p>
-      <w:pPr>
-        <w:pStyle w:val="Heading3"/>
-      </w:pPr>
-      <w:bookmarkStart w:id="8" w:name="_Toc21428596"/>
-      <w:r>
-        <w:t>Survey</w:t>
-      </w:r>
-      <w:bookmarkEnd w:id="8"/>
     </w:p>
     <w:p>
       <w:pPr>
         <w:pStyle w:val="ListParagraph"/>
         <w:numPr>
           <w:ilvl w:val="0"/>
-          <w:numId w:val="7"/>
+          <w:numId w:val="10"/>
         </w:numPr>
       </w:pPr>
       <w:r>
-        <w:t>Age range</w:t>
+        <w:t xml:space="preserve">User must be able to use </w:t>
+      </w:r>
+      <w:r>
+        <w:t>text-based</w:t>
+      </w:r>
+      <w:r>
+        <w:t xml:space="preserve"> UI to input a starting website, and an end website to find a path to.</w:t>
       </w:r>
     </w:p>
     <w:p>
@@ -2654,11 +2559,17 @@
         <w:pStyle w:val="ListParagraph"/>
         <w:numPr>
           <w:ilvl w:val="0"/>
-          <w:numId w:val="7"/>
+          <w:numId w:val="10"/>
         </w:numPr>
       </w:pPr>
       <w:r>
-        <w:t>Previous experience</w:t>
+        <w:t xml:space="preserve">User must be able to input </w:t>
+      </w:r>
+      <w:r>
+        <w:t>the</w:t>
+      </w:r>
+      <w:r>
+        <w:t xml:space="preserve"> number of moves they wish it to be done in.</w:t>
       </w:r>
     </w:p>
     <w:p>
@@ -2666,95 +2577,34 @@
         <w:pStyle w:val="ListParagraph"/>
         <w:numPr>
           <w:ilvl w:val="0"/>
-          <w:numId w:val="7"/>
+          <w:numId w:val="10"/>
         </w:numPr>
       </w:pPr>
       <w:r>
-        <w:t xml:space="preserve">Would you be ok with a text based User </w:t>
-      </w:r>
-      <w:proofErr w:type="gramStart"/>
-      <w:r>
-        <w:t>interface</w:t>
-      </w:r>
-      <w:proofErr w:type="gramEnd"/>
+        <w:t>The user must be able to view the pages that the spider finds without the pathfinder if they wish.</w:t>
+      </w:r>
     </w:p>
     <w:p>
       <w:pPr>
         <w:pStyle w:val="ListParagraph"/>
         <w:numPr>
           <w:ilvl w:val="0"/>
-          <w:numId w:val="7"/>
+          <w:numId w:val="10"/>
         </w:numPr>
       </w:pPr>
       <w:r>
-        <w:t xml:space="preserve">Have you played any games similar to the Wikipedia game (trying to find a path from one article to another by just </w:t>
-      </w:r>
-      <w:proofErr w:type="gramStart"/>
-      <w:r>
-        <w:t>clicking links)</w:t>
-      </w:r>
-      <w:proofErr w:type="gramEnd"/>
-    </w:p>
-    <w:p>
-      <w:pPr>
-        <w:pStyle w:val="ListParagraph"/>
-        <w:numPr>
-          <w:ilvl w:val="0"/>
-          <w:numId w:val="7"/>
-        </w:numPr>
-      </w:pPr>
-      <w:r>
-        <w:t xml:space="preserve">Would you be interested in a system to find a path from one </w:t>
-      </w:r>
-      <w:proofErr w:type="spellStart"/>
-      <w:r>
-        <w:t>url</w:t>
-      </w:r>
-      <w:proofErr w:type="spellEnd"/>
-      <w:r>
-        <w:t xml:space="preserve"> to another</w:t>
-      </w:r>
-    </w:p>
-    <w:p>
-      <w:pPr>
-        <w:pStyle w:val="ListParagraph"/>
-        <w:numPr>
-          <w:ilvl w:val="0"/>
-          <w:numId w:val="7"/>
-        </w:numPr>
-      </w:pPr>
-      <w:r>
-        <w:t xml:space="preserve">Have you had a need to locate orphan links and would </w:t>
-      </w:r>
-      <w:r>
-        <w:t>you be interested in a solution for finding orphan links</w:t>
-      </w:r>
-      <w:r>
-        <w:t>?</w:t>
-      </w:r>
-    </w:p>
-    <w:p>
-      <w:pPr>
-        <w:pStyle w:val="ListParagraph"/>
-        <w:numPr>
-          <w:ilvl w:val="0"/>
-          <w:numId w:val="7"/>
-        </w:numPr>
-      </w:pPr>
-      <w:r>
-        <w:t>?</w:t>
-      </w:r>
-    </w:p>
-    <w:p/>
-    <w:p>
-      <w:pPr>
-        <w:pStyle w:val="Heading2"/>
-      </w:pPr>
-      <w:bookmarkStart w:id="9" w:name="_Toc21428597"/>
+        <w:t>The user must be able to view the requested path, or receive an error message that there is no path</w:t>
+      </w:r>
+    </w:p>
+    <w:p>
+      <w:pPr>
+        <w:pStyle w:val="Heading4"/>
+      </w:pPr>
+      <w:bookmarkStart w:id="8" w:name="_Toc21428597"/>
       <w:r>
         <w:t>Functional requirements:</w:t>
       </w:r>
-      <w:bookmarkEnd w:id="9"/>
+      <w:bookmarkEnd w:id="8"/>
     </w:p>
     <w:p>
       <w:pPr>
@@ -2765,13 +2615,13 @@
         </w:numPr>
       </w:pPr>
       <w:r>
-        <w:t>T</w:t>
-      </w:r>
-      <w:r>
-        <w:t xml:space="preserve">he program must display a UI </w:t>
-      </w:r>
-      <w:r>
-        <w:t>that can take in a starting page and end page with number of moves.</w:t>
+        <w:t xml:space="preserve">The program must display a </w:t>
+      </w:r>
+      <w:r>
+        <w:t>text-based</w:t>
+      </w:r>
+      <w:r>
+        <w:t xml:space="preserve"> UI that can take in a starting page, end page(optional), number of moves and mode.</w:t>
       </w:r>
     </w:p>
     <w:p>
@@ -2783,28 +2633,7 @@
         </w:numPr>
       </w:pPr>
       <w:r>
-        <w:t xml:space="preserve">The program will </w:t>
-      </w:r>
-      <w:r>
-        <w:t xml:space="preserve">be able to crawl a </w:t>
-      </w:r>
-      <w:r>
-        <w:t>URL</w:t>
-      </w:r>
-      <w:r>
-        <w:t xml:space="preserve"> and find all links on the </w:t>
-      </w:r>
-      <w:r>
-        <w:t>URL</w:t>
-      </w:r>
-      <w:r>
-        <w:t>, follow them, and repeat the process</w:t>
-      </w:r>
-      <w:r>
-        <w:t xml:space="preserve"> until the maximum jumps is achieved</w:t>
-      </w:r>
-      <w:r>
-        <w:t>.</w:t>
+        <w:t>The program will be able to crawl a URL and find all links on the URL, follow them, and repeat the process until the maximum jumps is achieved.</w:t>
       </w:r>
     </w:p>
     <w:p>
@@ -2816,28 +2645,7 @@
         </w:numPr>
       </w:pPr>
       <w:r>
-        <w:t xml:space="preserve">The webpage’s </w:t>
-      </w:r>
-      <w:r>
-        <w:t>URL</w:t>
-      </w:r>
-      <w:r>
-        <w:t xml:space="preserve"> is to be stored then </w:t>
-      </w:r>
-      <w:r>
-        <w:t>all</w:t>
-      </w:r>
-      <w:r>
-        <w:t xml:space="preserve"> the links leading off also need to be stored</w:t>
-      </w:r>
-      <w:r>
-        <w:t xml:space="preserve"> in a database using</w:t>
-      </w:r>
-      <w:r>
-        <w:t xml:space="preserve"> SQL</w:t>
-      </w:r>
-      <w:r>
-        <w:t>.</w:t>
+        <w:t>The webpage’s URL is to be stored then all the links leading off also need to be stored in a database using SQL.</w:t>
       </w:r>
     </w:p>
     <w:p>
@@ -2849,13 +2657,7 @@
         </w:numPr>
       </w:pPr>
       <w:r>
-        <w:t xml:space="preserve">These are to be stored in a database using </w:t>
-      </w:r>
-      <w:r>
-        <w:t>SQL</w:t>
-      </w:r>
-      <w:r>
-        <w:t xml:space="preserve"> queries.</w:t>
+        <w:t>These are to be stored in a database using SQL queries.</w:t>
       </w:r>
     </w:p>
     <w:p>
@@ -2867,67 +2669,73 @@
         </w:numPr>
       </w:pPr>
       <w:r>
-        <w:t>The program will then call the separate path finding algorithm</w:t>
-      </w:r>
-      <w:r>
-        <w:t>.</w:t>
+        <w:t>Depending on the mode that the user requested, the program will either display the contents of the database</w:t>
+      </w:r>
+      <w:r>
+        <w:t xml:space="preserve"> (aka the results of the spider) </w:t>
+      </w:r>
+      <w:r>
+        <w:t>or it will:</w:t>
       </w:r>
     </w:p>
     <w:p>
       <w:pPr>
         <w:pStyle w:val="ListParagraph"/>
         <w:numPr>
-          <w:ilvl w:val="0"/>
+          <w:ilvl w:val="1"/>
           <w:numId w:val="8"/>
         </w:numPr>
       </w:pPr>
       <w:r>
-        <w:t>SQL</w:t>
-      </w:r>
-      <w:r>
-        <w:t xml:space="preserve"> queries then need to be written into a 2d array.</w:t>
+        <w:t>The program will then call the separate path finding algorithm.</w:t>
       </w:r>
     </w:p>
     <w:p>
       <w:pPr>
         <w:pStyle w:val="ListParagraph"/>
         <w:numPr>
-          <w:ilvl w:val="0"/>
+          <w:ilvl w:val="1"/>
           <w:numId w:val="8"/>
         </w:numPr>
       </w:pPr>
       <w:r>
-        <w:t>(possible: sort 2d array so that easier to read.</w:t>
-      </w:r>
-      <w:r>
-        <w:t>)</w:t>
+        <w:t>SQL queries then need to be written into a 2d array.</w:t>
       </w:r>
     </w:p>
     <w:p>
       <w:pPr>
         <w:pStyle w:val="ListParagraph"/>
         <w:numPr>
-          <w:ilvl w:val="0"/>
+          <w:ilvl w:val="1"/>
           <w:numId w:val="8"/>
         </w:numPr>
       </w:pPr>
       <w:r>
-        <w:t>Then a node map object is created using the data in the 2d array.</w:t>
+        <w:t>(possible: sort 2d array so that easier to read.)</w:t>
       </w:r>
     </w:p>
     <w:p>
       <w:pPr>
         <w:pStyle w:val="ListParagraph"/>
         <w:numPr>
-          <w:ilvl w:val="0"/>
+          <w:ilvl w:val="1"/>
           <w:numId w:val="8"/>
         </w:numPr>
       </w:pPr>
       <w:r>
-        <w:t xml:space="preserve">Then using a pathfinding algorithm, </w:t>
-      </w:r>
-      <w:r>
-        <w:t xml:space="preserve">find </w:t>
+        <w:t>Then a node map object is created using the data in the 2d array.</w:t>
+      </w:r>
+    </w:p>
+    <w:p>
+      <w:pPr>
+        <w:pStyle w:val="ListParagraph"/>
+        <w:numPr>
+          <w:ilvl w:val="1"/>
+          <w:numId w:val="8"/>
+        </w:numPr>
+      </w:pPr>
+      <w:r>
+        <w:t xml:space="preserve">Then using a pathfinding algorithm, find </w:t>
       </w:r>
       <w:r>
         <w:rPr>
@@ -2936,31 +2744,93 @@
         <w:t>A</w:t>
       </w:r>
       <w:r>
-        <w:t xml:space="preserve"> path (not shortest) from first link to second link</w:t>
-      </w:r>
-      <w:r>
-        <w:t xml:space="preserve"> in the maximum number of jumps given</w:t>
-      </w:r>
-      <w:r>
-        <w:t>.</w:t>
-      </w:r>
-    </w:p>
-    <w:p>
-      <w:pPr>
+        <w:t xml:space="preserve"> path (not always shortest) from first link to second link in the maximum number of jumps give</w:t>
+      </w:r>
+      <w:r>
+        <w:br w:type="page"/>
+      </w:r>
+    </w:p>
+    <w:p>
+      <w:pPr>
+        <w:pStyle w:val="ListParagraph"/>
+        <w:numPr>
+          <w:ilvl w:val="1"/>
+          <w:numId w:val="8"/>
+        </w:numPr>
+        <w:sectPr>
+          <w:pgSz w:w="11906" w:h="16838"/>
+          <w:pgMar w:top="1440" w:right="1440" w:bottom="1440" w:left="1440" w:header="708" w:footer="708" w:gutter="0"/>
+          <w:cols w:space="708"/>
+          <w:docGrid w:linePitch="360"/>
+        </w:sectPr>
+      </w:pPr>
+    </w:p>
+    <w:p>
+      <w:pPr>
+        <w:pStyle w:val="Heading5"/>
+      </w:pPr>
+      <w:bookmarkStart w:id="9" w:name="_Toc21428596"/>
+      <w:r>
+        <w:t>Survey</w:t>
+      </w:r>
+      <w:bookmarkEnd w:id="9"/>
+    </w:p>
+    <w:p>
+      <w:r>
         <w:rPr>
-          <w:rFonts w:asciiTheme="majorHAnsi" w:eastAsiaTheme="majorEastAsia" w:hAnsiTheme="majorHAnsi" w:cstheme="majorBidi"/>
-          <w:color w:val="2F5496" w:themeColor="accent1" w:themeShade="BF"/>
-          <w:sz w:val="32"/>
-          <w:szCs w:val="32"/>
+          <w:noProof/>
         </w:rPr>
-      </w:pPr>
-      <w:r>
-        <w:br w:type="page"/>
-      </w:r>
-    </w:p>
-    <w:p>
-      <w:pPr>
-        <w:pStyle w:val="Heading1"/>
+        <w:drawing>
+          <wp:inline distT="0" distB="0" distL="0" distR="0" wp14:anchorId="44C2CE0C" wp14:editId="37039B42">
+            <wp:extent cx="5731510" cy="7402195"/>
+            <wp:effectExtent l="0" t="0" r="2540" b="8255"/>
+            <wp:docPr id="2" name="Picture 2"/>
+            <wp:cNvGraphicFramePr>
+              <a:graphicFrameLocks xmlns:a="http://schemas.openxmlformats.org/drawingml/2006/main" noChangeAspect="1"/>
+            </wp:cNvGraphicFramePr>
+            <a:graphic xmlns:a="http://schemas.openxmlformats.org/drawingml/2006/main">
+              <a:graphicData uri="http://schemas.openxmlformats.org/drawingml/2006/picture">
+                <pic:pic xmlns:pic="http://schemas.openxmlformats.org/drawingml/2006/picture">
+                  <pic:nvPicPr>
+                    <pic:cNvPr id="1" name=""/>
+                    <pic:cNvPicPr/>
+                  </pic:nvPicPr>
+                  <pic:blipFill>
+                    <a:blip r:embed="rId10"/>
+                    <a:stretch>
+                      <a:fillRect/>
+                    </a:stretch>
+                  </pic:blipFill>
+                  <pic:spPr>
+                    <a:xfrm>
+                      <a:off x="0" y="0"/>
+                      <a:ext cx="5731510" cy="7402195"/>
+                    </a:xfrm>
+                    <a:prstGeom prst="rect">
+                      <a:avLst/>
+                    </a:prstGeom>
+                  </pic:spPr>
+                </pic:pic>
+              </a:graphicData>
+            </a:graphic>
+          </wp:inline>
+        </w:drawing>
+      </w:r>
+    </w:p>
+    <w:p>
+      <w:pPr>
+        <w:sectPr>
+          <w:pgSz w:w="11906" w:h="16838"/>
+          <w:pgMar w:top="1440" w:right="1440" w:bottom="1440" w:left="1440" w:header="708" w:footer="708" w:gutter="0"/>
+          <w:cols w:space="708"/>
+          <w:docGrid w:linePitch="360"/>
+        </w:sectPr>
+      </w:pPr>
+    </w:p>
+    <w:p/>
+    <w:p>
+      <w:pPr>
+        <w:pStyle w:val="Heading2"/>
       </w:pPr>
       <w:bookmarkStart w:id="10" w:name="_Toc21428598"/>
       <w:r>
@@ -2970,7 +2840,7 @@
     </w:p>
     <w:p>
       <w:pPr>
-        <w:pStyle w:val="Heading2"/>
+        <w:pStyle w:val="Heading3"/>
       </w:pPr>
       <w:bookmarkStart w:id="11" w:name="_Toc21428599"/>
       <w:r>
@@ -2985,7 +2855,7 @@
     </w:p>
     <w:p>
       <w:pPr>
-        <w:pStyle w:val="Heading2"/>
+        <w:pStyle w:val="Heading3"/>
       </w:pPr>
       <w:bookmarkStart w:id="12" w:name="_Toc21428600"/>
       <w:r>
@@ -3082,6 +2952,27 @@
             <w:r>
               <w:t xml:space="preserve"> </w:t>
             </w:r>
+          </w:p>
+          <w:p>
+            <w:pPr>
+              <w:pStyle w:val="ListParagraph"/>
+              <w:numPr>
+                <w:ilvl w:val="0"/>
+                <w:numId w:val="4"/>
+              </w:numPr>
+            </w:pPr>
+            <w:r>
+              <w:t>Survey monkey.</w:t>
+            </w:r>
+          </w:p>
+          <w:p>
+            <w:pPr>
+              <w:pStyle w:val="ListParagraph"/>
+              <w:numPr>
+                <w:ilvl w:val="0"/>
+                <w:numId w:val="4"/>
+              </w:numPr>
+            </w:pPr>
           </w:p>
         </w:tc>
       </w:tr>
@@ -3268,7 +3159,11 @@
           <w:tcPr>
             <w:tcW w:w="4508" w:type="dxa"/>
           </w:tcPr>
-          <w:p/>
+          <w:p>
+            <w:r>
+              <w:t>Testing</w:t>
+            </w:r>
+          </w:p>
         </w:tc>
         <w:tc>
           <w:tcPr>
@@ -3282,7 +3177,11 @@
           <w:tcPr>
             <w:tcW w:w="4508" w:type="dxa"/>
           </w:tcPr>
-          <w:p/>
+          <w:p>
+            <w:r>
+              <w:t>Evaluation</w:t>
+            </w:r>
+          </w:p>
         </w:tc>
         <w:tc>
           <w:tcPr>
@@ -3305,7 +3204,7 @@
     </w:p>
     <w:p>
       <w:pPr>
-        <w:pStyle w:val="Heading2"/>
+        <w:pStyle w:val="Heading3"/>
       </w:pPr>
       <w:bookmarkStart w:id="13" w:name="_Toc21428601"/>
       <w:r>
@@ -3329,15 +3228,16 @@
         <w:tab/>
       </w:r>
       <w:bookmarkStart w:id="14" w:name="_GoBack"/>
+      <w:bookmarkEnd w:id="14"/>
       <w:r>
         <w:rPr>
           <w:noProof/>
         </w:rPr>
         <w:drawing>
-          <wp:inline distT="0" distB="0" distL="0" distR="0" wp14:anchorId="37F34FAF" wp14:editId="5A917F52">
-            <wp:extent cx="8863330" cy="1588770"/>
-            <wp:effectExtent l="0" t="0" r="0" b="0"/>
-            <wp:docPr id="1" name="Picture 1" descr="A picture containing screenshot&#10;&#10;Description automatically generated"/>
+          <wp:inline distT="0" distB="0" distL="0" distR="0" wp14:anchorId="4FB0A8C7" wp14:editId="4DA85302">
+            <wp:extent cx="8857615" cy="1351280"/>
+            <wp:effectExtent l="0" t="0" r="635" b="1270"/>
+            <wp:docPr id="4" name="Picture 4"/>
             <wp:cNvGraphicFramePr>
               <a:graphicFrameLocks xmlns:a="http://schemas.openxmlformats.org/drawingml/2006/main" noChangeAspect="1"/>
             </wp:cNvGraphicFramePr>
@@ -3345,29 +3245,36 @@
               <a:graphicData uri="http://schemas.openxmlformats.org/drawingml/2006/picture">
                 <pic:pic xmlns:pic="http://schemas.openxmlformats.org/drawingml/2006/picture">
                   <pic:nvPicPr>
-                    <pic:cNvPr id="1" name="wikigame.png"/>
-                    <pic:cNvPicPr/>
+                    <pic:cNvPr id="0" name="Picture 2"/>
+                    <pic:cNvPicPr>
+                      <a:picLocks noChangeAspect="1" noChangeArrowheads="1"/>
+                    </pic:cNvPicPr>
                   </pic:nvPicPr>
                   <pic:blipFill>
-                    <a:blip r:embed="rId9">
+                    <a:blip r:embed="rId11" cstate="print">
                       <a:extLst>
                         <a:ext uri="{28A0092B-C50C-407E-A947-70E740481C1C}">
                           <a14:useLocalDpi xmlns:a14="http://schemas.microsoft.com/office/drawing/2010/main" val="0"/>
                         </a:ext>
                       </a:extLst>
                     </a:blip>
+                    <a:srcRect/>
                     <a:stretch>
                       <a:fillRect/>
                     </a:stretch>
                   </pic:blipFill>
-                  <pic:spPr>
+                  <pic:spPr bwMode="auto">
                     <a:xfrm>
                       <a:off x="0" y="0"/>
-                      <a:ext cx="8863330" cy="1588770"/>
+                      <a:ext cx="8857615" cy="1351280"/>
                     </a:xfrm>
                     <a:prstGeom prst="rect">
                       <a:avLst/>
                     </a:prstGeom>
+                    <a:noFill/>
+                    <a:ln>
+                      <a:noFill/>
+                    </a:ln>
                   </pic:spPr>
                 </pic:pic>
               </a:graphicData>
@@ -3375,7 +3282,6 @@
           </wp:inline>
         </w:drawing>
       </w:r>
-      <w:bookmarkEnd w:id="14"/>
     </w:p>
     <w:sectPr>
       <w:pgSz w:w="16838" w:h="11906" w:orient="landscape"/>
@@ -3493,6 +3399,119 @@
 <file path=word/numbering.xml><?xml version="1.0" encoding="utf-8"?>
 <w:numbering xmlns:wpc="http://schemas.microsoft.com/office/word/2010/wordprocessingCanvas" xmlns:cx="http://schemas.microsoft.com/office/drawing/2014/chartex" xmlns:cx1="http://schemas.microsoft.com/office/drawing/2015/9/8/chartex" xmlns:cx2="http://schemas.microsoft.com/office/drawing/2015/10/21/chartex" xmlns:cx3="http://schemas.microsoft.com/office/drawing/2016/5/9/chartex" xmlns:cx4="http://schemas.microsoft.com/office/drawing/2016/5/10/chartex" xmlns:cx5="http://schemas.microsoft.com/office/drawing/2016/5/11/chartex" xmlns:cx6="http://schemas.microsoft.com/office/drawing/2016/5/12/chartex" xmlns:cx7="http://schemas.microsoft.com/office/drawing/2016/5/13/chartex" xmlns:cx8="http://schemas.microsoft.com/office/drawing/2016/5/14/chartex" xmlns:mc="http://schemas.openxmlformats.org/markup-compatibility/2006" xmlns:aink="http://schemas.microsoft.com/office/drawing/2016/ink" xmlns:am3d="http://schemas.microsoft.com/office/drawing/2017/model3d" xmlns:o="urn:schemas-microsoft-com:office:office" xmlns:r="http://schemas.openxmlformats.org/officeDocument/2006/relationships" xmlns:m="http://schemas.openxmlformats.org/officeDocument/2006/math" xmlns:v="urn:schemas-microsoft-com:vml" xmlns:wp14="http://schemas.microsoft.com/office/word/2010/wordprocessingDrawing" xmlns:wp="http://schemas.openxmlformats.org/drawingml/2006/wordprocessingDrawing" xmlns:w10="urn:schemas-microsoft-com:office:word" xmlns:w="http://schemas.openxmlformats.org/wordprocessingml/2006/main" xmlns:w14="http://schemas.microsoft.com/office/word/2010/wordml" xmlns:w15="http://schemas.microsoft.com/office/word/2012/wordml" xmlns:w16cid="http://schemas.microsoft.com/office/word/2016/wordml/cid" xmlns:w16se="http://schemas.microsoft.com/office/word/2015/wordml/symex" xmlns:wpg="http://schemas.microsoft.com/office/word/2010/wordprocessingGroup" xmlns:wpi="http://schemas.microsoft.com/office/word/2010/wordprocessingInk" xmlns:wne="http://schemas.microsoft.com/office/word/2006/wordml" xmlns:wps="http://schemas.microsoft.com/office/word/2010/wordprocessingShape" mc:Ignorable="w14 w15 w16se w16cid wp14">
   <w:abstractNum w:abstractNumId="0" w15:restartNumberingAfterBreak="0">
+    <w:nsid w:val="017B680E"/>
+    <w:multiLevelType w:val="hybridMultilevel"/>
+    <w:tmpl w:val="521C852A"/>
+    <w:lvl w:ilvl="0" w:tplc="08090001">
+      <w:start w:val="1"/>
+      <w:numFmt w:val="bullet"/>
+      <w:lvlText w:val=""/>
+      <w:lvlJc w:val="left"/>
+      <w:pPr>
+        <w:ind w:left="1440" w:hanging="360"/>
+      </w:pPr>
+      <w:rPr>
+        <w:rFonts w:ascii="Symbol" w:hAnsi="Symbol" w:hint="default"/>
+      </w:rPr>
+    </w:lvl>
+    <w:lvl w:ilvl="1" w:tplc="08090003" w:tentative="1">
+      <w:start w:val="1"/>
+      <w:numFmt w:val="bullet"/>
+      <w:lvlText w:val="o"/>
+      <w:lvlJc w:val="left"/>
+      <w:pPr>
+        <w:ind w:left="2160" w:hanging="360"/>
+      </w:pPr>
+      <w:rPr>
+        <w:rFonts w:ascii="Courier New" w:hAnsi="Courier New" w:cs="Courier New" w:hint="default"/>
+      </w:rPr>
+    </w:lvl>
+    <w:lvl w:ilvl="2" w:tplc="08090005" w:tentative="1">
+      <w:start w:val="1"/>
+      <w:numFmt w:val="bullet"/>
+      <w:lvlText w:val=""/>
+      <w:lvlJc w:val="left"/>
+      <w:pPr>
+        <w:ind w:left="2880" w:hanging="360"/>
+      </w:pPr>
+      <w:rPr>
+        <w:rFonts w:ascii="Wingdings" w:hAnsi="Wingdings" w:hint="default"/>
+      </w:rPr>
+    </w:lvl>
+    <w:lvl w:ilvl="3" w:tplc="08090001" w:tentative="1">
+      <w:start w:val="1"/>
+      <w:numFmt w:val="bullet"/>
+      <w:lvlText w:val=""/>
+      <w:lvlJc w:val="left"/>
+      <w:pPr>
+        <w:ind w:left="3600" w:hanging="360"/>
+      </w:pPr>
+      <w:rPr>
+        <w:rFonts w:ascii="Symbol" w:hAnsi="Symbol" w:hint="default"/>
+      </w:rPr>
+    </w:lvl>
+    <w:lvl w:ilvl="4" w:tplc="08090003" w:tentative="1">
+      <w:start w:val="1"/>
+      <w:numFmt w:val="bullet"/>
+      <w:lvlText w:val="o"/>
+      <w:lvlJc w:val="left"/>
+      <w:pPr>
+        <w:ind w:left="4320" w:hanging="360"/>
+      </w:pPr>
+      <w:rPr>
+        <w:rFonts w:ascii="Courier New" w:hAnsi="Courier New" w:cs="Courier New" w:hint="default"/>
+      </w:rPr>
+    </w:lvl>
+    <w:lvl w:ilvl="5" w:tplc="08090005" w:tentative="1">
+      <w:start w:val="1"/>
+      <w:numFmt w:val="bullet"/>
+      <w:lvlText w:val=""/>
+      <w:lvlJc w:val="left"/>
+      <w:pPr>
+        <w:ind w:left="5040" w:hanging="360"/>
+      </w:pPr>
+      <w:rPr>
+        <w:rFonts w:ascii="Wingdings" w:hAnsi="Wingdings" w:hint="default"/>
+      </w:rPr>
+    </w:lvl>
+    <w:lvl w:ilvl="6" w:tplc="08090001" w:tentative="1">
+      <w:start w:val="1"/>
+      <w:numFmt w:val="bullet"/>
+      <w:lvlText w:val=""/>
+      <w:lvlJc w:val="left"/>
+      <w:pPr>
+        <w:ind w:left="5760" w:hanging="360"/>
+      </w:pPr>
+      <w:rPr>
+        <w:rFonts w:ascii="Symbol" w:hAnsi="Symbol" w:hint="default"/>
+      </w:rPr>
+    </w:lvl>
+    <w:lvl w:ilvl="7" w:tplc="08090003" w:tentative="1">
+      <w:start w:val="1"/>
+      <w:numFmt w:val="bullet"/>
+      <w:lvlText w:val="o"/>
+      <w:lvlJc w:val="left"/>
+      <w:pPr>
+        <w:ind w:left="6480" w:hanging="360"/>
+      </w:pPr>
+      <w:rPr>
+        <w:rFonts w:ascii="Courier New" w:hAnsi="Courier New" w:cs="Courier New" w:hint="default"/>
+      </w:rPr>
+    </w:lvl>
+    <w:lvl w:ilvl="8" w:tplc="08090005" w:tentative="1">
+      <w:start w:val="1"/>
+      <w:numFmt w:val="bullet"/>
+      <w:lvlText w:val=""/>
+      <w:lvlJc w:val="left"/>
+      <w:pPr>
+        <w:ind w:left="7200" w:hanging="360"/>
+      </w:pPr>
+      <w:rPr>
+        <w:rFonts w:ascii="Wingdings" w:hAnsi="Wingdings" w:hint="default"/>
+      </w:rPr>
+    </w:lvl>
+  </w:abstractNum>
+  <w:abstractNum w:abstractNumId="1" w15:restartNumberingAfterBreak="0">
     <w:nsid w:val="071A1637"/>
     <w:multiLevelType w:val="hybridMultilevel"/>
     <w:tmpl w:val="E15ACC12"/>
@@ -3605,7 +3624,7 @@
       </w:rPr>
     </w:lvl>
   </w:abstractNum>
-  <w:abstractNum w:abstractNumId="1" w15:restartNumberingAfterBreak="0">
+  <w:abstractNum w:abstractNumId="2" w15:restartNumberingAfterBreak="0">
     <w:nsid w:val="1AB30718"/>
     <w:multiLevelType w:val="hybridMultilevel"/>
     <w:tmpl w:val="CBEA5B26"/>
@@ -3718,7 +3737,7 @@
       </w:rPr>
     </w:lvl>
   </w:abstractNum>
-  <w:abstractNum w:abstractNumId="2" w15:restartNumberingAfterBreak="0">
+  <w:abstractNum w:abstractNumId="3" w15:restartNumberingAfterBreak="0">
     <w:nsid w:val="250D2694"/>
     <w:multiLevelType w:val="hybridMultilevel"/>
     <w:tmpl w:val="5AD63424"/>
@@ -3734,7 +3753,7 @@
         <w:rFonts w:ascii="Symbol" w:hAnsi="Symbol" w:hint="default"/>
       </w:rPr>
     </w:lvl>
-    <w:lvl w:ilvl="1" w:tplc="08090003" w:tentative="1">
+    <w:lvl w:ilvl="1" w:tplc="08090003">
       <w:start w:val="1"/>
       <w:numFmt w:val="bullet"/>
       <w:lvlText w:val="o"/>
@@ -3831,7 +3850,7 @@
       </w:rPr>
     </w:lvl>
   </w:abstractNum>
-  <w:abstractNum w:abstractNumId="3" w15:restartNumberingAfterBreak="0">
+  <w:abstractNum w:abstractNumId="4" w15:restartNumberingAfterBreak="0">
     <w:nsid w:val="2C22402B"/>
     <w:multiLevelType w:val="hybridMultilevel"/>
     <w:tmpl w:val="FC2A83B8"/>
@@ -3944,7 +3963,7 @@
       </w:rPr>
     </w:lvl>
   </w:abstractNum>
-  <w:abstractNum w:abstractNumId="4" w15:restartNumberingAfterBreak="0">
+  <w:abstractNum w:abstractNumId="5" w15:restartNumberingAfterBreak="0">
     <w:nsid w:val="2C975554"/>
     <w:multiLevelType w:val="hybridMultilevel"/>
     <w:tmpl w:val="7626FD08"/>
@@ -4057,7 +4076,120 @@
       </w:rPr>
     </w:lvl>
   </w:abstractNum>
-  <w:abstractNum w:abstractNumId="5" w15:restartNumberingAfterBreak="0">
+  <w:abstractNum w:abstractNumId="6" w15:restartNumberingAfterBreak="0">
+    <w:nsid w:val="2DCC3487"/>
+    <w:multiLevelType w:val="hybridMultilevel"/>
+    <w:tmpl w:val="D778CE56"/>
+    <w:lvl w:ilvl="0" w:tplc="08090001">
+      <w:start w:val="1"/>
+      <w:numFmt w:val="bullet"/>
+      <w:lvlText w:val=""/>
+      <w:lvlJc w:val="left"/>
+      <w:pPr>
+        <w:ind w:left="720" w:hanging="360"/>
+      </w:pPr>
+      <w:rPr>
+        <w:rFonts w:ascii="Symbol" w:hAnsi="Symbol" w:hint="default"/>
+      </w:rPr>
+    </w:lvl>
+    <w:lvl w:ilvl="1" w:tplc="08090003" w:tentative="1">
+      <w:start w:val="1"/>
+      <w:numFmt w:val="bullet"/>
+      <w:lvlText w:val="o"/>
+      <w:lvlJc w:val="left"/>
+      <w:pPr>
+        <w:ind w:left="1440" w:hanging="360"/>
+      </w:pPr>
+      <w:rPr>
+        <w:rFonts w:ascii="Courier New" w:hAnsi="Courier New" w:cs="Courier New" w:hint="default"/>
+      </w:rPr>
+    </w:lvl>
+    <w:lvl w:ilvl="2" w:tplc="08090005" w:tentative="1">
+      <w:start w:val="1"/>
+      <w:numFmt w:val="bullet"/>
+      <w:lvlText w:val=""/>
+      <w:lvlJc w:val="left"/>
+      <w:pPr>
+        <w:ind w:left="2160" w:hanging="360"/>
+      </w:pPr>
+      <w:rPr>
+        <w:rFonts w:ascii="Wingdings" w:hAnsi="Wingdings" w:hint="default"/>
+      </w:rPr>
+    </w:lvl>
+    <w:lvl w:ilvl="3" w:tplc="08090001" w:tentative="1">
+      <w:start w:val="1"/>
+      <w:numFmt w:val="bullet"/>
+      <w:lvlText w:val=""/>
+      <w:lvlJc w:val="left"/>
+      <w:pPr>
+        <w:ind w:left="2880" w:hanging="360"/>
+      </w:pPr>
+      <w:rPr>
+        <w:rFonts w:ascii="Symbol" w:hAnsi="Symbol" w:hint="default"/>
+      </w:rPr>
+    </w:lvl>
+    <w:lvl w:ilvl="4" w:tplc="08090003" w:tentative="1">
+      <w:start w:val="1"/>
+      <w:numFmt w:val="bullet"/>
+      <w:lvlText w:val="o"/>
+      <w:lvlJc w:val="left"/>
+      <w:pPr>
+        <w:ind w:left="3600" w:hanging="360"/>
+      </w:pPr>
+      <w:rPr>
+        <w:rFonts w:ascii="Courier New" w:hAnsi="Courier New" w:cs="Courier New" w:hint="default"/>
+      </w:rPr>
+    </w:lvl>
+    <w:lvl w:ilvl="5" w:tplc="08090005" w:tentative="1">
+      <w:start w:val="1"/>
+      <w:numFmt w:val="bullet"/>
+      <w:lvlText w:val=""/>
+      <w:lvlJc w:val="left"/>
+      <w:pPr>
+        <w:ind w:left="4320" w:hanging="360"/>
+      </w:pPr>
+      <w:rPr>
+        <w:rFonts w:ascii="Wingdings" w:hAnsi="Wingdings" w:hint="default"/>
+      </w:rPr>
+    </w:lvl>
+    <w:lvl w:ilvl="6" w:tplc="08090001" w:tentative="1">
+      <w:start w:val="1"/>
+      <w:numFmt w:val="bullet"/>
+      <w:lvlText w:val=""/>
+      <w:lvlJc w:val="left"/>
+      <w:pPr>
+        <w:ind w:left="5040" w:hanging="360"/>
+      </w:pPr>
+      <w:rPr>
+        <w:rFonts w:ascii="Symbol" w:hAnsi="Symbol" w:hint="default"/>
+      </w:rPr>
+    </w:lvl>
+    <w:lvl w:ilvl="7" w:tplc="08090003" w:tentative="1">
+      <w:start w:val="1"/>
+      <w:numFmt w:val="bullet"/>
+      <w:lvlText w:val="o"/>
+      <w:lvlJc w:val="left"/>
+      <w:pPr>
+        <w:ind w:left="5760" w:hanging="360"/>
+      </w:pPr>
+      <w:rPr>
+        <w:rFonts w:ascii="Courier New" w:hAnsi="Courier New" w:cs="Courier New" w:hint="default"/>
+      </w:rPr>
+    </w:lvl>
+    <w:lvl w:ilvl="8" w:tplc="08090005" w:tentative="1">
+      <w:start w:val="1"/>
+      <w:numFmt w:val="bullet"/>
+      <w:lvlText w:val=""/>
+      <w:lvlJc w:val="left"/>
+      <w:pPr>
+        <w:ind w:left="6480" w:hanging="360"/>
+      </w:pPr>
+      <w:rPr>
+        <w:rFonts w:ascii="Wingdings" w:hAnsi="Wingdings" w:hint="default"/>
+      </w:rPr>
+    </w:lvl>
+  </w:abstractNum>
+  <w:abstractNum w:abstractNumId="7" w15:restartNumberingAfterBreak="0">
     <w:nsid w:val="59AA2988"/>
     <w:multiLevelType w:val="hybridMultilevel"/>
     <w:tmpl w:val="154AFF1A"/>
@@ -4170,7 +4302,7 @@
       </w:rPr>
     </w:lvl>
   </w:abstractNum>
-  <w:abstractNum w:abstractNumId="6" w15:restartNumberingAfterBreak="0">
+  <w:abstractNum w:abstractNumId="8" w15:restartNumberingAfterBreak="0">
     <w:nsid w:val="6AF04EA3"/>
     <w:multiLevelType w:val="hybridMultilevel"/>
     <w:tmpl w:val="5D866686"/>
@@ -4259,10 +4391,10 @@
       </w:pPr>
     </w:lvl>
   </w:abstractNum>
-  <w:abstractNum w:abstractNumId="7" w15:restartNumberingAfterBreak="0">
+  <w:abstractNum w:abstractNumId="9" w15:restartNumberingAfterBreak="0">
     <w:nsid w:val="7464787D"/>
     <w:multiLevelType w:val="hybridMultilevel"/>
-    <w:tmpl w:val="44606528"/>
+    <w:tmpl w:val="E9FAB816"/>
     <w:lvl w:ilvl="0" w:tplc="08090001">
       <w:start w:val="1"/>
       <w:numFmt w:val="bullet"/>
@@ -4373,28 +4505,34 @@
     </w:lvl>
   </w:abstractNum>
   <w:num w:numId="1">
+    <w:abstractNumId w:val="4"/>
+  </w:num>
+  <w:num w:numId="2">
+    <w:abstractNumId w:val="9"/>
+  </w:num>
+  <w:num w:numId="3">
+    <w:abstractNumId w:val="2"/>
+  </w:num>
+  <w:num w:numId="4">
+    <w:abstractNumId w:val="1"/>
+  </w:num>
+  <w:num w:numId="5">
+    <w:abstractNumId w:val="7"/>
+  </w:num>
+  <w:num w:numId="6">
+    <w:abstractNumId w:val="5"/>
+  </w:num>
+  <w:num w:numId="7">
+    <w:abstractNumId w:val="8"/>
+  </w:num>
+  <w:num w:numId="8">
     <w:abstractNumId w:val="3"/>
   </w:num>
-  <w:num w:numId="2">
-    <w:abstractNumId w:val="7"/>
-  </w:num>
-  <w:num w:numId="3">
-    <w:abstractNumId w:val="1"/>
-  </w:num>
-  <w:num w:numId="4">
+  <w:num w:numId="9">
     <w:abstractNumId w:val="0"/>
   </w:num>
-  <w:num w:numId="5">
-    <w:abstractNumId w:val="5"/>
-  </w:num>
-  <w:num w:numId="6">
-    <w:abstractNumId w:val="4"/>
-  </w:num>
-  <w:num w:numId="7">
+  <w:num w:numId="10">
     <w:abstractNumId w:val="6"/>
-  </w:num>
-  <w:num w:numId="8">
-    <w:abstractNumId w:val="2"/>
   </w:num>
 </w:numbering>
 </file>
@@ -4522,6 +4660,7 @@
     <w:lsdException w:name="HTML Sample" w:semiHidden="1" w:unhideWhenUsed="1"/>
     <w:lsdException w:name="HTML Typewriter" w:semiHidden="1" w:unhideWhenUsed="1"/>
     <w:lsdException w:name="HTML Variable" w:semiHidden="1" w:unhideWhenUsed="1"/>
+    <w:lsdException w:name="Normal Table" w:semiHidden="1" w:unhideWhenUsed="1"/>
     <w:lsdException w:name="annotation subject" w:semiHidden="1" w:unhideWhenUsed="1"/>
     <w:lsdException w:name="No List" w:semiHidden="1" w:unhideWhenUsed="1"/>
     <w:lsdException w:name="Outline List 1" w:semiHidden="1" w:unhideWhenUsed="1"/>
@@ -4567,9 +4706,11 @@
     <w:lsdException w:name="Table Subtle 1" w:semiHidden="1" w:unhideWhenUsed="1"/>
     <w:lsdException w:name="Table Subtle 2" w:semiHidden="1" w:unhideWhenUsed="1"/>
     <w:lsdException w:name="Table Web 1" w:semiHidden="1" w:unhideWhenUsed="1"/>
+    <w:lsdException w:name="Table Web 2" w:semiHidden="1" w:unhideWhenUsed="1"/>
     <w:lsdException w:name="Table Web 3" w:semiHidden="1" w:unhideWhenUsed="1"/>
     <w:lsdException w:name="Balloon Text" w:semiHidden="1" w:unhideWhenUsed="1"/>
     <w:lsdException w:name="Table Grid" w:uiPriority="39"/>
+    <w:lsdException w:name="Table Theme" w:semiHidden="1" w:unhideWhenUsed="1"/>
     <w:lsdException w:name="Placeholder Text" w:semiHidden="1"/>
     <w:lsdException w:name="No Spacing" w:uiPriority="1" w:qFormat="1"/>
     <w:lsdException w:name="Light Shading" w:uiPriority="60"/>
@@ -4841,24 +4982,63 @@
   </w:style>
   <w:style w:type="paragraph" w:styleId="Heading3">
     <w:name w:val="heading 3"/>
-    <w:basedOn w:val="Normal"/>
+    <w:basedOn w:val="Heading2"/>
     <w:next w:val="Normal"/>
     <w:link w:val="Heading3Char"/>
+    <w:autoRedefine/>
     <w:uiPriority w:val="9"/>
     <w:unhideWhenUsed/>
     <w:qFormat/>
-    <w:rsid w:val="00C84D22"/>
+    <w:rsid w:val="009C004A"/>
+    <w:pPr>
+      <w:outlineLvl w:val="2"/>
+    </w:pPr>
+    <w:rPr>
+      <w:color w:val="4472C4" w:themeColor="accent1"/>
+      <w:sz w:val="24"/>
+      <w:szCs w:val="24"/>
+    </w:rPr>
+  </w:style>
+  <w:style w:type="paragraph" w:styleId="Heading4">
+    <w:name w:val="heading 4"/>
+    <w:basedOn w:val="Normal"/>
+    <w:next w:val="Normal"/>
+    <w:link w:val="Heading4Char"/>
+    <w:uiPriority w:val="9"/>
+    <w:unhideWhenUsed/>
+    <w:qFormat/>
+    <w:rsid w:val="009C004A"/>
     <w:pPr>
       <w:keepNext/>
       <w:keepLines/>
       <w:spacing w:before="40" w:after="0"/>
-      <w:outlineLvl w:val="2"/>
+      <w:outlineLvl w:val="3"/>
     </w:pPr>
     <w:rPr>
       <w:rFonts w:asciiTheme="majorHAnsi" w:eastAsiaTheme="majorEastAsia" w:hAnsiTheme="majorHAnsi" w:cstheme="majorBidi"/>
-      <w:color w:val="1F3763" w:themeColor="accent1" w:themeShade="7F"/>
-      <w:sz w:val="24"/>
-      <w:szCs w:val="24"/>
+      <w:i/>
+      <w:iCs/>
+      <w:color w:val="2F5496" w:themeColor="accent1" w:themeShade="BF"/>
+    </w:rPr>
+  </w:style>
+  <w:style w:type="paragraph" w:styleId="Heading5">
+    <w:name w:val="heading 5"/>
+    <w:basedOn w:val="Normal"/>
+    <w:next w:val="Normal"/>
+    <w:link w:val="Heading5Char"/>
+    <w:uiPriority w:val="9"/>
+    <w:unhideWhenUsed/>
+    <w:qFormat/>
+    <w:rsid w:val="009C004A"/>
+    <w:pPr>
+      <w:keepNext/>
+      <w:keepLines/>
+      <w:spacing w:before="40" w:after="0"/>
+      <w:outlineLvl w:val="4"/>
+    </w:pPr>
+    <w:rPr>
+      <w:rFonts w:asciiTheme="majorHAnsi" w:eastAsiaTheme="majorEastAsia" w:hAnsiTheme="majorHAnsi" w:cstheme="majorBidi"/>
+      <w:color w:val="2F5496" w:themeColor="accent1" w:themeShade="BF"/>
     </w:rPr>
   </w:style>
   <w:style w:type="character" w:default="1" w:styleId="DefaultParagraphFont">
@@ -5069,10 +5249,10 @@
     <w:basedOn w:val="DefaultParagraphFont"/>
     <w:link w:val="Heading3"/>
     <w:uiPriority w:val="9"/>
-    <w:rsid w:val="00C84D22"/>
+    <w:rsid w:val="009C004A"/>
     <w:rPr>
       <w:rFonts w:asciiTheme="majorHAnsi" w:eastAsiaTheme="majorEastAsia" w:hAnsiTheme="majorHAnsi" w:cstheme="majorBidi"/>
-      <w:color w:val="1F3763" w:themeColor="accent1" w:themeShade="7F"/>
+      <w:color w:val="4472C4" w:themeColor="accent1"/>
       <w:sz w:val="24"/>
       <w:szCs w:val="24"/>
     </w:rPr>
@@ -5089,6 +5269,88 @@
       <w:spacing w:after="100"/>
       <w:ind w:left="440"/>
     </w:pPr>
+  </w:style>
+  <w:style w:type="paragraph" w:styleId="Title">
+    <w:name w:val="Title"/>
+    <w:basedOn w:val="Normal"/>
+    <w:next w:val="Normal"/>
+    <w:link w:val="TitleChar"/>
+    <w:uiPriority w:val="10"/>
+    <w:qFormat/>
+    <w:rsid w:val="00D67E8A"/>
+    <w:pPr>
+      <w:spacing w:after="0" w:line="240" w:lineRule="auto"/>
+      <w:contextualSpacing/>
+    </w:pPr>
+    <w:rPr>
+      <w:rFonts w:asciiTheme="majorHAnsi" w:eastAsiaTheme="majorEastAsia" w:hAnsiTheme="majorHAnsi" w:cstheme="majorBidi"/>
+      <w:spacing w:val="-10"/>
+      <w:kern w:val="28"/>
+      <w:sz w:val="56"/>
+      <w:szCs w:val="56"/>
+    </w:rPr>
+  </w:style>
+  <w:style w:type="character" w:customStyle="1" w:styleId="TitleChar">
+    <w:name w:val="Title Char"/>
+    <w:basedOn w:val="DefaultParagraphFont"/>
+    <w:link w:val="Title"/>
+    <w:uiPriority w:val="10"/>
+    <w:rsid w:val="00D67E8A"/>
+    <w:rPr>
+      <w:rFonts w:asciiTheme="majorHAnsi" w:eastAsiaTheme="majorEastAsia" w:hAnsiTheme="majorHAnsi" w:cstheme="majorBidi"/>
+      <w:spacing w:val="-10"/>
+      <w:kern w:val="28"/>
+      <w:sz w:val="56"/>
+      <w:szCs w:val="56"/>
+    </w:rPr>
+  </w:style>
+  <w:style w:type="character" w:customStyle="1" w:styleId="Heading4Char">
+    <w:name w:val="Heading 4 Char"/>
+    <w:basedOn w:val="DefaultParagraphFont"/>
+    <w:link w:val="Heading4"/>
+    <w:uiPriority w:val="9"/>
+    <w:rsid w:val="009C004A"/>
+    <w:rPr>
+      <w:rFonts w:asciiTheme="majorHAnsi" w:eastAsiaTheme="majorEastAsia" w:hAnsiTheme="majorHAnsi" w:cstheme="majorBidi"/>
+      <w:i/>
+      <w:iCs/>
+      <w:color w:val="2F5496" w:themeColor="accent1" w:themeShade="BF"/>
+    </w:rPr>
+  </w:style>
+  <w:style w:type="character" w:customStyle="1" w:styleId="Heading5Char">
+    <w:name w:val="Heading 5 Char"/>
+    <w:basedOn w:val="DefaultParagraphFont"/>
+    <w:link w:val="Heading5"/>
+    <w:uiPriority w:val="9"/>
+    <w:rsid w:val="009C004A"/>
+    <w:rPr>
+      <w:rFonts w:asciiTheme="majorHAnsi" w:eastAsiaTheme="majorEastAsia" w:hAnsiTheme="majorHAnsi" w:cstheme="majorBidi"/>
+      <w:color w:val="2F5496" w:themeColor="accent1" w:themeShade="BF"/>
+    </w:rPr>
+  </w:style>
+  <w:style w:type="character" w:styleId="UnresolvedMention">
+    <w:name w:val="Unresolved Mention"/>
+    <w:basedOn w:val="DefaultParagraphFont"/>
+    <w:uiPriority w:val="99"/>
+    <w:semiHidden/>
+    <w:unhideWhenUsed/>
+    <w:rsid w:val="00D154F7"/>
+    <w:rPr>
+      <w:color w:val="605E5C"/>
+      <w:shd w:val="clear" w:color="auto" w:fill="E1DFDD"/>
+    </w:rPr>
+  </w:style>
+  <w:style w:type="character" w:styleId="FollowedHyperlink">
+    <w:name w:val="FollowedHyperlink"/>
+    <w:basedOn w:val="DefaultParagraphFont"/>
+    <w:uiPriority w:val="99"/>
+    <w:semiHidden/>
+    <w:unhideWhenUsed/>
+    <w:rsid w:val="00D154F7"/>
+    <w:rPr>
+      <w:color w:val="954F72" w:themeColor="followedHyperlink"/>
+      <w:u w:val="single"/>
+    </w:rPr>
   </w:style>
 </w:styles>
 </file>
@@ -5393,7 +5655,7 @@
 </file>
 
 <file path=customXml/itemProps1.xml><?xml version="1.0" encoding="utf-8"?>
-<ds:datastoreItem xmlns:ds="http://schemas.openxmlformats.org/officeDocument/2006/customXml" ds:itemID="{748E6018-FAF3-4A5D-983D-A78084BFCAAF}">
+<ds:datastoreItem xmlns:ds="http://schemas.openxmlformats.org/officeDocument/2006/customXml" ds:itemID="{1EC0A151-A9DD-41E3-AC07-9F893037749B}">
   <ds:schemaRefs>
     <ds:schemaRef ds:uri="http://schemas.openxmlformats.org/officeDocument/2006/bibliography"/>
   </ds:schemaRefs>

</xml_diff>

<commit_message>
began design and edited analysis
</commit_message>
<xml_diff>
--- a/ProblemAnalysis.docx
+++ b/ProblemAnalysis.docx
@@ -2046,6 +2046,7 @@
       </w:pPr>
       <w:bookmarkStart w:id="0" w:name="_Toc21428588"/>
       <w:r>
+        <w:lastRenderedPageBreak/>
         <w:t>Analysis</w:t>
       </w:r>
     </w:p>
@@ -2137,8 +2138,6 @@
         <w:t>.</w:t>
       </w:r>
     </w:p>
-    <w:p/>
-    <w:p/>
     <w:p>
       <w:pPr>
         <w:pStyle w:val="Heading2"/>
@@ -2155,7 +2154,7 @@
       </w:pPr>
       <w:bookmarkStart w:id="3" w:name="_Toc21428595"/>
       <w:r>
-        <w:t>End user requirements:</w:t>
+        <w:t>End user requirements</w:t>
       </w:r>
       <w:bookmarkEnd w:id="3"/>
     </w:p>
@@ -2195,7 +2194,18 @@
         <w:t>The user must be able to view a help page</w:t>
       </w:r>
       <w:r>
-        <w:t xml:space="preserve"> from the text based UI</w:t>
+        <w:t xml:space="preserve"> from the </w:t>
+      </w:r>
+      <w:proofErr w:type="gramStart"/>
+      <w:r>
+        <w:t>text based</w:t>
+      </w:r>
+      <w:proofErr w:type="gramEnd"/>
+      <w:r>
+        <w:t xml:space="preserve"> UI</w:t>
+      </w:r>
+      <w:r>
+        <w:t>.</w:t>
       </w:r>
     </w:p>
     <w:p>
@@ -2228,7 +2238,7 @@
       </w:pPr>
       <w:bookmarkStart w:id="4" w:name="_Toc21428597"/>
       <w:r>
-        <w:t>Functional requirements:</w:t>
+        <w:t>Functional requirements</w:t>
       </w:r>
       <w:bookmarkEnd w:id="4"/>
     </w:p>
@@ -2241,7 +2251,13 @@
         </w:numPr>
       </w:pPr>
       <w:r>
-        <w:t>The program must display a text-based UI that can take in a starting page, end page(optional), number of moves and mode.</w:t>
+        <w:t>The program must display a text-based UI that can take in a starting page, end page(optional), number of moves and mode</w:t>
+      </w:r>
+      <w:r>
+        <w:t xml:space="preserve"> (input)</w:t>
+      </w:r>
+      <w:r>
+        <w:t>.</w:t>
       </w:r>
     </w:p>
     <w:p>
@@ -2272,12 +2288,12 @@
       <w:pPr>
         <w:pStyle w:val="ListParagraph"/>
         <w:numPr>
-          <w:ilvl w:val="0"/>
+          <w:ilvl w:val="1"/>
           <w:numId w:val="8"/>
         </w:numPr>
       </w:pPr>
       <w:r>
-        <w:t>These are to be stored in a database using SQL queries.</w:t>
+        <w:t xml:space="preserve">This is done by making the first field  </w:t>
       </w:r>
     </w:p>
     <w:p>
@@ -2289,7 +2305,34 @@
         </w:numPr>
       </w:pPr>
       <w:r>
-        <w:t>Depending on the mode that the user requested, the program will either display the contents of the database (aka the results of the spider) or it will:</w:t>
+        <w:t>URLs</w:t>
+      </w:r>
+      <w:r>
+        <w:t xml:space="preserve"> need to be stored in a database using SQL from within the program</w:t>
+      </w:r>
+    </w:p>
+    <w:p>
+      <w:pPr>
+        <w:pStyle w:val="ListParagraph"/>
+        <w:numPr>
+          <w:ilvl w:val="0"/>
+          <w:numId w:val="8"/>
+        </w:numPr>
+      </w:pPr>
+      <w:r>
+        <w:t xml:space="preserve">Depending on the mode that the user requested, the program will either display the contents of the database (aka the results of the spider) </w:t>
+      </w:r>
+      <w:r>
+        <w:t xml:space="preserve">using SQL </w:t>
+      </w:r>
+      <w:r>
+        <w:t xml:space="preserve">or </w:t>
+      </w:r>
+      <w:r>
+        <w:t>show the path between the requested URLS</w:t>
+      </w:r>
+      <w:r>
+        <w:t>:</w:t>
       </w:r>
     </w:p>
     <w:p>
@@ -2360,16 +2403,40 @@
       <w:r>
         <w:t xml:space="preserve"> path (not always shortest) from first link to second link in the maximum number of jumps give</w:t>
       </w:r>
+      <w:r>
+        <w:t>n by the user.</w:t>
+      </w:r>
+    </w:p>
+    <w:p>
+      <w:pPr>
+        <w:pStyle w:val="ListParagraph"/>
+        <w:numPr>
+          <w:ilvl w:val="1"/>
+          <w:numId w:val="8"/>
+        </w:numPr>
+        <w:rPr>
+          <w:highlight w:val="yellow"/>
+        </w:rPr>
+      </w:pPr>
+      <w:bookmarkStart w:id="5" w:name="_GoBack"/>
+      <w:bookmarkEnd w:id="5"/>
+      <w:r>
+        <w:rPr>
+          <w:highlight w:val="yellow"/>
+        </w:rPr>
+        <w:t>ADD INPUTS PROCCESSES AND OUTPUTS</w:t>
+      </w:r>
     </w:p>
     <w:p>
       <w:pPr>
         <w:pStyle w:val="Heading3"/>
       </w:pPr>
-      <w:bookmarkStart w:id="5" w:name="_Toc21428590"/>
-      <w:r>
+      <w:bookmarkStart w:id="6" w:name="_Toc21428590"/>
+      <w:r>
+        <w:lastRenderedPageBreak/>
         <w:t>Scope</w:t>
       </w:r>
-      <w:bookmarkEnd w:id="5"/>
+      <w:bookmarkEnd w:id="6"/>
     </w:p>
     <w:p>
       <w:pPr>
@@ -2462,6 +2529,70 @@
           <w:ilvl w:val="0"/>
           <w:numId w:val="1"/>
         </w:numPr>
+        <w:rPr>
+          <w:lang w:eastAsia="en-GB"/>
+        </w:rPr>
+      </w:pPr>
+      <w:r>
+        <w:t xml:space="preserve">This program will largely be tested on </w:t>
+      </w:r>
+      <w:hyperlink r:id="rId9" w:history="1">
+        <w:r>
+          <w:t>www.wikipedia.com</w:t>
+        </w:r>
+      </w:hyperlink>
+      <w:r>
+        <w:t xml:space="preserve"> as </w:t>
+      </w:r>
+      <w:hyperlink r:id="rId10" w:history="1">
+        <w:r>
+          <w:t>www.wikipedia.com/robots.txt</w:t>
+        </w:r>
+      </w:hyperlink>
+      <w:r>
+        <w:t xml:space="preserve"> says</w:t>
+      </w:r>
+      <w:r>
+        <w:t xml:space="preserve"> </w:t>
+      </w:r>
+      <w:r>
+        <w:t>“</w:t>
+      </w:r>
+      <w:r>
+        <w:t xml:space="preserve"># Friendly, low-speed </w:t>
+      </w:r>
+      <w:proofErr w:type="spellStart"/>
+      <w:r>
+        <w:t>bots</w:t>
+      </w:r>
+      <w:proofErr w:type="spellEnd"/>
+      <w:r>
+        <w:t xml:space="preserve"> are welcome viewing article pages, but not</w:t>
+      </w:r>
+      <w:r>
+        <w:t xml:space="preserve"> </w:t>
+      </w:r>
+      <w:r>
+        <w:rPr>
+          <w:lang w:eastAsia="en-GB"/>
+        </w:rPr>
+        <w:t>dynamically-generated pages please.</w:t>
+      </w:r>
+      <w:r>
+        <w:rPr>
+          <w:lang w:eastAsia="en-GB"/>
+        </w:rPr>
+        <w:t>”</w:t>
+      </w:r>
+    </w:p>
+    <w:p>
+      <w:pPr>
+        <w:pStyle w:val="ListParagraph"/>
+      </w:pPr>
+    </w:p>
+    <w:p>
+      <w:pPr>
+        <w:pStyle w:val="ListParagraph"/>
       </w:pPr>
     </w:p>
     <w:p>
@@ -2488,11 +2619,11 @@
           <w:szCs w:val="26"/>
         </w:rPr>
       </w:pPr>
-      <w:bookmarkStart w:id="6" w:name="_Toc21428591"/>
+      <w:bookmarkStart w:id="7" w:name="_Toc21428591"/>
       <w:r>
         <w:t>Boundaries</w:t>
       </w:r>
-      <w:bookmarkEnd w:id="6"/>
+      <w:bookmarkEnd w:id="7"/>
     </w:p>
     <w:p>
       <w:pPr>
@@ -2549,8 +2680,6 @@
       <w:r>
         <w:t xml:space="preserve">10 </w:t>
       </w:r>
-      <w:bookmarkStart w:id="7" w:name="_GoBack"/>
-      <w:bookmarkEnd w:id="7"/>
       <w:r>
         <w:t>or Linux installation.</w:t>
       </w:r>
@@ -2575,6 +2704,33 @@
     </w:p>
     <w:p>
       <w:pPr>
+        <w:pStyle w:val="ListParagraph"/>
+        <w:numPr>
+          <w:ilvl w:val="0"/>
+          <w:numId w:val="2"/>
+        </w:numPr>
+      </w:pPr>
+      <w:r>
+        <w:t xml:space="preserve">The program will not be packaged up into an installer so modules will need to be added manually on </w:t>
+      </w:r>
+    </w:p>
+    <w:p>
+      <w:pPr>
+        <w:pStyle w:val="ListParagraph"/>
+        <w:numPr>
+          <w:ilvl w:val="0"/>
+          <w:numId w:val="2"/>
+        </w:numPr>
+      </w:pPr>
+      <w:r>
+        <w:t>The path will not always be the shortest</w:t>
+      </w:r>
+      <w:r>
+        <w:t xml:space="preserve"> as paths may be reused from previous scraping.</w:t>
+      </w:r>
+    </w:p>
+    <w:p>
+      <w:pPr>
         <w:pStyle w:val="Heading3"/>
       </w:pPr>
       <w:bookmarkStart w:id="8" w:name="_Toc21428592"/>
@@ -2595,15 +2751,48 @@
           <w:ilvl w:val="0"/>
           <w:numId w:val="3"/>
         </w:numPr>
+      </w:pPr>
+      <w:r>
+        <w:t xml:space="preserve">This project will need to be completed between </w:t>
+      </w:r>
+      <w:r>
+        <w:t>1</w:t>
+      </w:r>
+      <w:r>
         <w:rPr>
-          <w:highlight w:val="yellow"/>
+          <w:vertAlign w:val="superscript"/>
         </w:rPr>
-      </w:pPr>
+        <w:t>st</w:t>
+      </w:r>
+      <w:r>
+        <w:t xml:space="preserve"> of October </w:t>
+      </w:r>
+      <w:r>
+        <w:t xml:space="preserve">and </w:t>
+      </w:r>
+      <w:r>
+        <w:t>9</w:t>
+      </w:r>
       <w:r>
         <w:rPr>
-          <w:highlight w:val="yellow"/>
+          <w:vertAlign w:val="superscript"/>
         </w:rPr>
-        <w:t>This project will need to be completed between X and Y due to SQA requirements.</w:t>
+        <w:t>th</w:t>
+      </w:r>
+      <w:r>
+        <w:t xml:space="preserve"> of </w:t>
+      </w:r>
+      <w:r>
+        <w:t>M</w:t>
+      </w:r>
+      <w:r>
+        <w:t>arch</w:t>
+      </w:r>
+      <w:r>
+        <w:t xml:space="preserve"> 2020</w:t>
+      </w:r>
+      <w:r>
+        <w:t xml:space="preserve"> due to SQA requirements.</w:t>
       </w:r>
     </w:p>
     <w:p>
@@ -2703,6 +2892,7 @@
       </w:pPr>
       <w:bookmarkStart w:id="9" w:name="_Toc21428596"/>
       <w:r>
+        <w:lastRenderedPageBreak/>
         <w:t>Survey</w:t>
       </w:r>
       <w:bookmarkEnd w:id="9"/>
@@ -2733,7 +2923,7 @@
                     <pic:cNvPicPr/>
                   </pic:nvPicPr>
                   <pic:blipFill>
-                    <a:blip r:embed="rId9"/>
+                    <a:blip r:embed="rId11"/>
                     <a:stretch>
                       <a:fillRect/>
                     </a:stretch>
@@ -2764,6 +2954,7 @@
         <w:rPr>
           <w:noProof/>
         </w:rPr>
+        <w:lastRenderedPageBreak/>
         <w:drawing>
           <wp:inline distT="0" distB="0" distL="0" distR="0" wp14:anchorId="3FADC9FB" wp14:editId="15FECB78">
             <wp:extent cx="5731510" cy="7444105"/>
@@ -2780,7 +2971,7 @@
                     <pic:cNvPicPr/>
                   </pic:nvPicPr>
                   <pic:blipFill>
-                    <a:blip r:embed="rId10"/>
+                    <a:blip r:embed="rId12"/>
                     <a:stretch>
                       <a:fillRect/>
                     </a:stretch>
@@ -2801,7 +2992,15 @@
         </w:drawing>
       </w:r>
       <w:r>
-        <w:t>A common request was for a help function with the text based UI as it’s not the most common method of using a system for many people.</w:t>
+        <w:t xml:space="preserve">A common request was for a help function with the </w:t>
+      </w:r>
+      <w:proofErr w:type="gramStart"/>
+      <w:r>
+        <w:t>text based</w:t>
+      </w:r>
+      <w:proofErr w:type="gramEnd"/>
+      <w:r>
+        <w:t xml:space="preserve"> UI as it’s not the most common method of using a system for many people.</w:t>
       </w:r>
       <w:r>
         <w:t xml:space="preserve">  This was one of the examples that helped me create my end user requirements.</w:t>
@@ -2826,13 +3025,14 @@
       </w:pPr>
       <w:bookmarkStart w:id="10" w:name="_Toc21428593"/>
       <w:r>
+        <w:lastRenderedPageBreak/>
         <w:t>UML</w:t>
       </w:r>
       <w:bookmarkEnd w:id="10"/>
     </w:p>
     <w:p/>
     <w:p>
-      <w:hyperlink r:id="rId11" w:history="1">
+      <w:hyperlink r:id="rId13" w:history="1">
         <w:r>
           <w:rPr>
             <w:rStyle w:val="Hyperlink"/>
@@ -3082,7 +3282,15 @@
               </w:numPr>
             </w:pPr>
             <w:r>
-              <w:t xml:space="preserve">Python 3.7 with scrapy and </w:t>
+              <w:t xml:space="preserve">Python 3.7 with </w:t>
+            </w:r>
+            <w:proofErr w:type="spellStart"/>
+            <w:r>
+              <w:t>scrapy</w:t>
+            </w:r>
+            <w:proofErr w:type="spellEnd"/>
+            <w:r>
+              <w:t xml:space="preserve"> and </w:t>
             </w:r>
             <w:r>
               <w:t>MySQL</w:t>
@@ -3127,7 +3335,15 @@
               <w:t xml:space="preserve">Git </w:t>
             </w:r>
             <w:r>
-              <w:t>2.20.1.windows.1</w:t>
+              <w:t>2.20.</w:t>
+            </w:r>
+            <w:proofErr w:type="gramStart"/>
+            <w:r>
+              <w:t>1.windows</w:t>
+            </w:r>
+            <w:proofErr w:type="gramEnd"/>
+            <w:r>
+              <w:t>.1</w:t>
             </w:r>
             <w:r>
               <w:t xml:space="preserve"> for backup and version control</w:t>
@@ -3157,7 +3373,15 @@
               </w:numPr>
             </w:pPr>
             <w:r>
-              <w:t>Access to official scrapy documentation</w:t>
+              <w:t xml:space="preserve">Access to official </w:t>
+            </w:r>
+            <w:proofErr w:type="spellStart"/>
+            <w:r>
+              <w:t>scrapy</w:t>
+            </w:r>
+            <w:proofErr w:type="spellEnd"/>
+            <w:r>
+              <w:t xml:space="preserve"> documentation</w:t>
             </w:r>
             <w:r>
               <w:t xml:space="preserve"> and tutorial</w:t>
@@ -3237,25 +3461,10 @@
       </w:pPr>
       <w:bookmarkStart w:id="14" w:name="_Toc21428601"/>
       <w:r>
+        <w:lastRenderedPageBreak/>
         <w:t>Estimate of timings</w:t>
       </w:r>
       <w:bookmarkEnd w:id="14"/>
-    </w:p>
-    <w:p>
-      <w:r>
-        <w:tab/>
-      </w:r>
-      <w:r>
-        <w:tab/>
-      </w:r>
-    </w:p>
-    <w:p>
-      <w:r>
-        <w:tab/>
-      </w:r>
-      <w:r>
-        <w:tab/>
-      </w:r>
       <w:r>
         <w:rPr>
           <w:noProof/>
@@ -3278,7 +3487,7 @@
                     </pic:cNvPicPr>
                   </pic:nvPicPr>
                   <pic:blipFill>
-                    <a:blip r:embed="rId12" cstate="print">
+                    <a:blip r:embed="rId14" cstate="print">
                       <a:extLst>
                         <a:ext uri="{28A0092B-C50C-407E-A947-70E740481C1C}">
                           <a14:useLocalDpi xmlns:a14="http://schemas.microsoft.com/office/drawing/2010/main" val="0"/>
@@ -3308,6 +3517,55 @@
             </a:graphic>
           </wp:inline>
         </w:drawing>
+      </w:r>
+    </w:p>
+    <w:p/>
+    <w:p>
+      <w:pPr>
+        <w:sectPr>
+          <w:pgSz w:w="16838" w:h="11906" w:orient="landscape"/>
+          <w:pgMar w:top="1440" w:right="1440" w:bottom="1440" w:left="1440" w:header="708" w:footer="708" w:gutter="0"/>
+          <w:cols w:space="708"/>
+          <w:docGrid w:linePitch="360"/>
+        </w:sectPr>
+      </w:pPr>
+    </w:p>
+    <w:p/>
+    <w:p>
+      <w:pPr>
+        <w:pStyle w:val="Heading1"/>
+      </w:pPr>
+      <w:r>
+        <w:t>Design</w:t>
+      </w:r>
+    </w:p>
+    <w:p/>
+    <w:p>
+      <w:pPr>
+        <w:sectPr>
+          <w:pgSz w:w="16838" w:h="11906" w:orient="landscape"/>
+          <w:pgMar w:top="1440" w:right="1440" w:bottom="1440" w:left="1440" w:header="708" w:footer="708" w:gutter="0"/>
+          <w:cols w:space="708"/>
+          <w:docGrid w:linePitch="360"/>
+        </w:sectPr>
+      </w:pPr>
+      <w:r>
+        <w:br/>
+      </w:r>
+    </w:p>
+    <w:p>
+      <w:pPr>
+        <w:pStyle w:val="Heading1"/>
+      </w:pPr>
+      <w:r>
+        <w:lastRenderedPageBreak/>
+        <w:t>Note to self</w:t>
+      </w:r>
+    </w:p>
+    <w:p/>
+    <w:p>
+      <w:r>
+        <w:t>Show inputs etc on wireframe.</w:t>
       </w:r>
     </w:p>
     <w:sectPr>
@@ -3880,7 +4138,7 @@
   <w:abstractNum w:abstractNumId="4" w15:restartNumberingAfterBreak="0">
     <w:nsid w:val="2C22402B"/>
     <w:multiLevelType w:val="hybridMultilevel"/>
-    <w:tmpl w:val="FC2A83B8"/>
+    <w:tmpl w:val="A31E5506"/>
     <w:lvl w:ilvl="0" w:tplc="08090001">
       <w:start w:val="1"/>
       <w:numFmt w:val="bullet"/>
@@ -3893,7 +4151,7 @@
         <w:rFonts w:ascii="Symbol" w:hAnsi="Symbol" w:hint="default"/>
       </w:rPr>
     </w:lvl>
-    <w:lvl w:ilvl="1" w:tplc="08090003" w:tentative="1">
+    <w:lvl w:ilvl="1" w:tplc="08090003">
       <w:start w:val="1"/>
       <w:numFmt w:val="bullet"/>
       <w:lvlText w:val="o"/>
@@ -4687,6 +4945,7 @@
     <w:lsdException w:name="HTML Sample" w:semiHidden="1" w:unhideWhenUsed="1"/>
     <w:lsdException w:name="HTML Typewriter" w:semiHidden="1" w:unhideWhenUsed="1"/>
     <w:lsdException w:name="HTML Variable" w:semiHidden="1" w:unhideWhenUsed="1"/>
+    <w:lsdException w:name="Normal Table" w:semiHidden="1" w:unhideWhenUsed="1"/>
     <w:lsdException w:name="annotation subject" w:semiHidden="1" w:unhideWhenUsed="1"/>
     <w:lsdException w:name="No List" w:semiHidden="1" w:unhideWhenUsed="1"/>
     <w:lsdException w:name="Outline List 1" w:semiHidden="1" w:unhideWhenUsed="1"/>
@@ -4732,9 +4991,11 @@
     <w:lsdException w:name="Table Subtle 1" w:semiHidden="1" w:unhideWhenUsed="1"/>
     <w:lsdException w:name="Table Subtle 2" w:semiHidden="1" w:unhideWhenUsed="1"/>
     <w:lsdException w:name="Table Web 1" w:semiHidden="1" w:unhideWhenUsed="1"/>
+    <w:lsdException w:name="Table Web 2" w:semiHidden="1" w:unhideWhenUsed="1"/>
     <w:lsdException w:name="Table Web 3" w:semiHidden="1" w:unhideWhenUsed="1"/>
     <w:lsdException w:name="Balloon Text" w:semiHidden="1" w:unhideWhenUsed="1"/>
     <w:lsdException w:name="Table Grid" w:uiPriority="39"/>
+    <w:lsdException w:name="Table Theme" w:semiHidden="1" w:unhideWhenUsed="1"/>
     <w:lsdException w:name="Placeholder Text" w:semiHidden="1"/>
     <w:lsdException w:name="No Spacing" w:uiPriority="1" w:qFormat="1"/>
     <w:lsdException w:name="Light Shading" w:uiPriority="60"/>
@@ -4987,6 +5248,7 @@
     <w:basedOn w:val="Normal"/>
     <w:next w:val="Normal"/>
     <w:link w:val="Heading2Char"/>
+    <w:autoRedefine/>
     <w:uiPriority w:val="9"/>
     <w:unhideWhenUsed/>
     <w:qFormat/>
@@ -5088,7 +5350,6 @@
   <w:style w:type="character" w:default="1" w:styleId="DefaultParagraphFont">
     <w:name w:val="Default Paragraph Font"/>
     <w:uiPriority w:val="1"/>
-    <w:semiHidden/>
     <w:unhideWhenUsed/>
   </w:style>
   <w:style w:type="table" w:default="1" w:styleId="TableNormal">
@@ -5407,6 +5668,56 @@
       <w:color w:val="1F3763" w:themeColor="accent1" w:themeShade="7F"/>
     </w:rPr>
   </w:style>
+  <w:style w:type="paragraph" w:styleId="HTMLPreformatted">
+    <w:name w:val="HTML Preformatted"/>
+    <w:basedOn w:val="Normal"/>
+    <w:link w:val="HTMLPreformattedChar"/>
+    <w:uiPriority w:val="99"/>
+    <w:semiHidden/>
+    <w:unhideWhenUsed/>
+    <w:rsid w:val="0065762F"/>
+    <w:pPr>
+      <w:tabs>
+        <w:tab w:val="left" w:pos="916"/>
+        <w:tab w:val="left" w:pos="1832"/>
+        <w:tab w:val="left" w:pos="2748"/>
+        <w:tab w:val="left" w:pos="3664"/>
+        <w:tab w:val="left" w:pos="4580"/>
+        <w:tab w:val="left" w:pos="5496"/>
+        <w:tab w:val="left" w:pos="6412"/>
+        <w:tab w:val="left" w:pos="7328"/>
+        <w:tab w:val="left" w:pos="8244"/>
+        <w:tab w:val="left" w:pos="9160"/>
+        <w:tab w:val="left" w:pos="10076"/>
+        <w:tab w:val="left" w:pos="10992"/>
+        <w:tab w:val="left" w:pos="11908"/>
+        <w:tab w:val="left" w:pos="12824"/>
+        <w:tab w:val="left" w:pos="13740"/>
+        <w:tab w:val="left" w:pos="14656"/>
+      </w:tabs>
+      <w:spacing w:after="0" w:line="240" w:lineRule="auto"/>
+    </w:pPr>
+    <w:rPr>
+      <w:rFonts w:ascii="Courier New" w:eastAsia="Times New Roman" w:hAnsi="Courier New" w:cs="Courier New"/>
+      <w:sz w:val="20"/>
+      <w:szCs w:val="20"/>
+      <w:lang w:eastAsia="en-GB"/>
+    </w:rPr>
+  </w:style>
+  <w:style w:type="character" w:customStyle="1" w:styleId="HTMLPreformattedChar">
+    <w:name w:val="HTML Preformatted Char"/>
+    <w:basedOn w:val="DefaultParagraphFont"/>
+    <w:link w:val="HTMLPreformatted"/>
+    <w:uiPriority w:val="99"/>
+    <w:semiHidden/>
+    <w:rsid w:val="0065762F"/>
+    <w:rPr>
+      <w:rFonts w:ascii="Courier New" w:eastAsia="Times New Roman" w:hAnsi="Courier New" w:cs="Courier New"/>
+      <w:sz w:val="20"/>
+      <w:szCs w:val="20"/>
+      <w:lang w:eastAsia="en-GB"/>
+    </w:rPr>
+  </w:style>
 </w:styles>
 </file>
 
@@ -5710,7 +6021,7 @@
 </file>
 
 <file path=customXml/itemProps1.xml><?xml version="1.0" encoding="utf-8"?>
-<ds:datastoreItem xmlns:ds="http://schemas.openxmlformats.org/officeDocument/2006/customXml" ds:itemID="{F12DED2E-FCE7-4F63-9BA5-74EB975E4AA8}">
+<ds:datastoreItem xmlns:ds="http://schemas.openxmlformats.org/officeDocument/2006/customXml" ds:itemID="{350C1FC4-29BC-4774-BEA4-9ED88A112A79}">
   <ds:schemaRefs>
     <ds:schemaRef ds:uri="http://schemas.openxmlformats.org/officeDocument/2006/bibliography"/>
   </ds:schemaRefs>

</xml_diff>

<commit_message>
added more input and output stuff
</commit_message>
<xml_diff>
--- a/ProblemAnalysis.docx
+++ b/ProblemAnalysis.docx
@@ -2194,15 +2194,7 @@
         <w:t>The user must be able to view a help page</w:t>
       </w:r>
       <w:r>
-        <w:t xml:space="preserve"> from the </w:t>
-      </w:r>
-      <w:proofErr w:type="gramStart"/>
-      <w:r>
-        <w:t>text based</w:t>
-      </w:r>
-      <w:proofErr w:type="gramEnd"/>
-      <w:r>
-        <w:t xml:space="preserve"> UI</w:t>
+        <w:t xml:space="preserve"> from the text based UI</w:t>
       </w:r>
       <w:r>
         <w:t>.</w:t>
@@ -2504,15 +2496,7 @@
               <w:ind w:left="0"/>
             </w:pPr>
             <w:r>
-              <w:t xml:space="preserve">Check if program is being started in terminal or with </w:t>
-            </w:r>
-            <w:proofErr w:type="gramStart"/>
-            <w:r>
-              <w:t>text based</w:t>
-            </w:r>
-            <w:proofErr w:type="gramEnd"/>
-            <w:r>
-              <w:t xml:space="preserve"> UI</w:t>
+              <w:t>Check if program is being started in terminal or with text based UI</w:t>
             </w:r>
           </w:p>
         </w:tc>
@@ -2587,20 +2571,7 @@
           <w:highlight w:val="yellow"/>
         </w:rPr>
         <w:tab/>
-      </w:r>
-      <w:proofErr w:type="gramStart"/>
-      <w:r>
-        <w:rPr>
-          <w:highlight w:val="yellow"/>
-        </w:rPr>
-        <w:t>If  start</w:t>
-      </w:r>
-      <w:proofErr w:type="gramEnd"/>
-      <w:r>
-        <w:rPr>
-          <w:highlight w:val="yellow"/>
-        </w:rPr>
-        <w:t xml:space="preserve"> up state is with UI</w:t>
+        <w:t>If  start up state is with UI</w:t>
       </w:r>
     </w:p>
     <w:tbl>
@@ -2727,6 +2698,12 @@
         <w:tab/>
         <w:t>Once UI is displayed</w:t>
       </w:r>
+      <w:r>
+        <w:rPr>
+          <w:highlight w:val="yellow"/>
+        </w:rPr>
+        <w:t xml:space="preserve"> right after start up</w:t>
+      </w:r>
     </w:p>
     <w:tbl>
       <w:tblPr>
@@ -2867,8 +2844,6 @@
         </w:rPr>
         <w:t>(even if UI isn’t specified)</w:t>
       </w:r>
-      <w:bookmarkStart w:id="5" w:name="_GoBack"/>
-      <w:bookmarkEnd w:id="5"/>
       <w:r>
         <w:rPr>
           <w:highlight w:val="yellow"/>
@@ -3011,16 +2986,7 @@
               </w:numPr>
             </w:pPr>
             <w:r>
-              <w:t>E</w:t>
-            </w:r>
-            <w:r>
-              <w:t>xecute pathfinder with start</w:t>
-            </w:r>
-            <w:r>
-              <w:t xml:space="preserve"> </w:t>
-            </w:r>
-            <w:r>
-              <w:t>point and end point</w:t>
+              <w:t>Close connection to database</w:t>
             </w:r>
           </w:p>
           <w:p>
@@ -3032,7 +2998,16 @@
               </w:numPr>
             </w:pPr>
             <w:r>
-              <w:t>Generate UI with pathfinder results.</w:t>
+              <w:t>E</w:t>
+            </w:r>
+            <w:r>
+              <w:t>xecute pathfinder with start</w:t>
+            </w:r>
+            <w:r>
+              <w:t xml:space="preserve"> </w:t>
+            </w:r>
+            <w:r>
+              <w:t>point and end point</w:t>
             </w:r>
           </w:p>
           <w:p>
@@ -3044,6 +3019,18 @@
               </w:numPr>
             </w:pPr>
             <w:r>
+              <w:t>Generate UI with pathfinder results.</w:t>
+            </w:r>
+          </w:p>
+          <w:p>
+            <w:pPr>
+              <w:pStyle w:val="ListParagraph"/>
+              <w:numPr>
+                <w:ilvl w:val="0"/>
+                <w:numId w:val="12"/>
+              </w:numPr>
+            </w:pPr>
+            <w:r>
               <w:t>Call UI object with contents</w:t>
             </w:r>
           </w:p>
@@ -3079,13 +3066,7 @@
               </w:numPr>
             </w:pPr>
             <w:r>
-              <w:t xml:space="preserve">Load </w:t>
-            </w:r>
-            <w:r>
-              <w:t xml:space="preserve">existing </w:t>
-            </w:r>
-            <w:r>
-              <w:t>database into csv</w:t>
+              <w:t>Load existing database into csv</w:t>
             </w:r>
           </w:p>
           <w:p>
@@ -3097,7 +3078,7 @@
               </w:numPr>
             </w:pPr>
             <w:r>
-              <w:t>Execute pathfinder with start point and end point</w:t>
+              <w:t>Close connection to database.</w:t>
             </w:r>
           </w:p>
           <w:p>
@@ -3109,7 +3090,7 @@
               </w:numPr>
             </w:pPr>
             <w:r>
-              <w:t>Generate UI with pathfinder results.</w:t>
+              <w:t>Execute pathfinder with start point and end point</w:t>
             </w:r>
           </w:p>
           <w:p>
@@ -3121,7 +3102,25 @@
               </w:numPr>
             </w:pPr>
             <w:r>
-              <w:t>Call UI object with contents</w:t>
+              <w:t>Generate UI with pathfinder results.</w:t>
+            </w:r>
+          </w:p>
+          <w:p>
+            <w:pPr>
+              <w:pStyle w:val="ListParagraph"/>
+              <w:numPr>
+                <w:ilvl w:val="0"/>
+                <w:numId w:val="12"/>
+              </w:numPr>
+            </w:pPr>
+            <w:r>
+              <w:t xml:space="preserve">Call UI </w:t>
+            </w:r>
+            <w:r>
+              <w:t xml:space="preserve">generator method </w:t>
+            </w:r>
+            <w:r>
+              <w:t>with contents</w:t>
             </w:r>
           </w:p>
           <w:p/>
@@ -3171,6 +3170,329 @@
     </w:p>
     <w:p>
       <w:pPr>
+        <w:rPr>
+          <w:highlight w:val="yellow"/>
+        </w:rPr>
+      </w:pPr>
+      <w:r>
+        <w:rPr>
+          <w:highlight w:val="yellow"/>
+        </w:rPr>
+        <w:lastRenderedPageBreak/>
+        <w:t xml:space="preserve">When the </w:t>
+      </w:r>
+      <w:r>
+        <w:rPr>
+          <w:highlight w:val="yellow"/>
+        </w:rPr>
+        <w:t>results of scraping are cal</w:t>
+      </w:r>
+      <w:r>
+        <w:rPr>
+          <w:highlight w:val="yellow"/>
+        </w:rPr>
+        <w:t>led</w:t>
+      </w:r>
+    </w:p>
+    <w:tbl>
+      <w:tblPr>
+        <w:tblStyle w:val="TableGrid"/>
+        <w:tblW w:w="0" w:type="auto"/>
+        <w:tblInd w:w="1440" w:type="dxa"/>
+        <w:tblLook w:val="04A0" w:firstRow="1" w:lastRow="0" w:firstColumn="1" w:lastColumn="0" w:noHBand="0" w:noVBand="1"/>
+      </w:tblPr>
+      <w:tblGrid>
+        <w:gridCol w:w="3652"/>
+        <w:gridCol w:w="3924"/>
+      </w:tblGrid>
+      <w:tr>
+        <w:tc>
+          <w:tcPr>
+            <w:tcW w:w="4508" w:type="dxa"/>
+          </w:tcPr>
+          <w:p>
+            <w:pPr>
+              <w:pStyle w:val="ListParagraph"/>
+              <w:ind w:left="0"/>
+            </w:pPr>
+            <w:r>
+              <w:t>Inputs</w:t>
+            </w:r>
+          </w:p>
+        </w:tc>
+        <w:tc>
+          <w:tcPr>
+            <w:tcW w:w="4508" w:type="dxa"/>
+          </w:tcPr>
+          <w:p>
+            <w:pPr>
+              <w:pStyle w:val="ListParagraph"/>
+              <w:ind w:left="0"/>
+            </w:pPr>
+          </w:p>
+        </w:tc>
+      </w:tr>
+      <w:tr>
+        <w:tc>
+          <w:tcPr>
+            <w:tcW w:w="4508" w:type="dxa"/>
+          </w:tcPr>
+          <w:p>
+            <w:pPr>
+              <w:pStyle w:val="ListParagraph"/>
+              <w:ind w:left="0"/>
+            </w:pPr>
+            <w:r>
+              <w:t>Processes</w:t>
+            </w:r>
+          </w:p>
+        </w:tc>
+        <w:tc>
+          <w:tcPr>
+            <w:tcW w:w="4508" w:type="dxa"/>
+          </w:tcPr>
+          <w:p>
+            <w:pPr>
+              <w:pStyle w:val="ListParagraph"/>
+              <w:ind w:left="0"/>
+              <w:rPr>
+                <w:highlight w:val="yellow"/>
+              </w:rPr>
+            </w:pPr>
+            <w:r>
+              <w:rPr>
+                <w:highlight w:val="yellow"/>
+              </w:rPr>
+              <w:t>If reindexing is required:</w:t>
+            </w:r>
+          </w:p>
+          <w:p>
+            <w:pPr>
+              <w:pStyle w:val="ListParagraph"/>
+              <w:numPr>
+                <w:ilvl w:val="0"/>
+                <w:numId w:val="12"/>
+              </w:numPr>
+            </w:pPr>
+            <w:r>
+              <w:t>Call web scraper</w:t>
+            </w:r>
+          </w:p>
+          <w:p>
+            <w:pPr>
+              <w:pStyle w:val="ListParagraph"/>
+              <w:numPr>
+                <w:ilvl w:val="0"/>
+                <w:numId w:val="12"/>
+              </w:numPr>
+            </w:pPr>
+            <w:r>
+              <w:t>initialise connection to database</w:t>
+            </w:r>
+          </w:p>
+          <w:p>
+            <w:pPr>
+              <w:pStyle w:val="ListParagraph"/>
+              <w:numPr>
+                <w:ilvl w:val="0"/>
+                <w:numId w:val="12"/>
+              </w:numPr>
+            </w:pPr>
+            <w:r>
+              <w:t xml:space="preserve">Write output of scraper to database. </w:t>
+            </w:r>
+          </w:p>
+          <w:p>
+            <w:pPr>
+              <w:pStyle w:val="ListParagraph"/>
+              <w:numPr>
+                <w:ilvl w:val="0"/>
+                <w:numId w:val="12"/>
+              </w:numPr>
+            </w:pPr>
+            <w:r>
+              <w:t>Load database into csv</w:t>
+            </w:r>
+          </w:p>
+          <w:p>
+            <w:pPr>
+              <w:pStyle w:val="ListParagraph"/>
+              <w:numPr>
+                <w:ilvl w:val="0"/>
+                <w:numId w:val="12"/>
+              </w:numPr>
+            </w:pPr>
+            <w:r>
+              <w:t>Close connection to database</w:t>
+            </w:r>
+          </w:p>
+          <w:p>
+            <w:pPr>
+              <w:pStyle w:val="ListParagraph"/>
+              <w:numPr>
+                <w:ilvl w:val="0"/>
+                <w:numId w:val="12"/>
+              </w:numPr>
+            </w:pPr>
+            <w:r>
+              <w:t>Sort the webpages alphabetically</w:t>
+            </w:r>
+          </w:p>
+          <w:p>
+            <w:pPr>
+              <w:pStyle w:val="ListParagraph"/>
+              <w:numPr>
+                <w:ilvl w:val="0"/>
+                <w:numId w:val="12"/>
+              </w:numPr>
+            </w:pPr>
+            <w:r>
+              <w:t>Generate UI with sorted map results.</w:t>
+            </w:r>
+          </w:p>
+          <w:p>
+            <w:pPr>
+              <w:pStyle w:val="ListParagraph"/>
+              <w:numPr>
+                <w:ilvl w:val="0"/>
+                <w:numId w:val="12"/>
+              </w:numPr>
+            </w:pPr>
+            <w:r>
+              <w:t>Call UI generator method with contents</w:t>
+            </w:r>
+          </w:p>
+          <w:p>
+            <w:r>
+              <w:t>If reindexing is not required by the user:</w:t>
+            </w:r>
+          </w:p>
+          <w:p>
+            <w:pPr>
+              <w:pStyle w:val="ListParagraph"/>
+              <w:numPr>
+                <w:ilvl w:val="0"/>
+                <w:numId w:val="13"/>
+              </w:numPr>
+            </w:pPr>
+            <w:r>
+              <w:t>initialise connection to database</w:t>
+            </w:r>
+          </w:p>
+          <w:p>
+            <w:pPr>
+              <w:pStyle w:val="ListParagraph"/>
+              <w:numPr>
+                <w:ilvl w:val="0"/>
+                <w:numId w:val="12"/>
+              </w:numPr>
+            </w:pPr>
+            <w:r>
+              <w:t>Load existing database into csv</w:t>
+            </w:r>
+          </w:p>
+          <w:p>
+            <w:pPr>
+              <w:pStyle w:val="ListParagraph"/>
+              <w:numPr>
+                <w:ilvl w:val="0"/>
+                <w:numId w:val="12"/>
+              </w:numPr>
+            </w:pPr>
+            <w:r>
+              <w:t>Close connection to database.</w:t>
+            </w:r>
+          </w:p>
+          <w:p>
+            <w:pPr>
+              <w:pStyle w:val="ListParagraph"/>
+              <w:numPr>
+                <w:ilvl w:val="0"/>
+                <w:numId w:val="12"/>
+              </w:numPr>
+            </w:pPr>
+            <w:r>
+              <w:t>Sort the results alphabetically if required by user (defaults to sorting it)</w:t>
+            </w:r>
+          </w:p>
+          <w:p>
+            <w:pPr>
+              <w:pStyle w:val="ListParagraph"/>
+              <w:numPr>
+                <w:ilvl w:val="0"/>
+                <w:numId w:val="12"/>
+              </w:numPr>
+            </w:pPr>
+            <w:r>
+              <w:t xml:space="preserve">Generate UI with </w:t>
+            </w:r>
+            <w:r>
+              <w:t>sorted map</w:t>
+            </w:r>
+            <w:r>
+              <w:t xml:space="preserve"> results.</w:t>
+            </w:r>
+          </w:p>
+          <w:p>
+            <w:pPr>
+              <w:pStyle w:val="ListParagraph"/>
+              <w:numPr>
+                <w:ilvl w:val="0"/>
+                <w:numId w:val="12"/>
+              </w:numPr>
+            </w:pPr>
+            <w:r>
+              <w:t>Call UI generator method with contents</w:t>
+            </w:r>
+            <w:bookmarkStart w:id="5" w:name="_GoBack"/>
+            <w:bookmarkEnd w:id="5"/>
+          </w:p>
+        </w:tc>
+      </w:tr>
+      <w:tr>
+        <w:tc>
+          <w:tcPr>
+            <w:tcW w:w="4508" w:type="dxa"/>
+          </w:tcPr>
+          <w:p>
+            <w:pPr>
+              <w:pStyle w:val="ListParagraph"/>
+              <w:ind w:left="0"/>
+            </w:pPr>
+            <w:r>
+              <w:t>Outputs</w:t>
+            </w:r>
+          </w:p>
+        </w:tc>
+        <w:tc>
+          <w:tcPr>
+            <w:tcW w:w="4508" w:type="dxa"/>
+          </w:tcPr>
+          <w:p>
+            <w:pPr>
+              <w:pStyle w:val="ListParagraph"/>
+              <w:ind w:left="0"/>
+            </w:pPr>
+          </w:p>
+        </w:tc>
+      </w:tr>
+    </w:tbl>
+    <w:p>
+      <w:pPr>
+        <w:rPr>
+          <w:highlight w:val="yellow"/>
+        </w:rPr>
+      </w:pPr>
+    </w:p>
+    <w:p>
+      <w:pPr>
+        <w:rPr>
+          <w:highlight w:val="yellow"/>
+        </w:rPr>
+      </w:pPr>
+    </w:p>
+    <w:p>
+      <w:pPr>
         <w:pStyle w:val="Heading3"/>
       </w:pPr>
       <w:bookmarkStart w:id="6" w:name="_Toc21428590"/>
@@ -3200,7 +3522,6 @@
         </w:numPr>
       </w:pPr>
       <w:r>
-        <w:lastRenderedPageBreak/>
         <w:t>A working data scraper and path finder, both being called from one system</w:t>
       </w:r>
     </w:p>
@@ -3307,15 +3628,7 @@
         <w:t>“</w:t>
       </w:r>
       <w:r>
-        <w:t xml:space="preserve"># Friendly, low-speed </w:t>
-      </w:r>
-      <w:proofErr w:type="spellStart"/>
-      <w:r>
-        <w:t>bots</w:t>
-      </w:r>
-      <w:proofErr w:type="spellEnd"/>
-      <w:r>
-        <w:t xml:space="preserve"> are welcome viewing article pages, but not</w:t>
+        <w:t># Friendly, low-speed bots are welcome viewing article pages, but not</w:t>
       </w:r>
       <w:r>
         <w:t xml:space="preserve"> </w:t>
@@ -3390,6 +3703,7 @@
       </w:pPr>
       <w:bookmarkStart w:id="7" w:name="_Toc21428591"/>
       <w:r>
+        <w:lastRenderedPageBreak/>
         <w:t>Boundaries</w:t>
       </w:r>
       <w:bookmarkEnd w:id="7"/>
@@ -3800,15 +4114,7 @@
         </w:drawing>
       </w:r>
       <w:r>
-        <w:t xml:space="preserve">A common request was for a help function with the </w:t>
-      </w:r>
-      <w:proofErr w:type="gramStart"/>
-      <w:r>
-        <w:t>text based</w:t>
-      </w:r>
-      <w:proofErr w:type="gramEnd"/>
-      <w:r>
-        <w:t xml:space="preserve"> UI as it’s not the most common method of using a system for many people.</w:t>
+        <w:t>A common request was for a help function with the text based UI as it’s not the most common method of using a system for many people.</w:t>
       </w:r>
       <w:r>
         <w:t xml:space="preserve">  This was one of the examples that helped me create my end user requirements.</w:t>
@@ -4108,15 +4414,7 @@
               </w:numPr>
             </w:pPr>
             <w:r>
-              <w:t xml:space="preserve">Python 3.7 with </w:t>
-            </w:r>
-            <w:proofErr w:type="spellStart"/>
-            <w:r>
-              <w:t>scrapy</w:t>
-            </w:r>
-            <w:proofErr w:type="spellEnd"/>
-            <w:r>
-              <w:t xml:space="preserve"> and </w:t>
+              <w:t xml:space="preserve">Python 3.7 with scrapy and </w:t>
             </w:r>
             <w:r>
               <w:t>MySQL</w:t>
@@ -4161,15 +4459,7 @@
               <w:t xml:space="preserve">Git </w:t>
             </w:r>
             <w:r>
-              <w:t>2.20.</w:t>
-            </w:r>
-            <w:proofErr w:type="gramStart"/>
-            <w:r>
-              <w:t>1.windows</w:t>
-            </w:r>
-            <w:proofErr w:type="gramEnd"/>
-            <w:r>
-              <w:t>.1</w:t>
+              <w:t>2.20.1.windows.1</w:t>
             </w:r>
             <w:r>
               <w:t xml:space="preserve"> for backup and version control</w:t>
@@ -4199,15 +4489,7 @@
               </w:numPr>
             </w:pPr>
             <w:r>
-              <w:t xml:space="preserve">Access to official </w:t>
-            </w:r>
-            <w:proofErr w:type="spellStart"/>
-            <w:r>
-              <w:t>scrapy</w:t>
-            </w:r>
-            <w:proofErr w:type="spellEnd"/>
-            <w:r>
-              <w:t xml:space="preserve"> documentation</w:t>
+              <w:t>Access to official scrapy documentation</w:t>
             </w:r>
             <w:r>
               <w:t xml:space="preserve"> and tutorial</w:t>
@@ -4365,6 +4647,22 @@
         <w:t>Design</w:t>
       </w:r>
     </w:p>
+    <w:p>
+      <w:pPr>
+        <w:pStyle w:val="Heading2"/>
+      </w:pPr>
+      <w:r>
+        <w:t>Overall</w:t>
+      </w:r>
+    </w:p>
+    <w:p>
+      <w:pPr>
+        <w:pStyle w:val="Heading2"/>
+      </w:pPr>
+      <w:r>
+        <w:t>Data structures.</w:t>
+      </w:r>
+    </w:p>
     <w:p/>
     <w:tbl>
       <w:tblPr>
@@ -4410,13 +4708,8 @@
               </w:rPr>
             </w:pPr>
             <w:r>
-              <w:t>+</w:t>
-            </w:r>
-            <w:proofErr w:type="spellStart"/>
-            <w:r>
-              <w:t>sectionName</w:t>
-            </w:r>
-            <w:proofErr w:type="spellEnd"/>
+              <w:t>+sectionName</w:t>
+            </w:r>
           </w:p>
           <w:p>
             <w:pPr>
@@ -4487,11 +4780,9 @@
             <w:tcW w:w="3719" w:type="dxa"/>
           </w:tcPr>
           <w:p>
-            <w:proofErr w:type="spellStart"/>
             <w:r>
               <w:t>NoodleMap</w:t>
             </w:r>
-            <w:proofErr w:type="spellEnd"/>
           </w:p>
         </w:tc>
       </w:tr>
@@ -4536,18 +4827,11 @@
             <w:r>
               <w:t xml:space="preserve">+ </w:t>
             </w:r>
-            <w:proofErr w:type="spellStart"/>
-            <w:proofErr w:type="gramStart"/>
             <w:r>
               <w:t>NoodleMap</w:t>
             </w:r>
-            <w:proofErr w:type="spellEnd"/>
-            <w:r>
-              <w:t>(</w:t>
-            </w:r>
-            <w:proofErr w:type="gramEnd"/>
-            <w:r>
-              <w:t>)</w:t>
+            <w:r>
+              <w:t>()</w:t>
             </w:r>
           </w:p>
           <w:p>
@@ -4560,47 +4844,14 @@
             <w:r>
               <w:t xml:space="preserve">+ </w:t>
             </w:r>
-            <w:proofErr w:type="spellStart"/>
-            <w:proofErr w:type="gramStart"/>
-            <w:r>
-              <w:t>dijkstra</w:t>
-            </w:r>
-            <w:proofErr w:type="spellEnd"/>
-            <w:r>
-              <w:t>(</w:t>
-            </w:r>
-            <w:proofErr w:type="spellStart"/>
-            <w:proofErr w:type="gramEnd"/>
-            <w:r>
-              <w:t>startnode</w:t>
-            </w:r>
-            <w:proofErr w:type="spellEnd"/>
-            <w:r>
-              <w:t xml:space="preserve">, </w:t>
-            </w:r>
-            <w:proofErr w:type="spellStart"/>
-            <w:r>
-              <w:t>endnode</w:t>
-            </w:r>
-            <w:proofErr w:type="spellEnd"/>
-            <w:r>
-              <w:t>)</w:t>
-            </w:r>
-          </w:p>
-          <w:p>
-            <w:r>
-              <w:t xml:space="preserve">+ </w:t>
-            </w:r>
-            <w:proofErr w:type="spellStart"/>
-            <w:proofErr w:type="gramStart"/>
-            <w:r>
-              <w:t>returnMap</w:t>
-            </w:r>
-            <w:proofErr w:type="spellEnd"/>
-            <w:r>
-              <w:t>(</w:t>
-            </w:r>
-            <w:proofErr w:type="gramEnd"/>
+            <w:r>
+              <w:t>dijkstra(startnode, endnode)</w:t>
+            </w:r>
+          </w:p>
+          <w:p>
+            <w:r>
+              <w:t>+ returnMap(</w:t>
+            </w:r>
           </w:p>
         </w:tc>
       </w:tr>
@@ -6254,7 +6505,7 @@
       </w:pPr>
     </w:pPrDefault>
   </w:docDefaults>
-  <w:latentStyles w:defLockedState="0" w:defUIPriority="99" w:defSemiHidden="0" w:defUnhideWhenUsed="0" w:defQFormat="0" w:count="375">
+  <w:latentStyles w:defLockedState="0" w:defUIPriority="99" w:defSemiHidden="0" w:defUnhideWhenUsed="0" w:defQFormat="0" w:count="376">
     <w:lsdException w:name="Normal" w:uiPriority="0" w:qFormat="1"/>
     <w:lsdException w:name="heading 1" w:uiPriority="9" w:qFormat="1"/>
     <w:lsdException w:name="heading 2" w:semiHidden="1" w:uiPriority="9" w:unhideWhenUsed="1" w:qFormat="1"/>
@@ -6360,7 +6611,6 @@
     <w:lsdException w:name="HTML Sample" w:semiHidden="1" w:unhideWhenUsed="1"/>
     <w:lsdException w:name="HTML Typewriter" w:semiHidden="1" w:unhideWhenUsed="1"/>
     <w:lsdException w:name="HTML Variable" w:semiHidden="1" w:unhideWhenUsed="1"/>
-    <w:lsdException w:name="Normal Table" w:semiHidden="1" w:unhideWhenUsed="1"/>
     <w:lsdException w:name="annotation subject" w:semiHidden="1" w:unhideWhenUsed="1"/>
     <w:lsdException w:name="No List" w:semiHidden="1" w:unhideWhenUsed="1"/>
     <w:lsdException w:name="Outline List 1" w:semiHidden="1" w:unhideWhenUsed="1"/>
@@ -6407,10 +6657,8 @@
     <w:lsdException w:name="Table Subtle 2" w:semiHidden="1" w:unhideWhenUsed="1"/>
     <w:lsdException w:name="Table Web 1" w:semiHidden="1" w:unhideWhenUsed="1"/>
     <w:lsdException w:name="Table Web 2" w:semiHidden="1" w:unhideWhenUsed="1"/>
-    <w:lsdException w:name="Table Web 3" w:semiHidden="1" w:unhideWhenUsed="1"/>
     <w:lsdException w:name="Balloon Text" w:semiHidden="1" w:unhideWhenUsed="1"/>
     <w:lsdException w:name="Table Grid" w:uiPriority="39"/>
-    <w:lsdException w:name="Table Theme" w:semiHidden="1" w:unhideWhenUsed="1"/>
     <w:lsdException w:name="Placeholder Text" w:semiHidden="1"/>
     <w:lsdException w:name="No Spacing" w:uiPriority="1" w:qFormat="1"/>
     <w:lsdException w:name="Light Shading" w:uiPriority="60"/>
@@ -6630,6 +6878,7 @@
     <w:lsdException w:name="Smart Hyperlink" w:semiHidden="1" w:unhideWhenUsed="1"/>
     <w:lsdException w:name="Hashtag" w:semiHidden="1" w:unhideWhenUsed="1"/>
     <w:lsdException w:name="Unresolved Mention" w:semiHidden="1" w:unhideWhenUsed="1"/>
+    <w:lsdException w:name="Smart Link" w:semiHidden="1" w:unhideWhenUsed="1"/>
   </w:latentStyles>
   <w:style w:type="paragraph" w:default="1" w:styleId="Normal">
     <w:name w:val="Normal"/>
@@ -7208,6 +7457,31 @@
       </w:tcPr>
     </w:tblStylePr>
   </w:style>
+  <w:style w:type="paragraph" w:customStyle="1" w:styleId="CodeSnippet">
+    <w:name w:val="Code Snippet"/>
+    <w:basedOn w:val="Normal"/>
+    <w:link w:val="CodeSnippetChar"/>
+    <w:autoRedefine/>
+    <w:qFormat/>
+    <w:rsid w:val="00FF1DEA"/>
+    <w:pPr>
+      <w:shd w:val="clear" w:color="auto" w:fill="E7E6E6" w:themeFill="background2"/>
+      <w:contextualSpacing/>
+    </w:pPr>
+    <w:rPr>
+      <w:rFonts w:ascii="Consolas" w:hAnsi="Consolas"/>
+    </w:rPr>
+  </w:style>
+  <w:style w:type="character" w:customStyle="1" w:styleId="CodeSnippetChar">
+    <w:name w:val="Code Snippet Char"/>
+    <w:basedOn w:val="DefaultParagraphFont"/>
+    <w:link w:val="CodeSnippet"/>
+    <w:rsid w:val="00FF1DEA"/>
+    <w:rPr>
+      <w:rFonts w:ascii="Consolas" w:hAnsi="Consolas"/>
+      <w:shd w:val="clear" w:color="auto" w:fill="E7E6E6" w:themeFill="background2"/>
+    </w:rPr>
+  </w:style>
 </w:styles>
 </file>
 
@@ -7511,7 +7785,7 @@
 </file>
 
 <file path=customXml/itemProps1.xml><?xml version="1.0" encoding="utf-8"?>
-<ds:datastoreItem xmlns:ds="http://schemas.openxmlformats.org/officeDocument/2006/customXml" ds:itemID="{84822D47-308F-4FCE-A6B6-9BB9536F4D5E}">
+<ds:datastoreItem xmlns:ds="http://schemas.openxmlformats.org/officeDocument/2006/customXml" ds:itemID="{088CA78E-983C-4D51-B801-3AAA3E90CCAC}">
   <ds:schemaRefs>
     <ds:schemaRef ds:uri="http://schemas.openxmlformats.org/officeDocument/2006/bibliography"/>
   </ds:schemaRefs>

</xml_diff>

<commit_message>
made variable names more readable
</commit_message>
<xml_diff>
--- a/ProblemAnalysis.docx
+++ b/ProblemAnalysis.docx
@@ -2046,7 +2046,6 @@
       </w:pPr>
       <w:bookmarkStart w:id="0" w:name="_Toc21428588"/>
       <w:r>
-        <w:lastRenderedPageBreak/>
         <w:t>Analysis</w:t>
       </w:r>
     </w:p>
@@ -2148,7 +2147,6 @@
         <w:pStyle w:val="Heading2"/>
       </w:pPr>
       <w:r>
-        <w:lastRenderedPageBreak/>
         <w:t>Requirements</w:t>
       </w:r>
       <w:bookmarkEnd w:id="1"/>
@@ -2763,7 +2761,6 @@
               <w:ind w:left="0"/>
             </w:pPr>
             <w:r>
-              <w:lastRenderedPageBreak/>
               <w:t>Inputs</w:t>
             </w:r>
           </w:p>
@@ -3395,7 +3392,6 @@
               </w:numPr>
             </w:pPr>
             <w:r>
-              <w:lastRenderedPageBreak/>
               <w:t>Call UI generator method with contents</w:t>
             </w:r>
           </w:p>
@@ -3495,7 +3491,6 @@
               <w:ind w:left="0"/>
             </w:pPr>
             <w:r>
-              <w:lastRenderedPageBreak/>
               <w:t>Outputs</w:t>
             </w:r>
           </w:p>
@@ -3555,7 +3550,6 @@
         <w:rPr>
           <w:highlight w:val="yellow"/>
         </w:rPr>
-        <w:lastRenderedPageBreak/>
         <w:t>Generate UI</w:t>
       </w:r>
     </w:p>
@@ -4150,7 +4144,6 @@
         </w:numPr>
       </w:pPr>
       <w:r>
-        <w:lastRenderedPageBreak/>
         <w:t xml:space="preserve">The program will not be tested with URLs that contain spaces as </w:t>
       </w:r>
       <w:hyperlink r:id="rId12" w:history="1">
@@ -4344,7 +4337,6 @@
       </w:pPr>
       <w:bookmarkStart w:id="7" w:name="_Toc21428596"/>
       <w:r>
-        <w:lastRenderedPageBreak/>
         <w:t>Survey</w:t>
       </w:r>
       <w:bookmarkEnd w:id="7"/>
@@ -4406,7 +4398,6 @@
         <w:rPr>
           <w:noProof/>
         </w:rPr>
-        <w:lastRenderedPageBreak/>
         <w:drawing>
           <wp:inline distT="0" distB="0" distL="0" distR="0" wp14:anchorId="3FADC9FB" wp14:editId="15FECB78">
             <wp:extent cx="5731510" cy="7444105"/>
@@ -4477,7 +4468,6 @@
       </w:pPr>
       <w:bookmarkStart w:id="8" w:name="_Toc21428593"/>
       <w:r>
-        <w:lastRenderedPageBreak/>
         <w:t>UML</w:t>
       </w:r>
       <w:bookmarkEnd w:id="8"/>
@@ -4931,7 +4921,6 @@
       </w:pPr>
       <w:bookmarkStart w:id="12" w:name="_Toc21428601"/>
       <w:r>
-        <w:lastRenderedPageBreak/>
         <w:t>Estimate of timings</w:t>
       </w:r>
       <w:bookmarkEnd w:id="12"/>
@@ -5011,14 +5000,55 @@
     </w:p>
     <w:p>
       <w:pPr>
+        <w:sectPr>
+          <w:pgSz w:w="11906" w:h="16838"/>
+          <w:pgMar w:top="1440" w:right="1440" w:bottom="1440" w:left="1440" w:header="708" w:footer="708" w:gutter="0"/>
+          <w:cols w:space="708"/>
+          <w:docGrid w:linePitch="360"/>
+        </w:sectPr>
+      </w:pPr>
+    </w:p>
+    <w:p/>
+    <w:p/>
+    <w:p/>
+    <w:p/>
+    <w:p/>
+    <w:p/>
+    <w:p/>
+    <w:p/>
+    <w:p/>
+    <w:p/>
+    <w:p/>
+    <w:p/>
+    <w:p>
+      <w:pPr>
         <w:pStyle w:val="Heading2"/>
-      </w:pPr>
-      <w:r>
-        <w:t xml:space="preserve">Top level </w:t>
-      </w:r>
-      <w:bookmarkStart w:id="13" w:name="_GoBack"/>
-      <w:bookmarkEnd w:id="13"/>
-    </w:p>
+        <w:jc w:val="center"/>
+      </w:pPr>
+      <w:r>
+        <w:t>Top level</w:t>
+      </w:r>
+      <w:r>
+        <w:t xml:space="preserve">. </w:t>
+      </w:r>
+    </w:p>
+    <w:p>
+      <w:pPr>
+        <w:pStyle w:val="Heading2"/>
+        <w:jc w:val="center"/>
+        <w:sectPr>
+          <w:type w:val="continuous"/>
+          <w:pgSz w:w="11906" w:h="16838"/>
+          <w:pgMar w:top="1440" w:right="1440" w:bottom="1440" w:left="1440" w:header="708" w:footer="708" w:gutter="0"/>
+          <w:cols w:space="708"/>
+          <w:docGrid w:linePitch="360"/>
+        </w:sectPr>
+      </w:pPr>
+      <w:r>
+        <w:t>Flow chart</w:t>
+      </w:r>
+    </w:p>
+    <w:p/>
     <w:p>
       <w:pPr>
         <w:pStyle w:val="Heading2"/>
@@ -5392,11 +5422,394 @@
         <w:t xml:space="preserve"> </w:t>
       </w:r>
     </w:p>
+    <w:p>
+      <w:pPr>
+        <w:pStyle w:val="Heading2"/>
+      </w:pPr>
+      <w:r>
+        <w:t>Design of integration</w:t>
+      </w:r>
+    </w:p>
     <w:p/>
+    <w:p>
+      <w:pPr>
+        <w:pStyle w:val="Heading3"/>
+      </w:pPr>
+      <w:r>
+        <w:t>Data Dictionary</w:t>
+      </w:r>
+    </w:p>
     <w:p/>
+    <w:tbl>
+      <w:tblPr>
+        <w:tblStyle w:val="TableGrid"/>
+        <w:tblW w:w="9239" w:type="dxa"/>
+        <w:tblLook w:val="04A0" w:firstRow="1" w:lastRow="0" w:firstColumn="1" w:lastColumn="0" w:noHBand="0" w:noVBand="1"/>
+      </w:tblPr>
+      <w:tblGrid>
+        <w:gridCol w:w="1567"/>
+        <w:gridCol w:w="1391"/>
+        <w:gridCol w:w="1504"/>
+        <w:gridCol w:w="1325"/>
+        <w:gridCol w:w="1719"/>
+        <w:gridCol w:w="1733"/>
+      </w:tblGrid>
+      <w:tr>
+        <w:tc>
+          <w:tcPr>
+            <w:tcW w:w="1567" w:type="dxa"/>
+          </w:tcPr>
+          <w:p>
+            <w:r>
+              <w:t>Name</w:t>
+            </w:r>
+          </w:p>
+        </w:tc>
+        <w:tc>
+          <w:tcPr>
+            <w:tcW w:w="1391" w:type="dxa"/>
+          </w:tcPr>
+          <w:p>
+            <w:r>
+              <w:t>Key</w:t>
+            </w:r>
+          </w:p>
+        </w:tc>
+        <w:tc>
+          <w:tcPr>
+            <w:tcW w:w="1504" w:type="dxa"/>
+          </w:tcPr>
+          <w:p>
+            <w:r>
+              <w:t>Data Type</w:t>
+            </w:r>
+          </w:p>
+        </w:tc>
+        <w:tc>
+          <w:tcPr>
+            <w:tcW w:w="1325" w:type="dxa"/>
+          </w:tcPr>
+          <w:p>
+            <w:r>
+              <w:t>Size</w:t>
+            </w:r>
+          </w:p>
+        </w:tc>
+        <w:tc>
+          <w:tcPr>
+            <w:tcW w:w="1719" w:type="dxa"/>
+          </w:tcPr>
+          <w:p>
+            <w:r>
+              <w:t>R</w:t>
+            </w:r>
+            <w:r>
+              <w:t>equired</w:t>
+            </w:r>
+          </w:p>
+        </w:tc>
+        <w:tc>
+          <w:tcPr>
+            <w:tcW w:w="1733" w:type="dxa"/>
+          </w:tcPr>
+          <w:p>
+            <w:r>
+              <w:t>V</w:t>
+            </w:r>
+            <w:r>
+              <w:t>alidation</w:t>
+            </w:r>
+          </w:p>
+        </w:tc>
+      </w:tr>
+      <w:tr>
+        <w:tc>
+          <w:tcPr>
+            <w:tcW w:w="1567" w:type="dxa"/>
+          </w:tcPr>
+          <w:p>
+            <w:r>
+              <w:t>AutoID</w:t>
+            </w:r>
+          </w:p>
+        </w:tc>
+        <w:tc>
+          <w:tcPr>
+            <w:tcW w:w="1391" w:type="dxa"/>
+          </w:tcPr>
+          <w:p>
+            <w:r>
+              <w:t>PK</w:t>
+            </w:r>
+          </w:p>
+        </w:tc>
+        <w:tc>
+          <w:tcPr>
+            <w:tcW w:w="1504" w:type="dxa"/>
+          </w:tcPr>
+          <w:p>
+            <w:r>
+              <w:t>Integer</w:t>
+            </w:r>
+          </w:p>
+        </w:tc>
+        <w:tc>
+          <w:tcPr>
+            <w:tcW w:w="1325" w:type="dxa"/>
+          </w:tcPr>
+          <w:p/>
+        </w:tc>
+        <w:tc>
+          <w:tcPr>
+            <w:tcW w:w="1719" w:type="dxa"/>
+          </w:tcPr>
+          <w:p>
+            <w:r>
+              <w:t>Y</w:t>
+            </w:r>
+          </w:p>
+        </w:tc>
+        <w:tc>
+          <w:tcPr>
+            <w:tcW w:w="1733" w:type="dxa"/>
+          </w:tcPr>
+          <w:p>
+            <w:r>
+              <w:t>Auto Increment</w:t>
+            </w:r>
+          </w:p>
+        </w:tc>
+      </w:tr>
+      <w:tr>
+        <w:tc>
+          <w:tcPr>
+            <w:tcW w:w="1567" w:type="dxa"/>
+          </w:tcPr>
+          <w:p>
+            <w:proofErr w:type="spellStart"/>
+            <w:r>
+              <w:t>OriginURL</w:t>
+            </w:r>
+            <w:proofErr w:type="spellEnd"/>
+          </w:p>
+        </w:tc>
+        <w:tc>
+          <w:tcPr>
+            <w:tcW w:w="1391" w:type="dxa"/>
+          </w:tcPr>
+          <w:p/>
+        </w:tc>
+        <w:tc>
+          <w:tcPr>
+            <w:tcW w:w="1504" w:type="dxa"/>
+          </w:tcPr>
+          <w:p>
+            <w:r>
+              <w:t>varchar</w:t>
+            </w:r>
+          </w:p>
+        </w:tc>
+        <w:tc>
+          <w:tcPr>
+            <w:tcW w:w="1325" w:type="dxa"/>
+          </w:tcPr>
+          <w:p>
+            <w:r>
+              <w:t>300</w:t>
+            </w:r>
+          </w:p>
+        </w:tc>
+        <w:tc>
+          <w:tcPr>
+            <w:tcW w:w="1719" w:type="dxa"/>
+          </w:tcPr>
+          <w:p>
+            <w:r>
+              <w:t>Y</w:t>
+            </w:r>
+          </w:p>
+        </w:tc>
+        <w:tc>
+          <w:tcPr>
+            <w:tcW w:w="1733" w:type="dxa"/>
+          </w:tcPr>
+          <w:p/>
+        </w:tc>
+      </w:tr>
+      <w:tr>
+        <w:tc>
+          <w:tcPr>
+            <w:tcW w:w="1567" w:type="dxa"/>
+          </w:tcPr>
+          <w:p>
+            <w:r>
+              <w:t>Hyperlink</w:t>
+            </w:r>
+          </w:p>
+        </w:tc>
+        <w:tc>
+          <w:tcPr>
+            <w:tcW w:w="1391" w:type="dxa"/>
+          </w:tcPr>
+          <w:p/>
+        </w:tc>
+        <w:tc>
+          <w:tcPr>
+            <w:tcW w:w="1504" w:type="dxa"/>
+          </w:tcPr>
+          <w:p>
+            <w:r>
+              <w:t>varchar</w:t>
+            </w:r>
+          </w:p>
+        </w:tc>
+        <w:tc>
+          <w:tcPr>
+            <w:tcW w:w="1325" w:type="dxa"/>
+          </w:tcPr>
+          <w:p>
+            <w:r>
+              <w:t>300</w:t>
+            </w:r>
+          </w:p>
+        </w:tc>
+        <w:tc>
+          <w:tcPr>
+            <w:tcW w:w="1719" w:type="dxa"/>
+          </w:tcPr>
+          <w:p>
+            <w:r>
+              <w:t>Y</w:t>
+            </w:r>
+          </w:p>
+        </w:tc>
+        <w:tc>
+          <w:tcPr>
+            <w:tcW w:w="1733" w:type="dxa"/>
+          </w:tcPr>
+          <w:p/>
+        </w:tc>
+      </w:tr>
+    </w:tbl>
     <w:p/>
-    <w:p/>
-    <w:p/>
+    <w:p>
+      <w:pPr>
+        <w:pStyle w:val="Heading3"/>
+      </w:pPr>
+      <w:r>
+        <w:t>Query design</w:t>
+      </w:r>
+    </w:p>
+    <w:p>
+      <w:r>
+        <w:t>%s makes these values parameters that can be changed</w:t>
+      </w:r>
+    </w:p>
+    <w:p>
+      <w:r>
+        <w:t>If the database does not exist:</w:t>
+      </w:r>
+      <w:r>
+        <w:t xml:space="preserve"> </w:t>
+      </w:r>
+    </w:p>
+    <w:p>
+      <w:pPr>
+        <w:pStyle w:val="CodeSnippet"/>
+      </w:pPr>
+      <w:r>
+        <w:t>Create database Websites;</w:t>
+      </w:r>
+    </w:p>
+    <w:p>
+      <w:r>
+        <w:t>If a table does not exist for the domain:</w:t>
+      </w:r>
+    </w:p>
+    <w:p>
+      <w:pPr>
+        <w:pStyle w:val="CodeSnippet"/>
+      </w:pPr>
+      <w:r>
+        <w:t xml:space="preserve">CREATE TABLE </w:t>
+      </w:r>
+      <w:r>
+        <w:t>%s (</w:t>
+      </w:r>
+    </w:p>
+    <w:p>
+      <w:pPr>
+        <w:pStyle w:val="CodeSnippet"/>
+      </w:pPr>
+      <w:r>
+        <w:t>AutoID INT NOT NULL AUTO_INCREMENT PRIMARY KEY,</w:t>
+      </w:r>
+    </w:p>
+    <w:p>
+      <w:pPr>
+        <w:pStyle w:val="CodeSnippet"/>
+      </w:pPr>
+      <w:r>
+        <w:t>OriginURL VARCHAR(300) NOT NULL,</w:t>
+      </w:r>
+    </w:p>
+    <w:p>
+      <w:pPr>
+        <w:pStyle w:val="CodeSnippet"/>
+      </w:pPr>
+      <w:r>
+        <w:t>Hyperlink VARCHAR(300) NOT NULL);</w:t>
+      </w:r>
+    </w:p>
+    <w:p>
+      <w:r>
+        <w:t xml:space="preserve">To insert values into table with </w:t>
+      </w:r>
+      <w:r>
+        <w:t>a specified domain name.</w:t>
+      </w:r>
+      <w:bookmarkStart w:id="13" w:name="_GoBack"/>
+      <w:bookmarkEnd w:id="13"/>
+    </w:p>
+    <w:p>
+      <w:pPr>
+        <w:pStyle w:val="CodeSnippet"/>
+      </w:pPr>
+      <w:r>
+        <w:t xml:space="preserve">INSERT INTO %s </w:t>
+      </w:r>
+      <w:r>
+        <w:t>(</w:t>
+      </w:r>
+      <w:r>
+        <w:t>OriginURL</w:t>
+      </w:r>
+      <w:r>
+        <w:t xml:space="preserve">, </w:t>
+      </w:r>
+      <w:r>
+        <w:t>Hyperlink</w:t>
+      </w:r>
+      <w:r>
+        <w:t>) VALUES (%s, %s)</w:t>
+      </w:r>
+      <w:r>
+        <w:t>;</w:t>
+      </w:r>
+    </w:p>
+    <w:p>
+      <w:r>
+        <w:t xml:space="preserve">To retrieve values from the table </w:t>
+      </w:r>
+    </w:p>
+    <w:p>
+      <w:pPr>
+        <w:pStyle w:val="CodeSnippet"/>
+      </w:pPr>
+      <w:r>
+        <w:t>Select OriginalURL, Hyperlink FROM %s;</w:t>
+      </w:r>
+    </w:p>
     <w:p/>
     <w:p>
       <w:pPr>
@@ -5416,7 +5829,6 @@
         <w:pStyle w:val="Heading1"/>
       </w:pPr>
       <w:r>
-        <w:lastRenderedPageBreak/>
         <w:t>Note to self</w:t>
       </w:r>
     </w:p>
@@ -7600,7 +8012,7 @@
       </w:pPr>
     </w:pPrDefault>
   </w:docDefaults>
-  <w:latentStyles w:defLockedState="0" w:defUIPriority="99" w:defSemiHidden="0" w:defUnhideWhenUsed="0" w:defQFormat="0" w:count="375">
+  <w:latentStyles w:defLockedState="0" w:defUIPriority="99" w:defSemiHidden="0" w:defUnhideWhenUsed="0" w:defQFormat="0" w:count="376">
     <w:lsdException w:name="Normal" w:uiPriority="0" w:qFormat="1"/>
     <w:lsdException w:name="heading 1" w:uiPriority="9" w:qFormat="1"/>
     <w:lsdException w:name="heading 2" w:semiHidden="1" w:uiPriority="9" w:unhideWhenUsed="1" w:qFormat="1"/>
@@ -7706,7 +8118,6 @@
     <w:lsdException w:name="HTML Sample" w:semiHidden="1" w:unhideWhenUsed="1"/>
     <w:lsdException w:name="HTML Typewriter" w:semiHidden="1" w:unhideWhenUsed="1"/>
     <w:lsdException w:name="HTML Variable" w:semiHidden="1" w:unhideWhenUsed="1"/>
-    <w:lsdException w:name="Normal Table" w:semiHidden="1" w:unhideWhenUsed="1"/>
     <w:lsdException w:name="annotation subject" w:semiHidden="1" w:unhideWhenUsed="1"/>
     <w:lsdException w:name="No List" w:semiHidden="1" w:unhideWhenUsed="1"/>
     <w:lsdException w:name="Outline List 1" w:semiHidden="1" w:unhideWhenUsed="1"/>
@@ -7753,10 +8164,8 @@
     <w:lsdException w:name="Table Subtle 2" w:semiHidden="1" w:unhideWhenUsed="1"/>
     <w:lsdException w:name="Table Web 1" w:semiHidden="1" w:unhideWhenUsed="1"/>
     <w:lsdException w:name="Table Web 2" w:semiHidden="1" w:unhideWhenUsed="1"/>
-    <w:lsdException w:name="Table Web 3" w:semiHidden="1" w:unhideWhenUsed="1"/>
     <w:lsdException w:name="Balloon Text" w:semiHidden="1" w:unhideWhenUsed="1"/>
     <w:lsdException w:name="Table Grid" w:uiPriority="39"/>
-    <w:lsdException w:name="Table Theme" w:semiHidden="1" w:unhideWhenUsed="1"/>
     <w:lsdException w:name="Placeholder Text" w:semiHidden="1"/>
     <w:lsdException w:name="No Spacing" w:uiPriority="1" w:qFormat="1"/>
     <w:lsdException w:name="Light Shading" w:uiPriority="60"/>
@@ -7976,6 +8385,7 @@
     <w:lsdException w:name="Smart Hyperlink" w:semiHidden="1" w:unhideWhenUsed="1"/>
     <w:lsdException w:name="Hashtag" w:semiHidden="1" w:unhideWhenUsed="1"/>
     <w:lsdException w:name="Unresolved Mention" w:semiHidden="1" w:unhideWhenUsed="1"/>
+    <w:lsdException w:name="Smart Link" w:semiHidden="1" w:unhideWhenUsed="1"/>
   </w:latentStyles>
   <w:style w:type="paragraph" w:default="1" w:styleId="Normal">
     <w:name w:val="Normal"/>
@@ -8009,11 +8419,10 @@
     <w:basedOn w:val="Normal"/>
     <w:next w:val="Normal"/>
     <w:link w:val="Heading2Char"/>
-    <w:autoRedefine/>
     <w:uiPriority w:val="9"/>
     <w:unhideWhenUsed/>
     <w:qFormat/>
-    <w:rsid w:val="007C5558"/>
+    <w:rsid w:val="00C42F40"/>
     <w:pPr>
       <w:keepNext/>
       <w:keepLines/>
@@ -8113,7 +8522,6 @@
   <w:style w:type="character" w:default="1" w:styleId="DefaultParagraphFont">
     <w:name w:val="Default Paragraph Font"/>
     <w:uiPriority w:val="1"/>
-    <w:semiHidden/>
     <w:unhideWhenUsed/>
   </w:style>
   <w:style w:type="table" w:default="1" w:styleId="TableNormal">
@@ -8156,7 +8564,7 @@
     <w:basedOn w:val="DefaultParagraphFont"/>
     <w:link w:val="Heading2"/>
     <w:uiPriority w:val="9"/>
-    <w:rsid w:val="007C5558"/>
+    <w:rsid w:val="00C42F40"/>
     <w:rPr>
       <w:rFonts w:ascii="Calibri" w:eastAsiaTheme="majorEastAsia" w:hAnsi="Calibri" w:cstheme="majorBidi"/>
       <w:b/>
@@ -8567,24 +8975,915 @@
     <w:link w:val="CodeSnippetChar"/>
     <w:autoRedefine/>
     <w:qFormat/>
-    <w:rsid w:val="00FF1DEA"/>
+    <w:rsid w:val="007F58F5"/>
     <w:pPr>
       <w:shd w:val="clear" w:color="auto" w:fill="E7E6E6" w:themeFill="background2"/>
       <w:contextualSpacing/>
     </w:pPr>
     <w:rPr>
       <w:rFonts w:ascii="Consolas" w:hAnsi="Consolas"/>
+      <w:noProof/>
     </w:rPr>
   </w:style>
   <w:style w:type="character" w:customStyle="1" w:styleId="CodeSnippetChar">
     <w:name w:val="Code Snippet Char"/>
     <w:basedOn w:val="DefaultParagraphFont"/>
     <w:link w:val="CodeSnippet"/>
-    <w:rsid w:val="00FF1DEA"/>
+    <w:rsid w:val="007F58F5"/>
     <w:rPr>
       <w:rFonts w:ascii="Consolas" w:hAnsi="Consolas"/>
+      <w:noProof/>
       <w:shd w:val="clear" w:color="auto" w:fill="E7E6E6" w:themeFill="background2"/>
     </w:rPr>
+  </w:style>
+  <w:style w:type="table" w:styleId="GridTable3">
+    <w:name w:val="Grid Table 3"/>
+    <w:basedOn w:val="TableNormal"/>
+    <w:uiPriority w:val="48"/>
+    <w:rsid w:val="004E309D"/>
+    <w:pPr>
+      <w:spacing w:after="0" w:line="240" w:lineRule="auto"/>
+    </w:pPr>
+    <w:tblPr>
+      <w:tblStyleRowBandSize w:val="1"/>
+      <w:tblStyleColBandSize w:val="1"/>
+      <w:tblBorders>
+        <w:top w:val="single" w:sz="4" w:space="0" w:color="666666" w:themeColor="text1" w:themeTint="99"/>
+        <w:left w:val="single" w:sz="4" w:space="0" w:color="666666" w:themeColor="text1" w:themeTint="99"/>
+        <w:bottom w:val="single" w:sz="4" w:space="0" w:color="666666" w:themeColor="text1" w:themeTint="99"/>
+        <w:right w:val="single" w:sz="4" w:space="0" w:color="666666" w:themeColor="text1" w:themeTint="99"/>
+        <w:insideH w:val="single" w:sz="4" w:space="0" w:color="666666" w:themeColor="text1" w:themeTint="99"/>
+        <w:insideV w:val="single" w:sz="4" w:space="0" w:color="666666" w:themeColor="text1" w:themeTint="99"/>
+      </w:tblBorders>
+    </w:tblPr>
+    <w:tblStylePr w:type="firstRow">
+      <w:rPr>
+        <w:b/>
+        <w:bCs/>
+      </w:rPr>
+      <w:tblPr/>
+      <w:tcPr>
+        <w:tcBorders>
+          <w:top w:val="nil"/>
+          <w:left w:val="nil"/>
+          <w:right w:val="nil"/>
+          <w:insideH w:val="nil"/>
+          <w:insideV w:val="nil"/>
+        </w:tcBorders>
+        <w:shd w:val="clear" w:color="auto" w:fill="FFFFFF" w:themeFill="background1"/>
+      </w:tcPr>
+    </w:tblStylePr>
+    <w:tblStylePr w:type="lastRow">
+      <w:rPr>
+        <w:b/>
+        <w:bCs/>
+      </w:rPr>
+      <w:tblPr/>
+      <w:tcPr>
+        <w:tcBorders>
+          <w:left w:val="nil"/>
+          <w:bottom w:val="nil"/>
+          <w:right w:val="nil"/>
+          <w:insideH w:val="nil"/>
+          <w:insideV w:val="nil"/>
+        </w:tcBorders>
+        <w:shd w:val="clear" w:color="auto" w:fill="FFFFFF" w:themeFill="background1"/>
+      </w:tcPr>
+    </w:tblStylePr>
+    <w:tblStylePr w:type="firstCol">
+      <w:pPr>
+        <w:jc w:val="right"/>
+      </w:pPr>
+      <w:rPr>
+        <w:i/>
+        <w:iCs/>
+      </w:rPr>
+      <w:tblPr/>
+      <w:tcPr>
+        <w:tcBorders>
+          <w:top w:val="nil"/>
+          <w:left w:val="nil"/>
+          <w:bottom w:val="nil"/>
+          <w:insideH w:val="nil"/>
+          <w:insideV w:val="nil"/>
+        </w:tcBorders>
+        <w:shd w:val="clear" w:color="auto" w:fill="FFFFFF" w:themeFill="background1"/>
+      </w:tcPr>
+    </w:tblStylePr>
+    <w:tblStylePr w:type="lastCol">
+      <w:rPr>
+        <w:i/>
+        <w:iCs/>
+      </w:rPr>
+      <w:tblPr/>
+      <w:tcPr>
+        <w:tcBorders>
+          <w:top w:val="nil"/>
+          <w:bottom w:val="nil"/>
+          <w:right w:val="nil"/>
+          <w:insideH w:val="nil"/>
+          <w:insideV w:val="nil"/>
+        </w:tcBorders>
+        <w:shd w:val="clear" w:color="auto" w:fill="FFFFFF" w:themeFill="background1"/>
+      </w:tcPr>
+    </w:tblStylePr>
+    <w:tblStylePr w:type="band1Vert">
+      <w:tblPr/>
+      <w:tcPr>
+        <w:shd w:val="clear" w:color="auto" w:fill="CCCCCC" w:themeFill="text1" w:themeFillTint="33"/>
+      </w:tcPr>
+    </w:tblStylePr>
+    <w:tblStylePr w:type="band1Horz">
+      <w:tblPr/>
+      <w:tcPr>
+        <w:shd w:val="clear" w:color="auto" w:fill="CCCCCC" w:themeFill="text1" w:themeFillTint="33"/>
+      </w:tcPr>
+    </w:tblStylePr>
+    <w:tblStylePr w:type="neCell">
+      <w:tblPr/>
+      <w:tcPr>
+        <w:tcBorders>
+          <w:bottom w:val="single" w:sz="4" w:space="0" w:color="666666" w:themeColor="text1" w:themeTint="99"/>
+        </w:tcBorders>
+      </w:tcPr>
+    </w:tblStylePr>
+    <w:tblStylePr w:type="nwCell">
+      <w:tblPr/>
+      <w:tcPr>
+        <w:tcBorders>
+          <w:bottom w:val="single" w:sz="4" w:space="0" w:color="666666" w:themeColor="text1" w:themeTint="99"/>
+        </w:tcBorders>
+      </w:tcPr>
+    </w:tblStylePr>
+    <w:tblStylePr w:type="seCell">
+      <w:tblPr/>
+      <w:tcPr>
+        <w:tcBorders>
+          <w:top w:val="single" w:sz="4" w:space="0" w:color="666666" w:themeColor="text1" w:themeTint="99"/>
+        </w:tcBorders>
+      </w:tcPr>
+    </w:tblStylePr>
+    <w:tblStylePr w:type="swCell">
+      <w:tblPr/>
+      <w:tcPr>
+        <w:tcBorders>
+          <w:top w:val="single" w:sz="4" w:space="0" w:color="666666" w:themeColor="text1" w:themeTint="99"/>
+        </w:tcBorders>
+      </w:tcPr>
+    </w:tblStylePr>
+  </w:style>
+  <w:style w:type="table" w:styleId="GridTable3-Accent4">
+    <w:name w:val="Grid Table 3 Accent 4"/>
+    <w:basedOn w:val="TableNormal"/>
+    <w:uiPriority w:val="48"/>
+    <w:rsid w:val="004E309D"/>
+    <w:pPr>
+      <w:spacing w:after="0" w:line="240" w:lineRule="auto"/>
+    </w:pPr>
+    <w:tblPr>
+      <w:tblStyleRowBandSize w:val="1"/>
+      <w:tblStyleColBandSize w:val="1"/>
+      <w:tblBorders>
+        <w:top w:val="single" w:sz="4" w:space="0" w:color="FFD966" w:themeColor="accent4" w:themeTint="99"/>
+        <w:left w:val="single" w:sz="4" w:space="0" w:color="FFD966" w:themeColor="accent4" w:themeTint="99"/>
+        <w:bottom w:val="single" w:sz="4" w:space="0" w:color="FFD966" w:themeColor="accent4" w:themeTint="99"/>
+        <w:right w:val="single" w:sz="4" w:space="0" w:color="FFD966" w:themeColor="accent4" w:themeTint="99"/>
+        <w:insideH w:val="single" w:sz="4" w:space="0" w:color="FFD966" w:themeColor="accent4" w:themeTint="99"/>
+        <w:insideV w:val="single" w:sz="4" w:space="0" w:color="FFD966" w:themeColor="accent4" w:themeTint="99"/>
+      </w:tblBorders>
+    </w:tblPr>
+    <w:tblStylePr w:type="firstRow">
+      <w:rPr>
+        <w:b/>
+        <w:bCs/>
+      </w:rPr>
+      <w:tblPr/>
+      <w:tcPr>
+        <w:tcBorders>
+          <w:top w:val="nil"/>
+          <w:left w:val="nil"/>
+          <w:right w:val="nil"/>
+          <w:insideH w:val="nil"/>
+          <w:insideV w:val="nil"/>
+        </w:tcBorders>
+        <w:shd w:val="clear" w:color="auto" w:fill="FFFFFF" w:themeFill="background1"/>
+      </w:tcPr>
+    </w:tblStylePr>
+    <w:tblStylePr w:type="lastRow">
+      <w:rPr>
+        <w:b/>
+        <w:bCs/>
+      </w:rPr>
+      <w:tblPr/>
+      <w:tcPr>
+        <w:tcBorders>
+          <w:left w:val="nil"/>
+          <w:bottom w:val="nil"/>
+          <w:right w:val="nil"/>
+          <w:insideH w:val="nil"/>
+          <w:insideV w:val="nil"/>
+        </w:tcBorders>
+        <w:shd w:val="clear" w:color="auto" w:fill="FFFFFF" w:themeFill="background1"/>
+      </w:tcPr>
+    </w:tblStylePr>
+    <w:tblStylePr w:type="firstCol">
+      <w:pPr>
+        <w:jc w:val="right"/>
+      </w:pPr>
+      <w:rPr>
+        <w:i/>
+        <w:iCs/>
+      </w:rPr>
+      <w:tblPr/>
+      <w:tcPr>
+        <w:tcBorders>
+          <w:top w:val="nil"/>
+          <w:left w:val="nil"/>
+          <w:bottom w:val="nil"/>
+          <w:insideH w:val="nil"/>
+          <w:insideV w:val="nil"/>
+        </w:tcBorders>
+        <w:shd w:val="clear" w:color="auto" w:fill="FFFFFF" w:themeFill="background1"/>
+      </w:tcPr>
+    </w:tblStylePr>
+    <w:tblStylePr w:type="lastCol">
+      <w:rPr>
+        <w:i/>
+        <w:iCs/>
+      </w:rPr>
+      <w:tblPr/>
+      <w:tcPr>
+        <w:tcBorders>
+          <w:top w:val="nil"/>
+          <w:bottom w:val="nil"/>
+          <w:right w:val="nil"/>
+          <w:insideH w:val="nil"/>
+          <w:insideV w:val="nil"/>
+        </w:tcBorders>
+        <w:shd w:val="clear" w:color="auto" w:fill="FFFFFF" w:themeFill="background1"/>
+      </w:tcPr>
+    </w:tblStylePr>
+    <w:tblStylePr w:type="band1Vert">
+      <w:tblPr/>
+      <w:tcPr>
+        <w:shd w:val="clear" w:color="auto" w:fill="FFF2CC" w:themeFill="accent4" w:themeFillTint="33"/>
+      </w:tcPr>
+    </w:tblStylePr>
+    <w:tblStylePr w:type="band1Horz">
+      <w:tblPr/>
+      <w:tcPr>
+        <w:shd w:val="clear" w:color="auto" w:fill="FFF2CC" w:themeFill="accent4" w:themeFillTint="33"/>
+      </w:tcPr>
+    </w:tblStylePr>
+    <w:tblStylePr w:type="neCell">
+      <w:tblPr/>
+      <w:tcPr>
+        <w:tcBorders>
+          <w:bottom w:val="single" w:sz="4" w:space="0" w:color="FFD966" w:themeColor="accent4" w:themeTint="99"/>
+        </w:tcBorders>
+      </w:tcPr>
+    </w:tblStylePr>
+    <w:tblStylePr w:type="nwCell">
+      <w:tblPr/>
+      <w:tcPr>
+        <w:tcBorders>
+          <w:bottom w:val="single" w:sz="4" w:space="0" w:color="FFD966" w:themeColor="accent4" w:themeTint="99"/>
+        </w:tcBorders>
+      </w:tcPr>
+    </w:tblStylePr>
+    <w:tblStylePr w:type="seCell">
+      <w:tblPr/>
+      <w:tcPr>
+        <w:tcBorders>
+          <w:top w:val="single" w:sz="4" w:space="0" w:color="FFD966" w:themeColor="accent4" w:themeTint="99"/>
+        </w:tcBorders>
+      </w:tcPr>
+    </w:tblStylePr>
+    <w:tblStylePr w:type="swCell">
+      <w:tblPr/>
+      <w:tcPr>
+        <w:tcBorders>
+          <w:top w:val="single" w:sz="4" w:space="0" w:color="FFD966" w:themeColor="accent4" w:themeTint="99"/>
+        </w:tcBorders>
+      </w:tcPr>
+    </w:tblStylePr>
+  </w:style>
+  <w:style w:type="table" w:styleId="GridTable5Dark">
+    <w:name w:val="Grid Table 5 Dark"/>
+    <w:basedOn w:val="TableNormal"/>
+    <w:uiPriority w:val="50"/>
+    <w:rsid w:val="00D32D03"/>
+    <w:pPr>
+      <w:spacing w:after="0" w:line="240" w:lineRule="auto"/>
+    </w:pPr>
+    <w:tblPr>
+      <w:tblStyleRowBandSize w:val="1"/>
+      <w:tblStyleColBandSize w:val="1"/>
+      <w:tblBorders>
+        <w:top w:val="single" w:sz="4" w:space="0" w:color="FFFFFF" w:themeColor="background1"/>
+        <w:left w:val="single" w:sz="4" w:space="0" w:color="FFFFFF" w:themeColor="background1"/>
+        <w:bottom w:val="single" w:sz="4" w:space="0" w:color="FFFFFF" w:themeColor="background1"/>
+        <w:right w:val="single" w:sz="4" w:space="0" w:color="FFFFFF" w:themeColor="background1"/>
+        <w:insideH w:val="single" w:sz="4" w:space="0" w:color="FFFFFF" w:themeColor="background1"/>
+        <w:insideV w:val="single" w:sz="4" w:space="0" w:color="FFFFFF" w:themeColor="background1"/>
+      </w:tblBorders>
+    </w:tblPr>
+    <w:tcPr>
+      <w:shd w:val="clear" w:color="auto" w:fill="CCCCCC" w:themeFill="text1" w:themeFillTint="33"/>
+    </w:tcPr>
+    <w:tblStylePr w:type="firstRow">
+      <w:rPr>
+        <w:b/>
+        <w:bCs/>
+        <w:color w:val="FFFFFF" w:themeColor="background1"/>
+      </w:rPr>
+      <w:tblPr/>
+      <w:tcPr>
+        <w:tcBorders>
+          <w:top w:val="single" w:sz="4" w:space="0" w:color="FFFFFF" w:themeColor="background1"/>
+          <w:left w:val="single" w:sz="4" w:space="0" w:color="FFFFFF" w:themeColor="background1"/>
+          <w:right w:val="single" w:sz="4" w:space="0" w:color="FFFFFF" w:themeColor="background1"/>
+          <w:insideH w:val="nil"/>
+          <w:insideV w:val="nil"/>
+        </w:tcBorders>
+        <w:shd w:val="clear" w:color="auto" w:fill="000000" w:themeFill="text1"/>
+      </w:tcPr>
+    </w:tblStylePr>
+    <w:tblStylePr w:type="lastRow">
+      <w:rPr>
+        <w:b/>
+        <w:bCs/>
+        <w:color w:val="FFFFFF" w:themeColor="background1"/>
+      </w:rPr>
+      <w:tblPr/>
+      <w:tcPr>
+        <w:tcBorders>
+          <w:left w:val="single" w:sz="4" w:space="0" w:color="FFFFFF" w:themeColor="background1"/>
+          <w:bottom w:val="single" w:sz="4" w:space="0" w:color="FFFFFF" w:themeColor="background1"/>
+          <w:right w:val="single" w:sz="4" w:space="0" w:color="FFFFFF" w:themeColor="background1"/>
+          <w:insideH w:val="nil"/>
+          <w:insideV w:val="nil"/>
+        </w:tcBorders>
+        <w:shd w:val="clear" w:color="auto" w:fill="000000" w:themeFill="text1"/>
+      </w:tcPr>
+    </w:tblStylePr>
+    <w:tblStylePr w:type="firstCol">
+      <w:rPr>
+        <w:b/>
+        <w:bCs/>
+        <w:color w:val="FFFFFF" w:themeColor="background1"/>
+      </w:rPr>
+      <w:tblPr/>
+      <w:tcPr>
+        <w:tcBorders>
+          <w:top w:val="single" w:sz="4" w:space="0" w:color="FFFFFF" w:themeColor="background1"/>
+          <w:left w:val="single" w:sz="4" w:space="0" w:color="FFFFFF" w:themeColor="background1"/>
+          <w:bottom w:val="single" w:sz="4" w:space="0" w:color="FFFFFF" w:themeColor="background1"/>
+          <w:insideV w:val="nil"/>
+        </w:tcBorders>
+        <w:shd w:val="clear" w:color="auto" w:fill="000000" w:themeFill="text1"/>
+      </w:tcPr>
+    </w:tblStylePr>
+    <w:tblStylePr w:type="lastCol">
+      <w:rPr>
+        <w:b/>
+        <w:bCs/>
+        <w:color w:val="FFFFFF" w:themeColor="background1"/>
+      </w:rPr>
+      <w:tblPr/>
+      <w:tcPr>
+        <w:tcBorders>
+          <w:top w:val="single" w:sz="4" w:space="0" w:color="FFFFFF" w:themeColor="background1"/>
+          <w:bottom w:val="single" w:sz="4" w:space="0" w:color="FFFFFF" w:themeColor="background1"/>
+          <w:right w:val="single" w:sz="4" w:space="0" w:color="FFFFFF" w:themeColor="background1"/>
+          <w:insideV w:val="nil"/>
+        </w:tcBorders>
+        <w:shd w:val="clear" w:color="auto" w:fill="000000" w:themeFill="text1"/>
+      </w:tcPr>
+    </w:tblStylePr>
+    <w:tblStylePr w:type="band1Vert">
+      <w:tblPr/>
+      <w:tcPr>
+        <w:shd w:val="clear" w:color="auto" w:fill="999999" w:themeFill="text1" w:themeFillTint="66"/>
+      </w:tcPr>
+    </w:tblStylePr>
+    <w:tblStylePr w:type="band1Horz">
+      <w:tblPr/>
+      <w:tcPr>
+        <w:shd w:val="clear" w:color="auto" w:fill="999999" w:themeFill="text1" w:themeFillTint="66"/>
+      </w:tcPr>
+    </w:tblStylePr>
+  </w:style>
+  <w:style w:type="table" w:styleId="GridTable4-Accent3">
+    <w:name w:val="Grid Table 4 Accent 3"/>
+    <w:basedOn w:val="TableNormal"/>
+    <w:uiPriority w:val="49"/>
+    <w:rsid w:val="00D32D03"/>
+    <w:pPr>
+      <w:spacing w:after="0" w:line="240" w:lineRule="auto"/>
+    </w:pPr>
+    <w:tblPr>
+      <w:tblStyleRowBandSize w:val="1"/>
+      <w:tblStyleColBandSize w:val="1"/>
+      <w:tblBorders>
+        <w:top w:val="single" w:sz="4" w:space="0" w:color="C9C9C9" w:themeColor="accent3" w:themeTint="99"/>
+        <w:left w:val="single" w:sz="4" w:space="0" w:color="C9C9C9" w:themeColor="accent3" w:themeTint="99"/>
+        <w:bottom w:val="single" w:sz="4" w:space="0" w:color="C9C9C9" w:themeColor="accent3" w:themeTint="99"/>
+        <w:right w:val="single" w:sz="4" w:space="0" w:color="C9C9C9" w:themeColor="accent3" w:themeTint="99"/>
+        <w:insideH w:val="single" w:sz="4" w:space="0" w:color="C9C9C9" w:themeColor="accent3" w:themeTint="99"/>
+        <w:insideV w:val="single" w:sz="4" w:space="0" w:color="C9C9C9" w:themeColor="accent3" w:themeTint="99"/>
+      </w:tblBorders>
+    </w:tblPr>
+    <w:tblStylePr w:type="firstRow">
+      <w:rPr>
+        <w:b/>
+        <w:bCs/>
+        <w:color w:val="FFFFFF" w:themeColor="background1"/>
+      </w:rPr>
+      <w:tblPr/>
+      <w:tcPr>
+        <w:tcBorders>
+          <w:top w:val="single" w:sz="4" w:space="0" w:color="A5A5A5" w:themeColor="accent3"/>
+          <w:left w:val="single" w:sz="4" w:space="0" w:color="A5A5A5" w:themeColor="accent3"/>
+          <w:bottom w:val="single" w:sz="4" w:space="0" w:color="A5A5A5" w:themeColor="accent3"/>
+          <w:right w:val="single" w:sz="4" w:space="0" w:color="A5A5A5" w:themeColor="accent3"/>
+          <w:insideH w:val="nil"/>
+          <w:insideV w:val="nil"/>
+        </w:tcBorders>
+        <w:shd w:val="clear" w:color="auto" w:fill="A5A5A5" w:themeFill="accent3"/>
+      </w:tcPr>
+    </w:tblStylePr>
+    <w:tblStylePr w:type="lastRow">
+      <w:rPr>
+        <w:b/>
+        <w:bCs/>
+      </w:rPr>
+      <w:tblPr/>
+      <w:tcPr>
+        <w:tcBorders>
+          <w:top w:val="double" w:sz="4" w:space="0" w:color="A5A5A5" w:themeColor="accent3"/>
+        </w:tcBorders>
+      </w:tcPr>
+    </w:tblStylePr>
+    <w:tblStylePr w:type="firstCol">
+      <w:rPr>
+        <w:b/>
+        <w:bCs/>
+      </w:rPr>
+    </w:tblStylePr>
+    <w:tblStylePr w:type="lastCol">
+      <w:rPr>
+        <w:b/>
+        <w:bCs/>
+      </w:rPr>
+    </w:tblStylePr>
+    <w:tblStylePr w:type="band1Vert">
+      <w:tblPr/>
+      <w:tcPr>
+        <w:shd w:val="clear" w:color="auto" w:fill="EDEDED" w:themeFill="accent3" w:themeFillTint="33"/>
+      </w:tcPr>
+    </w:tblStylePr>
+    <w:tblStylePr w:type="band1Horz">
+      <w:tblPr/>
+      <w:tcPr>
+        <w:shd w:val="clear" w:color="auto" w:fill="EDEDED" w:themeFill="accent3" w:themeFillTint="33"/>
+      </w:tcPr>
+    </w:tblStylePr>
+  </w:style>
+  <w:style w:type="table" w:styleId="GridTable3-Accent6">
+    <w:name w:val="Grid Table 3 Accent 6"/>
+    <w:basedOn w:val="TableNormal"/>
+    <w:uiPriority w:val="48"/>
+    <w:rsid w:val="00D32D03"/>
+    <w:pPr>
+      <w:spacing w:after="0" w:line="240" w:lineRule="auto"/>
+    </w:pPr>
+    <w:tblPr>
+      <w:tblStyleRowBandSize w:val="1"/>
+      <w:tblStyleColBandSize w:val="1"/>
+      <w:tblBorders>
+        <w:top w:val="single" w:sz="4" w:space="0" w:color="A8D08D" w:themeColor="accent6" w:themeTint="99"/>
+        <w:left w:val="single" w:sz="4" w:space="0" w:color="A8D08D" w:themeColor="accent6" w:themeTint="99"/>
+        <w:bottom w:val="single" w:sz="4" w:space="0" w:color="A8D08D" w:themeColor="accent6" w:themeTint="99"/>
+        <w:right w:val="single" w:sz="4" w:space="0" w:color="A8D08D" w:themeColor="accent6" w:themeTint="99"/>
+        <w:insideH w:val="single" w:sz="4" w:space="0" w:color="A8D08D" w:themeColor="accent6" w:themeTint="99"/>
+        <w:insideV w:val="single" w:sz="4" w:space="0" w:color="A8D08D" w:themeColor="accent6" w:themeTint="99"/>
+      </w:tblBorders>
+    </w:tblPr>
+    <w:tblStylePr w:type="firstRow">
+      <w:rPr>
+        <w:b/>
+        <w:bCs/>
+      </w:rPr>
+      <w:tblPr/>
+      <w:tcPr>
+        <w:tcBorders>
+          <w:top w:val="nil"/>
+          <w:left w:val="nil"/>
+          <w:right w:val="nil"/>
+          <w:insideH w:val="nil"/>
+          <w:insideV w:val="nil"/>
+        </w:tcBorders>
+        <w:shd w:val="clear" w:color="auto" w:fill="FFFFFF" w:themeFill="background1"/>
+      </w:tcPr>
+    </w:tblStylePr>
+    <w:tblStylePr w:type="lastRow">
+      <w:rPr>
+        <w:b/>
+        <w:bCs/>
+      </w:rPr>
+      <w:tblPr/>
+      <w:tcPr>
+        <w:tcBorders>
+          <w:left w:val="nil"/>
+          <w:bottom w:val="nil"/>
+          <w:right w:val="nil"/>
+          <w:insideH w:val="nil"/>
+          <w:insideV w:val="nil"/>
+        </w:tcBorders>
+        <w:shd w:val="clear" w:color="auto" w:fill="FFFFFF" w:themeFill="background1"/>
+      </w:tcPr>
+    </w:tblStylePr>
+    <w:tblStylePr w:type="firstCol">
+      <w:pPr>
+        <w:jc w:val="right"/>
+      </w:pPr>
+      <w:rPr>
+        <w:i/>
+        <w:iCs/>
+      </w:rPr>
+      <w:tblPr/>
+      <w:tcPr>
+        <w:tcBorders>
+          <w:top w:val="nil"/>
+          <w:left w:val="nil"/>
+          <w:bottom w:val="nil"/>
+          <w:insideH w:val="nil"/>
+          <w:insideV w:val="nil"/>
+        </w:tcBorders>
+        <w:shd w:val="clear" w:color="auto" w:fill="FFFFFF" w:themeFill="background1"/>
+      </w:tcPr>
+    </w:tblStylePr>
+    <w:tblStylePr w:type="lastCol">
+      <w:rPr>
+        <w:i/>
+        <w:iCs/>
+      </w:rPr>
+      <w:tblPr/>
+      <w:tcPr>
+        <w:tcBorders>
+          <w:top w:val="nil"/>
+          <w:bottom w:val="nil"/>
+          <w:right w:val="nil"/>
+          <w:insideH w:val="nil"/>
+          <w:insideV w:val="nil"/>
+        </w:tcBorders>
+        <w:shd w:val="clear" w:color="auto" w:fill="FFFFFF" w:themeFill="background1"/>
+      </w:tcPr>
+    </w:tblStylePr>
+    <w:tblStylePr w:type="band1Vert">
+      <w:tblPr/>
+      <w:tcPr>
+        <w:shd w:val="clear" w:color="auto" w:fill="E2EFD9" w:themeFill="accent6" w:themeFillTint="33"/>
+      </w:tcPr>
+    </w:tblStylePr>
+    <w:tblStylePr w:type="band1Horz">
+      <w:tblPr/>
+      <w:tcPr>
+        <w:shd w:val="clear" w:color="auto" w:fill="E2EFD9" w:themeFill="accent6" w:themeFillTint="33"/>
+      </w:tcPr>
+    </w:tblStylePr>
+    <w:tblStylePr w:type="neCell">
+      <w:tblPr/>
+      <w:tcPr>
+        <w:tcBorders>
+          <w:bottom w:val="single" w:sz="4" w:space="0" w:color="A8D08D" w:themeColor="accent6" w:themeTint="99"/>
+        </w:tcBorders>
+      </w:tcPr>
+    </w:tblStylePr>
+    <w:tblStylePr w:type="nwCell">
+      <w:tblPr/>
+      <w:tcPr>
+        <w:tcBorders>
+          <w:bottom w:val="single" w:sz="4" w:space="0" w:color="A8D08D" w:themeColor="accent6" w:themeTint="99"/>
+        </w:tcBorders>
+      </w:tcPr>
+    </w:tblStylePr>
+    <w:tblStylePr w:type="seCell">
+      <w:tblPr/>
+      <w:tcPr>
+        <w:tcBorders>
+          <w:top w:val="single" w:sz="4" w:space="0" w:color="A8D08D" w:themeColor="accent6" w:themeTint="99"/>
+        </w:tcBorders>
+      </w:tcPr>
+    </w:tblStylePr>
+    <w:tblStylePr w:type="swCell">
+      <w:tblPr/>
+      <w:tcPr>
+        <w:tcBorders>
+          <w:top w:val="single" w:sz="4" w:space="0" w:color="A8D08D" w:themeColor="accent6" w:themeTint="99"/>
+        </w:tcBorders>
+      </w:tcPr>
+    </w:tblStylePr>
+  </w:style>
+  <w:style w:type="table" w:styleId="GridTable3-Accent5">
+    <w:name w:val="Grid Table 3 Accent 5"/>
+    <w:basedOn w:val="TableNormal"/>
+    <w:uiPriority w:val="48"/>
+    <w:rsid w:val="00D32D03"/>
+    <w:pPr>
+      <w:spacing w:after="0" w:line="240" w:lineRule="auto"/>
+    </w:pPr>
+    <w:tblPr>
+      <w:tblStyleRowBandSize w:val="1"/>
+      <w:tblStyleColBandSize w:val="1"/>
+      <w:tblBorders>
+        <w:top w:val="single" w:sz="4" w:space="0" w:color="9CC2E5" w:themeColor="accent5" w:themeTint="99"/>
+        <w:left w:val="single" w:sz="4" w:space="0" w:color="9CC2E5" w:themeColor="accent5" w:themeTint="99"/>
+        <w:bottom w:val="single" w:sz="4" w:space="0" w:color="9CC2E5" w:themeColor="accent5" w:themeTint="99"/>
+        <w:right w:val="single" w:sz="4" w:space="0" w:color="9CC2E5" w:themeColor="accent5" w:themeTint="99"/>
+        <w:insideH w:val="single" w:sz="4" w:space="0" w:color="9CC2E5" w:themeColor="accent5" w:themeTint="99"/>
+        <w:insideV w:val="single" w:sz="4" w:space="0" w:color="9CC2E5" w:themeColor="accent5" w:themeTint="99"/>
+      </w:tblBorders>
+    </w:tblPr>
+    <w:tblStylePr w:type="firstRow">
+      <w:rPr>
+        <w:b/>
+        <w:bCs/>
+      </w:rPr>
+      <w:tblPr/>
+      <w:tcPr>
+        <w:tcBorders>
+          <w:top w:val="nil"/>
+          <w:left w:val="nil"/>
+          <w:right w:val="nil"/>
+          <w:insideH w:val="nil"/>
+          <w:insideV w:val="nil"/>
+        </w:tcBorders>
+        <w:shd w:val="clear" w:color="auto" w:fill="FFFFFF" w:themeFill="background1"/>
+      </w:tcPr>
+    </w:tblStylePr>
+    <w:tblStylePr w:type="lastRow">
+      <w:rPr>
+        <w:b/>
+        <w:bCs/>
+      </w:rPr>
+      <w:tblPr/>
+      <w:tcPr>
+        <w:tcBorders>
+          <w:left w:val="nil"/>
+          <w:bottom w:val="nil"/>
+          <w:right w:val="nil"/>
+          <w:insideH w:val="nil"/>
+          <w:insideV w:val="nil"/>
+        </w:tcBorders>
+        <w:shd w:val="clear" w:color="auto" w:fill="FFFFFF" w:themeFill="background1"/>
+      </w:tcPr>
+    </w:tblStylePr>
+    <w:tblStylePr w:type="firstCol">
+      <w:pPr>
+        <w:jc w:val="right"/>
+      </w:pPr>
+      <w:rPr>
+        <w:i/>
+        <w:iCs/>
+      </w:rPr>
+      <w:tblPr/>
+      <w:tcPr>
+        <w:tcBorders>
+          <w:top w:val="nil"/>
+          <w:left w:val="nil"/>
+          <w:bottom w:val="nil"/>
+          <w:insideH w:val="nil"/>
+          <w:insideV w:val="nil"/>
+        </w:tcBorders>
+        <w:shd w:val="clear" w:color="auto" w:fill="FFFFFF" w:themeFill="background1"/>
+      </w:tcPr>
+    </w:tblStylePr>
+    <w:tblStylePr w:type="lastCol">
+      <w:rPr>
+        <w:i/>
+        <w:iCs/>
+      </w:rPr>
+      <w:tblPr/>
+      <w:tcPr>
+        <w:tcBorders>
+          <w:top w:val="nil"/>
+          <w:bottom w:val="nil"/>
+          <w:right w:val="nil"/>
+          <w:insideH w:val="nil"/>
+          <w:insideV w:val="nil"/>
+        </w:tcBorders>
+        <w:shd w:val="clear" w:color="auto" w:fill="FFFFFF" w:themeFill="background1"/>
+      </w:tcPr>
+    </w:tblStylePr>
+    <w:tblStylePr w:type="band1Vert">
+      <w:tblPr/>
+      <w:tcPr>
+        <w:shd w:val="clear" w:color="auto" w:fill="DEEAF6" w:themeFill="accent5" w:themeFillTint="33"/>
+      </w:tcPr>
+    </w:tblStylePr>
+    <w:tblStylePr w:type="band1Horz">
+      <w:tblPr/>
+      <w:tcPr>
+        <w:shd w:val="clear" w:color="auto" w:fill="DEEAF6" w:themeFill="accent5" w:themeFillTint="33"/>
+      </w:tcPr>
+    </w:tblStylePr>
+    <w:tblStylePr w:type="neCell">
+      <w:tblPr/>
+      <w:tcPr>
+        <w:tcBorders>
+          <w:bottom w:val="single" w:sz="4" w:space="0" w:color="9CC2E5" w:themeColor="accent5" w:themeTint="99"/>
+        </w:tcBorders>
+      </w:tcPr>
+    </w:tblStylePr>
+    <w:tblStylePr w:type="nwCell">
+      <w:tblPr/>
+      <w:tcPr>
+        <w:tcBorders>
+          <w:bottom w:val="single" w:sz="4" w:space="0" w:color="9CC2E5" w:themeColor="accent5" w:themeTint="99"/>
+        </w:tcBorders>
+      </w:tcPr>
+    </w:tblStylePr>
+    <w:tblStylePr w:type="seCell">
+      <w:tblPr/>
+      <w:tcPr>
+        <w:tcBorders>
+          <w:top w:val="single" w:sz="4" w:space="0" w:color="9CC2E5" w:themeColor="accent5" w:themeTint="99"/>
+        </w:tcBorders>
+      </w:tcPr>
+    </w:tblStylePr>
+    <w:tblStylePr w:type="swCell">
+      <w:tblPr/>
+      <w:tcPr>
+        <w:tcBorders>
+          <w:top w:val="single" w:sz="4" w:space="0" w:color="9CC2E5" w:themeColor="accent5" w:themeTint="99"/>
+        </w:tcBorders>
+      </w:tcPr>
+    </w:tblStylePr>
+  </w:style>
+  <w:style w:type="table" w:styleId="GridTable5Dark-Accent4">
+    <w:name w:val="Grid Table 5 Dark Accent 4"/>
+    <w:basedOn w:val="TableNormal"/>
+    <w:uiPriority w:val="50"/>
+    <w:rsid w:val="001959DF"/>
+    <w:pPr>
+      <w:spacing w:after="0" w:line="240" w:lineRule="auto"/>
+    </w:pPr>
+    <w:tblPr>
+      <w:tblStyleRowBandSize w:val="1"/>
+      <w:tblStyleColBandSize w:val="1"/>
+      <w:tblBorders>
+        <w:top w:val="single" w:sz="4" w:space="0" w:color="FFFFFF" w:themeColor="background1"/>
+        <w:left w:val="single" w:sz="4" w:space="0" w:color="FFFFFF" w:themeColor="background1"/>
+        <w:bottom w:val="single" w:sz="4" w:space="0" w:color="FFFFFF" w:themeColor="background1"/>
+        <w:right w:val="single" w:sz="4" w:space="0" w:color="FFFFFF" w:themeColor="background1"/>
+        <w:insideH w:val="single" w:sz="4" w:space="0" w:color="FFFFFF" w:themeColor="background1"/>
+        <w:insideV w:val="single" w:sz="4" w:space="0" w:color="FFFFFF" w:themeColor="background1"/>
+      </w:tblBorders>
+    </w:tblPr>
+    <w:tcPr>
+      <w:shd w:val="clear" w:color="auto" w:fill="FFF2CC" w:themeFill="accent4" w:themeFillTint="33"/>
+    </w:tcPr>
+    <w:tblStylePr w:type="firstRow">
+      <w:rPr>
+        <w:b/>
+        <w:bCs/>
+        <w:color w:val="FFFFFF" w:themeColor="background1"/>
+      </w:rPr>
+      <w:tblPr/>
+      <w:tcPr>
+        <w:tcBorders>
+          <w:top w:val="single" w:sz="4" w:space="0" w:color="FFFFFF" w:themeColor="background1"/>
+          <w:left w:val="single" w:sz="4" w:space="0" w:color="FFFFFF" w:themeColor="background1"/>
+          <w:right w:val="single" w:sz="4" w:space="0" w:color="FFFFFF" w:themeColor="background1"/>
+          <w:insideH w:val="nil"/>
+          <w:insideV w:val="nil"/>
+        </w:tcBorders>
+        <w:shd w:val="clear" w:color="auto" w:fill="FFC000" w:themeFill="accent4"/>
+      </w:tcPr>
+    </w:tblStylePr>
+    <w:tblStylePr w:type="lastRow">
+      <w:rPr>
+        <w:b/>
+        <w:bCs/>
+        <w:color w:val="FFFFFF" w:themeColor="background1"/>
+      </w:rPr>
+      <w:tblPr/>
+      <w:tcPr>
+        <w:tcBorders>
+          <w:left w:val="single" w:sz="4" w:space="0" w:color="FFFFFF" w:themeColor="background1"/>
+          <w:bottom w:val="single" w:sz="4" w:space="0" w:color="FFFFFF" w:themeColor="background1"/>
+          <w:right w:val="single" w:sz="4" w:space="0" w:color="FFFFFF" w:themeColor="background1"/>
+          <w:insideH w:val="nil"/>
+          <w:insideV w:val="nil"/>
+        </w:tcBorders>
+        <w:shd w:val="clear" w:color="auto" w:fill="FFC000" w:themeFill="accent4"/>
+      </w:tcPr>
+    </w:tblStylePr>
+    <w:tblStylePr w:type="firstCol">
+      <w:rPr>
+        <w:b/>
+        <w:bCs/>
+        <w:color w:val="FFFFFF" w:themeColor="background1"/>
+      </w:rPr>
+      <w:tblPr/>
+      <w:tcPr>
+        <w:tcBorders>
+          <w:top w:val="single" w:sz="4" w:space="0" w:color="FFFFFF" w:themeColor="background1"/>
+          <w:left w:val="single" w:sz="4" w:space="0" w:color="FFFFFF" w:themeColor="background1"/>
+          <w:bottom w:val="single" w:sz="4" w:space="0" w:color="FFFFFF" w:themeColor="background1"/>
+          <w:insideV w:val="nil"/>
+        </w:tcBorders>
+        <w:shd w:val="clear" w:color="auto" w:fill="FFC000" w:themeFill="accent4"/>
+      </w:tcPr>
+    </w:tblStylePr>
+    <w:tblStylePr w:type="lastCol">
+      <w:rPr>
+        <w:b/>
+        <w:bCs/>
+        <w:color w:val="FFFFFF" w:themeColor="background1"/>
+      </w:rPr>
+      <w:tblPr/>
+      <w:tcPr>
+        <w:tcBorders>
+          <w:top w:val="single" w:sz="4" w:space="0" w:color="FFFFFF" w:themeColor="background1"/>
+          <w:bottom w:val="single" w:sz="4" w:space="0" w:color="FFFFFF" w:themeColor="background1"/>
+          <w:right w:val="single" w:sz="4" w:space="0" w:color="FFFFFF" w:themeColor="background1"/>
+          <w:insideV w:val="nil"/>
+        </w:tcBorders>
+        <w:shd w:val="clear" w:color="auto" w:fill="FFC000" w:themeFill="accent4"/>
+      </w:tcPr>
+    </w:tblStylePr>
+    <w:tblStylePr w:type="band1Vert">
+      <w:tblPr/>
+      <w:tcPr>
+        <w:shd w:val="clear" w:color="auto" w:fill="FFE599" w:themeFill="accent4" w:themeFillTint="66"/>
+      </w:tcPr>
+    </w:tblStylePr>
+    <w:tblStylePr w:type="band1Horz">
+      <w:tblPr/>
+      <w:tcPr>
+        <w:shd w:val="clear" w:color="auto" w:fill="FFE599" w:themeFill="accent4" w:themeFillTint="66"/>
+      </w:tcPr>
+    </w:tblStylePr>
+  </w:style>
+  <w:style w:type="table" w:styleId="GridTable1Light-Accent5">
+    <w:name w:val="Grid Table 1 Light Accent 5"/>
+    <w:basedOn w:val="TableNormal"/>
+    <w:uiPriority w:val="46"/>
+    <w:rsid w:val="001959DF"/>
+    <w:pPr>
+      <w:spacing w:after="0" w:line="240" w:lineRule="auto"/>
+    </w:pPr>
+    <w:tblPr>
+      <w:tblStyleRowBandSize w:val="1"/>
+      <w:tblStyleColBandSize w:val="1"/>
+      <w:tblBorders>
+        <w:top w:val="single" w:sz="4" w:space="0" w:color="BDD6EE" w:themeColor="accent5" w:themeTint="66"/>
+        <w:left w:val="single" w:sz="4" w:space="0" w:color="BDD6EE" w:themeColor="accent5" w:themeTint="66"/>
+        <w:bottom w:val="single" w:sz="4" w:space="0" w:color="BDD6EE" w:themeColor="accent5" w:themeTint="66"/>
+        <w:right w:val="single" w:sz="4" w:space="0" w:color="BDD6EE" w:themeColor="accent5" w:themeTint="66"/>
+        <w:insideH w:val="single" w:sz="4" w:space="0" w:color="BDD6EE" w:themeColor="accent5" w:themeTint="66"/>
+        <w:insideV w:val="single" w:sz="4" w:space="0" w:color="BDD6EE" w:themeColor="accent5" w:themeTint="66"/>
+      </w:tblBorders>
+    </w:tblPr>
+    <w:tblStylePr w:type="firstRow">
+      <w:rPr>
+        <w:b/>
+        <w:bCs/>
+      </w:rPr>
+      <w:tblPr/>
+      <w:tcPr>
+        <w:tcBorders>
+          <w:bottom w:val="single" w:sz="12" w:space="0" w:color="9CC2E5" w:themeColor="accent5" w:themeTint="99"/>
+        </w:tcBorders>
+      </w:tcPr>
+    </w:tblStylePr>
+    <w:tblStylePr w:type="lastRow">
+      <w:rPr>
+        <w:b/>
+        <w:bCs/>
+      </w:rPr>
+      <w:tblPr/>
+      <w:tcPr>
+        <w:tcBorders>
+          <w:top w:val="double" w:sz="2" w:space="0" w:color="9CC2E5" w:themeColor="accent5" w:themeTint="99"/>
+        </w:tcBorders>
+      </w:tcPr>
+    </w:tblStylePr>
+    <w:tblStylePr w:type="firstCol">
+      <w:rPr>
+        <w:b/>
+        <w:bCs/>
+      </w:rPr>
+    </w:tblStylePr>
+    <w:tblStylePr w:type="lastCol">
+      <w:rPr>
+        <w:b/>
+        <w:bCs/>
+      </w:rPr>
+    </w:tblStylePr>
   </w:style>
 </w:styles>
 </file>
@@ -8889,7 +10188,7 @@
 </file>
 
 <file path=customXml/itemProps1.xml><?xml version="1.0" encoding="utf-8"?>
-<ds:datastoreItem xmlns:ds="http://schemas.openxmlformats.org/officeDocument/2006/customXml" ds:itemID="{24A0BB2A-2753-4CCD-A023-EF15FD477D66}">
+<ds:datastoreItem xmlns:ds="http://schemas.openxmlformats.org/officeDocument/2006/customXml" ds:itemID="{C091EED3-1B4B-48BC-A98D-9687B00E8BEF}">
   <ds:schemaRefs>
     <ds:schemaRef ds:uri="http://schemas.openxmlformats.org/officeDocument/2006/bibliography"/>
   </ds:schemaRefs>

</xml_diff>

<commit_message>
added to functional requirements
</commit_message>
<xml_diff>
--- a/ProblemAnalysis.docx
+++ b/ProblemAnalysis.docx
@@ -10,7 +10,6 @@
           <w:docPartUnique/>
         </w:docPartObj>
       </w:sdtPr>
-      <w:sdtEndPr/>
       <w:sdtContent>
         <w:p/>
         <w:p>
@@ -115,7 +114,6 @@
                                     <w:calendar w:val="gregorian"/>
                                   </w:date>
                                 </w:sdtPr>
-                                <w:sdtEndPr/>
                                 <w:sdtContent>
                                   <w:p>
                                     <w:pPr>
@@ -189,7 +187,6 @@
                               <w:calendar w:val="gregorian"/>
                             </w:date>
                           </w:sdtPr>
-                          <w:sdtEndPr/>
                           <w:sdtContent>
                             <w:p>
                               <w:pPr>
@@ -308,7 +305,6 @@
                                   <w:dataBinding w:prefixMappings="xmlns:ns0='http://purl.org/dc/elements/1.1/' xmlns:ns1='http://schemas.openxmlformats.org/package/2006/metadata/core-properties' " w:xpath="/ns1:coreProperties[1]/ns0:creator[1]" w:storeItemID="{6C3C8BC8-F283-45AE-878A-BAB7291924A1}"/>
                                   <w:text/>
                                 </w:sdtPr>
-                                <w:sdtEndPr/>
                                 <w:sdtContent>
                                   <w:p>
                                     <w:pPr>
@@ -359,7 +355,6 @@
                                     <w:dataBinding w:prefixMappings="xmlns:ns0='http://schemas.openxmlformats.org/officeDocument/2006/extended-properties' " w:xpath="/ns0:Properties[1]/ns0:Company[1]" w:storeItemID="{6668398D-A668-4E3E-A5EB-62B293D839F1}"/>
                                     <w:text/>
                                   </w:sdtPr>
-                                  <w:sdtEndPr/>
                                   <w:sdtContent>
                                     <w:r>
                                       <w:rPr>
@@ -398,7 +393,6 @@
                                     <w:dataBinding w:prefixMappings="xmlns:ns0='http://schemas.microsoft.com/office/2006/coverPageProps' " w:xpath="/ns0:CoverPageProperties[1]/ns0:CompanyAddress[1]" w:storeItemID="{55AF091B-3C7A-41E3-B477-F2FDAA23CFDA}"/>
                                     <w:text/>
                                   </w:sdtPr>
-                                  <w:sdtEndPr/>
                                   <w:sdtContent>
                                     <w:r>
                                       <w:rPr>
@@ -458,7 +452,6 @@
                             <w:dataBinding w:prefixMappings="xmlns:ns0='http://purl.org/dc/elements/1.1/' xmlns:ns1='http://schemas.openxmlformats.org/package/2006/metadata/core-properties' " w:xpath="/ns1:coreProperties[1]/ns0:creator[1]" w:storeItemID="{6C3C8BC8-F283-45AE-878A-BAB7291924A1}"/>
                             <w:text/>
                           </w:sdtPr>
-                          <w:sdtEndPr/>
                           <w:sdtContent>
                             <w:p>
                               <w:pPr>
@@ -509,7 +502,6 @@
                               <w:dataBinding w:prefixMappings="xmlns:ns0='http://schemas.openxmlformats.org/officeDocument/2006/extended-properties' " w:xpath="/ns0:Properties[1]/ns0:Company[1]" w:storeItemID="{6668398D-A668-4E3E-A5EB-62B293D839F1}"/>
                               <w:text/>
                             </w:sdtPr>
-                            <w:sdtEndPr/>
                             <w:sdtContent>
                               <w:r>
                                 <w:rPr>
@@ -548,7 +540,6 @@
                               <w:dataBinding w:prefixMappings="xmlns:ns0='http://schemas.microsoft.com/office/2006/coverPageProps' " w:xpath="/ns0:CoverPageProperties[1]/ns0:CompanyAddress[1]" w:storeItemID="{55AF091B-3C7A-41E3-B477-F2FDAA23CFDA}"/>
                               <w:text/>
                             </w:sdtPr>
-                            <w:sdtEndPr/>
                             <w:sdtContent>
                               <w:r>
                                 <w:rPr>
@@ -674,7 +665,6 @@
                                     <w:dataBinding w:prefixMappings="xmlns:ns0='http://purl.org/dc/elements/1.1/' xmlns:ns1='http://schemas.openxmlformats.org/package/2006/metadata/core-properties' " w:xpath="/ns1:coreProperties[1]/ns0:title[1]" w:storeItemID="{6C3C8BC8-F283-45AE-878A-BAB7291924A1}"/>
                                     <w:text w:multiLine="1"/>
                                   </w:sdtPr>
-                                  <w:sdtEndPr/>
                                   <w:sdtContent>
                                     <w:r>
                                       <w:rPr>
@@ -702,7 +692,6 @@
                                   <w:dataBinding w:prefixMappings="xmlns:ns0='http://purl.org/dc/elements/1.1/' xmlns:ns1='http://schemas.openxmlformats.org/package/2006/metadata/core-properties' " w:xpath="/ns1:coreProperties[1]/ns0:subject[1]" w:storeItemID="{6C3C8BC8-F283-45AE-878A-BAB7291924A1}"/>
                                   <w:text/>
                                 </w:sdtPr>
-                                <w:sdtEndPr/>
                                 <w:sdtContent>
                                   <w:p>
                                     <w:pPr>
@@ -777,7 +766,6 @@
                               <w:dataBinding w:prefixMappings="xmlns:ns0='http://purl.org/dc/elements/1.1/' xmlns:ns1='http://schemas.openxmlformats.org/package/2006/metadata/core-properties' " w:xpath="/ns1:coreProperties[1]/ns0:title[1]" w:storeItemID="{6C3C8BC8-F283-45AE-878A-BAB7291924A1}"/>
                               <w:text w:multiLine="1"/>
                             </w:sdtPr>
-                            <w:sdtEndPr/>
                             <w:sdtContent>
                               <w:r>
                                 <w:rPr>
@@ -805,7 +793,6 @@
                             <w:dataBinding w:prefixMappings="xmlns:ns0='http://purl.org/dc/elements/1.1/' xmlns:ns1='http://schemas.openxmlformats.org/package/2006/metadata/core-properties' " w:xpath="/ns1:coreProperties[1]/ns0:subject[1]" w:storeItemID="{6C3C8BC8-F283-45AE-878A-BAB7291924A1}"/>
                             <w:text/>
                           </w:sdtPr>
-                          <w:sdtEndPr/>
                           <w:sdtContent>
                             <w:p>
                               <w:pPr>
@@ -1046,13 +1033,13 @@
           <w:r>
             <w:fldChar w:fldCharType="separate"/>
           </w:r>
-          <w:hyperlink w:anchor="_Toc21428588" w:history="1">
+          <w:hyperlink w:anchor="_Toc25050104" w:history="1">
             <w:r>
               <w:rPr>
                 <w:rStyle w:val="Hyperlink"/>
                 <w:noProof/>
               </w:rPr>
-              <w:t>Description of the Problem</w:t>
+              <w:t>Analysis</w:t>
             </w:r>
             <w:r>
               <w:rPr>
@@ -1073,7 +1060,7 @@
                 <w:noProof/>
                 <w:webHidden/>
               </w:rPr>
-              <w:instrText xml:space="preserve"> PAGEREF _Toc21428588 \h </w:instrText>
+              <w:instrText xml:space="preserve"> PAGEREF _Toc25050104 \h </w:instrText>
             </w:r>
             <w:r>
               <w:rPr>
@@ -1116,13 +1103,13 @@
               <w:lang w:eastAsia="en-GB"/>
             </w:rPr>
           </w:pPr>
-          <w:hyperlink w:anchor="_Toc21428589" w:history="1">
+          <w:hyperlink w:anchor="_Toc25050105" w:history="1">
             <w:r>
               <w:rPr>
                 <w:rStyle w:val="Hyperlink"/>
                 <w:noProof/>
               </w:rPr>
-              <w:t>Outline of problem.</w:t>
+              <w:t>Description of the Problem</w:t>
             </w:r>
             <w:r>
               <w:rPr>
@@ -1143,7 +1130,7 @@
                 <w:noProof/>
                 <w:webHidden/>
               </w:rPr>
-              <w:instrText xml:space="preserve"> PAGEREF _Toc21428589 \h </w:instrText>
+              <w:instrText xml:space="preserve"> PAGEREF _Toc25050105 \h </w:instrText>
             </w:r>
             <w:r>
               <w:rPr>
@@ -1186,12 +1173,222 @@
               <w:lang w:eastAsia="en-GB"/>
             </w:rPr>
           </w:pPr>
-          <w:hyperlink w:anchor="_Toc21428590" w:history="1">
+          <w:hyperlink w:anchor="_Toc25050106" w:history="1">
             <w:r>
               <w:rPr>
                 <w:rStyle w:val="Hyperlink"/>
                 <w:noProof/>
               </w:rPr>
+              <w:t>Requirements</w:t>
+            </w:r>
+            <w:r>
+              <w:rPr>
+                <w:noProof/>
+                <w:webHidden/>
+              </w:rPr>
+              <w:tab/>
+            </w:r>
+            <w:r>
+              <w:rPr>
+                <w:noProof/>
+                <w:webHidden/>
+              </w:rPr>
+              <w:fldChar w:fldCharType="begin"/>
+            </w:r>
+            <w:r>
+              <w:rPr>
+                <w:noProof/>
+                <w:webHidden/>
+              </w:rPr>
+              <w:instrText xml:space="preserve"> PAGEREF _Toc25050106 \h </w:instrText>
+            </w:r>
+            <w:r>
+              <w:rPr>
+                <w:noProof/>
+                <w:webHidden/>
+              </w:rPr>
+            </w:r>
+            <w:r>
+              <w:rPr>
+                <w:noProof/>
+                <w:webHidden/>
+              </w:rPr>
+              <w:fldChar w:fldCharType="separate"/>
+            </w:r>
+            <w:r>
+              <w:rPr>
+                <w:noProof/>
+                <w:webHidden/>
+              </w:rPr>
+              <w:t>3</w:t>
+            </w:r>
+            <w:r>
+              <w:rPr>
+                <w:noProof/>
+                <w:webHidden/>
+              </w:rPr>
+              <w:fldChar w:fldCharType="end"/>
+            </w:r>
+          </w:hyperlink>
+        </w:p>
+        <w:p>
+          <w:pPr>
+            <w:pStyle w:val="TOC3"/>
+            <w:tabs>
+              <w:tab w:val="right" w:leader="dot" w:pos="9016"/>
+            </w:tabs>
+            <w:rPr>
+              <w:rFonts w:eastAsiaTheme="minorEastAsia"/>
+              <w:noProof/>
+              <w:lang w:eastAsia="en-GB"/>
+            </w:rPr>
+          </w:pPr>
+          <w:hyperlink w:anchor="_Toc25050107" w:history="1">
+            <w:r>
+              <w:rPr>
+                <w:rStyle w:val="Hyperlink"/>
+                <w:noProof/>
+              </w:rPr>
+              <w:t>End user requirements</w:t>
+            </w:r>
+            <w:r>
+              <w:rPr>
+                <w:noProof/>
+                <w:webHidden/>
+              </w:rPr>
+              <w:tab/>
+            </w:r>
+            <w:r>
+              <w:rPr>
+                <w:noProof/>
+                <w:webHidden/>
+              </w:rPr>
+              <w:fldChar w:fldCharType="begin"/>
+            </w:r>
+            <w:r>
+              <w:rPr>
+                <w:noProof/>
+                <w:webHidden/>
+              </w:rPr>
+              <w:instrText xml:space="preserve"> PAGEREF _Toc25050107 \h </w:instrText>
+            </w:r>
+            <w:r>
+              <w:rPr>
+                <w:noProof/>
+                <w:webHidden/>
+              </w:rPr>
+            </w:r>
+            <w:r>
+              <w:rPr>
+                <w:noProof/>
+                <w:webHidden/>
+              </w:rPr>
+              <w:fldChar w:fldCharType="separate"/>
+            </w:r>
+            <w:r>
+              <w:rPr>
+                <w:noProof/>
+                <w:webHidden/>
+              </w:rPr>
+              <w:t>3</w:t>
+            </w:r>
+            <w:r>
+              <w:rPr>
+                <w:noProof/>
+                <w:webHidden/>
+              </w:rPr>
+              <w:fldChar w:fldCharType="end"/>
+            </w:r>
+          </w:hyperlink>
+        </w:p>
+        <w:p>
+          <w:pPr>
+            <w:pStyle w:val="TOC3"/>
+            <w:tabs>
+              <w:tab w:val="right" w:leader="dot" w:pos="9016"/>
+            </w:tabs>
+            <w:rPr>
+              <w:rFonts w:eastAsiaTheme="minorEastAsia"/>
+              <w:noProof/>
+              <w:lang w:eastAsia="en-GB"/>
+            </w:rPr>
+          </w:pPr>
+          <w:hyperlink w:anchor="_Toc25050108" w:history="1">
+            <w:r>
+              <w:rPr>
+                <w:rStyle w:val="Hyperlink"/>
+                <w:noProof/>
+              </w:rPr>
+              <w:t>Functional requirements</w:t>
+            </w:r>
+            <w:r>
+              <w:rPr>
+                <w:noProof/>
+                <w:webHidden/>
+              </w:rPr>
+              <w:tab/>
+            </w:r>
+            <w:r>
+              <w:rPr>
+                <w:noProof/>
+                <w:webHidden/>
+              </w:rPr>
+              <w:fldChar w:fldCharType="begin"/>
+            </w:r>
+            <w:r>
+              <w:rPr>
+                <w:noProof/>
+                <w:webHidden/>
+              </w:rPr>
+              <w:instrText xml:space="preserve"> PAGEREF _Toc25050108 \h </w:instrText>
+            </w:r>
+            <w:r>
+              <w:rPr>
+                <w:noProof/>
+                <w:webHidden/>
+              </w:rPr>
+            </w:r>
+            <w:r>
+              <w:rPr>
+                <w:noProof/>
+                <w:webHidden/>
+              </w:rPr>
+              <w:fldChar w:fldCharType="separate"/>
+            </w:r>
+            <w:r>
+              <w:rPr>
+                <w:noProof/>
+                <w:webHidden/>
+              </w:rPr>
+              <w:t>3</w:t>
+            </w:r>
+            <w:r>
+              <w:rPr>
+                <w:noProof/>
+                <w:webHidden/>
+              </w:rPr>
+              <w:fldChar w:fldCharType="end"/>
+            </w:r>
+          </w:hyperlink>
+        </w:p>
+        <w:p>
+          <w:pPr>
+            <w:pStyle w:val="TOC3"/>
+            <w:tabs>
+              <w:tab w:val="right" w:leader="dot" w:pos="9016"/>
+            </w:tabs>
+            <w:rPr>
+              <w:rFonts w:eastAsiaTheme="minorEastAsia"/>
+              <w:noProof/>
+              <w:lang w:eastAsia="en-GB"/>
+            </w:rPr>
+          </w:pPr>
+          <w:hyperlink w:anchor="_Toc25050109" w:history="1">
+            <w:r>
+              <w:rPr>
+                <w:rStyle w:val="Hyperlink"/>
+                <w:noProof/>
+              </w:rPr>
               <w:t>Scope</w:t>
             </w:r>
             <w:r>
@@ -1213,7 +1410,7 @@
                 <w:noProof/>
                 <w:webHidden/>
               </w:rPr>
-              <w:instrText xml:space="preserve"> PAGEREF _Toc21428590 \h </w:instrText>
+              <w:instrText xml:space="preserve"> PAGEREF _Toc25050109 \h </w:instrText>
             </w:r>
             <w:r>
               <w:rPr>
@@ -1233,7 +1430,217 @@
                 <w:noProof/>
                 <w:webHidden/>
               </w:rPr>
-              <w:t>2</w:t>
+              <w:t>6</w:t>
+            </w:r>
+            <w:r>
+              <w:rPr>
+                <w:noProof/>
+                <w:webHidden/>
+              </w:rPr>
+              <w:fldChar w:fldCharType="end"/>
+            </w:r>
+          </w:hyperlink>
+        </w:p>
+        <w:p>
+          <w:pPr>
+            <w:pStyle w:val="TOC3"/>
+            <w:tabs>
+              <w:tab w:val="right" w:leader="dot" w:pos="9016"/>
+            </w:tabs>
+            <w:rPr>
+              <w:rFonts w:eastAsiaTheme="minorEastAsia"/>
+              <w:noProof/>
+              <w:lang w:eastAsia="en-GB"/>
+            </w:rPr>
+          </w:pPr>
+          <w:hyperlink w:anchor="_Toc25050110" w:history="1">
+            <w:r>
+              <w:rPr>
+                <w:rStyle w:val="Hyperlink"/>
+                <w:noProof/>
+              </w:rPr>
+              <w:t>Boundaries</w:t>
+            </w:r>
+            <w:r>
+              <w:rPr>
+                <w:noProof/>
+                <w:webHidden/>
+              </w:rPr>
+              <w:tab/>
+            </w:r>
+            <w:r>
+              <w:rPr>
+                <w:noProof/>
+                <w:webHidden/>
+              </w:rPr>
+              <w:fldChar w:fldCharType="begin"/>
+            </w:r>
+            <w:r>
+              <w:rPr>
+                <w:noProof/>
+                <w:webHidden/>
+              </w:rPr>
+              <w:instrText xml:space="preserve"> PAGEREF _Toc25050110 \h </w:instrText>
+            </w:r>
+            <w:r>
+              <w:rPr>
+                <w:noProof/>
+                <w:webHidden/>
+              </w:rPr>
+            </w:r>
+            <w:r>
+              <w:rPr>
+                <w:noProof/>
+                <w:webHidden/>
+              </w:rPr>
+              <w:fldChar w:fldCharType="separate"/>
+            </w:r>
+            <w:r>
+              <w:rPr>
+                <w:noProof/>
+                <w:webHidden/>
+              </w:rPr>
+              <w:t>6</w:t>
+            </w:r>
+            <w:r>
+              <w:rPr>
+                <w:noProof/>
+                <w:webHidden/>
+              </w:rPr>
+              <w:fldChar w:fldCharType="end"/>
+            </w:r>
+          </w:hyperlink>
+        </w:p>
+        <w:p>
+          <w:pPr>
+            <w:pStyle w:val="TOC3"/>
+            <w:tabs>
+              <w:tab w:val="right" w:leader="dot" w:pos="9016"/>
+            </w:tabs>
+            <w:rPr>
+              <w:rFonts w:eastAsiaTheme="minorEastAsia"/>
+              <w:noProof/>
+              <w:lang w:eastAsia="en-GB"/>
+            </w:rPr>
+          </w:pPr>
+          <w:hyperlink w:anchor="_Toc25050111" w:history="1">
+            <w:r>
+              <w:rPr>
+                <w:rStyle w:val="Hyperlink"/>
+                <w:noProof/>
+              </w:rPr>
+              <w:t>Constraints</w:t>
+            </w:r>
+            <w:r>
+              <w:rPr>
+                <w:noProof/>
+                <w:webHidden/>
+              </w:rPr>
+              <w:tab/>
+            </w:r>
+            <w:r>
+              <w:rPr>
+                <w:noProof/>
+                <w:webHidden/>
+              </w:rPr>
+              <w:fldChar w:fldCharType="begin"/>
+            </w:r>
+            <w:r>
+              <w:rPr>
+                <w:noProof/>
+                <w:webHidden/>
+              </w:rPr>
+              <w:instrText xml:space="preserve"> PAGEREF _Toc25050111 \h </w:instrText>
+            </w:r>
+            <w:r>
+              <w:rPr>
+                <w:noProof/>
+                <w:webHidden/>
+              </w:rPr>
+            </w:r>
+            <w:r>
+              <w:rPr>
+                <w:noProof/>
+                <w:webHidden/>
+              </w:rPr>
+              <w:fldChar w:fldCharType="separate"/>
+            </w:r>
+            <w:r>
+              <w:rPr>
+                <w:noProof/>
+                <w:webHidden/>
+              </w:rPr>
+              <w:t>7</w:t>
+            </w:r>
+            <w:r>
+              <w:rPr>
+                <w:noProof/>
+                <w:webHidden/>
+              </w:rPr>
+              <w:fldChar w:fldCharType="end"/>
+            </w:r>
+          </w:hyperlink>
+        </w:p>
+        <w:p>
+          <w:pPr>
+            <w:pStyle w:val="TOC3"/>
+            <w:tabs>
+              <w:tab w:val="right" w:leader="dot" w:pos="9016"/>
+            </w:tabs>
+            <w:rPr>
+              <w:rFonts w:eastAsiaTheme="minorEastAsia"/>
+              <w:noProof/>
+              <w:lang w:eastAsia="en-GB"/>
+            </w:rPr>
+          </w:pPr>
+          <w:hyperlink w:anchor="_Toc25050112" w:history="1">
+            <w:r>
+              <w:rPr>
+                <w:rStyle w:val="Hyperlink"/>
+                <w:noProof/>
+              </w:rPr>
+              <w:t>Survey</w:t>
+            </w:r>
+            <w:r>
+              <w:rPr>
+                <w:noProof/>
+                <w:webHidden/>
+              </w:rPr>
+              <w:tab/>
+            </w:r>
+            <w:r>
+              <w:rPr>
+                <w:noProof/>
+                <w:webHidden/>
+              </w:rPr>
+              <w:fldChar w:fldCharType="begin"/>
+            </w:r>
+            <w:r>
+              <w:rPr>
+                <w:noProof/>
+                <w:webHidden/>
+              </w:rPr>
+              <w:instrText xml:space="preserve"> PAGEREF _Toc25050112 \h </w:instrText>
+            </w:r>
+            <w:r>
+              <w:rPr>
+                <w:noProof/>
+                <w:webHidden/>
+              </w:rPr>
+            </w:r>
+            <w:r>
+              <w:rPr>
+                <w:noProof/>
+                <w:webHidden/>
+              </w:rPr>
+              <w:fldChar w:fldCharType="separate"/>
+            </w:r>
+            <w:r>
+              <w:rPr>
+                <w:noProof/>
+                <w:webHidden/>
+              </w:rPr>
+              <w:t>8</w:t>
             </w:r>
             <w:r>
               <w:rPr>
@@ -1256,13 +1663,13 @@
               <w:lang w:eastAsia="en-GB"/>
             </w:rPr>
           </w:pPr>
-          <w:hyperlink w:anchor="_Toc21428591" w:history="1">
+          <w:hyperlink w:anchor="_Toc25050113" w:history="1">
             <w:r>
               <w:rPr>
                 <w:rStyle w:val="Hyperlink"/>
                 <w:noProof/>
               </w:rPr>
-              <w:t>Boundaries</w:t>
+              <w:t>UML</w:t>
             </w:r>
             <w:r>
               <w:rPr>
@@ -1283,7 +1690,7 @@
                 <w:noProof/>
                 <w:webHidden/>
               </w:rPr>
-              <w:instrText xml:space="preserve"> PAGEREF _Toc21428591 \h </w:instrText>
+              <w:instrText xml:space="preserve"> PAGEREF _Toc25050113 \h </w:instrText>
             </w:r>
             <w:r>
               <w:rPr>
@@ -1303,7 +1710,7 @@
                 <w:noProof/>
                 <w:webHidden/>
               </w:rPr>
-              <w:t>3</w:t>
+              <w:t>10</w:t>
             </w:r>
             <w:r>
               <w:rPr>
@@ -1326,13 +1733,13 @@
               <w:lang w:eastAsia="en-GB"/>
             </w:rPr>
           </w:pPr>
-          <w:hyperlink w:anchor="_Toc21428592" w:history="1">
+          <w:hyperlink w:anchor="_Toc25050114" w:history="1">
             <w:r>
               <w:rPr>
                 <w:rStyle w:val="Hyperlink"/>
                 <w:noProof/>
               </w:rPr>
-              <w:t>Constraints</w:t>
+              <w:t>Project plan</w:t>
             </w:r>
             <w:r>
               <w:rPr>
@@ -1353,7 +1760,7 @@
                 <w:noProof/>
                 <w:webHidden/>
               </w:rPr>
-              <w:instrText xml:space="preserve"> PAGEREF _Toc21428592 \h </w:instrText>
+              <w:instrText xml:space="preserve"> PAGEREF _Toc25050114 \h </w:instrText>
             </w:r>
             <w:r>
               <w:rPr>
@@ -1373,7 +1780,217 @@
                 <w:noProof/>
                 <w:webHidden/>
               </w:rPr>
-              <w:t>3</w:t>
+              <w:t>11</w:t>
+            </w:r>
+            <w:r>
+              <w:rPr>
+                <w:noProof/>
+                <w:webHidden/>
+              </w:rPr>
+              <w:fldChar w:fldCharType="end"/>
+            </w:r>
+          </w:hyperlink>
+        </w:p>
+        <w:p>
+          <w:pPr>
+            <w:pStyle w:val="TOC3"/>
+            <w:tabs>
+              <w:tab w:val="right" w:leader="dot" w:pos="9016"/>
+            </w:tabs>
+            <w:rPr>
+              <w:rFonts w:eastAsiaTheme="minorEastAsia"/>
+              <w:noProof/>
+              <w:lang w:eastAsia="en-GB"/>
+            </w:rPr>
+          </w:pPr>
+          <w:hyperlink w:anchor="_Toc25050115" w:history="1">
+            <w:r>
+              <w:rPr>
+                <w:rStyle w:val="Hyperlink"/>
+                <w:noProof/>
+              </w:rPr>
+              <w:t>Identified tasks</w:t>
+            </w:r>
+            <w:r>
+              <w:rPr>
+                <w:noProof/>
+                <w:webHidden/>
+              </w:rPr>
+              <w:tab/>
+            </w:r>
+            <w:r>
+              <w:rPr>
+                <w:noProof/>
+                <w:webHidden/>
+              </w:rPr>
+              <w:fldChar w:fldCharType="begin"/>
+            </w:r>
+            <w:r>
+              <w:rPr>
+                <w:noProof/>
+                <w:webHidden/>
+              </w:rPr>
+              <w:instrText xml:space="preserve"> PAGEREF _Toc25050115 \h </w:instrText>
+            </w:r>
+            <w:r>
+              <w:rPr>
+                <w:noProof/>
+                <w:webHidden/>
+              </w:rPr>
+            </w:r>
+            <w:r>
+              <w:rPr>
+                <w:noProof/>
+                <w:webHidden/>
+              </w:rPr>
+              <w:fldChar w:fldCharType="separate"/>
+            </w:r>
+            <w:r>
+              <w:rPr>
+                <w:noProof/>
+                <w:webHidden/>
+              </w:rPr>
+              <w:t>11</w:t>
+            </w:r>
+            <w:r>
+              <w:rPr>
+                <w:noProof/>
+                <w:webHidden/>
+              </w:rPr>
+              <w:fldChar w:fldCharType="end"/>
+            </w:r>
+          </w:hyperlink>
+        </w:p>
+        <w:p>
+          <w:pPr>
+            <w:pStyle w:val="TOC3"/>
+            <w:tabs>
+              <w:tab w:val="right" w:leader="dot" w:pos="9016"/>
+            </w:tabs>
+            <w:rPr>
+              <w:rFonts w:eastAsiaTheme="minorEastAsia"/>
+              <w:noProof/>
+              <w:lang w:eastAsia="en-GB"/>
+            </w:rPr>
+          </w:pPr>
+          <w:hyperlink w:anchor="_Toc25050116" w:history="1">
+            <w:r>
+              <w:rPr>
+                <w:rStyle w:val="Hyperlink"/>
+                <w:noProof/>
+              </w:rPr>
+              <w:t>Resources required</w:t>
+            </w:r>
+            <w:r>
+              <w:rPr>
+                <w:noProof/>
+                <w:webHidden/>
+              </w:rPr>
+              <w:tab/>
+            </w:r>
+            <w:r>
+              <w:rPr>
+                <w:noProof/>
+                <w:webHidden/>
+              </w:rPr>
+              <w:fldChar w:fldCharType="begin"/>
+            </w:r>
+            <w:r>
+              <w:rPr>
+                <w:noProof/>
+                <w:webHidden/>
+              </w:rPr>
+              <w:instrText xml:space="preserve"> PAGEREF _Toc25050116 \h </w:instrText>
+            </w:r>
+            <w:r>
+              <w:rPr>
+                <w:noProof/>
+                <w:webHidden/>
+              </w:rPr>
+            </w:r>
+            <w:r>
+              <w:rPr>
+                <w:noProof/>
+                <w:webHidden/>
+              </w:rPr>
+              <w:fldChar w:fldCharType="separate"/>
+            </w:r>
+            <w:r>
+              <w:rPr>
+                <w:noProof/>
+                <w:webHidden/>
+              </w:rPr>
+              <w:t>11</w:t>
+            </w:r>
+            <w:r>
+              <w:rPr>
+                <w:noProof/>
+                <w:webHidden/>
+              </w:rPr>
+              <w:fldChar w:fldCharType="end"/>
+            </w:r>
+          </w:hyperlink>
+        </w:p>
+        <w:p>
+          <w:pPr>
+            <w:pStyle w:val="TOC3"/>
+            <w:tabs>
+              <w:tab w:val="right" w:leader="dot" w:pos="9016"/>
+            </w:tabs>
+            <w:rPr>
+              <w:rFonts w:eastAsiaTheme="minorEastAsia"/>
+              <w:noProof/>
+              <w:lang w:eastAsia="en-GB"/>
+            </w:rPr>
+          </w:pPr>
+          <w:hyperlink w:anchor="_Toc25050117" w:history="1">
+            <w:r>
+              <w:rPr>
+                <w:rStyle w:val="Hyperlink"/>
+                <w:noProof/>
+              </w:rPr>
+              <w:t>Estimate of timings</w:t>
+            </w:r>
+            <w:r>
+              <w:rPr>
+                <w:noProof/>
+                <w:webHidden/>
+              </w:rPr>
+              <w:tab/>
+            </w:r>
+            <w:r>
+              <w:rPr>
+                <w:noProof/>
+                <w:webHidden/>
+              </w:rPr>
+              <w:fldChar w:fldCharType="begin"/>
+            </w:r>
+            <w:r>
+              <w:rPr>
+                <w:noProof/>
+                <w:webHidden/>
+              </w:rPr>
+              <w:instrText xml:space="preserve"> PAGEREF _Toc25050117 \h </w:instrText>
+            </w:r>
+            <w:r>
+              <w:rPr>
+                <w:noProof/>
+                <w:webHidden/>
+              </w:rPr>
+            </w:r>
+            <w:r>
+              <w:rPr>
+                <w:noProof/>
+                <w:webHidden/>
+              </w:rPr>
+              <w:fldChar w:fldCharType="separate"/>
+            </w:r>
+            <w:r>
+              <w:rPr>
+                <w:noProof/>
+                <w:webHidden/>
+              </w:rPr>
+              <w:t>12</w:t>
             </w:r>
             <w:r>
               <w:rPr>
@@ -1396,13 +2013,13 @@
               <w:lang w:eastAsia="en-GB"/>
             </w:rPr>
           </w:pPr>
-          <w:hyperlink w:anchor="_Toc21428593" w:history="1">
+          <w:hyperlink w:anchor="_Toc25050118" w:history="1">
             <w:r>
               <w:rPr>
                 <w:rStyle w:val="Hyperlink"/>
                 <w:noProof/>
               </w:rPr>
-              <w:t>UML</w:t>
+              <w:t>Design</w:t>
             </w:r>
             <w:r>
               <w:rPr>
@@ -1423,7 +2040,7 @@
                 <w:noProof/>
                 <w:webHidden/>
               </w:rPr>
-              <w:instrText xml:space="preserve"> PAGEREF _Toc21428593 \h </w:instrText>
+              <w:instrText xml:space="preserve"> PAGEREF _Toc25050118 \h </w:instrText>
             </w:r>
             <w:r>
               <w:rPr>
@@ -1443,7 +2060,427 @@
                 <w:noProof/>
                 <w:webHidden/>
               </w:rPr>
-              <w:t>4</w:t>
+              <w:t>13</w:t>
+            </w:r>
+            <w:r>
+              <w:rPr>
+                <w:noProof/>
+                <w:webHidden/>
+              </w:rPr>
+              <w:fldChar w:fldCharType="end"/>
+            </w:r>
+          </w:hyperlink>
+        </w:p>
+        <w:p>
+          <w:pPr>
+            <w:pStyle w:val="TOC2"/>
+            <w:tabs>
+              <w:tab w:val="right" w:leader="dot" w:pos="9016"/>
+            </w:tabs>
+            <w:rPr>
+              <w:rFonts w:eastAsiaTheme="minorEastAsia"/>
+              <w:noProof/>
+              <w:lang w:eastAsia="en-GB"/>
+            </w:rPr>
+          </w:pPr>
+          <w:hyperlink w:anchor="_Toc25050119" w:history="1">
+            <w:r>
+              <w:rPr>
+                <w:rStyle w:val="Hyperlink"/>
+                <w:noProof/>
+              </w:rPr>
+              <w:t>Top level.</w:t>
+            </w:r>
+            <w:r>
+              <w:rPr>
+                <w:noProof/>
+                <w:webHidden/>
+              </w:rPr>
+              <w:tab/>
+            </w:r>
+            <w:r>
+              <w:rPr>
+                <w:noProof/>
+                <w:webHidden/>
+              </w:rPr>
+              <w:fldChar w:fldCharType="begin"/>
+            </w:r>
+            <w:r>
+              <w:rPr>
+                <w:noProof/>
+                <w:webHidden/>
+              </w:rPr>
+              <w:instrText xml:space="preserve"> PAGEREF _Toc25050119 \h </w:instrText>
+            </w:r>
+            <w:r>
+              <w:rPr>
+                <w:noProof/>
+                <w:webHidden/>
+              </w:rPr>
+            </w:r>
+            <w:r>
+              <w:rPr>
+                <w:noProof/>
+                <w:webHidden/>
+              </w:rPr>
+              <w:fldChar w:fldCharType="separate"/>
+            </w:r>
+            <w:r>
+              <w:rPr>
+                <w:noProof/>
+                <w:webHidden/>
+              </w:rPr>
+              <w:t>13</w:t>
+            </w:r>
+            <w:r>
+              <w:rPr>
+                <w:noProof/>
+                <w:webHidden/>
+              </w:rPr>
+              <w:fldChar w:fldCharType="end"/>
+            </w:r>
+          </w:hyperlink>
+        </w:p>
+        <w:p>
+          <w:pPr>
+            <w:pStyle w:val="TOC2"/>
+            <w:tabs>
+              <w:tab w:val="right" w:leader="dot" w:pos="9016"/>
+            </w:tabs>
+            <w:rPr>
+              <w:rFonts w:eastAsiaTheme="minorEastAsia"/>
+              <w:noProof/>
+              <w:lang w:eastAsia="en-GB"/>
+            </w:rPr>
+          </w:pPr>
+          <w:hyperlink w:anchor="_Toc25050120" w:history="1">
+            <w:r>
+              <w:rPr>
+                <w:rStyle w:val="Hyperlink"/>
+                <w:noProof/>
+              </w:rPr>
+              <w:t>Flow chart</w:t>
+            </w:r>
+            <w:r>
+              <w:rPr>
+                <w:noProof/>
+                <w:webHidden/>
+              </w:rPr>
+              <w:tab/>
+            </w:r>
+            <w:r>
+              <w:rPr>
+                <w:noProof/>
+                <w:webHidden/>
+              </w:rPr>
+              <w:fldChar w:fldCharType="begin"/>
+            </w:r>
+            <w:r>
+              <w:rPr>
+                <w:noProof/>
+                <w:webHidden/>
+              </w:rPr>
+              <w:instrText xml:space="preserve"> PAGEREF _Toc25050120 \h </w:instrText>
+            </w:r>
+            <w:r>
+              <w:rPr>
+                <w:noProof/>
+                <w:webHidden/>
+              </w:rPr>
+            </w:r>
+            <w:r>
+              <w:rPr>
+                <w:noProof/>
+                <w:webHidden/>
+              </w:rPr>
+              <w:fldChar w:fldCharType="separate"/>
+            </w:r>
+            <w:r>
+              <w:rPr>
+                <w:noProof/>
+                <w:webHidden/>
+              </w:rPr>
+              <w:t>13</w:t>
+            </w:r>
+            <w:r>
+              <w:rPr>
+                <w:noProof/>
+                <w:webHidden/>
+              </w:rPr>
+              <w:fldChar w:fldCharType="end"/>
+            </w:r>
+          </w:hyperlink>
+        </w:p>
+        <w:p>
+          <w:pPr>
+            <w:pStyle w:val="TOC2"/>
+            <w:tabs>
+              <w:tab w:val="right" w:leader="dot" w:pos="9016"/>
+            </w:tabs>
+            <w:rPr>
+              <w:rFonts w:eastAsiaTheme="minorEastAsia"/>
+              <w:noProof/>
+              <w:lang w:eastAsia="en-GB"/>
+            </w:rPr>
+          </w:pPr>
+          <w:hyperlink w:anchor="_Toc25050121" w:history="1">
+            <w:r>
+              <w:rPr>
+                <w:rStyle w:val="Hyperlink"/>
+                <w:noProof/>
+              </w:rPr>
+              <w:t>Data structures.</w:t>
+            </w:r>
+            <w:r>
+              <w:rPr>
+                <w:noProof/>
+                <w:webHidden/>
+              </w:rPr>
+              <w:tab/>
+            </w:r>
+            <w:r>
+              <w:rPr>
+                <w:noProof/>
+                <w:webHidden/>
+              </w:rPr>
+              <w:fldChar w:fldCharType="begin"/>
+            </w:r>
+            <w:r>
+              <w:rPr>
+                <w:noProof/>
+                <w:webHidden/>
+              </w:rPr>
+              <w:instrText xml:space="preserve"> PAGEREF _Toc25050121 \h </w:instrText>
+            </w:r>
+            <w:r>
+              <w:rPr>
+                <w:noProof/>
+                <w:webHidden/>
+              </w:rPr>
+            </w:r>
+            <w:r>
+              <w:rPr>
+                <w:noProof/>
+                <w:webHidden/>
+              </w:rPr>
+              <w:fldChar w:fldCharType="separate"/>
+            </w:r>
+            <w:r>
+              <w:rPr>
+                <w:noProof/>
+                <w:webHidden/>
+              </w:rPr>
+              <w:t>14</w:t>
+            </w:r>
+            <w:r>
+              <w:rPr>
+                <w:noProof/>
+                <w:webHidden/>
+              </w:rPr>
+              <w:fldChar w:fldCharType="end"/>
+            </w:r>
+          </w:hyperlink>
+        </w:p>
+        <w:p>
+          <w:pPr>
+            <w:pStyle w:val="TOC2"/>
+            <w:tabs>
+              <w:tab w:val="right" w:leader="dot" w:pos="9016"/>
+            </w:tabs>
+            <w:rPr>
+              <w:rFonts w:eastAsiaTheme="minorEastAsia"/>
+              <w:noProof/>
+              <w:lang w:eastAsia="en-GB"/>
+            </w:rPr>
+          </w:pPr>
+          <w:hyperlink w:anchor="_Toc25050122" w:history="1">
+            <w:r>
+              <w:rPr>
+                <w:rStyle w:val="Hyperlink"/>
+                <w:noProof/>
+              </w:rPr>
+              <w:t>Design of integration</w:t>
+            </w:r>
+            <w:r>
+              <w:rPr>
+                <w:noProof/>
+                <w:webHidden/>
+              </w:rPr>
+              <w:tab/>
+            </w:r>
+            <w:r>
+              <w:rPr>
+                <w:noProof/>
+                <w:webHidden/>
+              </w:rPr>
+              <w:fldChar w:fldCharType="begin"/>
+            </w:r>
+            <w:r>
+              <w:rPr>
+                <w:noProof/>
+                <w:webHidden/>
+              </w:rPr>
+              <w:instrText xml:space="preserve"> PAGEREF _Toc25050122 \h </w:instrText>
+            </w:r>
+            <w:r>
+              <w:rPr>
+                <w:noProof/>
+                <w:webHidden/>
+              </w:rPr>
+            </w:r>
+            <w:r>
+              <w:rPr>
+                <w:noProof/>
+                <w:webHidden/>
+              </w:rPr>
+              <w:fldChar w:fldCharType="separate"/>
+            </w:r>
+            <w:r>
+              <w:rPr>
+                <w:noProof/>
+                <w:webHidden/>
+              </w:rPr>
+              <w:t>14</w:t>
+            </w:r>
+            <w:r>
+              <w:rPr>
+                <w:noProof/>
+                <w:webHidden/>
+              </w:rPr>
+              <w:fldChar w:fldCharType="end"/>
+            </w:r>
+          </w:hyperlink>
+        </w:p>
+        <w:p>
+          <w:pPr>
+            <w:pStyle w:val="TOC3"/>
+            <w:tabs>
+              <w:tab w:val="right" w:leader="dot" w:pos="9016"/>
+            </w:tabs>
+            <w:rPr>
+              <w:rFonts w:eastAsiaTheme="minorEastAsia"/>
+              <w:noProof/>
+              <w:lang w:eastAsia="en-GB"/>
+            </w:rPr>
+          </w:pPr>
+          <w:hyperlink w:anchor="_Toc25050123" w:history="1">
+            <w:r>
+              <w:rPr>
+                <w:rStyle w:val="Hyperlink"/>
+                <w:noProof/>
+              </w:rPr>
+              <w:t>Data Dictionary</w:t>
+            </w:r>
+            <w:r>
+              <w:rPr>
+                <w:noProof/>
+                <w:webHidden/>
+              </w:rPr>
+              <w:tab/>
+            </w:r>
+            <w:r>
+              <w:rPr>
+                <w:noProof/>
+                <w:webHidden/>
+              </w:rPr>
+              <w:fldChar w:fldCharType="begin"/>
+            </w:r>
+            <w:r>
+              <w:rPr>
+                <w:noProof/>
+                <w:webHidden/>
+              </w:rPr>
+              <w:instrText xml:space="preserve"> PAGEREF _Toc25050123 \h </w:instrText>
+            </w:r>
+            <w:r>
+              <w:rPr>
+                <w:noProof/>
+                <w:webHidden/>
+              </w:rPr>
+            </w:r>
+            <w:r>
+              <w:rPr>
+                <w:noProof/>
+                <w:webHidden/>
+              </w:rPr>
+              <w:fldChar w:fldCharType="separate"/>
+            </w:r>
+            <w:r>
+              <w:rPr>
+                <w:noProof/>
+                <w:webHidden/>
+              </w:rPr>
+              <w:t>14</w:t>
+            </w:r>
+            <w:r>
+              <w:rPr>
+                <w:noProof/>
+                <w:webHidden/>
+              </w:rPr>
+              <w:fldChar w:fldCharType="end"/>
+            </w:r>
+          </w:hyperlink>
+        </w:p>
+        <w:p>
+          <w:pPr>
+            <w:pStyle w:val="TOC3"/>
+            <w:tabs>
+              <w:tab w:val="right" w:leader="dot" w:pos="9016"/>
+            </w:tabs>
+            <w:rPr>
+              <w:rFonts w:eastAsiaTheme="minorEastAsia"/>
+              <w:noProof/>
+              <w:lang w:eastAsia="en-GB"/>
+            </w:rPr>
+          </w:pPr>
+          <w:hyperlink w:anchor="_Toc25050124" w:history="1">
+            <w:r>
+              <w:rPr>
+                <w:rStyle w:val="Hyperlink"/>
+                <w:noProof/>
+              </w:rPr>
+              <w:t>Query design</w:t>
+            </w:r>
+            <w:r>
+              <w:rPr>
+                <w:noProof/>
+                <w:webHidden/>
+              </w:rPr>
+              <w:tab/>
+            </w:r>
+            <w:r>
+              <w:rPr>
+                <w:noProof/>
+                <w:webHidden/>
+              </w:rPr>
+              <w:fldChar w:fldCharType="begin"/>
+            </w:r>
+            <w:r>
+              <w:rPr>
+                <w:noProof/>
+                <w:webHidden/>
+              </w:rPr>
+              <w:instrText xml:space="preserve"> PAGEREF _Toc25050124 \h </w:instrText>
+            </w:r>
+            <w:r>
+              <w:rPr>
+                <w:noProof/>
+                <w:webHidden/>
+              </w:rPr>
+            </w:r>
+            <w:r>
+              <w:rPr>
+                <w:noProof/>
+                <w:webHidden/>
+              </w:rPr>
+              <w:fldChar w:fldCharType="separate"/>
+            </w:r>
+            <w:r>
+              <w:rPr>
+                <w:noProof/>
+                <w:webHidden/>
+              </w:rPr>
+              <w:t>14</w:t>
             </w:r>
             <w:r>
               <w:rPr>
@@ -1466,13 +2503,13 @@
               <w:lang w:eastAsia="en-GB"/>
             </w:rPr>
           </w:pPr>
-          <w:hyperlink w:anchor="_Toc21428594" w:history="1">
+          <w:hyperlink w:anchor="_Toc25050125" w:history="1">
             <w:r>
               <w:rPr>
                 <w:rStyle w:val="Hyperlink"/>
                 <w:noProof/>
               </w:rPr>
-              <w:t>Requirements</w:t>
+              <w:t>Note to self</w:t>
             </w:r>
             <w:r>
               <w:rPr>
@@ -1493,7 +2530,7 @@
                 <w:noProof/>
                 <w:webHidden/>
               </w:rPr>
-              <w:instrText xml:space="preserve"> PAGEREF _Toc21428594 \h </w:instrText>
+              <w:instrText xml:space="preserve"> PAGEREF _Toc25050125 \h </w:instrText>
             </w:r>
             <w:r>
               <w:rPr>
@@ -1513,497 +2550,7 @@
                 <w:noProof/>
                 <w:webHidden/>
               </w:rPr>
-              <w:t>5</w:t>
-            </w:r>
-            <w:r>
-              <w:rPr>
-                <w:noProof/>
-                <w:webHidden/>
-              </w:rPr>
-              <w:fldChar w:fldCharType="end"/>
-            </w:r>
-          </w:hyperlink>
-        </w:p>
-        <w:p>
-          <w:pPr>
-            <w:pStyle w:val="TOC2"/>
-            <w:tabs>
-              <w:tab w:val="right" w:leader="dot" w:pos="9016"/>
-            </w:tabs>
-            <w:rPr>
-              <w:rFonts w:eastAsiaTheme="minorEastAsia"/>
-              <w:noProof/>
-              <w:lang w:eastAsia="en-GB"/>
-            </w:rPr>
-          </w:pPr>
-          <w:hyperlink w:anchor="_Toc21428595" w:history="1">
-            <w:r>
-              <w:rPr>
-                <w:rStyle w:val="Hyperlink"/>
-                <w:noProof/>
-              </w:rPr>
-              <w:t>End user requirements:</w:t>
-            </w:r>
-            <w:r>
-              <w:rPr>
-                <w:noProof/>
-                <w:webHidden/>
-              </w:rPr>
-              <w:tab/>
-            </w:r>
-            <w:r>
-              <w:rPr>
-                <w:noProof/>
-                <w:webHidden/>
-              </w:rPr>
-              <w:fldChar w:fldCharType="begin"/>
-            </w:r>
-            <w:r>
-              <w:rPr>
-                <w:noProof/>
-                <w:webHidden/>
-              </w:rPr>
-              <w:instrText xml:space="preserve"> PAGEREF _Toc21428595 \h </w:instrText>
-            </w:r>
-            <w:r>
-              <w:rPr>
-                <w:noProof/>
-                <w:webHidden/>
-              </w:rPr>
-            </w:r>
-            <w:r>
-              <w:rPr>
-                <w:noProof/>
-                <w:webHidden/>
-              </w:rPr>
-              <w:fldChar w:fldCharType="separate"/>
-            </w:r>
-            <w:r>
-              <w:rPr>
-                <w:noProof/>
-                <w:webHidden/>
-              </w:rPr>
-              <w:t>5</w:t>
-            </w:r>
-            <w:r>
-              <w:rPr>
-                <w:noProof/>
-                <w:webHidden/>
-              </w:rPr>
-              <w:fldChar w:fldCharType="end"/>
-            </w:r>
-          </w:hyperlink>
-        </w:p>
-        <w:p>
-          <w:pPr>
-            <w:pStyle w:val="TOC3"/>
-            <w:tabs>
-              <w:tab w:val="right" w:leader="dot" w:pos="9016"/>
-            </w:tabs>
-            <w:rPr>
-              <w:rFonts w:eastAsiaTheme="minorEastAsia"/>
-              <w:noProof/>
-              <w:lang w:eastAsia="en-GB"/>
-            </w:rPr>
-          </w:pPr>
-          <w:hyperlink w:anchor="_Toc21428596" w:history="1">
-            <w:r>
-              <w:rPr>
-                <w:rStyle w:val="Hyperlink"/>
-                <w:noProof/>
-              </w:rPr>
-              <w:t>Survey</w:t>
-            </w:r>
-            <w:r>
-              <w:rPr>
-                <w:noProof/>
-                <w:webHidden/>
-              </w:rPr>
-              <w:tab/>
-            </w:r>
-            <w:r>
-              <w:rPr>
-                <w:noProof/>
-                <w:webHidden/>
-              </w:rPr>
-              <w:fldChar w:fldCharType="begin"/>
-            </w:r>
-            <w:r>
-              <w:rPr>
-                <w:noProof/>
-                <w:webHidden/>
-              </w:rPr>
-              <w:instrText xml:space="preserve"> PAGEREF _Toc21428596 \h </w:instrText>
-            </w:r>
-            <w:r>
-              <w:rPr>
-                <w:noProof/>
-                <w:webHidden/>
-              </w:rPr>
-            </w:r>
-            <w:r>
-              <w:rPr>
-                <w:noProof/>
-                <w:webHidden/>
-              </w:rPr>
-              <w:fldChar w:fldCharType="separate"/>
-            </w:r>
-            <w:r>
-              <w:rPr>
-                <w:noProof/>
-                <w:webHidden/>
-              </w:rPr>
-              <w:t>5</w:t>
-            </w:r>
-            <w:r>
-              <w:rPr>
-                <w:noProof/>
-                <w:webHidden/>
-              </w:rPr>
-              <w:fldChar w:fldCharType="end"/>
-            </w:r>
-          </w:hyperlink>
-        </w:p>
-        <w:p>
-          <w:pPr>
-            <w:pStyle w:val="TOC2"/>
-            <w:tabs>
-              <w:tab w:val="right" w:leader="dot" w:pos="9016"/>
-            </w:tabs>
-            <w:rPr>
-              <w:rFonts w:eastAsiaTheme="minorEastAsia"/>
-              <w:noProof/>
-              <w:lang w:eastAsia="en-GB"/>
-            </w:rPr>
-          </w:pPr>
-          <w:hyperlink w:anchor="_Toc21428597" w:history="1">
-            <w:r>
-              <w:rPr>
-                <w:rStyle w:val="Hyperlink"/>
-                <w:noProof/>
-              </w:rPr>
-              <w:t>Functional requirements:</w:t>
-            </w:r>
-            <w:r>
-              <w:rPr>
-                <w:noProof/>
-                <w:webHidden/>
-              </w:rPr>
-              <w:tab/>
-            </w:r>
-            <w:r>
-              <w:rPr>
-                <w:noProof/>
-                <w:webHidden/>
-              </w:rPr>
-              <w:fldChar w:fldCharType="begin"/>
-            </w:r>
-            <w:r>
-              <w:rPr>
-                <w:noProof/>
-                <w:webHidden/>
-              </w:rPr>
-              <w:instrText xml:space="preserve"> PAGEREF _Toc21428597 \h </w:instrText>
-            </w:r>
-            <w:r>
-              <w:rPr>
-                <w:noProof/>
-                <w:webHidden/>
-              </w:rPr>
-            </w:r>
-            <w:r>
-              <w:rPr>
-                <w:noProof/>
-                <w:webHidden/>
-              </w:rPr>
-              <w:fldChar w:fldCharType="separate"/>
-            </w:r>
-            <w:r>
-              <w:rPr>
-                <w:noProof/>
-                <w:webHidden/>
-              </w:rPr>
-              <w:t>5</w:t>
-            </w:r>
-            <w:r>
-              <w:rPr>
-                <w:noProof/>
-                <w:webHidden/>
-              </w:rPr>
-              <w:fldChar w:fldCharType="end"/>
-            </w:r>
-          </w:hyperlink>
-        </w:p>
-        <w:p>
-          <w:pPr>
-            <w:pStyle w:val="TOC1"/>
-            <w:tabs>
-              <w:tab w:val="right" w:leader="dot" w:pos="9016"/>
-            </w:tabs>
-            <w:rPr>
-              <w:rFonts w:eastAsiaTheme="minorEastAsia"/>
-              <w:noProof/>
-              <w:lang w:eastAsia="en-GB"/>
-            </w:rPr>
-          </w:pPr>
-          <w:hyperlink w:anchor="_Toc21428598" w:history="1">
-            <w:r>
-              <w:rPr>
-                <w:rStyle w:val="Hyperlink"/>
-                <w:noProof/>
-              </w:rPr>
-              <w:t>Project plan</w:t>
-            </w:r>
-            <w:r>
-              <w:rPr>
-                <w:noProof/>
-                <w:webHidden/>
-              </w:rPr>
-              <w:tab/>
-            </w:r>
-            <w:r>
-              <w:rPr>
-                <w:noProof/>
-                <w:webHidden/>
-              </w:rPr>
-              <w:fldChar w:fldCharType="begin"/>
-            </w:r>
-            <w:r>
-              <w:rPr>
-                <w:noProof/>
-                <w:webHidden/>
-              </w:rPr>
-              <w:instrText xml:space="preserve"> PAGEREF _Toc21428598 \h </w:instrText>
-            </w:r>
-            <w:r>
-              <w:rPr>
-                <w:noProof/>
-                <w:webHidden/>
-              </w:rPr>
-            </w:r>
-            <w:r>
-              <w:rPr>
-                <w:noProof/>
-                <w:webHidden/>
-              </w:rPr>
-              <w:fldChar w:fldCharType="separate"/>
-            </w:r>
-            <w:r>
-              <w:rPr>
-                <w:noProof/>
-                <w:webHidden/>
-              </w:rPr>
-              <w:t>6</w:t>
-            </w:r>
-            <w:r>
-              <w:rPr>
-                <w:noProof/>
-                <w:webHidden/>
-              </w:rPr>
-              <w:fldChar w:fldCharType="end"/>
-            </w:r>
-          </w:hyperlink>
-        </w:p>
-        <w:p>
-          <w:pPr>
-            <w:pStyle w:val="TOC2"/>
-            <w:tabs>
-              <w:tab w:val="right" w:leader="dot" w:pos="9016"/>
-            </w:tabs>
-            <w:rPr>
-              <w:rFonts w:eastAsiaTheme="minorEastAsia"/>
-              <w:noProof/>
-              <w:lang w:eastAsia="en-GB"/>
-            </w:rPr>
-          </w:pPr>
-          <w:hyperlink w:anchor="_Toc21428599" w:history="1">
-            <w:r>
-              <w:rPr>
-                <w:rStyle w:val="Hyperlink"/>
-                <w:noProof/>
-              </w:rPr>
-              <w:t>Identified tasks</w:t>
-            </w:r>
-            <w:r>
-              <w:rPr>
-                <w:noProof/>
-                <w:webHidden/>
-              </w:rPr>
-              <w:tab/>
-            </w:r>
-            <w:r>
-              <w:rPr>
-                <w:noProof/>
-                <w:webHidden/>
-              </w:rPr>
-              <w:fldChar w:fldCharType="begin"/>
-            </w:r>
-            <w:r>
-              <w:rPr>
-                <w:noProof/>
-                <w:webHidden/>
-              </w:rPr>
-              <w:instrText xml:space="preserve"> PAGEREF _Toc21428599 \h </w:instrText>
-            </w:r>
-            <w:r>
-              <w:rPr>
-                <w:noProof/>
-                <w:webHidden/>
-              </w:rPr>
-            </w:r>
-            <w:r>
-              <w:rPr>
-                <w:noProof/>
-                <w:webHidden/>
-              </w:rPr>
-              <w:fldChar w:fldCharType="separate"/>
-            </w:r>
-            <w:r>
-              <w:rPr>
-                <w:noProof/>
-                <w:webHidden/>
-              </w:rPr>
-              <w:t>6</w:t>
-            </w:r>
-            <w:r>
-              <w:rPr>
-                <w:noProof/>
-                <w:webHidden/>
-              </w:rPr>
-              <w:fldChar w:fldCharType="end"/>
-            </w:r>
-          </w:hyperlink>
-        </w:p>
-        <w:p>
-          <w:pPr>
-            <w:pStyle w:val="TOC2"/>
-            <w:tabs>
-              <w:tab w:val="right" w:leader="dot" w:pos="9016"/>
-            </w:tabs>
-            <w:rPr>
-              <w:rFonts w:eastAsiaTheme="minorEastAsia"/>
-              <w:noProof/>
-              <w:lang w:eastAsia="en-GB"/>
-            </w:rPr>
-          </w:pPr>
-          <w:hyperlink w:anchor="_Toc21428600" w:history="1">
-            <w:r>
-              <w:rPr>
-                <w:rStyle w:val="Hyperlink"/>
-                <w:noProof/>
-              </w:rPr>
-              <w:t>Resources required</w:t>
-            </w:r>
-            <w:r>
-              <w:rPr>
-                <w:noProof/>
-                <w:webHidden/>
-              </w:rPr>
-              <w:tab/>
-            </w:r>
-            <w:r>
-              <w:rPr>
-                <w:noProof/>
-                <w:webHidden/>
-              </w:rPr>
-              <w:fldChar w:fldCharType="begin"/>
-            </w:r>
-            <w:r>
-              <w:rPr>
-                <w:noProof/>
-                <w:webHidden/>
-              </w:rPr>
-              <w:instrText xml:space="preserve"> PAGEREF _Toc21428600 \h </w:instrText>
-            </w:r>
-            <w:r>
-              <w:rPr>
-                <w:noProof/>
-                <w:webHidden/>
-              </w:rPr>
-            </w:r>
-            <w:r>
-              <w:rPr>
-                <w:noProof/>
-                <w:webHidden/>
-              </w:rPr>
-              <w:fldChar w:fldCharType="separate"/>
-            </w:r>
-            <w:r>
-              <w:rPr>
-                <w:noProof/>
-                <w:webHidden/>
-              </w:rPr>
-              <w:t>6</w:t>
-            </w:r>
-            <w:r>
-              <w:rPr>
-                <w:noProof/>
-                <w:webHidden/>
-              </w:rPr>
-              <w:fldChar w:fldCharType="end"/>
-            </w:r>
-          </w:hyperlink>
-        </w:p>
-        <w:p>
-          <w:pPr>
-            <w:pStyle w:val="TOC2"/>
-            <w:tabs>
-              <w:tab w:val="right" w:leader="dot" w:pos="9016"/>
-            </w:tabs>
-            <w:rPr>
-              <w:rFonts w:eastAsiaTheme="minorEastAsia"/>
-              <w:noProof/>
-              <w:lang w:eastAsia="en-GB"/>
-            </w:rPr>
-          </w:pPr>
-          <w:hyperlink w:anchor="_Toc21428601" w:history="1">
-            <w:r>
-              <w:rPr>
-                <w:rStyle w:val="Hyperlink"/>
-                <w:noProof/>
-              </w:rPr>
-              <w:t>Estimate of timings</w:t>
-            </w:r>
-            <w:r>
-              <w:rPr>
-                <w:noProof/>
-                <w:webHidden/>
-              </w:rPr>
-              <w:tab/>
-            </w:r>
-            <w:r>
-              <w:rPr>
-                <w:noProof/>
-                <w:webHidden/>
-              </w:rPr>
-              <w:fldChar w:fldCharType="begin"/>
-            </w:r>
-            <w:r>
-              <w:rPr>
-                <w:noProof/>
-                <w:webHidden/>
-              </w:rPr>
-              <w:instrText xml:space="preserve"> PAGEREF _Toc21428601 \h </w:instrText>
-            </w:r>
-            <w:r>
-              <w:rPr>
-                <w:noProof/>
-                <w:webHidden/>
-              </w:rPr>
-            </w:r>
-            <w:r>
-              <w:rPr>
-                <w:noProof/>
-                <w:webHidden/>
-              </w:rPr>
-              <w:fldChar w:fldCharType="separate"/>
-            </w:r>
-            <w:r>
-              <w:rPr>
-                <w:noProof/>
-                <w:webHidden/>
-              </w:rPr>
-              <w:t>6</w:t>
+              <w:t>16</w:t>
             </w:r>
             <w:r>
               <w:rPr>
@@ -2044,19 +2591,22 @@
       <w:pPr>
         <w:pStyle w:val="Heading1"/>
       </w:pPr>
-      <w:bookmarkStart w:id="0" w:name="_Toc21428588"/>
-      <w:r>
+      <w:bookmarkStart w:id="0" w:name="_Toc25050104"/>
+      <w:r>
+        <w:lastRenderedPageBreak/>
         <w:t>Analysis</w:t>
       </w:r>
+      <w:bookmarkEnd w:id="0"/>
     </w:p>
     <w:p>
       <w:pPr>
         <w:pStyle w:val="Heading2"/>
       </w:pPr>
+      <w:bookmarkStart w:id="1" w:name="_Toc25050105"/>
       <w:r>
         <w:t>Description of the Problem</w:t>
       </w:r>
-      <w:bookmarkEnd w:id="0"/>
+      <w:bookmarkEnd w:id="1"/>
     </w:p>
     <w:p>
       <w:r>
@@ -2137,7 +2687,6 @@
           <w:szCs w:val="26"/>
         </w:rPr>
       </w:pPr>
-      <w:bookmarkStart w:id="1" w:name="_Toc21428594"/>
       <w:r>
         <w:br w:type="page"/>
       </w:r>
@@ -2146,20 +2695,22 @@
       <w:pPr>
         <w:pStyle w:val="Heading2"/>
       </w:pPr>
-      <w:r>
+      <w:bookmarkStart w:id="2" w:name="_Toc25050106"/>
+      <w:r>
+        <w:lastRenderedPageBreak/>
         <w:t>Requirements</w:t>
       </w:r>
-      <w:bookmarkEnd w:id="1"/>
+      <w:bookmarkEnd w:id="2"/>
     </w:p>
     <w:p>
       <w:pPr>
         <w:pStyle w:val="Heading3"/>
       </w:pPr>
-      <w:bookmarkStart w:id="2" w:name="_Toc21428595"/>
+      <w:bookmarkStart w:id="3" w:name="_Toc25050107"/>
       <w:r>
         <w:t>End user requirements</w:t>
       </w:r>
-      <w:bookmarkEnd w:id="2"/>
+      <w:bookmarkEnd w:id="3"/>
     </w:p>
     <w:p>
       <w:pPr>
@@ -2197,15 +2748,7 @@
         <w:t>The user must be able to view a help page</w:t>
       </w:r>
       <w:r>
-        <w:t xml:space="preserve"> from the </w:t>
-      </w:r>
-      <w:proofErr w:type="gramStart"/>
-      <w:r>
-        <w:t>text based</w:t>
-      </w:r>
-      <w:proofErr w:type="gramEnd"/>
-      <w:r>
-        <w:t xml:space="preserve"> UI</w:t>
+        <w:t xml:space="preserve"> from the text based UI</w:t>
       </w:r>
       <w:r>
         <w:t>.</w:t>
@@ -2239,11 +2782,11 @@
       <w:pPr>
         <w:pStyle w:val="Heading3"/>
       </w:pPr>
-      <w:bookmarkStart w:id="3" w:name="_Toc21428597"/>
+      <w:bookmarkStart w:id="4" w:name="_Toc25050108"/>
       <w:r>
         <w:t>Functional requirements</w:t>
       </w:r>
-      <w:bookmarkEnd w:id="3"/>
+      <w:bookmarkEnd w:id="4"/>
     </w:p>
     <w:p>
       <w:pPr>
@@ -2347,7 +2890,19 @@
         <w:t xml:space="preserve">Depending on the mode that the user requested, the program will either display the contents of the database (aka the results of the spider) </w:t>
       </w:r>
       <w:r>
-        <w:t xml:space="preserve">sorted alphabetically </w:t>
+        <w:t>(</w:t>
+      </w:r>
+      <w:r>
+        <w:t>sorted alphabetically</w:t>
+      </w:r>
+      <w:r>
+        <w:t xml:space="preserve"> or unsorted</w:t>
+      </w:r>
+      <w:r>
+        <w:t>)</w:t>
+      </w:r>
+      <w:r>
+        <w:t xml:space="preserve"> </w:t>
       </w:r>
       <w:r>
         <w:t xml:space="preserve">or </w:t>
@@ -2380,7 +2935,22 @@
         </w:numPr>
       </w:pPr>
       <w:r>
-        <w:t>SQL queries then need to be written into a 2d array.</w:t>
+        <w:t>SQL quer</w:t>
+      </w:r>
+      <w:r>
+        <w:t>y</w:t>
+      </w:r>
+      <w:r>
+        <w:t>’</w:t>
+      </w:r>
+      <w:r>
+        <w:t>s</w:t>
+      </w:r>
+      <w:r>
+        <w:t xml:space="preserve"> results</w:t>
+      </w:r>
+      <w:r>
+        <w:t xml:space="preserve"> then need to be written into a 2d array.</w:t>
       </w:r>
     </w:p>
     <w:p>
@@ -2509,15 +3079,7 @@
               <w:ind w:left="0"/>
             </w:pPr>
             <w:r>
-              <w:t xml:space="preserve">Check if program is being started in terminal or with </w:t>
-            </w:r>
-            <w:proofErr w:type="gramStart"/>
-            <w:r>
-              <w:t>text based</w:t>
-            </w:r>
-            <w:proofErr w:type="gramEnd"/>
-            <w:r>
-              <w:t xml:space="preserve"> UI</w:t>
+              <w:t>Check if program is being started in terminal or with text based UI</w:t>
             </w:r>
           </w:p>
         </w:tc>
@@ -2592,20 +3154,7 @@
           <w:highlight w:val="yellow"/>
         </w:rPr>
         <w:tab/>
-      </w:r>
-      <w:proofErr w:type="gramStart"/>
-      <w:r>
-        <w:rPr>
-          <w:highlight w:val="yellow"/>
-        </w:rPr>
-        <w:t>If  start</w:t>
-      </w:r>
-      <w:proofErr w:type="gramEnd"/>
-      <w:r>
-        <w:rPr>
-          <w:highlight w:val="yellow"/>
-        </w:rPr>
-        <w:t xml:space="preserve"> up state is with UI</w:t>
+        <w:t>If  start up state is with UI</w:t>
       </w:r>
     </w:p>
     <w:tbl>
@@ -2761,6 +3310,7 @@
               <w:ind w:left="0"/>
             </w:pPr>
             <w:r>
+              <w:lastRenderedPageBreak/>
               <w:t>Inputs</w:t>
             </w:r>
           </w:p>
@@ -3392,6 +3942,7 @@
               </w:numPr>
             </w:pPr>
             <w:r>
+              <w:lastRenderedPageBreak/>
               <w:t>Call UI generator method with contents</w:t>
             </w:r>
           </w:p>
@@ -3491,6 +4042,7 @@
               <w:ind w:left="0"/>
             </w:pPr>
             <w:r>
+              <w:lastRenderedPageBreak/>
               <w:t>Outputs</w:t>
             </w:r>
           </w:p>
@@ -3550,6 +4102,7 @@
         <w:rPr>
           <w:highlight w:val="yellow"/>
         </w:rPr>
+        <w:lastRenderedPageBreak/>
         <w:t>Generate UI</w:t>
       </w:r>
     </w:p>
@@ -3811,11 +4364,11 @@
       <w:pPr>
         <w:pStyle w:val="Heading3"/>
       </w:pPr>
-      <w:bookmarkStart w:id="4" w:name="_Toc21428590"/>
+      <w:bookmarkStart w:id="5" w:name="_Toc25050109"/>
       <w:r>
         <w:t>Scope</w:t>
       </w:r>
-      <w:bookmarkEnd w:id="4"/>
+      <w:bookmarkEnd w:id="5"/>
     </w:p>
     <w:p>
       <w:pPr>
@@ -3944,15 +4497,7 @@
         <w:t>“</w:t>
       </w:r>
       <w:r>
-        <w:t xml:space="preserve"># Friendly, low-speed </w:t>
-      </w:r>
-      <w:proofErr w:type="spellStart"/>
-      <w:r>
-        <w:t>bots</w:t>
-      </w:r>
-      <w:proofErr w:type="spellEnd"/>
-      <w:r>
-        <w:t xml:space="preserve"> are welcome viewing article pages, but not</w:t>
+        <w:t># Friendly, low-speed bots are welcome viewing article pages, but not</w:t>
       </w:r>
       <w:r>
         <w:t xml:space="preserve"> </w:t>
@@ -4025,11 +4570,11 @@
           <w:szCs w:val="26"/>
         </w:rPr>
       </w:pPr>
-      <w:bookmarkStart w:id="5" w:name="_Toc21428591"/>
+      <w:bookmarkStart w:id="6" w:name="_Toc25050110"/>
       <w:r>
         <w:t>Boundaries</w:t>
       </w:r>
-      <w:bookmarkEnd w:id="5"/>
+      <w:bookmarkEnd w:id="6"/>
     </w:p>
     <w:p>
       <w:pPr>
@@ -4144,6 +4689,7 @@
         </w:numPr>
       </w:pPr>
       <w:r>
+        <w:lastRenderedPageBreak/>
         <w:t xml:space="preserve">The program will not be tested with URLs that contain spaces as </w:t>
       </w:r>
       <w:hyperlink r:id="rId12" w:history="1">
@@ -4178,11 +4724,11 @@
       <w:pPr>
         <w:pStyle w:val="Heading3"/>
       </w:pPr>
-      <w:bookmarkStart w:id="6" w:name="_Toc21428592"/>
+      <w:bookmarkStart w:id="7" w:name="_Toc25050111"/>
       <w:r>
         <w:t>Constraints</w:t>
       </w:r>
-      <w:bookmarkEnd w:id="6"/>
+      <w:bookmarkEnd w:id="7"/>
     </w:p>
     <w:p>
       <w:r>
@@ -4335,11 +4881,12 @@
       <w:pPr>
         <w:pStyle w:val="Heading3"/>
       </w:pPr>
-      <w:bookmarkStart w:id="7" w:name="_Toc21428596"/>
-      <w:r>
+      <w:bookmarkStart w:id="8" w:name="_Toc25050112"/>
+      <w:r>
+        <w:lastRenderedPageBreak/>
         <w:t>Survey</w:t>
       </w:r>
-      <w:bookmarkEnd w:id="7"/>
+      <w:bookmarkEnd w:id="8"/>
     </w:p>
     <w:p>
       <w:r>
@@ -4398,6 +4945,7 @@
         <w:rPr>
           <w:noProof/>
         </w:rPr>
+        <w:lastRenderedPageBreak/>
         <w:drawing>
           <wp:inline distT="0" distB="0" distL="0" distR="0" wp14:anchorId="3FADC9FB" wp14:editId="15FECB78">
             <wp:extent cx="5731510" cy="7444105"/>
@@ -4435,15 +4983,7 @@
         </w:drawing>
       </w:r>
       <w:r>
-        <w:t xml:space="preserve">A common request was for a help function with the </w:t>
-      </w:r>
-      <w:proofErr w:type="gramStart"/>
-      <w:r>
-        <w:t>text based</w:t>
-      </w:r>
-      <w:proofErr w:type="gramEnd"/>
-      <w:r>
-        <w:t xml:space="preserve"> UI as it’s not the most common method of using a system for many people.</w:t>
+        <w:t>A common request was for a help function with the text based UI as it’s not the most common method of using a system for many people.</w:t>
       </w:r>
       <w:r>
         <w:t xml:space="preserve">  This was one of the examples that helped me create my end user requirements.</w:t>
@@ -4466,11 +5006,12 @@
       <w:pPr>
         <w:pStyle w:val="Heading2"/>
       </w:pPr>
-      <w:bookmarkStart w:id="8" w:name="_Toc21428593"/>
-      <w:r>
+      <w:bookmarkStart w:id="9" w:name="_Toc25050113"/>
+      <w:r>
+        <w:lastRenderedPageBreak/>
         <w:t>UML</w:t>
       </w:r>
-      <w:bookmarkEnd w:id="8"/>
+      <w:bookmarkEnd w:id="9"/>
     </w:p>
     <w:p/>
     <w:p>
@@ -4500,21 +5041,21 @@
       <w:pPr>
         <w:pStyle w:val="Heading2"/>
       </w:pPr>
-      <w:bookmarkStart w:id="9" w:name="_Toc21428598"/>
+      <w:bookmarkStart w:id="10" w:name="_Toc25050114"/>
       <w:r>
         <w:t>Project plan</w:t>
       </w:r>
-      <w:bookmarkEnd w:id="9"/>
+      <w:bookmarkEnd w:id="10"/>
     </w:p>
     <w:p>
       <w:pPr>
         <w:pStyle w:val="Heading3"/>
       </w:pPr>
-      <w:bookmarkStart w:id="10" w:name="_Toc21428599"/>
+      <w:bookmarkStart w:id="11" w:name="_Toc25050115"/>
       <w:r>
         <w:t>Identified tasks</w:t>
       </w:r>
-      <w:bookmarkEnd w:id="10"/>
+      <w:bookmarkEnd w:id="11"/>
     </w:p>
     <w:p>
       <w:r>
@@ -4525,11 +5066,11 @@
       <w:pPr>
         <w:pStyle w:val="Heading3"/>
       </w:pPr>
-      <w:bookmarkStart w:id="11" w:name="_Toc21428600"/>
+      <w:bookmarkStart w:id="12" w:name="_Toc25050116"/>
       <w:r>
         <w:t>Resources required</w:t>
       </w:r>
-      <w:bookmarkEnd w:id="11"/>
+      <w:bookmarkEnd w:id="12"/>
     </w:p>
     <w:p>
       <w:r>
@@ -4742,15 +5283,7 @@
               </w:numPr>
             </w:pPr>
             <w:r>
-              <w:t xml:space="preserve">Python 3.7 with </w:t>
-            </w:r>
-            <w:proofErr w:type="spellStart"/>
-            <w:r>
-              <w:t>scrapy</w:t>
-            </w:r>
-            <w:proofErr w:type="spellEnd"/>
-            <w:r>
-              <w:t xml:space="preserve"> and </w:t>
+              <w:t xml:space="preserve">Python 3.7 with scrapy and </w:t>
             </w:r>
             <w:r>
               <w:t>MySQL</w:t>
@@ -4795,15 +5328,7 @@
               <w:t xml:space="preserve">Git </w:t>
             </w:r>
             <w:r>
-              <w:t>2.20.</w:t>
-            </w:r>
-            <w:proofErr w:type="gramStart"/>
-            <w:r>
-              <w:t>1.windows</w:t>
-            </w:r>
-            <w:proofErr w:type="gramEnd"/>
-            <w:r>
-              <w:t>.1</w:t>
+              <w:t>2.20.1.windows.1</w:t>
             </w:r>
             <w:r>
               <w:t xml:space="preserve"> for backup and version control</w:t>
@@ -4833,15 +5358,7 @@
               </w:numPr>
             </w:pPr>
             <w:r>
-              <w:t xml:space="preserve">Access to official </w:t>
-            </w:r>
-            <w:proofErr w:type="spellStart"/>
-            <w:r>
-              <w:t>scrapy</w:t>
-            </w:r>
-            <w:proofErr w:type="spellEnd"/>
-            <w:r>
-              <w:t xml:space="preserve"> documentation</w:t>
+              <w:t>Access to official scrapy documentation</w:t>
             </w:r>
             <w:r>
               <w:t xml:space="preserve"> and tutorial</w:t>
@@ -4919,11 +5436,14 @@
       <w:pPr>
         <w:pStyle w:val="Heading3"/>
       </w:pPr>
-      <w:bookmarkStart w:id="12" w:name="_Toc21428601"/>
-      <w:r>
+      <w:bookmarkStart w:id="13" w:name="_Toc25050117"/>
+      <w:r>
+        <w:lastRenderedPageBreak/>
         <w:t>Estimate of timings</w:t>
       </w:r>
-      <w:bookmarkEnd w:id="12"/>
+      <w:bookmarkEnd w:id="13"/>
+    </w:p>
+    <w:p>
       <w:r>
         <w:rPr>
           <w:noProof/>
@@ -4994,9 +5514,11 @@
       <w:pPr>
         <w:pStyle w:val="Heading1"/>
       </w:pPr>
+      <w:bookmarkStart w:id="14" w:name="_Toc25050118"/>
       <w:r>
         <w:t>Design</w:t>
       </w:r>
+      <w:bookmarkEnd w:id="14"/>
     </w:p>
     <w:p>
       <w:pPr>
@@ -5025,11 +5547,16 @@
         <w:pStyle w:val="Heading2"/>
         <w:jc w:val="center"/>
       </w:pPr>
+      <w:bookmarkStart w:id="15" w:name="_Toc25050119"/>
       <w:r>
         <w:t>Top level</w:t>
       </w:r>
       <w:r>
-        <w:t xml:space="preserve">. </w:t>
+        <w:t>.</w:t>
+      </w:r>
+      <w:bookmarkEnd w:id="15"/>
+      <w:r>
+        <w:t xml:space="preserve"> </w:t>
       </w:r>
     </w:p>
     <w:p>
@@ -5044,18 +5571,22 @@
           <w:docGrid w:linePitch="360"/>
         </w:sectPr>
       </w:pPr>
+      <w:bookmarkStart w:id="16" w:name="_Toc25050120"/>
       <w:r>
         <w:t>Flow chart</w:t>
       </w:r>
+      <w:bookmarkEnd w:id="16"/>
     </w:p>
     <w:p/>
     <w:p>
       <w:pPr>
         <w:pStyle w:val="Heading2"/>
       </w:pPr>
+      <w:bookmarkStart w:id="17" w:name="_Toc25050121"/>
       <w:r>
         <w:t>Data structures.</w:t>
       </w:r>
+      <w:bookmarkEnd w:id="17"/>
     </w:p>
     <w:p/>
     <w:tbl>
@@ -5102,13 +5633,8 @@
               </w:rPr>
             </w:pPr>
             <w:r>
-              <w:t>+</w:t>
-            </w:r>
-            <w:proofErr w:type="spellStart"/>
-            <w:r>
-              <w:t>sectionName</w:t>
-            </w:r>
-            <w:proofErr w:type="spellEnd"/>
+              <w:t>+sectionName</w:t>
+            </w:r>
           </w:p>
           <w:p>
             <w:pPr>
@@ -5170,23 +5696,7 @@
               </w:rPr>
             </w:pPr>
             <w:r>
-              <w:t>+</w:t>
-            </w:r>
-            <w:proofErr w:type="spellStart"/>
-            <w:r>
-              <w:t>setContents</w:t>
-            </w:r>
-            <w:proofErr w:type="spellEnd"/>
-            <w:r>
-              <w:t>(</w:t>
-            </w:r>
-            <w:proofErr w:type="spellStart"/>
-            <w:r>
-              <w:t>contentText</w:t>
-            </w:r>
-            <w:proofErr w:type="spellEnd"/>
-            <w:r>
-              <w:t>)</w:t>
+              <w:t>+setContents(contentText)</w:t>
             </w:r>
           </w:p>
           <w:p>
@@ -5197,28 +5707,7 @@
               </w:rPr>
             </w:pPr>
             <w:r>
-              <w:t>+</w:t>
-            </w:r>
-            <w:proofErr w:type="spellStart"/>
-            <w:proofErr w:type="gramStart"/>
-            <w:r>
-              <w:t>setCommands</w:t>
-            </w:r>
-            <w:proofErr w:type="spellEnd"/>
-            <w:r>
-              <w:t>(</w:t>
-            </w:r>
-            <w:proofErr w:type="gramEnd"/>
-            <w:r>
-              <w:t>prompt, **</w:t>
-            </w:r>
-            <w:proofErr w:type="spellStart"/>
-            <w:r>
-              <w:t>kwargs</w:t>
-            </w:r>
-            <w:proofErr w:type="spellEnd"/>
-            <w:r>
-              <w:t>)</w:t>
+              <w:t>+setCommands(prompt, **kwargs)</w:t>
             </w:r>
           </w:p>
           <w:p>
@@ -5229,23 +5718,7 @@
               </w:rPr>
             </w:pPr>
             <w:r>
-              <w:t>+</w:t>
-            </w:r>
-            <w:proofErr w:type="spellStart"/>
-            <w:r>
-              <w:t>ShowUI</w:t>
-            </w:r>
-            <w:proofErr w:type="spellEnd"/>
-            <w:r>
-              <w:t>(</w:t>
-            </w:r>
-            <w:proofErr w:type="spellStart"/>
-            <w:r>
-              <w:t>acceptCommands</w:t>
-            </w:r>
-            <w:proofErr w:type="spellEnd"/>
-            <w:r>
-              <w:t>)</w:t>
+              <w:t>+ShowUI(acceptCommands)</w:t>
             </w:r>
           </w:p>
           <w:p/>
@@ -5273,11 +5746,9 @@
             <w:tcW w:w="4265" w:type="dxa"/>
           </w:tcPr>
           <w:p>
-            <w:proofErr w:type="spellStart"/>
             <w:r>
               <w:t>NoodleMap</w:t>
             </w:r>
-            <w:proofErr w:type="spellEnd"/>
           </w:p>
         </w:tc>
       </w:tr>
@@ -5320,98 +5791,90 @@
               </w:rPr>
             </w:pPr>
             <w:r>
-              <w:t xml:space="preserve">+ </w:t>
-            </w:r>
-            <w:proofErr w:type="spellStart"/>
-            <w:proofErr w:type="gramStart"/>
-            <w:r>
-              <w:t>NoodleMap</w:t>
-            </w:r>
-            <w:proofErr w:type="spellEnd"/>
-            <w:r>
-              <w:t>(</w:t>
-            </w:r>
-            <w:proofErr w:type="gramEnd"/>
-            <w:r>
-              <w:t>)</w:t>
-            </w:r>
-          </w:p>
-          <w:p>
-            <w:r>
+              <w:t>+ NoodleMap()</w:t>
+            </w:r>
+          </w:p>
+          <w:p>
+            <w:pPr>
               <w:rPr>
                 <w:b w:val="0"/>
                 <w:bCs w:val="0"/>
               </w:rPr>
-              <w:t>-</w:t>
-            </w:r>
-            <w:r>
-              <w:t xml:space="preserve"> </w:t>
-            </w:r>
-            <w:proofErr w:type="spellStart"/>
-            <w:r>
-              <w:t>add_</w:t>
-            </w:r>
-            <w:proofErr w:type="gramStart"/>
-            <w:r>
-              <w:t>edge</w:t>
-            </w:r>
-            <w:proofErr w:type="spellEnd"/>
-            <w:r>
-              <w:t>(</w:t>
-            </w:r>
-            <w:proofErr w:type="gramEnd"/>
-            <w:r>
-              <w:t>)</w:t>
-            </w:r>
-          </w:p>
-          <w:p>
-            <w:pPr>
+            </w:pPr>
+            <w:r>
               <w:rPr>
                 <w:b w:val="0"/>
                 <w:bCs w:val="0"/>
               </w:rPr>
+              <w:t>-</w:t>
+            </w:r>
+            <w:r>
+              <w:t xml:space="preserve"> add_edge(</w:t>
+            </w:r>
+            <w:r>
+              <w:t>originNoodle, destinationNoodle</w:t>
+            </w:r>
+            <w:r>
+              <w:t>)</w:t>
+            </w:r>
+          </w:p>
+          <w:p>
+            <w:r>
+              <w:t>+load(</w:t>
+            </w:r>
+            <w:r>
+              <w:t>filename)</w:t>
+            </w:r>
+            <w:bookmarkStart w:id="18" w:name="_GoBack"/>
+            <w:bookmarkEnd w:id="18"/>
+          </w:p>
+          <w:p>
+            <w:pPr>
+              <w:rPr>
+                <w:b w:val="0"/>
+                <w:bCs w:val="0"/>
+              </w:rPr>
             </w:pPr>
             <w:r>
-              <w:t xml:space="preserve">+ </w:t>
-            </w:r>
-            <w:proofErr w:type="spellStart"/>
-            <w:proofErr w:type="gramStart"/>
-            <w:r>
-              <w:t>dijkstra</w:t>
-            </w:r>
-            <w:proofErr w:type="spellEnd"/>
-            <w:r>
-              <w:t>(</w:t>
-            </w:r>
-            <w:proofErr w:type="spellStart"/>
-            <w:proofErr w:type="gramEnd"/>
-            <w:r>
-              <w:t>startnode</w:t>
-            </w:r>
-            <w:proofErr w:type="spellEnd"/>
-            <w:r>
-              <w:t xml:space="preserve">, </w:t>
-            </w:r>
-            <w:proofErr w:type="spellStart"/>
-            <w:r>
-              <w:t>endnode</w:t>
-            </w:r>
-            <w:proofErr w:type="spellEnd"/>
-            <w:r>
-              <w:t>)</w:t>
-            </w:r>
-          </w:p>
-          <w:p>
-            <w:r>
-              <w:t xml:space="preserve">+ </w:t>
-            </w:r>
-            <w:proofErr w:type="spellStart"/>
-            <w:r>
-              <w:t>returnMap</w:t>
-            </w:r>
-            <w:proofErr w:type="spellEnd"/>
-            <w:r>
-              <w:t>(sort)</w:t>
+              <w:t>+ dijkstra(start</w:t>
+            </w:r>
+            <w:r>
+              <w:t>N</w:t>
+            </w:r>
+            <w:r>
+              <w:t>o</w:t>
+            </w:r>
+            <w:r>
+              <w:t>o</w:t>
+            </w:r>
+            <w:r>
+              <w:t>d</w:t>
+            </w:r>
+            <w:r>
+              <w:t>l</w:t>
+            </w:r>
+            <w:r>
+              <w:t>e, end</w:t>
+            </w:r>
+            <w:r>
+              <w:t>N</w:t>
+            </w:r>
+            <w:r>
+              <w:t>o</w:t>
+            </w:r>
+            <w:r>
+              <w:t>od</w:t>
+            </w:r>
+            <w:r>
+              <w:t>l</w:t>
+            </w:r>
+            <w:r>
+              <w:t>e)</w:t>
+            </w:r>
+          </w:p>
+          <w:p>
+            <w:r>
+              <w:t>+ returnMap(sort)</w:t>
             </w:r>
           </w:p>
         </w:tc>
@@ -5426,20 +5889,32 @@
       <w:pPr>
         <w:pStyle w:val="Heading2"/>
       </w:pPr>
+      <w:bookmarkStart w:id="19" w:name="_Toc25050122"/>
       <w:r>
         <w:t>Design of integration</w:t>
       </w:r>
+      <w:bookmarkEnd w:id="19"/>
     </w:p>
     <w:p/>
     <w:p>
       <w:pPr>
         <w:pStyle w:val="Heading3"/>
       </w:pPr>
+      <w:bookmarkStart w:id="20" w:name="_Toc25050123"/>
       <w:r>
         <w:t>Data Dictionary</w:t>
       </w:r>
+      <w:bookmarkEnd w:id="20"/>
     </w:p>
     <w:p/>
+    <w:p>
+      <w:r>
+        <w:t>*domain name* (this will be changed by the program)</w:t>
+      </w:r>
+      <w:r>
+        <w:tab/>
+      </w:r>
+    </w:p>
     <w:tbl>
       <w:tblPr>
         <w:tblStyle w:val="TableGrid"/>
@@ -5586,11 +6061,9 @@
             <w:tcW w:w="1567" w:type="dxa"/>
           </w:tcPr>
           <w:p>
-            <w:proofErr w:type="spellStart"/>
             <w:r>
               <w:t>OriginURL</w:t>
             </w:r>
-            <w:proofErr w:type="spellEnd"/>
           </w:p>
         </w:tc>
         <w:tc>
@@ -5696,13 +6169,18 @@
       <w:pPr>
         <w:pStyle w:val="Heading3"/>
       </w:pPr>
+      <w:bookmarkStart w:id="21" w:name="_Toc25050124"/>
       <w:r>
         <w:t>Query design</w:t>
       </w:r>
-    </w:p>
-    <w:p>
-      <w:r>
-        <w:t>%s makes these values parameters that can be changed</w:t>
+      <w:bookmarkEnd w:id="21"/>
+    </w:p>
+    <w:p>
+      <w:r>
+        <w:t xml:space="preserve">%s makes these values parameters that can be </w:t>
+      </w:r>
+      <w:r>
+        <w:t>treated as variables</w:t>
       </w:r>
     </w:p>
     <w:p>
@@ -5763,13 +6241,12 @@
     </w:p>
     <w:p>
       <w:r>
+        <w:lastRenderedPageBreak/>
         <w:t xml:space="preserve">To insert values into table with </w:t>
       </w:r>
       <w:r>
         <w:t>a specified domain name.</w:t>
       </w:r>
-      <w:bookmarkStart w:id="13" w:name="_GoBack"/>
-      <w:bookmarkEnd w:id="13"/>
     </w:p>
     <w:p>
       <w:pPr>
@@ -5828,9 +6305,12 @@
       <w:pPr>
         <w:pStyle w:val="Heading1"/>
       </w:pPr>
-      <w:r>
+      <w:bookmarkStart w:id="22" w:name="_Toc25050125"/>
+      <w:r>
+        <w:lastRenderedPageBreak/>
         <w:t>Note to self</w:t>
       </w:r>
+      <w:bookmarkEnd w:id="22"/>
     </w:p>
     <w:p/>
     <w:p>
@@ -8118,6 +8598,7 @@
     <w:lsdException w:name="HTML Sample" w:semiHidden="1" w:unhideWhenUsed="1"/>
     <w:lsdException w:name="HTML Typewriter" w:semiHidden="1" w:unhideWhenUsed="1"/>
     <w:lsdException w:name="HTML Variable" w:semiHidden="1" w:unhideWhenUsed="1"/>
+    <w:lsdException w:name="Normal Table" w:semiHidden="1" w:unhideWhenUsed="1"/>
     <w:lsdException w:name="annotation subject" w:semiHidden="1" w:unhideWhenUsed="1"/>
     <w:lsdException w:name="No List" w:semiHidden="1" w:unhideWhenUsed="1"/>
     <w:lsdException w:name="Outline List 1" w:semiHidden="1" w:unhideWhenUsed="1"/>
@@ -8164,8 +8645,10 @@
     <w:lsdException w:name="Table Subtle 2" w:semiHidden="1" w:unhideWhenUsed="1"/>
     <w:lsdException w:name="Table Web 1" w:semiHidden="1" w:unhideWhenUsed="1"/>
     <w:lsdException w:name="Table Web 2" w:semiHidden="1" w:unhideWhenUsed="1"/>
+    <w:lsdException w:name="Table Web 3" w:semiHidden="1" w:unhideWhenUsed="1"/>
     <w:lsdException w:name="Balloon Text" w:semiHidden="1" w:unhideWhenUsed="1"/>
     <w:lsdException w:name="Table Grid" w:uiPriority="39"/>
+    <w:lsdException w:name="Table Theme" w:semiHidden="1" w:unhideWhenUsed="1"/>
     <w:lsdException w:name="Placeholder Text" w:semiHidden="1"/>
     <w:lsdException w:name="No Spacing" w:uiPriority="1" w:qFormat="1"/>
     <w:lsdException w:name="Light Shading" w:uiPriority="60"/>
@@ -8522,6 +9005,7 @@
   <w:style w:type="character" w:default="1" w:styleId="DefaultParagraphFont">
     <w:name w:val="Default Paragraph Font"/>
     <w:uiPriority w:val="1"/>
+    <w:semiHidden/>
     <w:unhideWhenUsed/>
   </w:style>
   <w:style w:type="table" w:default="1" w:styleId="TableNormal">
@@ -10188,7 +10672,7 @@
 </file>
 
 <file path=customXml/itemProps1.xml><?xml version="1.0" encoding="utf-8"?>
-<ds:datastoreItem xmlns:ds="http://schemas.openxmlformats.org/officeDocument/2006/customXml" ds:itemID="{C091EED3-1B4B-48BC-A98D-9687B00E8BEF}">
+<ds:datastoreItem xmlns:ds="http://schemas.openxmlformats.org/officeDocument/2006/customXml" ds:itemID="{BABAF404-E048-460E-B56A-A1B5F86B5477}">
   <ds:schemaRefs>
     <ds:schemaRef ds:uri="http://schemas.openxmlformats.org/officeDocument/2006/bibliography"/>
   </ds:schemaRefs>

</xml_diff>